<commit_message>
rebase with origin branch
</commit_message>
<xml_diff>
--- a/design-doc/Inputs design/2-MPS-Configuration.docx
+++ b/design-doc/Inputs design/2-MPS-Configuration.docx
@@ -1,16 +1,130 @@
 
 <file path=word/document.xml><?xml version="1.0" encoding="utf-8"?>
-<w:document xmlns:wpc="http://schemas.microsoft.com/office/word/2010/wordprocessingCanvas" xmlns:mc="http://schemas.openxmlformats.org/markup-compatibility/2006" xmlns:o="urn:schemas-microsoft-com:office:office" xmlns:r="http://schemas.openxmlformats.org/officeDocument/2006/relationships" xmlns:m="http://schemas.openxmlformats.org/officeDocument/2006/math" xmlns:v="urn:schemas-microsoft-com:vml" xmlns:wp14="http://schemas.microsoft.com/office/word/2010/wordprocessingDrawing" xmlns:wp="http://schemas.openxmlformats.org/drawingml/2006/wordprocessingDrawing" xmlns:w10="urn:schemas-microsoft-com:office:word" xmlns:w="http://schemas.openxmlformats.org/wordprocessingml/2006/main" xmlns:w14="http://schemas.microsoft.com/office/word/2010/wordml" xmlns:wpg="http://schemas.microsoft.com/office/word/2010/wordprocessingGroup" xmlns:wpi="http://schemas.microsoft.com/office/word/2010/wordprocessingInk" xmlns:wne="http://schemas.microsoft.com/office/word/2006/wordml" xmlns:wps="http://schemas.microsoft.com/office/word/2010/wordprocessingShape" mc:Ignorable="w14 wp14">
+<w:document xmlns:wpc="http://schemas.microsoft.com/office/word/2010/wordprocessingCanvas" xmlns:cx="http://schemas.microsoft.com/office/drawing/2014/chartex" xmlns:cx1="http://schemas.microsoft.com/office/drawing/2015/9/8/chartex" xmlns:cx2="http://schemas.microsoft.com/office/drawing/2015/10/21/chartex" xmlns:cx3="http://schemas.microsoft.com/office/drawing/2016/5/9/chartex" xmlns:cx4="http://schemas.microsoft.com/office/drawing/2016/5/10/chartex" xmlns:cx5="http://schemas.microsoft.com/office/drawing/2016/5/11/chartex" xmlns:cx6="http://schemas.microsoft.com/office/drawing/2016/5/12/chartex" xmlns:cx7="http://schemas.microsoft.com/office/drawing/2016/5/13/chartex" xmlns:cx8="http://schemas.microsoft.com/office/drawing/2016/5/14/chartex" xmlns:mc="http://schemas.openxmlformats.org/markup-compatibility/2006" xmlns:aink="http://schemas.microsoft.com/office/drawing/2016/ink" xmlns:am3d="http://schemas.microsoft.com/office/drawing/2017/model3d" xmlns:o="urn:schemas-microsoft-com:office:office" xmlns:r="http://schemas.openxmlformats.org/officeDocument/2006/relationships" xmlns:m="http://schemas.openxmlformats.org/officeDocument/2006/math" xmlns:v="urn:schemas-microsoft-com:vml" xmlns:wp14="http://schemas.microsoft.com/office/word/2010/wordprocessingDrawing" xmlns:wp="http://schemas.openxmlformats.org/drawingml/2006/wordprocessingDrawing" xmlns:w10="urn:schemas-microsoft-com:office:word" xmlns:w="http://schemas.openxmlformats.org/wordprocessingml/2006/main" xmlns:w14="http://schemas.microsoft.com/office/word/2010/wordml" xmlns:w15="http://schemas.microsoft.com/office/word/2012/wordml" xmlns:w16cid="http://schemas.microsoft.com/office/word/2016/wordml/cid" xmlns:w16se="http://schemas.microsoft.com/office/word/2015/wordml/symex" xmlns:wpg="http://schemas.microsoft.com/office/word/2010/wordprocessingGroup" xmlns:wpi="http://schemas.microsoft.com/office/word/2010/wordprocessingInk" xmlns:wne="http://schemas.microsoft.com/office/word/2006/wordml" xmlns:wps="http://schemas.microsoft.com/office/word/2010/wordprocessingShape" mc:Ignorable="w14 w15 w16se w16cid wp14">
   <w:body>
     <w:p>
       <w:r>
-        <w:t>Product/Project/Stok Schedule</w:t>
+        <w:t xml:space="preserve">To Support </w:t>
       </w:r>
     </w:p>
     <w:p>
       <w:r>
-        <w:t xml:space="preserve">Forecast Demand:  </w:t>
-      </w:r>
+        <w:t xml:space="preserve">Manufacturing: - </w:t>
+      </w:r>
+    </w:p>
+    <w:p>
+      <w:pPr>
+        <w:pStyle w:val="ListParagraph"/>
+        <w:numPr>
+          <w:ilvl w:val="0"/>
+          <w:numId w:val="1"/>
+        </w:numPr>
+        <w:rPr>
+          <w:lang w:val="en-AU"/>
+        </w:rPr>
+      </w:pPr>
+      <w:r>
+        <w:rPr>
+          <w:lang w:val="en-AU"/>
+        </w:rPr>
+        <w:t>Configure to Order</w:t>
+      </w:r>
+      <w:r>
+        <w:rPr>
+          <w:lang w:val="en-AU"/>
+        </w:rPr>
+        <w:t xml:space="preserve"> (CTO)</w:t>
+      </w:r>
+    </w:p>
+    <w:p>
+      <w:pPr>
+        <w:pStyle w:val="ListParagraph"/>
+        <w:numPr>
+          <w:ilvl w:val="0"/>
+          <w:numId w:val="1"/>
+        </w:numPr>
+        <w:rPr>
+          <w:lang w:val="en-AU"/>
+        </w:rPr>
+      </w:pPr>
+      <w:r>
+        <w:rPr>
+          <w:lang w:val="en-AU"/>
+        </w:rPr>
+        <w:t>Make to Stock (MTS)</w:t>
+      </w:r>
+    </w:p>
+    <w:p>
+      <w:pPr>
+        <w:pStyle w:val="ListParagraph"/>
+        <w:numPr>
+          <w:ilvl w:val="0"/>
+          <w:numId w:val="1"/>
+        </w:numPr>
+        <w:rPr>
+          <w:lang w:val="en-AU"/>
+        </w:rPr>
+      </w:pPr>
+      <w:r>
+        <w:rPr>
+          <w:lang w:val="en-AU"/>
+        </w:rPr>
+        <w:t>Make to Order (MTO)</w:t>
+      </w:r>
+    </w:p>
+    <w:p>
+      <w:pPr>
+        <w:pStyle w:val="ListParagraph"/>
+        <w:numPr>
+          <w:ilvl w:val="0"/>
+          <w:numId w:val="1"/>
+        </w:numPr>
+        <w:rPr>
+          <w:lang w:val="en-AU"/>
+        </w:rPr>
+      </w:pPr>
+      <w:r>
+        <w:rPr>
+          <w:lang w:val="en-AU"/>
+        </w:rPr>
+        <w:t>Engineer to Order (ETO)</w:t>
+      </w:r>
+    </w:p>
+    <w:p>
+      <w:r>
+        <w:t>Project:</w:t>
+      </w:r>
+    </w:p>
+    <w:p/>
+    <w:p>
+      <w:r>
+        <w:t>Stock:</w:t>
+      </w:r>
+    </w:p>
+    <w:p/>
+    <w:p/>
+    <w:p>
+      <w:r>
+        <w:t>Product/Project/Stok Schedule</w:t>
+      </w:r>
+    </w:p>
+    <w:p>
+      <w:r>
+        <w:t>Forecast Demand</w:t>
+      </w:r>
+      <w:proofErr w:type="gramStart"/>
+      <w:r>
+        <w:t xml:space="preserve">:  </w:t>
+      </w:r>
+      <w:r>
+        <w:t>(</w:t>
+      </w:r>
+      <w:proofErr w:type="gramEnd"/>
+      <w:r>
+        <w:t>total order count, may divided into deliverable time periods)</w:t>
+      </w:r>
+      <w:bookmarkStart w:id="0" w:name="_GoBack"/>
+      <w:bookmarkEnd w:id="0"/>
     </w:p>
     <w:p>
       <w:pPr>
@@ -99,6 +213,7 @@
     <w:p/>
     <w:p>
       <w:r>
+        <w:lastRenderedPageBreak/>
         <w:t>MPS is produced after MRP process</w:t>
       </w:r>
     </w:p>
@@ -107,7 +222,6 @@
         <w:rPr>
           <w:noProof/>
         </w:rPr>
-        <w:lastRenderedPageBreak/>
         <w:drawing>
           <wp:inline distT="0" distB="0" distL="0" distR="0" wp14:anchorId="763D0358" wp14:editId="74B2B648">
             <wp:extent cx="4295775" cy="3438525"/>
@@ -154,12 +268,10 @@
           <w:t>https://www.youtube.com/watch?v=_uXBwibObwY</w:t>
         </w:r>
       </w:hyperlink>
-      <w:bookmarkStart w:id="0" w:name="_GoBack"/>
-      <w:bookmarkEnd w:id="0"/>
     </w:p>
     <w:tbl>
       <w:tblPr>
-        <w:tblStyle w:val="GridTable1LightAccent5"/>
+        <w:tblStyle w:val="GridTable1Light-Accent51"/>
         <w:tblW w:w="13751" w:type="dxa"/>
         <w:tblInd w:w="-743" w:type="dxa"/>
         <w:tblLook w:val="04A0" w:firstRow="1" w:lastRow="0" w:firstColumn="1" w:lastColumn="0" w:noHBand="0" w:noVBand="1"/>
@@ -586,6 +698,7 @@
           </w:tcPr>
           <w:p>
             <w:r>
+              <w:lastRenderedPageBreak/>
               <w:t>Lead Time:</w:t>
             </w:r>
           </w:p>
@@ -718,7 +831,6 @@
           </w:tcPr>
           <w:p>
             <w:r>
-              <w:lastRenderedPageBreak/>
               <w:t>Data Item</w:t>
             </w:r>
           </w:p>
@@ -1344,8 +1456,128 @@
 </w:document>
 </file>
 
+<file path=word/numbering.xml><?xml version="1.0" encoding="utf-8"?>
+<w:numbering xmlns:wpc="http://schemas.microsoft.com/office/word/2010/wordprocessingCanvas" xmlns:cx="http://schemas.microsoft.com/office/drawing/2014/chartex" xmlns:cx1="http://schemas.microsoft.com/office/drawing/2015/9/8/chartex" xmlns:cx2="http://schemas.microsoft.com/office/drawing/2015/10/21/chartex" xmlns:cx3="http://schemas.microsoft.com/office/drawing/2016/5/9/chartex" xmlns:cx4="http://schemas.microsoft.com/office/drawing/2016/5/10/chartex" xmlns:cx5="http://schemas.microsoft.com/office/drawing/2016/5/11/chartex" xmlns:cx6="http://schemas.microsoft.com/office/drawing/2016/5/12/chartex" xmlns:cx7="http://schemas.microsoft.com/office/drawing/2016/5/13/chartex" xmlns:cx8="http://schemas.microsoft.com/office/drawing/2016/5/14/chartex" xmlns:mc="http://schemas.openxmlformats.org/markup-compatibility/2006" xmlns:aink="http://schemas.microsoft.com/office/drawing/2016/ink" xmlns:am3d="http://schemas.microsoft.com/office/drawing/2017/model3d" xmlns:o="urn:schemas-microsoft-com:office:office" xmlns:r="http://schemas.openxmlformats.org/officeDocument/2006/relationships" xmlns:m="http://schemas.openxmlformats.org/officeDocument/2006/math" xmlns:v="urn:schemas-microsoft-com:vml" xmlns:wp14="http://schemas.microsoft.com/office/word/2010/wordprocessingDrawing" xmlns:wp="http://schemas.openxmlformats.org/drawingml/2006/wordprocessingDrawing" xmlns:w10="urn:schemas-microsoft-com:office:word" xmlns:w="http://schemas.openxmlformats.org/wordprocessingml/2006/main" xmlns:w14="http://schemas.microsoft.com/office/word/2010/wordml" xmlns:w15="http://schemas.microsoft.com/office/word/2012/wordml" xmlns:w16cid="http://schemas.microsoft.com/office/word/2016/wordml/cid" xmlns:w16se="http://schemas.microsoft.com/office/word/2015/wordml/symex" xmlns:wpg="http://schemas.microsoft.com/office/word/2010/wordprocessingGroup" xmlns:wpi="http://schemas.microsoft.com/office/word/2010/wordprocessingInk" xmlns:wne="http://schemas.microsoft.com/office/word/2006/wordml" xmlns:wps="http://schemas.microsoft.com/office/word/2010/wordprocessingShape" mc:Ignorable="w14 w15 w16se w16cid wp14">
+  <w:abstractNum w:abstractNumId="0" w15:restartNumberingAfterBreak="0">
+    <w:nsid w:val="225311FC"/>
+    <w:multiLevelType w:val="hybridMultilevel"/>
+    <w:tmpl w:val="2D28D184"/>
+    <w:lvl w:ilvl="0" w:tplc="71509776">
+      <w:numFmt w:val="bullet"/>
+      <w:lvlText w:val="-"/>
+      <w:lvlJc w:val="left"/>
+      <w:pPr>
+        <w:ind w:left="720" w:hanging="360"/>
+      </w:pPr>
+      <w:rPr>
+        <w:rFonts w:ascii="Calibri" w:eastAsiaTheme="minorEastAsia" w:hAnsi="Calibri" w:cs="Calibri" w:hint="default"/>
+      </w:rPr>
+    </w:lvl>
+    <w:lvl w:ilvl="1" w:tplc="0C090003" w:tentative="1">
+      <w:start w:val="1"/>
+      <w:numFmt w:val="bullet"/>
+      <w:lvlText w:val="o"/>
+      <w:lvlJc w:val="left"/>
+      <w:pPr>
+        <w:ind w:left="1440" w:hanging="360"/>
+      </w:pPr>
+      <w:rPr>
+        <w:rFonts w:ascii="Courier New" w:hAnsi="Courier New" w:cs="Courier New" w:hint="default"/>
+      </w:rPr>
+    </w:lvl>
+    <w:lvl w:ilvl="2" w:tplc="0C090005" w:tentative="1">
+      <w:start w:val="1"/>
+      <w:numFmt w:val="bullet"/>
+      <w:lvlText w:val=""/>
+      <w:lvlJc w:val="left"/>
+      <w:pPr>
+        <w:ind w:left="2160" w:hanging="360"/>
+      </w:pPr>
+      <w:rPr>
+        <w:rFonts w:ascii="Wingdings" w:hAnsi="Wingdings" w:hint="default"/>
+      </w:rPr>
+    </w:lvl>
+    <w:lvl w:ilvl="3" w:tplc="0C090001" w:tentative="1">
+      <w:start w:val="1"/>
+      <w:numFmt w:val="bullet"/>
+      <w:lvlText w:val=""/>
+      <w:lvlJc w:val="left"/>
+      <w:pPr>
+        <w:ind w:left="2880" w:hanging="360"/>
+      </w:pPr>
+      <w:rPr>
+        <w:rFonts w:ascii="Symbol" w:hAnsi="Symbol" w:hint="default"/>
+      </w:rPr>
+    </w:lvl>
+    <w:lvl w:ilvl="4" w:tplc="0C090003" w:tentative="1">
+      <w:start w:val="1"/>
+      <w:numFmt w:val="bullet"/>
+      <w:lvlText w:val="o"/>
+      <w:lvlJc w:val="left"/>
+      <w:pPr>
+        <w:ind w:left="3600" w:hanging="360"/>
+      </w:pPr>
+      <w:rPr>
+        <w:rFonts w:ascii="Courier New" w:hAnsi="Courier New" w:cs="Courier New" w:hint="default"/>
+      </w:rPr>
+    </w:lvl>
+    <w:lvl w:ilvl="5" w:tplc="0C090005" w:tentative="1">
+      <w:start w:val="1"/>
+      <w:numFmt w:val="bullet"/>
+      <w:lvlText w:val=""/>
+      <w:lvlJc w:val="left"/>
+      <w:pPr>
+        <w:ind w:left="4320" w:hanging="360"/>
+      </w:pPr>
+      <w:rPr>
+        <w:rFonts w:ascii="Wingdings" w:hAnsi="Wingdings" w:hint="default"/>
+      </w:rPr>
+    </w:lvl>
+    <w:lvl w:ilvl="6" w:tplc="0C090001" w:tentative="1">
+      <w:start w:val="1"/>
+      <w:numFmt w:val="bullet"/>
+      <w:lvlText w:val=""/>
+      <w:lvlJc w:val="left"/>
+      <w:pPr>
+        <w:ind w:left="5040" w:hanging="360"/>
+      </w:pPr>
+      <w:rPr>
+        <w:rFonts w:ascii="Symbol" w:hAnsi="Symbol" w:hint="default"/>
+      </w:rPr>
+    </w:lvl>
+    <w:lvl w:ilvl="7" w:tplc="0C090003" w:tentative="1">
+      <w:start w:val="1"/>
+      <w:numFmt w:val="bullet"/>
+      <w:lvlText w:val="o"/>
+      <w:lvlJc w:val="left"/>
+      <w:pPr>
+        <w:ind w:left="5760" w:hanging="360"/>
+      </w:pPr>
+      <w:rPr>
+        <w:rFonts w:ascii="Courier New" w:hAnsi="Courier New" w:cs="Courier New" w:hint="default"/>
+      </w:rPr>
+    </w:lvl>
+    <w:lvl w:ilvl="8" w:tplc="0C090005" w:tentative="1">
+      <w:start w:val="1"/>
+      <w:numFmt w:val="bullet"/>
+      <w:lvlText w:val=""/>
+      <w:lvlJc w:val="left"/>
+      <w:pPr>
+        <w:ind w:left="6480" w:hanging="360"/>
+      </w:pPr>
+      <w:rPr>
+        <w:rFonts w:ascii="Wingdings" w:hAnsi="Wingdings" w:hint="default"/>
+      </w:rPr>
+    </w:lvl>
+  </w:abstractNum>
+  <w:num w:numId="1">
+    <w:abstractNumId w:val="0"/>
+  </w:num>
+</w:numbering>
+</file>
+
 <file path=word/styles.xml><?xml version="1.0" encoding="utf-8"?>
-<w:styles xmlns:mc="http://schemas.openxmlformats.org/markup-compatibility/2006" xmlns:r="http://schemas.openxmlformats.org/officeDocument/2006/relationships" xmlns:w="http://schemas.openxmlformats.org/wordprocessingml/2006/main" xmlns:w14="http://schemas.microsoft.com/office/word/2010/wordml" mc:Ignorable="w14">
+<w:styles xmlns:mc="http://schemas.openxmlformats.org/markup-compatibility/2006" xmlns:r="http://schemas.openxmlformats.org/officeDocument/2006/relationships" xmlns:w="http://schemas.openxmlformats.org/wordprocessingml/2006/main" xmlns:w14="http://schemas.microsoft.com/office/word/2010/wordml" xmlns:w15="http://schemas.microsoft.com/office/word/2012/wordml" xmlns:w16cid="http://schemas.microsoft.com/office/word/2016/wordml/cid" xmlns:w16se="http://schemas.microsoft.com/office/word/2015/wordml/symex" mc:Ignorable="w14 w15 w16se w16cid">
   <w:docDefaults>
     <w:rPrDefault>
       <w:rPr>
@@ -1361,144 +1593,382 @@
       </w:pPr>
     </w:pPrDefault>
   </w:docDefaults>
-  <w:latentStyles w:defLockedState="0" w:defUIPriority="99" w:defSemiHidden="1" w:defUnhideWhenUsed="1" w:defQFormat="0" w:count="267">
-    <w:lsdException w:name="Normal" w:semiHidden="0" w:uiPriority="0" w:unhideWhenUsed="0" w:qFormat="1"/>
-    <w:lsdException w:name="heading 1" w:semiHidden="0" w:uiPriority="9" w:unhideWhenUsed="0" w:qFormat="1"/>
-    <w:lsdException w:name="heading 2" w:uiPriority="9" w:qFormat="1"/>
-    <w:lsdException w:name="heading 3" w:uiPriority="9" w:qFormat="1"/>
-    <w:lsdException w:name="heading 4" w:uiPriority="9" w:qFormat="1"/>
-    <w:lsdException w:name="heading 5" w:uiPriority="9" w:qFormat="1"/>
-    <w:lsdException w:name="heading 6" w:uiPriority="9" w:qFormat="1"/>
-    <w:lsdException w:name="heading 7" w:uiPriority="9" w:qFormat="1"/>
-    <w:lsdException w:name="heading 8" w:uiPriority="9" w:qFormat="1"/>
-    <w:lsdException w:name="heading 9" w:uiPriority="9" w:qFormat="1"/>
-    <w:lsdException w:name="toc 1" w:uiPriority="39"/>
-    <w:lsdException w:name="toc 2" w:uiPriority="39"/>
-    <w:lsdException w:name="toc 3" w:uiPriority="39"/>
-    <w:lsdException w:name="toc 4" w:uiPriority="39"/>
-    <w:lsdException w:name="toc 5" w:uiPriority="39"/>
-    <w:lsdException w:name="toc 6" w:uiPriority="39"/>
-    <w:lsdException w:name="toc 7" w:uiPriority="39"/>
-    <w:lsdException w:name="toc 8" w:uiPriority="39"/>
-    <w:lsdException w:name="toc 9" w:uiPriority="39"/>
-    <w:lsdException w:name="caption" w:uiPriority="35" w:qFormat="1"/>
-    <w:lsdException w:name="Title" w:semiHidden="0" w:uiPriority="10" w:unhideWhenUsed="0" w:qFormat="1"/>
-    <w:lsdException w:name="Default Paragraph Font" w:uiPriority="1"/>
-    <w:lsdException w:name="Subtitle" w:semiHidden="0" w:uiPriority="11" w:unhideWhenUsed="0" w:qFormat="1"/>
-    <w:lsdException w:name="Strong" w:semiHidden="0" w:uiPriority="22" w:unhideWhenUsed="0" w:qFormat="1"/>
-    <w:lsdException w:name="Emphasis" w:semiHidden="0" w:uiPriority="20" w:unhideWhenUsed="0" w:qFormat="1"/>
-    <w:lsdException w:name="Table Grid" w:semiHidden="0" w:uiPriority="39" w:unhideWhenUsed="0"/>
-    <w:lsdException w:name="Placeholder Text" w:unhideWhenUsed="0"/>
-    <w:lsdException w:name="No Spacing" w:semiHidden="0" w:uiPriority="1" w:unhideWhenUsed="0" w:qFormat="1"/>
-    <w:lsdException w:name="Light Shading" w:semiHidden="0" w:uiPriority="60" w:unhideWhenUsed="0"/>
-    <w:lsdException w:name="Light List" w:semiHidden="0" w:uiPriority="61" w:unhideWhenUsed="0"/>
-    <w:lsdException w:name="Light Grid" w:semiHidden="0" w:uiPriority="62" w:unhideWhenUsed="0"/>
-    <w:lsdException w:name="Medium Shading 1" w:semiHidden="0" w:uiPriority="63" w:unhideWhenUsed="0"/>
-    <w:lsdException w:name="Medium Shading 2" w:semiHidden="0" w:uiPriority="64" w:unhideWhenUsed="0"/>
-    <w:lsdException w:name="Medium List 1" w:semiHidden="0" w:uiPriority="65" w:unhideWhenUsed="0"/>
-    <w:lsdException w:name="Medium List 2" w:semiHidden="0" w:uiPriority="66" w:unhideWhenUsed="0"/>
-    <w:lsdException w:name="Medium Grid 1" w:semiHidden="0" w:uiPriority="67" w:unhideWhenUsed="0"/>
-    <w:lsdException w:name="Medium Grid 2" w:semiHidden="0" w:uiPriority="68" w:unhideWhenUsed="0"/>
-    <w:lsdException w:name="Medium Grid 3" w:semiHidden="0" w:uiPriority="69" w:unhideWhenUsed="0"/>
-    <w:lsdException w:name="Dark List" w:semiHidden="0" w:uiPriority="70" w:unhideWhenUsed="0"/>
-    <w:lsdException w:name="Colorful Shading" w:semiHidden="0" w:uiPriority="71" w:unhideWhenUsed="0"/>
-    <w:lsdException w:name="Colorful List" w:semiHidden="0" w:uiPriority="72" w:unhideWhenUsed="0"/>
-    <w:lsdException w:name="Colorful Grid" w:semiHidden="0" w:uiPriority="73" w:unhideWhenUsed="0"/>
-    <w:lsdException w:name="Light Shading Accent 1" w:semiHidden="0" w:uiPriority="60" w:unhideWhenUsed="0"/>
-    <w:lsdException w:name="Light List Accent 1" w:semiHidden="0" w:uiPriority="61" w:unhideWhenUsed="0"/>
-    <w:lsdException w:name="Light Grid Accent 1" w:semiHidden="0" w:uiPriority="62" w:unhideWhenUsed="0"/>
-    <w:lsdException w:name="Medium Shading 1 Accent 1" w:semiHidden="0" w:uiPriority="63" w:unhideWhenUsed="0"/>
-    <w:lsdException w:name="Medium Shading 2 Accent 1" w:semiHidden="0" w:uiPriority="64" w:unhideWhenUsed="0"/>
-    <w:lsdException w:name="Medium List 1 Accent 1" w:semiHidden="0" w:uiPriority="65" w:unhideWhenUsed="0"/>
-    <w:lsdException w:name="Revision" w:unhideWhenUsed="0"/>
-    <w:lsdException w:name="List Paragraph" w:semiHidden="0" w:uiPriority="34" w:unhideWhenUsed="0" w:qFormat="1"/>
-    <w:lsdException w:name="Quote" w:semiHidden="0" w:uiPriority="29" w:unhideWhenUsed="0" w:qFormat="1"/>
-    <w:lsdException w:name="Intense Quote" w:semiHidden="0" w:uiPriority="30" w:unhideWhenUsed="0" w:qFormat="1"/>
-    <w:lsdException w:name="Medium List 2 Accent 1" w:semiHidden="0" w:uiPriority="66" w:unhideWhenUsed="0"/>
-    <w:lsdException w:name="Medium Grid 1 Accent 1" w:semiHidden="0" w:uiPriority="67" w:unhideWhenUsed="0"/>
-    <w:lsdException w:name="Medium Grid 2 Accent 1" w:semiHidden="0" w:uiPriority="68" w:unhideWhenUsed="0"/>
-    <w:lsdException w:name="Medium Grid 3 Accent 1" w:semiHidden="0" w:uiPriority="69" w:unhideWhenUsed="0"/>
-    <w:lsdException w:name="Dark List Accent 1" w:semiHidden="0" w:uiPriority="70" w:unhideWhenUsed="0"/>
-    <w:lsdException w:name="Colorful Shading Accent 1" w:semiHidden="0" w:uiPriority="71" w:unhideWhenUsed="0"/>
-    <w:lsdException w:name="Colorful List Accent 1" w:semiHidden="0" w:uiPriority="72" w:unhideWhenUsed="0"/>
-    <w:lsdException w:name="Colorful Grid Accent 1" w:semiHidden="0" w:uiPriority="73" w:unhideWhenUsed="0"/>
-    <w:lsdException w:name="Light Shading Accent 2" w:semiHidden="0" w:uiPriority="60" w:unhideWhenUsed="0"/>
-    <w:lsdException w:name="Light List Accent 2" w:semiHidden="0" w:uiPriority="61" w:unhideWhenUsed="0"/>
-    <w:lsdException w:name="Light Grid Accent 2" w:semiHidden="0" w:uiPriority="62" w:unhideWhenUsed="0"/>
-    <w:lsdException w:name="Medium Shading 1 Accent 2" w:semiHidden="0" w:uiPriority="63" w:unhideWhenUsed="0"/>
-    <w:lsdException w:name="Medium Shading 2 Accent 2" w:semiHidden="0" w:uiPriority="64" w:unhideWhenUsed="0"/>
-    <w:lsdException w:name="Medium List 1 Accent 2" w:semiHidden="0" w:uiPriority="65" w:unhideWhenUsed="0"/>
-    <w:lsdException w:name="Medium List 2 Accent 2" w:semiHidden="0" w:uiPriority="66" w:unhideWhenUsed="0"/>
-    <w:lsdException w:name="Medium Grid 1 Accent 2" w:semiHidden="0" w:uiPriority="67" w:unhideWhenUsed="0"/>
-    <w:lsdException w:name="Medium Grid 2 Accent 2" w:semiHidden="0" w:uiPriority="68" w:unhideWhenUsed="0"/>
-    <w:lsdException w:name="Medium Grid 3 Accent 2" w:semiHidden="0" w:uiPriority="69" w:unhideWhenUsed="0"/>
-    <w:lsdException w:name="Dark List Accent 2" w:semiHidden="0" w:uiPriority="70" w:unhideWhenUsed="0"/>
-    <w:lsdException w:name="Colorful Shading Accent 2" w:semiHidden="0" w:uiPriority="71" w:unhideWhenUsed="0"/>
-    <w:lsdException w:name="Colorful List Accent 2" w:semiHidden="0" w:uiPriority="72" w:unhideWhenUsed="0"/>
-    <w:lsdException w:name="Colorful Grid Accent 2" w:semiHidden="0" w:uiPriority="73" w:unhideWhenUsed="0"/>
-    <w:lsdException w:name="Light Shading Accent 3" w:semiHidden="0" w:uiPriority="60" w:unhideWhenUsed="0"/>
-    <w:lsdException w:name="Light List Accent 3" w:semiHidden="0" w:uiPriority="61" w:unhideWhenUsed="0"/>
-    <w:lsdException w:name="Light Grid Accent 3" w:semiHidden="0" w:uiPriority="62" w:unhideWhenUsed="0"/>
-    <w:lsdException w:name="Medium Shading 1 Accent 3" w:semiHidden="0" w:uiPriority="63" w:unhideWhenUsed="0"/>
-    <w:lsdException w:name="Medium Shading 2 Accent 3" w:semiHidden="0" w:uiPriority="64" w:unhideWhenUsed="0"/>
-    <w:lsdException w:name="Medium List 1 Accent 3" w:semiHidden="0" w:uiPriority="65" w:unhideWhenUsed="0"/>
-    <w:lsdException w:name="Medium List 2 Accent 3" w:semiHidden="0" w:uiPriority="66" w:unhideWhenUsed="0"/>
-    <w:lsdException w:name="Medium Grid 1 Accent 3" w:semiHidden="0" w:uiPriority="67" w:unhideWhenUsed="0"/>
-    <w:lsdException w:name="Medium Grid 2 Accent 3" w:semiHidden="0" w:uiPriority="68" w:unhideWhenUsed="0"/>
-    <w:lsdException w:name="Medium Grid 3 Accent 3" w:semiHidden="0" w:uiPriority="69" w:unhideWhenUsed="0"/>
-    <w:lsdException w:name="Dark List Accent 3" w:semiHidden="0" w:uiPriority="70" w:unhideWhenUsed="0"/>
-    <w:lsdException w:name="Colorful Shading Accent 3" w:semiHidden="0" w:uiPriority="71" w:unhideWhenUsed="0"/>
-    <w:lsdException w:name="Colorful List Accent 3" w:semiHidden="0" w:uiPriority="72" w:unhideWhenUsed="0"/>
-    <w:lsdException w:name="Colorful Grid Accent 3" w:semiHidden="0" w:uiPriority="73" w:unhideWhenUsed="0"/>
-    <w:lsdException w:name="Light Shading Accent 4" w:semiHidden="0" w:uiPriority="60" w:unhideWhenUsed="0"/>
-    <w:lsdException w:name="Light List Accent 4" w:semiHidden="0" w:uiPriority="61" w:unhideWhenUsed="0"/>
-    <w:lsdException w:name="Light Grid Accent 4" w:semiHidden="0" w:uiPriority="62" w:unhideWhenUsed="0"/>
-    <w:lsdException w:name="Medium Shading 1 Accent 4" w:semiHidden="0" w:uiPriority="63" w:unhideWhenUsed="0"/>
-    <w:lsdException w:name="Medium Shading 2 Accent 4" w:semiHidden="0" w:uiPriority="64" w:unhideWhenUsed="0"/>
-    <w:lsdException w:name="Medium List 1 Accent 4" w:semiHidden="0" w:uiPriority="65" w:unhideWhenUsed="0"/>
-    <w:lsdException w:name="Medium List 2 Accent 4" w:semiHidden="0" w:uiPriority="66" w:unhideWhenUsed="0"/>
-    <w:lsdException w:name="Medium Grid 1 Accent 4" w:semiHidden="0" w:uiPriority="67" w:unhideWhenUsed="0"/>
-    <w:lsdException w:name="Medium Grid 2 Accent 4" w:semiHidden="0" w:uiPriority="68" w:unhideWhenUsed="0"/>
-    <w:lsdException w:name="Medium Grid 3 Accent 4" w:semiHidden="0" w:uiPriority="69" w:unhideWhenUsed="0"/>
-    <w:lsdException w:name="Dark List Accent 4" w:semiHidden="0" w:uiPriority="70" w:unhideWhenUsed="0"/>
-    <w:lsdException w:name="Colorful Shading Accent 4" w:semiHidden="0" w:uiPriority="71" w:unhideWhenUsed="0"/>
-    <w:lsdException w:name="Colorful List Accent 4" w:semiHidden="0" w:uiPriority="72" w:unhideWhenUsed="0"/>
-    <w:lsdException w:name="Colorful Grid Accent 4" w:semiHidden="0" w:uiPriority="73" w:unhideWhenUsed="0"/>
-    <w:lsdException w:name="Light Shading Accent 5" w:semiHidden="0" w:uiPriority="60" w:unhideWhenUsed="0"/>
-    <w:lsdException w:name="Light List Accent 5" w:semiHidden="0" w:uiPriority="61" w:unhideWhenUsed="0"/>
-    <w:lsdException w:name="Light Grid Accent 5" w:semiHidden="0" w:uiPriority="62" w:unhideWhenUsed="0"/>
-    <w:lsdException w:name="Medium Shading 1 Accent 5" w:semiHidden="0" w:uiPriority="63" w:unhideWhenUsed="0"/>
-    <w:lsdException w:name="Medium Shading 2 Accent 5" w:semiHidden="0" w:uiPriority="64" w:unhideWhenUsed="0"/>
-    <w:lsdException w:name="Medium List 1 Accent 5" w:semiHidden="0" w:uiPriority="65" w:unhideWhenUsed="0"/>
-    <w:lsdException w:name="Medium List 2 Accent 5" w:semiHidden="0" w:uiPriority="66" w:unhideWhenUsed="0"/>
-    <w:lsdException w:name="Medium Grid 1 Accent 5" w:semiHidden="0" w:uiPriority="67" w:unhideWhenUsed="0"/>
-    <w:lsdException w:name="Medium Grid 2 Accent 5" w:semiHidden="0" w:uiPriority="68" w:unhideWhenUsed="0"/>
-    <w:lsdException w:name="Medium Grid 3 Accent 5" w:semiHidden="0" w:uiPriority="69" w:unhideWhenUsed="0"/>
-    <w:lsdException w:name="Dark List Accent 5" w:semiHidden="0" w:uiPriority="70" w:unhideWhenUsed="0"/>
-    <w:lsdException w:name="Colorful Shading Accent 5" w:semiHidden="0" w:uiPriority="71" w:unhideWhenUsed="0"/>
-    <w:lsdException w:name="Colorful List Accent 5" w:semiHidden="0" w:uiPriority="72" w:unhideWhenUsed="0"/>
-    <w:lsdException w:name="Colorful Grid Accent 5" w:semiHidden="0" w:uiPriority="73" w:unhideWhenUsed="0"/>
-    <w:lsdException w:name="Light Shading Accent 6" w:semiHidden="0" w:uiPriority="60" w:unhideWhenUsed="0"/>
-    <w:lsdException w:name="Light List Accent 6" w:semiHidden="0" w:uiPriority="61" w:unhideWhenUsed="0"/>
-    <w:lsdException w:name="Light Grid Accent 6" w:semiHidden="0" w:uiPriority="62" w:unhideWhenUsed="0"/>
-    <w:lsdException w:name="Medium Shading 1 Accent 6" w:semiHidden="0" w:uiPriority="63" w:unhideWhenUsed="0"/>
-    <w:lsdException w:name="Medium Shading 2 Accent 6" w:semiHidden="0" w:uiPriority="64" w:unhideWhenUsed="0"/>
-    <w:lsdException w:name="Medium List 1 Accent 6" w:semiHidden="0" w:uiPriority="65" w:unhideWhenUsed="0"/>
-    <w:lsdException w:name="Medium List 2 Accent 6" w:semiHidden="0" w:uiPriority="66" w:unhideWhenUsed="0"/>
-    <w:lsdException w:name="Medium Grid 1 Accent 6" w:semiHidden="0" w:uiPriority="67" w:unhideWhenUsed="0"/>
-    <w:lsdException w:name="Medium Grid 2 Accent 6" w:semiHidden="0" w:uiPriority="68" w:unhideWhenUsed="0"/>
-    <w:lsdException w:name="Medium Grid 3 Accent 6" w:semiHidden="0" w:uiPriority="69" w:unhideWhenUsed="0"/>
-    <w:lsdException w:name="Dark List Accent 6" w:semiHidden="0" w:uiPriority="70" w:unhideWhenUsed="0"/>
-    <w:lsdException w:name="Colorful Shading Accent 6" w:semiHidden="0" w:uiPriority="71" w:unhideWhenUsed="0"/>
-    <w:lsdException w:name="Colorful List Accent 6" w:semiHidden="0" w:uiPriority="72" w:unhideWhenUsed="0"/>
-    <w:lsdException w:name="Colorful Grid Accent 6" w:semiHidden="0" w:uiPriority="73" w:unhideWhenUsed="0"/>
-    <w:lsdException w:name="Subtle Emphasis" w:semiHidden="0" w:uiPriority="19" w:unhideWhenUsed="0" w:qFormat="1"/>
-    <w:lsdException w:name="Intense Emphasis" w:semiHidden="0" w:uiPriority="21" w:unhideWhenUsed="0" w:qFormat="1"/>
-    <w:lsdException w:name="Subtle Reference" w:semiHidden="0" w:uiPriority="31" w:unhideWhenUsed="0" w:qFormat="1"/>
-    <w:lsdException w:name="Intense Reference" w:semiHidden="0" w:uiPriority="32" w:unhideWhenUsed="0" w:qFormat="1"/>
-    <w:lsdException w:name="Book Title" w:semiHidden="0" w:uiPriority="33" w:unhideWhenUsed="0" w:qFormat="1"/>
-    <w:lsdException w:name="Bibliography" w:uiPriority="37"/>
-    <w:lsdException w:name="TOC Heading" w:uiPriority="39" w:qFormat="1"/>
+  <w:latentStyles w:defLockedState="0" w:defUIPriority="99" w:defSemiHidden="0" w:defUnhideWhenUsed="0" w:defQFormat="0" w:count="375">
+    <w:lsdException w:name="Normal" w:uiPriority="0" w:qFormat="1"/>
+    <w:lsdException w:name="heading 1" w:uiPriority="9" w:qFormat="1"/>
+    <w:lsdException w:name="heading 2" w:semiHidden="1" w:uiPriority="9" w:unhideWhenUsed="1" w:qFormat="1"/>
+    <w:lsdException w:name="heading 3" w:semiHidden="1" w:uiPriority="9" w:unhideWhenUsed="1" w:qFormat="1"/>
+    <w:lsdException w:name="heading 4" w:semiHidden="1" w:uiPriority="9" w:unhideWhenUsed="1" w:qFormat="1"/>
+    <w:lsdException w:name="heading 5" w:semiHidden="1" w:uiPriority="9" w:unhideWhenUsed="1" w:qFormat="1"/>
+    <w:lsdException w:name="heading 6" w:semiHidden="1" w:uiPriority="9" w:unhideWhenUsed="1" w:qFormat="1"/>
+    <w:lsdException w:name="heading 7" w:semiHidden="1" w:uiPriority="9" w:unhideWhenUsed="1" w:qFormat="1"/>
+    <w:lsdException w:name="heading 8" w:semiHidden="1" w:uiPriority="9" w:unhideWhenUsed="1" w:qFormat="1"/>
+    <w:lsdException w:name="heading 9" w:semiHidden="1" w:uiPriority="9" w:unhideWhenUsed="1" w:qFormat="1"/>
+    <w:lsdException w:name="index 1" w:semiHidden="1" w:unhideWhenUsed="1"/>
+    <w:lsdException w:name="index 2" w:semiHidden="1" w:unhideWhenUsed="1"/>
+    <w:lsdException w:name="index 3" w:semiHidden="1" w:unhideWhenUsed="1"/>
+    <w:lsdException w:name="index 4" w:semiHidden="1" w:unhideWhenUsed="1"/>
+    <w:lsdException w:name="index 5" w:semiHidden="1" w:unhideWhenUsed="1"/>
+    <w:lsdException w:name="index 6" w:semiHidden="1" w:unhideWhenUsed="1"/>
+    <w:lsdException w:name="index 7" w:semiHidden="1" w:unhideWhenUsed="1"/>
+    <w:lsdException w:name="index 8" w:semiHidden="1" w:unhideWhenUsed="1"/>
+    <w:lsdException w:name="index 9" w:semiHidden="1" w:unhideWhenUsed="1"/>
+    <w:lsdException w:name="toc 1" w:semiHidden="1" w:uiPriority="39" w:unhideWhenUsed="1"/>
+    <w:lsdException w:name="toc 2" w:semiHidden="1" w:uiPriority="39" w:unhideWhenUsed="1"/>
+    <w:lsdException w:name="toc 3" w:semiHidden="1" w:uiPriority="39" w:unhideWhenUsed="1"/>
+    <w:lsdException w:name="toc 4" w:semiHidden="1" w:uiPriority="39" w:unhideWhenUsed="1"/>
+    <w:lsdException w:name="toc 5" w:semiHidden="1" w:uiPriority="39" w:unhideWhenUsed="1"/>
+    <w:lsdException w:name="toc 6" w:semiHidden="1" w:uiPriority="39" w:unhideWhenUsed="1"/>
+    <w:lsdException w:name="toc 7" w:semiHidden="1" w:uiPriority="39" w:unhideWhenUsed="1"/>
+    <w:lsdException w:name="toc 8" w:semiHidden="1" w:uiPriority="39" w:unhideWhenUsed="1"/>
+    <w:lsdException w:name="toc 9" w:semiHidden="1" w:uiPriority="39" w:unhideWhenUsed="1"/>
+    <w:lsdException w:name="Normal Indent" w:semiHidden="1" w:unhideWhenUsed="1"/>
+    <w:lsdException w:name="footnote text" w:semiHidden="1" w:unhideWhenUsed="1"/>
+    <w:lsdException w:name="annotation text" w:semiHidden="1" w:unhideWhenUsed="1"/>
+    <w:lsdException w:name="header" w:semiHidden="1" w:unhideWhenUsed="1"/>
+    <w:lsdException w:name="footer" w:semiHidden="1" w:unhideWhenUsed="1"/>
+    <w:lsdException w:name="index heading" w:semiHidden="1" w:unhideWhenUsed="1"/>
+    <w:lsdException w:name="caption" w:semiHidden="1" w:uiPriority="35" w:unhideWhenUsed="1" w:qFormat="1"/>
+    <w:lsdException w:name="table of figures" w:semiHidden="1" w:unhideWhenUsed="1"/>
+    <w:lsdException w:name="envelope address" w:semiHidden="1" w:unhideWhenUsed="1"/>
+    <w:lsdException w:name="envelope return" w:semiHidden="1" w:unhideWhenUsed="1"/>
+    <w:lsdException w:name="footnote reference" w:semiHidden="1" w:unhideWhenUsed="1"/>
+    <w:lsdException w:name="annotation reference" w:semiHidden="1" w:unhideWhenUsed="1"/>
+    <w:lsdException w:name="line number" w:semiHidden="1" w:unhideWhenUsed="1"/>
+    <w:lsdException w:name="page number" w:semiHidden="1" w:unhideWhenUsed="1"/>
+    <w:lsdException w:name="endnote reference" w:semiHidden="1" w:unhideWhenUsed="1"/>
+    <w:lsdException w:name="endnote text" w:semiHidden="1" w:unhideWhenUsed="1"/>
+    <w:lsdException w:name="table of authorities" w:semiHidden="1" w:unhideWhenUsed="1"/>
+    <w:lsdException w:name="macro" w:semiHidden="1" w:unhideWhenUsed="1"/>
+    <w:lsdException w:name="toa heading" w:semiHidden="1" w:unhideWhenUsed="1"/>
+    <w:lsdException w:name="List" w:semiHidden="1" w:unhideWhenUsed="1"/>
+    <w:lsdException w:name="List Bullet" w:semiHidden="1" w:unhideWhenUsed="1"/>
+    <w:lsdException w:name="List Number" w:semiHidden="1" w:unhideWhenUsed="1"/>
+    <w:lsdException w:name="List 2" w:semiHidden="1" w:unhideWhenUsed="1"/>
+    <w:lsdException w:name="List 3" w:semiHidden="1" w:unhideWhenUsed="1"/>
+    <w:lsdException w:name="List 4" w:semiHidden="1" w:unhideWhenUsed="1"/>
+    <w:lsdException w:name="List 5" w:semiHidden="1" w:unhideWhenUsed="1"/>
+    <w:lsdException w:name="List Bullet 2" w:semiHidden="1" w:unhideWhenUsed="1"/>
+    <w:lsdException w:name="List Bullet 3" w:semiHidden="1" w:unhideWhenUsed="1"/>
+    <w:lsdException w:name="List Bullet 4" w:semiHidden="1" w:unhideWhenUsed="1"/>
+    <w:lsdException w:name="List Bullet 5" w:semiHidden="1" w:unhideWhenUsed="1"/>
+    <w:lsdException w:name="List Number 2" w:semiHidden="1" w:unhideWhenUsed="1"/>
+    <w:lsdException w:name="List Number 3" w:semiHidden="1" w:unhideWhenUsed="1"/>
+    <w:lsdException w:name="List Number 4" w:semiHidden="1" w:unhideWhenUsed="1"/>
+    <w:lsdException w:name="List Number 5" w:semiHidden="1" w:unhideWhenUsed="1"/>
+    <w:lsdException w:name="Title" w:uiPriority="10" w:qFormat="1"/>
+    <w:lsdException w:name="Closing" w:semiHidden="1" w:unhideWhenUsed="1"/>
+    <w:lsdException w:name="Signature" w:semiHidden="1" w:unhideWhenUsed="1"/>
+    <w:lsdException w:name="Default Paragraph Font" w:semiHidden="1" w:uiPriority="1" w:unhideWhenUsed="1"/>
+    <w:lsdException w:name="Body Text" w:semiHidden="1" w:unhideWhenUsed="1"/>
+    <w:lsdException w:name="Body Text Indent" w:semiHidden="1" w:unhideWhenUsed="1"/>
+    <w:lsdException w:name="List Continue" w:semiHidden="1" w:unhideWhenUsed="1"/>
+    <w:lsdException w:name="List Continue 2" w:semiHidden="1" w:unhideWhenUsed="1"/>
+    <w:lsdException w:name="List Continue 3" w:semiHidden="1" w:unhideWhenUsed="1"/>
+    <w:lsdException w:name="List Continue 4" w:semiHidden="1" w:unhideWhenUsed="1"/>
+    <w:lsdException w:name="List Continue 5" w:semiHidden="1" w:unhideWhenUsed="1"/>
+    <w:lsdException w:name="Message Header" w:semiHidden="1" w:unhideWhenUsed="1"/>
+    <w:lsdException w:name="Subtitle" w:uiPriority="11" w:qFormat="1"/>
+    <w:lsdException w:name="Salutation" w:semiHidden="1" w:unhideWhenUsed="1"/>
+    <w:lsdException w:name="Date" w:semiHidden="1" w:unhideWhenUsed="1"/>
+    <w:lsdException w:name="Body Text First Indent" w:semiHidden="1" w:unhideWhenUsed="1"/>
+    <w:lsdException w:name="Body Text First Indent 2" w:semiHidden="1" w:unhideWhenUsed="1"/>
+    <w:lsdException w:name="Note Heading" w:semiHidden="1" w:unhideWhenUsed="1"/>
+    <w:lsdException w:name="Body Text 2" w:semiHidden="1" w:unhideWhenUsed="1"/>
+    <w:lsdException w:name="Body Text 3" w:semiHidden="1" w:unhideWhenUsed="1"/>
+    <w:lsdException w:name="Body Text Indent 2" w:semiHidden="1" w:unhideWhenUsed="1"/>
+    <w:lsdException w:name="Body Text Indent 3" w:semiHidden="1" w:unhideWhenUsed="1"/>
+    <w:lsdException w:name="Block Text" w:semiHidden="1" w:unhideWhenUsed="1"/>
+    <w:lsdException w:name="Hyperlink" w:semiHidden="1" w:unhideWhenUsed="1"/>
+    <w:lsdException w:name="FollowedHyperlink" w:semiHidden="1" w:unhideWhenUsed="1"/>
+    <w:lsdException w:name="Strong" w:uiPriority="22" w:qFormat="1"/>
+    <w:lsdException w:name="Emphasis" w:uiPriority="20" w:qFormat="1"/>
+    <w:lsdException w:name="Document Map" w:semiHidden="1" w:unhideWhenUsed="1"/>
+    <w:lsdException w:name="Plain Text" w:semiHidden="1" w:unhideWhenUsed="1"/>
+    <w:lsdException w:name="E-mail Signature" w:semiHidden="1" w:unhideWhenUsed="1"/>
+    <w:lsdException w:name="HTML Top of Form" w:semiHidden="1" w:unhideWhenUsed="1"/>
+    <w:lsdException w:name="HTML Bottom of Form" w:semiHidden="1" w:unhideWhenUsed="1"/>
+    <w:lsdException w:name="Normal (Web)" w:semiHidden="1" w:unhideWhenUsed="1"/>
+    <w:lsdException w:name="HTML Acronym" w:semiHidden="1" w:unhideWhenUsed="1"/>
+    <w:lsdException w:name="HTML Address" w:semiHidden="1" w:unhideWhenUsed="1"/>
+    <w:lsdException w:name="HTML Cite" w:semiHidden="1" w:unhideWhenUsed="1"/>
+    <w:lsdException w:name="HTML Code" w:semiHidden="1" w:unhideWhenUsed="1"/>
+    <w:lsdException w:name="HTML Definition" w:semiHidden="1" w:unhideWhenUsed="1"/>
+    <w:lsdException w:name="HTML Keyboard" w:semiHidden="1" w:unhideWhenUsed="1"/>
+    <w:lsdException w:name="HTML Preformatted" w:semiHidden="1" w:unhideWhenUsed="1"/>
+    <w:lsdException w:name="HTML Sample" w:semiHidden="1" w:unhideWhenUsed="1"/>
+    <w:lsdException w:name="HTML Typewriter" w:semiHidden="1" w:unhideWhenUsed="1"/>
+    <w:lsdException w:name="HTML Variable" w:semiHidden="1" w:unhideWhenUsed="1"/>
+    <w:lsdException w:name="Normal Table" w:semiHidden="1" w:unhideWhenUsed="1"/>
+    <w:lsdException w:name="annotation subject" w:semiHidden="1" w:unhideWhenUsed="1"/>
+    <w:lsdException w:name="No List" w:semiHidden="1" w:unhideWhenUsed="1"/>
+    <w:lsdException w:name="Outline List 1" w:semiHidden="1" w:unhideWhenUsed="1"/>
+    <w:lsdException w:name="Outline List 2" w:semiHidden="1" w:unhideWhenUsed="1"/>
+    <w:lsdException w:name="Outline List 3" w:semiHidden="1" w:unhideWhenUsed="1"/>
+    <w:lsdException w:name="Table Simple 1" w:semiHidden="1" w:unhideWhenUsed="1"/>
+    <w:lsdException w:name="Table Simple 2" w:semiHidden="1" w:unhideWhenUsed="1"/>
+    <w:lsdException w:name="Table Simple 3" w:semiHidden="1" w:unhideWhenUsed="1"/>
+    <w:lsdException w:name="Table Classic 1" w:semiHidden="1" w:unhideWhenUsed="1"/>
+    <w:lsdException w:name="Table Classic 2" w:semiHidden="1" w:unhideWhenUsed="1"/>
+    <w:lsdException w:name="Table Classic 3" w:semiHidden="1" w:unhideWhenUsed="1"/>
+    <w:lsdException w:name="Table Classic 4" w:semiHidden="1" w:unhideWhenUsed="1"/>
+    <w:lsdException w:name="Table Colorful 1" w:semiHidden="1" w:unhideWhenUsed="1"/>
+    <w:lsdException w:name="Table Colorful 2" w:semiHidden="1" w:unhideWhenUsed="1"/>
+    <w:lsdException w:name="Table Colorful 3" w:semiHidden="1" w:unhideWhenUsed="1"/>
+    <w:lsdException w:name="Table Columns 1" w:semiHidden="1" w:unhideWhenUsed="1"/>
+    <w:lsdException w:name="Table Columns 2" w:semiHidden="1" w:unhideWhenUsed="1"/>
+    <w:lsdException w:name="Table Columns 3" w:semiHidden="1" w:unhideWhenUsed="1"/>
+    <w:lsdException w:name="Table Columns 4" w:semiHidden="1" w:unhideWhenUsed="1"/>
+    <w:lsdException w:name="Table Columns 5" w:semiHidden="1" w:unhideWhenUsed="1"/>
+    <w:lsdException w:name="Table Grid 1" w:semiHidden="1" w:unhideWhenUsed="1"/>
+    <w:lsdException w:name="Table Grid 2" w:semiHidden="1" w:unhideWhenUsed="1"/>
+    <w:lsdException w:name="Table Grid 3" w:semiHidden="1" w:unhideWhenUsed="1"/>
+    <w:lsdException w:name="Table Grid 4" w:semiHidden="1" w:unhideWhenUsed="1"/>
+    <w:lsdException w:name="Table Grid 5" w:semiHidden="1" w:unhideWhenUsed="1"/>
+    <w:lsdException w:name="Table Grid 6" w:semiHidden="1" w:unhideWhenUsed="1"/>
+    <w:lsdException w:name="Table Grid 7" w:semiHidden="1" w:unhideWhenUsed="1"/>
+    <w:lsdException w:name="Table Grid 8" w:semiHidden="1" w:unhideWhenUsed="1"/>
+    <w:lsdException w:name="Table List 1" w:semiHidden="1" w:unhideWhenUsed="1"/>
+    <w:lsdException w:name="Table List 2" w:semiHidden="1" w:unhideWhenUsed="1"/>
+    <w:lsdException w:name="Table List 3" w:semiHidden="1" w:unhideWhenUsed="1"/>
+    <w:lsdException w:name="Table List 4" w:semiHidden="1" w:unhideWhenUsed="1"/>
+    <w:lsdException w:name="Table List 5" w:semiHidden="1" w:unhideWhenUsed="1"/>
+    <w:lsdException w:name="Table List 6" w:semiHidden="1" w:unhideWhenUsed="1"/>
+    <w:lsdException w:name="Table List 7" w:semiHidden="1" w:unhideWhenUsed="1"/>
+    <w:lsdException w:name="Table List 8" w:semiHidden="1" w:unhideWhenUsed="1"/>
+    <w:lsdException w:name="Table 3D effects 1" w:semiHidden="1" w:unhideWhenUsed="1"/>
+    <w:lsdException w:name="Table 3D effects 2" w:semiHidden="1" w:unhideWhenUsed="1"/>
+    <w:lsdException w:name="Table 3D effects 3" w:semiHidden="1" w:unhideWhenUsed="1"/>
+    <w:lsdException w:name="Table Contemporary" w:semiHidden="1" w:unhideWhenUsed="1"/>
+    <w:lsdException w:name="Table Elegant" w:semiHidden="1" w:unhideWhenUsed="1"/>
+    <w:lsdException w:name="Table Professional" w:semiHidden="1" w:unhideWhenUsed="1"/>
+    <w:lsdException w:name="Table Subtle 1" w:semiHidden="1" w:unhideWhenUsed="1"/>
+    <w:lsdException w:name="Table Subtle 2" w:semiHidden="1" w:unhideWhenUsed="1"/>
+    <w:lsdException w:name="Table Web 1" w:semiHidden="1" w:unhideWhenUsed="1"/>
+    <w:lsdException w:name="Table Web 2" w:semiHidden="1" w:unhideWhenUsed="1"/>
+    <w:lsdException w:name="Table Web 3" w:semiHidden="1" w:unhideWhenUsed="1"/>
+    <w:lsdException w:name="Balloon Text" w:semiHidden="1" w:unhideWhenUsed="1"/>
+    <w:lsdException w:name="Table Grid" w:semiHidden="1" w:uiPriority="39" w:unhideWhenUsed="1"/>
+    <w:lsdException w:name="Table Theme" w:semiHidden="1" w:unhideWhenUsed="1"/>
+    <w:lsdException w:name="Placeholder Text" w:semiHidden="1"/>
+    <w:lsdException w:name="No Spacing" w:uiPriority="1" w:qFormat="1"/>
+    <w:lsdException w:name="Light Shading" w:uiPriority="60"/>
+    <w:lsdException w:name="Light List" w:uiPriority="61"/>
+    <w:lsdException w:name="Light Grid" w:uiPriority="62"/>
+    <w:lsdException w:name="Medium Shading 1" w:uiPriority="63"/>
+    <w:lsdException w:name="Medium Shading 2" w:uiPriority="64"/>
+    <w:lsdException w:name="Medium List 1" w:uiPriority="65"/>
+    <w:lsdException w:name="Medium List 2" w:uiPriority="66"/>
+    <w:lsdException w:name="Medium Grid 1" w:uiPriority="67"/>
+    <w:lsdException w:name="Medium Grid 2" w:uiPriority="68"/>
+    <w:lsdException w:name="Medium Grid 3" w:uiPriority="69"/>
+    <w:lsdException w:name="Dark List" w:uiPriority="70"/>
+    <w:lsdException w:name="Colorful Shading" w:uiPriority="71"/>
+    <w:lsdException w:name="Colorful List" w:uiPriority="72"/>
+    <w:lsdException w:name="Colorful Grid" w:uiPriority="73"/>
+    <w:lsdException w:name="Light Shading Accent 1" w:uiPriority="60"/>
+    <w:lsdException w:name="Light List Accent 1" w:uiPriority="61"/>
+    <w:lsdException w:name="Light Grid Accent 1" w:uiPriority="62"/>
+    <w:lsdException w:name="Medium Shading 1 Accent 1" w:uiPriority="63"/>
+    <w:lsdException w:name="Medium Shading 2 Accent 1" w:uiPriority="64"/>
+    <w:lsdException w:name="Medium List 1 Accent 1" w:uiPriority="65"/>
+    <w:lsdException w:name="Revision" w:semiHidden="1"/>
+    <w:lsdException w:name="List Paragraph" w:uiPriority="34" w:qFormat="1"/>
+    <w:lsdException w:name="Quote" w:uiPriority="29" w:qFormat="1"/>
+    <w:lsdException w:name="Intense Quote" w:uiPriority="30" w:qFormat="1"/>
+    <w:lsdException w:name="Medium List 2 Accent 1" w:uiPriority="66"/>
+    <w:lsdException w:name="Medium Grid 1 Accent 1" w:uiPriority="67"/>
+    <w:lsdException w:name="Medium Grid 2 Accent 1" w:uiPriority="68"/>
+    <w:lsdException w:name="Medium Grid 3 Accent 1" w:uiPriority="69"/>
+    <w:lsdException w:name="Dark List Accent 1" w:uiPriority="70"/>
+    <w:lsdException w:name="Colorful Shading Accent 1" w:uiPriority="71"/>
+    <w:lsdException w:name="Colorful List Accent 1" w:uiPriority="72"/>
+    <w:lsdException w:name="Colorful Grid Accent 1" w:uiPriority="73"/>
+    <w:lsdException w:name="Light Shading Accent 2" w:uiPriority="60"/>
+    <w:lsdException w:name="Light List Accent 2" w:uiPriority="61"/>
+    <w:lsdException w:name="Light Grid Accent 2" w:uiPriority="62"/>
+    <w:lsdException w:name="Medium Shading 1 Accent 2" w:uiPriority="63"/>
+    <w:lsdException w:name="Medium Shading 2 Accent 2" w:uiPriority="64"/>
+    <w:lsdException w:name="Medium List 1 Accent 2" w:uiPriority="65"/>
+    <w:lsdException w:name="Medium List 2 Accent 2" w:uiPriority="66"/>
+    <w:lsdException w:name="Medium Grid 1 Accent 2" w:uiPriority="67"/>
+    <w:lsdException w:name="Medium Grid 2 Accent 2" w:uiPriority="68"/>
+    <w:lsdException w:name="Medium Grid 3 Accent 2" w:uiPriority="69"/>
+    <w:lsdException w:name="Dark List Accent 2" w:uiPriority="70"/>
+    <w:lsdException w:name="Colorful Shading Accent 2" w:uiPriority="71"/>
+    <w:lsdException w:name="Colorful List Accent 2" w:uiPriority="72"/>
+    <w:lsdException w:name="Colorful Grid Accent 2" w:uiPriority="73"/>
+    <w:lsdException w:name="Light Shading Accent 3" w:uiPriority="60"/>
+    <w:lsdException w:name="Light List Accent 3" w:uiPriority="61"/>
+    <w:lsdException w:name="Light Grid Accent 3" w:uiPriority="62"/>
+    <w:lsdException w:name="Medium Shading 1 Accent 3" w:uiPriority="63"/>
+    <w:lsdException w:name="Medium Shading 2 Accent 3" w:uiPriority="64"/>
+    <w:lsdException w:name="Medium List 1 Accent 3" w:uiPriority="65"/>
+    <w:lsdException w:name="Medium List 2 Accent 3" w:uiPriority="66"/>
+    <w:lsdException w:name="Medium Grid 1 Accent 3" w:uiPriority="67"/>
+    <w:lsdException w:name="Medium Grid 2 Accent 3" w:uiPriority="68"/>
+    <w:lsdException w:name="Medium Grid 3 Accent 3" w:uiPriority="69"/>
+    <w:lsdException w:name="Dark List Accent 3" w:uiPriority="70"/>
+    <w:lsdException w:name="Colorful Shading Accent 3" w:uiPriority="71"/>
+    <w:lsdException w:name="Colorful List Accent 3" w:uiPriority="72"/>
+    <w:lsdException w:name="Colorful Grid Accent 3" w:uiPriority="73"/>
+    <w:lsdException w:name="Light Shading Accent 4" w:uiPriority="60"/>
+    <w:lsdException w:name="Light List Accent 4" w:uiPriority="61"/>
+    <w:lsdException w:name="Light Grid Accent 4" w:uiPriority="62"/>
+    <w:lsdException w:name="Medium Shading 1 Accent 4" w:uiPriority="63"/>
+    <w:lsdException w:name="Medium Shading 2 Accent 4" w:uiPriority="64"/>
+    <w:lsdException w:name="Medium List 1 Accent 4" w:uiPriority="65"/>
+    <w:lsdException w:name="Medium List 2 Accent 4" w:uiPriority="66"/>
+    <w:lsdException w:name="Medium Grid 1 Accent 4" w:uiPriority="67"/>
+    <w:lsdException w:name="Medium Grid 2 Accent 4" w:uiPriority="68"/>
+    <w:lsdException w:name="Medium Grid 3 Accent 4" w:uiPriority="69"/>
+    <w:lsdException w:name="Dark List Accent 4" w:uiPriority="70"/>
+    <w:lsdException w:name="Colorful Shading Accent 4" w:uiPriority="71"/>
+    <w:lsdException w:name="Colorful List Accent 4" w:uiPriority="72"/>
+    <w:lsdException w:name="Colorful Grid Accent 4" w:uiPriority="73"/>
+    <w:lsdException w:name="Light Shading Accent 5" w:uiPriority="60"/>
+    <w:lsdException w:name="Light List Accent 5" w:uiPriority="61"/>
+    <w:lsdException w:name="Light Grid Accent 5" w:uiPriority="62"/>
+    <w:lsdException w:name="Medium Shading 1 Accent 5" w:uiPriority="63"/>
+    <w:lsdException w:name="Medium Shading 2 Accent 5" w:uiPriority="64"/>
+    <w:lsdException w:name="Medium List 1 Accent 5" w:uiPriority="65"/>
+    <w:lsdException w:name="Medium List 2 Accent 5" w:uiPriority="66"/>
+    <w:lsdException w:name="Medium Grid 1 Accent 5" w:uiPriority="67"/>
+    <w:lsdException w:name="Medium Grid 2 Accent 5" w:uiPriority="68"/>
+    <w:lsdException w:name="Medium Grid 3 Accent 5" w:uiPriority="69"/>
+    <w:lsdException w:name="Dark List Accent 5" w:uiPriority="70"/>
+    <w:lsdException w:name="Colorful Shading Accent 5" w:uiPriority="71"/>
+    <w:lsdException w:name="Colorful List Accent 5" w:uiPriority="72"/>
+    <w:lsdException w:name="Colorful Grid Accent 5" w:uiPriority="73"/>
+    <w:lsdException w:name="Light Shading Accent 6" w:uiPriority="60"/>
+    <w:lsdException w:name="Light List Accent 6" w:uiPriority="61"/>
+    <w:lsdException w:name="Light Grid Accent 6" w:uiPriority="62"/>
+    <w:lsdException w:name="Medium Shading 1 Accent 6" w:uiPriority="63"/>
+    <w:lsdException w:name="Medium Shading 2 Accent 6" w:uiPriority="64"/>
+    <w:lsdException w:name="Medium List 1 Accent 6" w:uiPriority="65"/>
+    <w:lsdException w:name="Medium List 2 Accent 6" w:uiPriority="66"/>
+    <w:lsdException w:name="Medium Grid 1 Accent 6" w:uiPriority="67"/>
+    <w:lsdException w:name="Medium Grid 2 Accent 6" w:uiPriority="68"/>
+    <w:lsdException w:name="Medium Grid 3 Accent 6" w:uiPriority="69"/>
+    <w:lsdException w:name="Dark List Accent 6" w:uiPriority="70"/>
+    <w:lsdException w:name="Colorful Shading Accent 6" w:uiPriority="71"/>
+    <w:lsdException w:name="Colorful List Accent 6" w:uiPriority="72"/>
+    <w:lsdException w:name="Colorful Grid Accent 6" w:uiPriority="73"/>
+    <w:lsdException w:name="Subtle Emphasis" w:uiPriority="19" w:qFormat="1"/>
+    <w:lsdException w:name="Intense Emphasis" w:uiPriority="21" w:qFormat="1"/>
+    <w:lsdException w:name="Subtle Reference" w:uiPriority="31" w:qFormat="1"/>
+    <w:lsdException w:name="Intense Reference" w:uiPriority="32" w:qFormat="1"/>
+    <w:lsdException w:name="Book Title" w:uiPriority="33" w:qFormat="1"/>
+    <w:lsdException w:name="Bibliography" w:semiHidden="1" w:uiPriority="37" w:unhideWhenUsed="1"/>
+    <w:lsdException w:name="TOC Heading" w:semiHidden="1" w:uiPriority="39" w:unhideWhenUsed="1" w:qFormat="1"/>
+    <w:lsdException w:name="Plain Table 1" w:uiPriority="41"/>
+    <w:lsdException w:name="Plain Table 2" w:uiPriority="42"/>
+    <w:lsdException w:name="Plain Table 3" w:uiPriority="43"/>
+    <w:lsdException w:name="Plain Table 4" w:uiPriority="44"/>
+    <w:lsdException w:name="Plain Table 5" w:uiPriority="45"/>
+    <w:lsdException w:name="Grid Table Light" w:uiPriority="40"/>
+    <w:lsdException w:name="Grid Table 1 Light" w:uiPriority="46"/>
+    <w:lsdException w:name="Grid Table 2" w:uiPriority="47"/>
+    <w:lsdException w:name="Grid Table 3" w:uiPriority="48"/>
+    <w:lsdException w:name="Grid Table 4" w:uiPriority="49"/>
+    <w:lsdException w:name="Grid Table 5 Dark" w:uiPriority="50"/>
+    <w:lsdException w:name="Grid Table 6 Colorful" w:uiPriority="51"/>
+    <w:lsdException w:name="Grid Table 7 Colorful" w:uiPriority="52"/>
+    <w:lsdException w:name="Grid Table 1 Light Accent 1" w:uiPriority="46"/>
+    <w:lsdException w:name="Grid Table 2 Accent 1" w:uiPriority="47"/>
+    <w:lsdException w:name="Grid Table 3 Accent 1" w:uiPriority="48"/>
+    <w:lsdException w:name="Grid Table 4 Accent 1" w:uiPriority="49"/>
+    <w:lsdException w:name="Grid Table 5 Dark Accent 1" w:uiPriority="50"/>
+    <w:lsdException w:name="Grid Table 6 Colorful Accent 1" w:uiPriority="51"/>
+    <w:lsdException w:name="Grid Table 7 Colorful Accent 1" w:uiPriority="52"/>
+    <w:lsdException w:name="Grid Table 1 Light Accent 2" w:uiPriority="46"/>
+    <w:lsdException w:name="Grid Table 2 Accent 2" w:uiPriority="47"/>
+    <w:lsdException w:name="Grid Table 3 Accent 2" w:uiPriority="48"/>
+    <w:lsdException w:name="Grid Table 4 Accent 2" w:uiPriority="49"/>
+    <w:lsdException w:name="Grid Table 5 Dark Accent 2" w:uiPriority="50"/>
+    <w:lsdException w:name="Grid Table 6 Colorful Accent 2" w:uiPriority="51"/>
+    <w:lsdException w:name="Grid Table 7 Colorful Accent 2" w:uiPriority="52"/>
+    <w:lsdException w:name="Grid Table 1 Light Accent 3" w:uiPriority="46"/>
+    <w:lsdException w:name="Grid Table 2 Accent 3" w:uiPriority="47"/>
+    <w:lsdException w:name="Grid Table 3 Accent 3" w:uiPriority="48"/>
+    <w:lsdException w:name="Grid Table 4 Accent 3" w:uiPriority="49"/>
+    <w:lsdException w:name="Grid Table 5 Dark Accent 3" w:uiPriority="50"/>
+    <w:lsdException w:name="Grid Table 6 Colorful Accent 3" w:uiPriority="51"/>
+    <w:lsdException w:name="Grid Table 7 Colorful Accent 3" w:uiPriority="52"/>
+    <w:lsdException w:name="Grid Table 1 Light Accent 4" w:uiPriority="46"/>
+    <w:lsdException w:name="Grid Table 2 Accent 4" w:uiPriority="47"/>
+    <w:lsdException w:name="Grid Table 3 Accent 4" w:uiPriority="48"/>
+    <w:lsdException w:name="Grid Table 4 Accent 4" w:uiPriority="49"/>
+    <w:lsdException w:name="Grid Table 5 Dark Accent 4" w:uiPriority="50"/>
+    <w:lsdException w:name="Grid Table 6 Colorful Accent 4" w:uiPriority="51"/>
+    <w:lsdException w:name="Grid Table 7 Colorful Accent 4" w:uiPriority="52"/>
+    <w:lsdException w:name="Grid Table 1 Light Accent 5" w:uiPriority="46"/>
+    <w:lsdException w:name="Grid Table 2 Accent 5" w:uiPriority="47"/>
+    <w:lsdException w:name="Grid Table 3 Accent 5" w:uiPriority="48"/>
+    <w:lsdException w:name="Grid Table 4 Accent 5" w:uiPriority="49"/>
+    <w:lsdException w:name="Grid Table 5 Dark Accent 5" w:uiPriority="50"/>
+    <w:lsdException w:name="Grid Table 6 Colorful Accent 5" w:uiPriority="51"/>
+    <w:lsdException w:name="Grid Table 7 Colorful Accent 5" w:uiPriority="52"/>
+    <w:lsdException w:name="Grid Table 1 Light Accent 6" w:uiPriority="46"/>
+    <w:lsdException w:name="Grid Table 2 Accent 6" w:uiPriority="47"/>
+    <w:lsdException w:name="Grid Table 3 Accent 6" w:uiPriority="48"/>
+    <w:lsdException w:name="Grid Table 4 Accent 6" w:uiPriority="49"/>
+    <w:lsdException w:name="Grid Table 5 Dark Accent 6" w:uiPriority="50"/>
+    <w:lsdException w:name="Grid Table 6 Colorful Accent 6" w:uiPriority="51"/>
+    <w:lsdException w:name="Grid Table 7 Colorful Accent 6" w:uiPriority="52"/>
+    <w:lsdException w:name="List Table 1 Light" w:uiPriority="46"/>
+    <w:lsdException w:name="List Table 2" w:uiPriority="47"/>
+    <w:lsdException w:name="List Table 3" w:uiPriority="48"/>
+    <w:lsdException w:name="List Table 4" w:uiPriority="49"/>
+    <w:lsdException w:name="List Table 5 Dark" w:uiPriority="50"/>
+    <w:lsdException w:name="List Table 6 Colorful" w:uiPriority="51"/>
+    <w:lsdException w:name="List Table 7 Colorful" w:uiPriority="52"/>
+    <w:lsdException w:name="List Table 1 Light Accent 1" w:uiPriority="46"/>
+    <w:lsdException w:name="List Table 2 Accent 1" w:uiPriority="47"/>
+    <w:lsdException w:name="List Table 3 Accent 1" w:uiPriority="48"/>
+    <w:lsdException w:name="List Table 4 Accent 1" w:uiPriority="49"/>
+    <w:lsdException w:name="List Table 5 Dark Accent 1" w:uiPriority="50"/>
+    <w:lsdException w:name="List Table 6 Colorful Accent 1" w:uiPriority="51"/>
+    <w:lsdException w:name="List Table 7 Colorful Accent 1" w:uiPriority="52"/>
+    <w:lsdException w:name="List Table 1 Light Accent 2" w:uiPriority="46"/>
+    <w:lsdException w:name="List Table 2 Accent 2" w:uiPriority="47"/>
+    <w:lsdException w:name="List Table 3 Accent 2" w:uiPriority="48"/>
+    <w:lsdException w:name="List Table 4 Accent 2" w:uiPriority="49"/>
+    <w:lsdException w:name="List Table 5 Dark Accent 2" w:uiPriority="50"/>
+    <w:lsdException w:name="List Table 6 Colorful Accent 2" w:uiPriority="51"/>
+    <w:lsdException w:name="List Table 7 Colorful Accent 2" w:uiPriority="52"/>
+    <w:lsdException w:name="List Table 1 Light Accent 3" w:uiPriority="46"/>
+    <w:lsdException w:name="List Table 2 Accent 3" w:uiPriority="47"/>
+    <w:lsdException w:name="List Table 3 Accent 3" w:uiPriority="48"/>
+    <w:lsdException w:name="List Table 4 Accent 3" w:uiPriority="49"/>
+    <w:lsdException w:name="List Table 5 Dark Accent 3" w:uiPriority="50"/>
+    <w:lsdException w:name="List Table 6 Colorful Accent 3" w:uiPriority="51"/>
+    <w:lsdException w:name="List Table 7 Colorful Accent 3" w:uiPriority="52"/>
+    <w:lsdException w:name="List Table 1 Light Accent 4" w:uiPriority="46"/>
+    <w:lsdException w:name="List Table 2 Accent 4" w:uiPriority="47"/>
+    <w:lsdException w:name="List Table 3 Accent 4" w:uiPriority="48"/>
+    <w:lsdException w:name="List Table 4 Accent 4" w:uiPriority="49"/>
+    <w:lsdException w:name="List Table 5 Dark Accent 4" w:uiPriority="50"/>
+    <w:lsdException w:name="List Table 6 Colorful Accent 4" w:uiPriority="51"/>
+    <w:lsdException w:name="List Table 7 Colorful Accent 4" w:uiPriority="52"/>
+    <w:lsdException w:name="List Table 1 Light Accent 5" w:uiPriority="46"/>
+    <w:lsdException w:name="List Table 2 Accent 5" w:uiPriority="47"/>
+    <w:lsdException w:name="List Table 3 Accent 5" w:uiPriority="48"/>
+    <w:lsdException w:name="List Table 4 Accent 5" w:uiPriority="49"/>
+    <w:lsdException w:name="List Table 5 Dark Accent 5" w:uiPriority="50"/>
+    <w:lsdException w:name="List Table 6 Colorful Accent 5" w:uiPriority="51"/>
+    <w:lsdException w:name="List Table 7 Colorful Accent 5" w:uiPriority="52"/>
+    <w:lsdException w:name="List Table 1 Light Accent 6" w:uiPriority="46"/>
+    <w:lsdException w:name="List Table 2 Accent 6" w:uiPriority="47"/>
+    <w:lsdException w:name="List Table 3 Accent 6" w:uiPriority="48"/>
+    <w:lsdException w:name="List Table 4 Accent 6" w:uiPriority="49"/>
+    <w:lsdException w:name="List Table 5 Dark Accent 6" w:uiPriority="50"/>
+    <w:lsdException w:name="List Table 6 Colorful Accent 6" w:uiPriority="51"/>
+    <w:lsdException w:name="List Table 7 Colorful Accent 6" w:uiPriority="52"/>
+    <w:lsdException w:name="Mention" w:semiHidden="1" w:unhideWhenUsed="1"/>
+    <w:lsdException w:name="Smart Hyperlink" w:semiHidden="1" w:unhideWhenUsed="1"/>
+    <w:lsdException w:name="Hashtag" w:semiHidden="1" w:unhideWhenUsed="1"/>
+    <w:lsdException w:name="Unresolved Mention" w:semiHidden="1" w:unhideWhenUsed="1"/>
   </w:latentStyles>
   <w:style w:type="paragraph" w:default="1" w:styleId="Normal">
     <w:name w:val="Normal"/>
@@ -1553,8 +2023,8 @@
       </w:tblBorders>
     </w:tblPr>
   </w:style>
-  <w:style w:type="table" w:customStyle="1" w:styleId="GridTable1LightAccent5">
-    <w:name w:val="Grid Table 1 Light Accent 5"/>
+  <w:style w:type="table" w:customStyle="1" w:styleId="GridTable1Light-Accent51">
+    <w:name w:val="Grid Table 1 Light - Accent 51"/>
     <w:basedOn w:val="TableNormal"/>
     <w:uiPriority w:val="46"/>
     <w:rsid w:val="001A29A4"/>
@@ -1655,318 +2125,19 @@
       <w:u w:val="single"/>
     </w:rPr>
   </w:style>
-</w:styles>
-</file>
-
-<file path=word/stylesWithEffects.xml><?xml version="1.0" encoding="utf-8"?>
-<w:styles xmlns:wpc="http://schemas.microsoft.com/office/word/2010/wordprocessingCanvas" xmlns:mc="http://schemas.openxmlformats.org/markup-compatibility/2006" xmlns:o="urn:schemas-microsoft-com:office:office" xmlns:r="http://schemas.openxmlformats.org/officeDocument/2006/relationships" xmlns:m="http://schemas.openxmlformats.org/officeDocument/2006/math" xmlns:v="urn:schemas-microsoft-com:vml" xmlns:wp14="http://schemas.microsoft.com/office/word/2010/wordprocessingDrawing" xmlns:wp="http://schemas.openxmlformats.org/drawingml/2006/wordprocessingDrawing" xmlns:w10="urn:schemas-microsoft-com:office:word" xmlns:w="http://schemas.openxmlformats.org/wordprocessingml/2006/main" xmlns:w14="http://schemas.microsoft.com/office/word/2010/wordml" xmlns:wpg="http://schemas.microsoft.com/office/word/2010/wordprocessingGroup" xmlns:wpi="http://schemas.microsoft.com/office/word/2010/wordprocessingInk" xmlns:wne="http://schemas.microsoft.com/office/word/2006/wordml" xmlns:wps="http://schemas.microsoft.com/office/word/2010/wordprocessingShape" mc:Ignorable="w14 wp14">
-  <w:docDefaults>
-    <w:rPrDefault>
-      <w:rPr>
-        <w:rFonts w:asciiTheme="minorHAnsi" w:eastAsiaTheme="minorEastAsia" w:hAnsiTheme="minorHAnsi" w:cstheme="minorBidi"/>
-        <w:sz w:val="22"/>
-        <w:szCs w:val="22"/>
-        <w:lang w:val="en-AU" w:eastAsia="zh-CN" w:bidi="ar-SA"/>
-      </w:rPr>
-    </w:rPrDefault>
-    <w:pPrDefault>
-      <w:pPr>
-        <w:spacing w:after="200" w:line="276" w:lineRule="auto"/>
-      </w:pPr>
-    </w:pPrDefault>
-  </w:docDefaults>
-  <w:latentStyles w:defLockedState="0" w:defUIPriority="99" w:defSemiHidden="1" w:defUnhideWhenUsed="1" w:defQFormat="0" w:count="267">
-    <w:lsdException w:name="Normal" w:semiHidden="0" w:uiPriority="0" w:unhideWhenUsed="0" w:qFormat="1"/>
-    <w:lsdException w:name="heading 1" w:semiHidden="0" w:uiPriority="9" w:unhideWhenUsed="0" w:qFormat="1"/>
-    <w:lsdException w:name="heading 2" w:uiPriority="9" w:qFormat="1"/>
-    <w:lsdException w:name="heading 3" w:uiPriority="9" w:qFormat="1"/>
-    <w:lsdException w:name="heading 4" w:uiPriority="9" w:qFormat="1"/>
-    <w:lsdException w:name="heading 5" w:uiPriority="9" w:qFormat="1"/>
-    <w:lsdException w:name="heading 6" w:uiPriority="9" w:qFormat="1"/>
-    <w:lsdException w:name="heading 7" w:uiPriority="9" w:qFormat="1"/>
-    <w:lsdException w:name="heading 8" w:uiPriority="9" w:qFormat="1"/>
-    <w:lsdException w:name="heading 9" w:uiPriority="9" w:qFormat="1"/>
-    <w:lsdException w:name="toc 1" w:uiPriority="39"/>
-    <w:lsdException w:name="toc 2" w:uiPriority="39"/>
-    <w:lsdException w:name="toc 3" w:uiPriority="39"/>
-    <w:lsdException w:name="toc 4" w:uiPriority="39"/>
-    <w:lsdException w:name="toc 5" w:uiPriority="39"/>
-    <w:lsdException w:name="toc 6" w:uiPriority="39"/>
-    <w:lsdException w:name="toc 7" w:uiPriority="39"/>
-    <w:lsdException w:name="toc 8" w:uiPriority="39"/>
-    <w:lsdException w:name="toc 9" w:uiPriority="39"/>
-    <w:lsdException w:name="caption" w:uiPriority="35" w:qFormat="1"/>
-    <w:lsdException w:name="Title" w:semiHidden="0" w:uiPriority="10" w:unhideWhenUsed="0" w:qFormat="1"/>
-    <w:lsdException w:name="Default Paragraph Font" w:uiPriority="1"/>
-    <w:lsdException w:name="Subtitle" w:semiHidden="0" w:uiPriority="11" w:unhideWhenUsed="0" w:qFormat="1"/>
-    <w:lsdException w:name="Strong" w:semiHidden="0" w:uiPriority="22" w:unhideWhenUsed="0" w:qFormat="1"/>
-    <w:lsdException w:name="Emphasis" w:semiHidden="0" w:uiPriority="20" w:unhideWhenUsed="0" w:qFormat="1"/>
-    <w:lsdException w:name="Table Grid" w:semiHidden="0" w:uiPriority="39" w:unhideWhenUsed="0"/>
-    <w:lsdException w:name="Placeholder Text" w:unhideWhenUsed="0"/>
-    <w:lsdException w:name="No Spacing" w:semiHidden="0" w:uiPriority="1" w:unhideWhenUsed="0" w:qFormat="1"/>
-    <w:lsdException w:name="Light Shading" w:semiHidden="0" w:uiPriority="60" w:unhideWhenUsed="0"/>
-    <w:lsdException w:name="Light List" w:semiHidden="0" w:uiPriority="61" w:unhideWhenUsed="0"/>
-    <w:lsdException w:name="Light Grid" w:semiHidden="0" w:uiPriority="62" w:unhideWhenUsed="0"/>
-    <w:lsdException w:name="Medium Shading 1" w:semiHidden="0" w:uiPriority="63" w:unhideWhenUsed="0"/>
-    <w:lsdException w:name="Medium Shading 2" w:semiHidden="0" w:uiPriority="64" w:unhideWhenUsed="0"/>
-    <w:lsdException w:name="Medium List 1" w:semiHidden="0" w:uiPriority="65" w:unhideWhenUsed="0"/>
-    <w:lsdException w:name="Medium List 2" w:semiHidden="0" w:uiPriority="66" w:unhideWhenUsed="0"/>
-    <w:lsdException w:name="Medium Grid 1" w:semiHidden="0" w:uiPriority="67" w:unhideWhenUsed="0"/>
-    <w:lsdException w:name="Medium Grid 2" w:semiHidden="0" w:uiPriority="68" w:unhideWhenUsed="0"/>
-    <w:lsdException w:name="Medium Grid 3" w:semiHidden="0" w:uiPriority="69" w:unhideWhenUsed="0"/>
-    <w:lsdException w:name="Dark List" w:semiHidden="0" w:uiPriority="70" w:unhideWhenUsed="0"/>
-    <w:lsdException w:name="Colorful Shading" w:semiHidden="0" w:uiPriority="71" w:unhideWhenUsed="0"/>
-    <w:lsdException w:name="Colorful List" w:semiHidden="0" w:uiPriority="72" w:unhideWhenUsed="0"/>
-    <w:lsdException w:name="Colorful Grid" w:semiHidden="0" w:uiPriority="73" w:unhideWhenUsed="0"/>
-    <w:lsdException w:name="Light Shading Accent 1" w:semiHidden="0" w:uiPriority="60" w:unhideWhenUsed="0"/>
-    <w:lsdException w:name="Light List Accent 1" w:semiHidden="0" w:uiPriority="61" w:unhideWhenUsed="0"/>
-    <w:lsdException w:name="Light Grid Accent 1" w:semiHidden="0" w:uiPriority="62" w:unhideWhenUsed="0"/>
-    <w:lsdException w:name="Medium Shading 1 Accent 1" w:semiHidden="0" w:uiPriority="63" w:unhideWhenUsed="0"/>
-    <w:lsdException w:name="Medium Shading 2 Accent 1" w:semiHidden="0" w:uiPriority="64" w:unhideWhenUsed="0"/>
-    <w:lsdException w:name="Medium List 1 Accent 1" w:semiHidden="0" w:uiPriority="65" w:unhideWhenUsed="0"/>
-    <w:lsdException w:name="Revision" w:unhideWhenUsed="0"/>
-    <w:lsdException w:name="List Paragraph" w:semiHidden="0" w:uiPriority="34" w:unhideWhenUsed="0" w:qFormat="1"/>
-    <w:lsdException w:name="Quote" w:semiHidden="0" w:uiPriority="29" w:unhideWhenUsed="0" w:qFormat="1"/>
-    <w:lsdException w:name="Intense Quote" w:semiHidden="0" w:uiPriority="30" w:unhideWhenUsed="0" w:qFormat="1"/>
-    <w:lsdException w:name="Medium List 2 Accent 1" w:semiHidden="0" w:uiPriority="66" w:unhideWhenUsed="0"/>
-    <w:lsdException w:name="Medium Grid 1 Accent 1" w:semiHidden="0" w:uiPriority="67" w:unhideWhenUsed="0"/>
-    <w:lsdException w:name="Medium Grid 2 Accent 1" w:semiHidden="0" w:uiPriority="68" w:unhideWhenUsed="0"/>
-    <w:lsdException w:name="Medium Grid 3 Accent 1" w:semiHidden="0" w:uiPriority="69" w:unhideWhenUsed="0"/>
-    <w:lsdException w:name="Dark List Accent 1" w:semiHidden="0" w:uiPriority="70" w:unhideWhenUsed="0"/>
-    <w:lsdException w:name="Colorful Shading Accent 1" w:semiHidden="0" w:uiPriority="71" w:unhideWhenUsed="0"/>
-    <w:lsdException w:name="Colorful List Accent 1" w:semiHidden="0" w:uiPriority="72" w:unhideWhenUsed="0"/>
-    <w:lsdException w:name="Colorful Grid Accent 1" w:semiHidden="0" w:uiPriority="73" w:unhideWhenUsed="0"/>
-    <w:lsdException w:name="Light Shading Accent 2" w:semiHidden="0" w:uiPriority="60" w:unhideWhenUsed="0"/>
-    <w:lsdException w:name="Light List Accent 2" w:semiHidden="0" w:uiPriority="61" w:unhideWhenUsed="0"/>
-    <w:lsdException w:name="Light Grid Accent 2" w:semiHidden="0" w:uiPriority="62" w:unhideWhenUsed="0"/>
-    <w:lsdException w:name="Medium Shading 1 Accent 2" w:semiHidden="0" w:uiPriority="63" w:unhideWhenUsed="0"/>
-    <w:lsdException w:name="Medium Shading 2 Accent 2" w:semiHidden="0" w:uiPriority="64" w:unhideWhenUsed="0"/>
-    <w:lsdException w:name="Medium List 1 Accent 2" w:semiHidden="0" w:uiPriority="65" w:unhideWhenUsed="0"/>
-    <w:lsdException w:name="Medium List 2 Accent 2" w:semiHidden="0" w:uiPriority="66" w:unhideWhenUsed="0"/>
-    <w:lsdException w:name="Medium Grid 1 Accent 2" w:semiHidden="0" w:uiPriority="67" w:unhideWhenUsed="0"/>
-    <w:lsdException w:name="Medium Grid 2 Accent 2" w:semiHidden="0" w:uiPriority="68" w:unhideWhenUsed="0"/>
-    <w:lsdException w:name="Medium Grid 3 Accent 2" w:semiHidden="0" w:uiPriority="69" w:unhideWhenUsed="0"/>
-    <w:lsdException w:name="Dark List Accent 2" w:semiHidden="0" w:uiPriority="70" w:unhideWhenUsed="0"/>
-    <w:lsdException w:name="Colorful Shading Accent 2" w:semiHidden="0" w:uiPriority="71" w:unhideWhenUsed="0"/>
-    <w:lsdException w:name="Colorful List Accent 2" w:semiHidden="0" w:uiPriority="72" w:unhideWhenUsed="0"/>
-    <w:lsdException w:name="Colorful Grid Accent 2" w:semiHidden="0" w:uiPriority="73" w:unhideWhenUsed="0"/>
-    <w:lsdException w:name="Light Shading Accent 3" w:semiHidden="0" w:uiPriority="60" w:unhideWhenUsed="0"/>
-    <w:lsdException w:name="Light List Accent 3" w:semiHidden="0" w:uiPriority="61" w:unhideWhenUsed="0"/>
-    <w:lsdException w:name="Light Grid Accent 3" w:semiHidden="0" w:uiPriority="62" w:unhideWhenUsed="0"/>
-    <w:lsdException w:name="Medium Shading 1 Accent 3" w:semiHidden="0" w:uiPriority="63" w:unhideWhenUsed="0"/>
-    <w:lsdException w:name="Medium Shading 2 Accent 3" w:semiHidden="0" w:uiPriority="64" w:unhideWhenUsed="0"/>
-    <w:lsdException w:name="Medium List 1 Accent 3" w:semiHidden="0" w:uiPriority="65" w:unhideWhenUsed="0"/>
-    <w:lsdException w:name="Medium List 2 Accent 3" w:semiHidden="0" w:uiPriority="66" w:unhideWhenUsed="0"/>
-    <w:lsdException w:name="Medium Grid 1 Accent 3" w:semiHidden="0" w:uiPriority="67" w:unhideWhenUsed="0"/>
-    <w:lsdException w:name="Medium Grid 2 Accent 3" w:semiHidden="0" w:uiPriority="68" w:unhideWhenUsed="0"/>
-    <w:lsdException w:name="Medium Grid 3 Accent 3" w:semiHidden="0" w:uiPriority="69" w:unhideWhenUsed="0"/>
-    <w:lsdException w:name="Dark List Accent 3" w:semiHidden="0" w:uiPriority="70" w:unhideWhenUsed="0"/>
-    <w:lsdException w:name="Colorful Shading Accent 3" w:semiHidden="0" w:uiPriority="71" w:unhideWhenUsed="0"/>
-    <w:lsdException w:name="Colorful List Accent 3" w:semiHidden="0" w:uiPriority="72" w:unhideWhenUsed="0"/>
-    <w:lsdException w:name="Colorful Grid Accent 3" w:semiHidden="0" w:uiPriority="73" w:unhideWhenUsed="0"/>
-    <w:lsdException w:name="Light Shading Accent 4" w:semiHidden="0" w:uiPriority="60" w:unhideWhenUsed="0"/>
-    <w:lsdException w:name="Light List Accent 4" w:semiHidden="0" w:uiPriority="61" w:unhideWhenUsed="0"/>
-    <w:lsdException w:name="Light Grid Accent 4" w:semiHidden="0" w:uiPriority="62" w:unhideWhenUsed="0"/>
-    <w:lsdException w:name="Medium Shading 1 Accent 4" w:semiHidden="0" w:uiPriority="63" w:unhideWhenUsed="0"/>
-    <w:lsdException w:name="Medium Shading 2 Accent 4" w:semiHidden="0" w:uiPriority="64" w:unhideWhenUsed="0"/>
-    <w:lsdException w:name="Medium List 1 Accent 4" w:semiHidden="0" w:uiPriority="65" w:unhideWhenUsed="0"/>
-    <w:lsdException w:name="Medium List 2 Accent 4" w:semiHidden="0" w:uiPriority="66" w:unhideWhenUsed="0"/>
-    <w:lsdException w:name="Medium Grid 1 Accent 4" w:semiHidden="0" w:uiPriority="67" w:unhideWhenUsed="0"/>
-    <w:lsdException w:name="Medium Grid 2 Accent 4" w:semiHidden="0" w:uiPriority="68" w:unhideWhenUsed="0"/>
-    <w:lsdException w:name="Medium Grid 3 Accent 4" w:semiHidden="0" w:uiPriority="69" w:unhideWhenUsed="0"/>
-    <w:lsdException w:name="Dark List Accent 4" w:semiHidden="0" w:uiPriority="70" w:unhideWhenUsed="0"/>
-    <w:lsdException w:name="Colorful Shading Accent 4" w:semiHidden="0" w:uiPriority="71" w:unhideWhenUsed="0"/>
-    <w:lsdException w:name="Colorful List Accent 4" w:semiHidden="0" w:uiPriority="72" w:unhideWhenUsed="0"/>
-    <w:lsdException w:name="Colorful Grid Accent 4" w:semiHidden="0" w:uiPriority="73" w:unhideWhenUsed="0"/>
-    <w:lsdException w:name="Light Shading Accent 5" w:semiHidden="0" w:uiPriority="60" w:unhideWhenUsed="0"/>
-    <w:lsdException w:name="Light List Accent 5" w:semiHidden="0" w:uiPriority="61" w:unhideWhenUsed="0"/>
-    <w:lsdException w:name="Light Grid Accent 5" w:semiHidden="0" w:uiPriority="62" w:unhideWhenUsed="0"/>
-    <w:lsdException w:name="Medium Shading 1 Accent 5" w:semiHidden="0" w:uiPriority="63" w:unhideWhenUsed="0"/>
-    <w:lsdException w:name="Medium Shading 2 Accent 5" w:semiHidden="0" w:uiPriority="64" w:unhideWhenUsed="0"/>
-    <w:lsdException w:name="Medium List 1 Accent 5" w:semiHidden="0" w:uiPriority="65" w:unhideWhenUsed="0"/>
-    <w:lsdException w:name="Medium List 2 Accent 5" w:semiHidden="0" w:uiPriority="66" w:unhideWhenUsed="0"/>
-    <w:lsdException w:name="Medium Grid 1 Accent 5" w:semiHidden="0" w:uiPriority="67" w:unhideWhenUsed="0"/>
-    <w:lsdException w:name="Medium Grid 2 Accent 5" w:semiHidden="0" w:uiPriority="68" w:unhideWhenUsed="0"/>
-    <w:lsdException w:name="Medium Grid 3 Accent 5" w:semiHidden="0" w:uiPriority="69" w:unhideWhenUsed="0"/>
-    <w:lsdException w:name="Dark List Accent 5" w:semiHidden="0" w:uiPriority="70" w:unhideWhenUsed="0"/>
-    <w:lsdException w:name="Colorful Shading Accent 5" w:semiHidden="0" w:uiPriority="71" w:unhideWhenUsed="0"/>
-    <w:lsdException w:name="Colorful List Accent 5" w:semiHidden="0" w:uiPriority="72" w:unhideWhenUsed="0"/>
-    <w:lsdException w:name="Colorful Grid Accent 5" w:semiHidden="0" w:uiPriority="73" w:unhideWhenUsed="0"/>
-    <w:lsdException w:name="Light Shading Accent 6" w:semiHidden="0" w:uiPriority="60" w:unhideWhenUsed="0"/>
-    <w:lsdException w:name="Light List Accent 6" w:semiHidden="0" w:uiPriority="61" w:unhideWhenUsed="0"/>
-    <w:lsdException w:name="Light Grid Accent 6" w:semiHidden="0" w:uiPriority="62" w:unhideWhenUsed="0"/>
-    <w:lsdException w:name="Medium Shading 1 Accent 6" w:semiHidden="0" w:uiPriority="63" w:unhideWhenUsed="0"/>
-    <w:lsdException w:name="Medium Shading 2 Accent 6" w:semiHidden="0" w:uiPriority="64" w:unhideWhenUsed="0"/>
-    <w:lsdException w:name="Medium List 1 Accent 6" w:semiHidden="0" w:uiPriority="65" w:unhideWhenUsed="0"/>
-    <w:lsdException w:name="Medium List 2 Accent 6" w:semiHidden="0" w:uiPriority="66" w:unhideWhenUsed="0"/>
-    <w:lsdException w:name="Medium Grid 1 Accent 6" w:semiHidden="0" w:uiPriority="67" w:unhideWhenUsed="0"/>
-    <w:lsdException w:name="Medium Grid 2 Accent 6" w:semiHidden="0" w:uiPriority="68" w:unhideWhenUsed="0"/>
-    <w:lsdException w:name="Medium Grid 3 Accent 6" w:semiHidden="0" w:uiPriority="69" w:unhideWhenUsed="0"/>
-    <w:lsdException w:name="Dark List Accent 6" w:semiHidden="0" w:uiPriority="70" w:unhideWhenUsed="0"/>
-    <w:lsdException w:name="Colorful Shading Accent 6" w:semiHidden="0" w:uiPriority="71" w:unhideWhenUsed="0"/>
-    <w:lsdException w:name="Colorful List Accent 6" w:semiHidden="0" w:uiPriority="72" w:unhideWhenUsed="0"/>
-    <w:lsdException w:name="Colorful Grid Accent 6" w:semiHidden="0" w:uiPriority="73" w:unhideWhenUsed="0"/>
-    <w:lsdException w:name="Subtle Emphasis" w:semiHidden="0" w:uiPriority="19" w:unhideWhenUsed="0" w:qFormat="1"/>
-    <w:lsdException w:name="Intense Emphasis" w:semiHidden="0" w:uiPriority="21" w:unhideWhenUsed="0" w:qFormat="1"/>
-    <w:lsdException w:name="Subtle Reference" w:semiHidden="0" w:uiPriority="31" w:unhideWhenUsed="0" w:qFormat="1"/>
-    <w:lsdException w:name="Intense Reference" w:semiHidden="0" w:uiPriority="32" w:unhideWhenUsed="0" w:qFormat="1"/>
-    <w:lsdException w:name="Book Title" w:semiHidden="0" w:uiPriority="33" w:unhideWhenUsed="0" w:qFormat="1"/>
-    <w:lsdException w:name="Bibliography" w:uiPriority="37"/>
-    <w:lsdException w:name="TOC Heading" w:uiPriority="39" w:qFormat="1"/>
-  </w:latentStyles>
-  <w:style w:type="paragraph" w:default="1" w:styleId="Normal">
-    <w:name w:val="Normal"/>
+  <w:style w:type="paragraph" w:styleId="ListParagraph">
+    <w:name w:val="List Paragraph"/>
+    <w:basedOn w:val="Normal"/>
+    <w:uiPriority w:val="34"/>
     <w:qFormat/>
-  </w:style>
-  <w:style w:type="character" w:default="1" w:styleId="DefaultParagraphFont">
-    <w:name w:val="Default Paragraph Font"/>
-    <w:uiPriority w:val="1"/>
-    <w:semiHidden/>
-    <w:unhideWhenUsed/>
-  </w:style>
-  <w:style w:type="table" w:default="1" w:styleId="TableNormal">
-    <w:name w:val="Normal Table"/>
-    <w:uiPriority w:val="99"/>
-    <w:semiHidden/>
-    <w:unhideWhenUsed/>
-    <w:tblPr>
-      <w:tblInd w:w="0" w:type="dxa"/>
-      <w:tblCellMar>
-        <w:top w:w="0" w:type="dxa"/>
-        <w:left w:w="108" w:type="dxa"/>
-        <w:bottom w:w="0" w:type="dxa"/>
-        <w:right w:w="108" w:type="dxa"/>
-      </w:tblCellMar>
-    </w:tblPr>
-  </w:style>
-  <w:style w:type="numbering" w:default="1" w:styleId="NoList">
-    <w:name w:val="No List"/>
-    <w:uiPriority w:val="99"/>
-    <w:semiHidden/>
-    <w:unhideWhenUsed/>
-  </w:style>
-  <w:style w:type="table" w:styleId="TableGrid">
-    <w:name w:val="Table Grid"/>
-    <w:basedOn w:val="TableNormal"/>
-    <w:uiPriority w:val="39"/>
-    <w:rsid w:val="001A29A4"/>
+    <w:rsid w:val="00A2641F"/>
     <w:pPr>
-      <w:spacing w:after="0" w:line="240" w:lineRule="auto"/>
+      <w:spacing w:after="160" w:line="259" w:lineRule="auto"/>
+      <w:ind w:left="720"/>
+      <w:contextualSpacing/>
     </w:pPr>
     <w:rPr>
       <w:lang w:val="en-US"/>
-    </w:rPr>
-    <w:tblPr>
-      <w:tblBorders>
-        <w:top w:val="single" w:sz="4" w:space="0" w:color="auto"/>
-        <w:left w:val="single" w:sz="4" w:space="0" w:color="auto"/>
-        <w:bottom w:val="single" w:sz="4" w:space="0" w:color="auto"/>
-        <w:right w:val="single" w:sz="4" w:space="0" w:color="auto"/>
-        <w:insideH w:val="single" w:sz="4" w:space="0" w:color="auto"/>
-        <w:insideV w:val="single" w:sz="4" w:space="0" w:color="auto"/>
-      </w:tblBorders>
-    </w:tblPr>
-  </w:style>
-  <w:style w:type="table" w:customStyle="1" w:styleId="GridTable1LightAccent5">
-    <w:name w:val="Grid Table 1 Light Accent 5"/>
-    <w:basedOn w:val="TableNormal"/>
-    <w:uiPriority w:val="46"/>
-    <w:rsid w:val="001A29A4"/>
-    <w:pPr>
-      <w:spacing w:after="0" w:line="240" w:lineRule="auto"/>
-    </w:pPr>
-    <w:rPr>
-      <w:lang w:val="en-US"/>
-    </w:rPr>
-    <w:tblPr>
-      <w:tblStyleRowBandSize w:val="1"/>
-      <w:tblStyleColBandSize w:val="1"/>
-      <w:tblBorders>
-        <w:top w:val="single" w:sz="4" w:space="0" w:color="B6DDE8" w:themeColor="accent5" w:themeTint="66"/>
-        <w:left w:val="single" w:sz="4" w:space="0" w:color="B6DDE8" w:themeColor="accent5" w:themeTint="66"/>
-        <w:bottom w:val="single" w:sz="4" w:space="0" w:color="B6DDE8" w:themeColor="accent5" w:themeTint="66"/>
-        <w:right w:val="single" w:sz="4" w:space="0" w:color="B6DDE8" w:themeColor="accent5" w:themeTint="66"/>
-        <w:insideH w:val="single" w:sz="4" w:space="0" w:color="B6DDE8" w:themeColor="accent5" w:themeTint="66"/>
-        <w:insideV w:val="single" w:sz="4" w:space="0" w:color="B6DDE8" w:themeColor="accent5" w:themeTint="66"/>
-      </w:tblBorders>
-    </w:tblPr>
-    <w:tblStylePr w:type="firstRow">
-      <w:rPr>
-        <w:b/>
-        <w:bCs/>
-      </w:rPr>
-      <w:tblPr/>
-      <w:tcPr>
-        <w:tcBorders>
-          <w:bottom w:val="single" w:sz="12" w:space="0" w:color="92CDDC" w:themeColor="accent5" w:themeTint="99"/>
-        </w:tcBorders>
-      </w:tcPr>
-    </w:tblStylePr>
-    <w:tblStylePr w:type="lastRow">
-      <w:rPr>
-        <w:b/>
-        <w:bCs/>
-      </w:rPr>
-      <w:tblPr/>
-      <w:tcPr>
-        <w:tcBorders>
-          <w:top w:val="double" w:sz="2" w:space="0" w:color="92CDDC" w:themeColor="accent5" w:themeTint="99"/>
-        </w:tcBorders>
-      </w:tcPr>
-    </w:tblStylePr>
-    <w:tblStylePr w:type="firstCol">
-      <w:rPr>
-        <w:b/>
-        <w:bCs/>
-      </w:rPr>
-    </w:tblStylePr>
-    <w:tblStylePr w:type="lastCol">
-      <w:rPr>
-        <w:b/>
-        <w:bCs/>
-      </w:rPr>
-    </w:tblStylePr>
-  </w:style>
-  <w:style w:type="paragraph" w:styleId="BalloonText">
-    <w:name w:val="Balloon Text"/>
-    <w:basedOn w:val="Normal"/>
-    <w:link w:val="BalloonTextChar"/>
-    <w:uiPriority w:val="99"/>
-    <w:semiHidden/>
-    <w:unhideWhenUsed/>
-    <w:rsid w:val="00754270"/>
-    <w:pPr>
-      <w:spacing w:after="0" w:line="240" w:lineRule="auto"/>
-    </w:pPr>
-    <w:rPr>
-      <w:rFonts w:ascii="Tahoma" w:hAnsi="Tahoma" w:cs="Tahoma"/>
-      <w:sz w:val="16"/>
-      <w:szCs w:val="16"/>
-    </w:rPr>
-  </w:style>
-  <w:style w:type="character" w:customStyle="1" w:styleId="BalloonTextChar">
-    <w:name w:val="Balloon Text Char"/>
-    <w:basedOn w:val="DefaultParagraphFont"/>
-    <w:link w:val="BalloonText"/>
-    <w:uiPriority w:val="99"/>
-    <w:semiHidden/>
-    <w:rsid w:val="00754270"/>
-    <w:rPr>
-      <w:rFonts w:ascii="Tahoma" w:hAnsi="Tahoma" w:cs="Tahoma"/>
-      <w:sz w:val="16"/>
-      <w:szCs w:val="16"/>
-    </w:rPr>
-  </w:style>
-  <w:style w:type="character" w:styleId="Hyperlink">
-    <w:name w:val="Hyperlink"/>
-    <w:basedOn w:val="DefaultParagraphFont"/>
-    <w:uiPriority w:val="99"/>
-    <w:semiHidden/>
-    <w:unhideWhenUsed/>
-    <w:rsid w:val="00754270"/>
-    <w:rPr>
-      <w:color w:val="0000FF"/>
-      <w:u w:val="single"/>
     </w:rPr>
   </w:style>
 </w:styles>

</xml_diff>

<commit_message>
add setupMPS to component
</commit_message>
<xml_diff>
--- a/design-doc/Inputs design/2-MPS-Configuration.docx
+++ b/design-doc/Inputs design/2-MPS-Configuration.docx
@@ -1,6 +1,6 @@
 
 <file path=word/document.xml><?xml version="1.0" encoding="utf-8"?>
-<w:document xmlns:wpc="http://schemas.microsoft.com/office/word/2010/wordprocessingCanvas" xmlns:mc="http://schemas.openxmlformats.org/markup-compatibility/2006" xmlns:o="urn:schemas-microsoft-com:office:office" xmlns:r="http://schemas.openxmlformats.org/officeDocument/2006/relationships" xmlns:m="http://schemas.openxmlformats.org/officeDocument/2006/math" xmlns:v="urn:schemas-microsoft-com:vml" xmlns:wp14="http://schemas.microsoft.com/office/word/2010/wordprocessingDrawing" xmlns:wp="http://schemas.openxmlformats.org/drawingml/2006/wordprocessingDrawing" xmlns:w10="urn:schemas-microsoft-com:office:word" xmlns:w="http://schemas.openxmlformats.org/wordprocessingml/2006/main" xmlns:w14="http://schemas.microsoft.com/office/word/2010/wordml" xmlns:wpg="http://schemas.microsoft.com/office/word/2010/wordprocessingGroup" xmlns:wpi="http://schemas.microsoft.com/office/word/2010/wordprocessingInk" xmlns:wne="http://schemas.microsoft.com/office/word/2006/wordml" xmlns:wps="http://schemas.microsoft.com/office/word/2010/wordprocessingShape" mc:Ignorable="w14 wp14">
+<w:document xmlns:wpc="http://schemas.microsoft.com/office/word/2010/wordprocessingCanvas" xmlns:cx="http://schemas.microsoft.com/office/drawing/2014/chartex" xmlns:cx1="http://schemas.microsoft.com/office/drawing/2015/9/8/chartex" xmlns:cx2="http://schemas.microsoft.com/office/drawing/2015/10/21/chartex" xmlns:cx3="http://schemas.microsoft.com/office/drawing/2016/5/9/chartex" xmlns:cx4="http://schemas.microsoft.com/office/drawing/2016/5/10/chartex" xmlns:cx5="http://schemas.microsoft.com/office/drawing/2016/5/11/chartex" xmlns:cx6="http://schemas.microsoft.com/office/drawing/2016/5/12/chartex" xmlns:cx7="http://schemas.microsoft.com/office/drawing/2016/5/13/chartex" xmlns:cx8="http://schemas.microsoft.com/office/drawing/2016/5/14/chartex" xmlns:mc="http://schemas.openxmlformats.org/markup-compatibility/2006" xmlns:aink="http://schemas.microsoft.com/office/drawing/2016/ink" xmlns:am3d="http://schemas.microsoft.com/office/drawing/2017/model3d" xmlns:o="urn:schemas-microsoft-com:office:office" xmlns:r="http://schemas.openxmlformats.org/officeDocument/2006/relationships" xmlns:m="http://schemas.openxmlformats.org/officeDocument/2006/math" xmlns:v="urn:schemas-microsoft-com:vml" xmlns:wp14="http://schemas.microsoft.com/office/word/2010/wordprocessingDrawing" xmlns:wp="http://schemas.openxmlformats.org/drawingml/2006/wordprocessingDrawing" xmlns:w10="urn:schemas-microsoft-com:office:word" xmlns:w="http://schemas.openxmlformats.org/wordprocessingml/2006/main" xmlns:w14="http://schemas.microsoft.com/office/word/2010/wordml" xmlns:w15="http://schemas.microsoft.com/office/word/2012/wordml" xmlns:w16cid="http://schemas.microsoft.com/office/word/2016/wordml/cid" xmlns:w16se="http://schemas.microsoft.com/office/word/2015/wordml/symex" xmlns:wpg="http://schemas.microsoft.com/office/word/2010/wordprocessingGroup" xmlns:wpi="http://schemas.microsoft.com/office/word/2010/wordprocessingInk" xmlns:wne="http://schemas.microsoft.com/office/word/2006/wordml" xmlns:wps="http://schemas.microsoft.com/office/word/2010/wordprocessingShape" mc:Ignorable="w14 w15 w16se w16cid wp14">
   <w:body>
     <w:p>
       <w:r>
@@ -129,11 +129,13 @@
       <w:r>
         <w:t xml:space="preserve">End </w:t>
       </w:r>
-      <w:r>
-        <w:t>date</w:t>
-      </w:r>
-      <w:r>
-        <w:t>:[]</w:t>
+      <w:proofErr w:type="gramStart"/>
+      <w:r>
+        <w:t>date:[</w:t>
+      </w:r>
+      <w:proofErr w:type="gramEnd"/>
+      <w:r>
+        <w:t>]</w:t>
       </w:r>
       <w:r>
         <w:t xml:space="preserve"> </w:t>
@@ -141,8 +143,6 @@
       <w:r>
         <w:t>Forecast Demand:[]  (required-quantity, or total order count, may divided into deliverable time periods)</w:t>
       </w:r>
-      <w:bookmarkStart w:id="0" w:name="_GoBack"/>
-      <w:bookmarkEnd w:id="0"/>
     </w:p>
     <w:tbl>
       <w:tblPr>
@@ -238,33 +238,6 @@
             <w:r>
               <w:t xml:space="preserve">                                                     </w:t>
             </w:r>
-          </w:p>
-        </w:tc>
-      </w:tr>
-      <w:tr>
-        <w:tc>
-          <w:tcPr>
-            <w:tcW w:w="6062" w:type="dxa"/>
-          </w:tcPr>
-          <w:p>
-            <w:r>
-              <w:t>EndDate-</w:t>
-            </w:r>
-            <w:r>
-              <w:t>2</w:t>
-            </w:r>
-            <w:r>
-              <w:t xml:space="preserve">                Demand-</w:t>
-            </w:r>
-            <w:r>
-              <w:t>2</w:t>
-            </w:r>
-            <w:r>
-              <w:t xml:space="preserve">                                                     </w:t>
-            </w:r>
-            <w:r>
-              <w:t xml:space="preserve">  </w:t>
-            </w:r>
             <w:r>
               <w:fldChar w:fldCharType="begin"/>
             </w:r>
@@ -289,6 +262,47 @@
               <w:rPr>
                 <w:rFonts w:hint="eastAsia"/>
               </w:rPr>
+              <w:instrText>,-)</w:instrText>
+            </w:r>
+            <w:r>
+              <w:fldChar w:fldCharType="end"/>
+            </w:r>
+          </w:p>
+        </w:tc>
+      </w:tr>
+      <w:tr>
+        <w:tc>
+          <w:tcPr>
+            <w:tcW w:w="6062" w:type="dxa"/>
+          </w:tcPr>
+          <w:p>
+            <w:r>
+              <w:t xml:space="preserve">EndDate-2                Demand-2                                                       </w:t>
+            </w:r>
+            <w:r>
+              <w:fldChar w:fldCharType="begin"/>
+            </w:r>
+            <w:r>
+              <w:instrText xml:space="preserve"> </w:instrText>
+            </w:r>
+            <w:r>
+              <w:rPr>
+                <w:rFonts w:hint="eastAsia"/>
+              </w:rPr>
+              <w:instrText>eq \o\ac(</w:instrText>
+            </w:r>
+            <w:r>
+              <w:rPr>
+                <w:rFonts w:ascii="SimSun" w:hint="eastAsia"/>
+                <w:position w:val="-4"/>
+                <w:sz w:val="33"/>
+              </w:rPr>
+              <w:instrText>○</w:instrText>
+            </w:r>
+            <w:r>
+              <w:rPr>
+                <w:rFonts w:hint="eastAsia"/>
+              </w:rPr>
               <w:instrText>,+)</w:instrText>
             </w:r>
             <w:r>
@@ -296,6 +310,8 @@
             </w:r>
           </w:p>
         </w:tc>
+        <w:bookmarkStart w:id="0" w:name="_GoBack"/>
+        <w:bookmarkEnd w:id="0"/>
       </w:tr>
     </w:tbl>
     <w:p>
@@ -451,7 +467,21 @@
         <w:rPr>
           <w:strike/>
         </w:rPr>
-        <w:t xml:space="preserve"> ( inventory )</w:t>
+        <w:t xml:space="preserve"> </w:t>
+      </w:r>
+      <w:proofErr w:type="gramStart"/>
+      <w:r>
+        <w:rPr>
+          <w:strike/>
+        </w:rPr>
+        <w:t>( inventory</w:t>
+      </w:r>
+      <w:proofErr w:type="gramEnd"/>
+      <w:r>
+        <w:rPr>
+          <w:strike/>
+        </w:rPr>
+        <w:t xml:space="preserve"> )</w:t>
       </w:r>
     </w:p>
     <w:p>
@@ -557,9 +587,17 @@
         <w:rPr>
           <w:strike/>
         </w:rPr>
-        <w:t>Unit cost: (inventory  /</w:t>
+        <w:t>Unit cost: (</w:t>
+      </w:r>
+      <w:proofErr w:type="gramStart"/>
+      <w:r>
+        <w:rPr>
+          <w:strike/>
+        </w:rPr>
+        <w:t>inventory  /</w:t>
       </w:r>
       <w:proofErr w:type="spellStart"/>
+      <w:proofErr w:type="gramEnd"/>
       <w:r>
         <w:rPr>
           <w:strike/>
@@ -633,7 +671,7 @@
                     <pic:cNvPicPr/>
                   </pic:nvPicPr>
                   <pic:blipFill>
-                    <a:blip r:embed="rId6"/>
+                    <a:blip r:embed="rId5"/>
                     <a:stretch>
                       <a:fillRect/>
                     </a:stretch>
@@ -655,7 +693,7 @@
       </w:r>
     </w:p>
     <w:p>
-      <w:hyperlink r:id="rId7" w:history="1">
+      <w:hyperlink r:id="rId6" w:history="1">
         <w:r>
           <w:rPr>
             <w:rStyle w:val="Hyperlink"/>
@@ -1852,8 +1890,8 @@
 </file>
 
 <file path=word/numbering.xml><?xml version="1.0" encoding="utf-8"?>
-<w:numbering xmlns:wpc="http://schemas.microsoft.com/office/word/2010/wordprocessingCanvas" xmlns:mc="http://schemas.openxmlformats.org/markup-compatibility/2006" xmlns:o="urn:schemas-microsoft-com:office:office" xmlns:r="http://schemas.openxmlformats.org/officeDocument/2006/relationships" xmlns:m="http://schemas.openxmlformats.org/officeDocument/2006/math" xmlns:v="urn:schemas-microsoft-com:vml" xmlns:wp14="http://schemas.microsoft.com/office/word/2010/wordprocessingDrawing" xmlns:wp="http://schemas.openxmlformats.org/drawingml/2006/wordprocessingDrawing" xmlns:w10="urn:schemas-microsoft-com:office:word" xmlns:w="http://schemas.openxmlformats.org/wordprocessingml/2006/main" xmlns:w14="http://schemas.microsoft.com/office/word/2010/wordml" xmlns:wpg="http://schemas.microsoft.com/office/word/2010/wordprocessingGroup" xmlns:wpi="http://schemas.microsoft.com/office/word/2010/wordprocessingInk" xmlns:wne="http://schemas.microsoft.com/office/word/2006/wordml" xmlns:wps="http://schemas.microsoft.com/office/word/2010/wordprocessingShape" mc:Ignorable="w14 wp14">
-  <w:abstractNum w:abstractNumId="0">
+<w:numbering xmlns:wpc="http://schemas.microsoft.com/office/word/2010/wordprocessingCanvas" xmlns:cx="http://schemas.microsoft.com/office/drawing/2014/chartex" xmlns:cx1="http://schemas.microsoft.com/office/drawing/2015/9/8/chartex" xmlns:cx2="http://schemas.microsoft.com/office/drawing/2015/10/21/chartex" xmlns:cx3="http://schemas.microsoft.com/office/drawing/2016/5/9/chartex" xmlns:cx4="http://schemas.microsoft.com/office/drawing/2016/5/10/chartex" xmlns:cx5="http://schemas.microsoft.com/office/drawing/2016/5/11/chartex" xmlns:cx6="http://schemas.microsoft.com/office/drawing/2016/5/12/chartex" xmlns:cx7="http://schemas.microsoft.com/office/drawing/2016/5/13/chartex" xmlns:cx8="http://schemas.microsoft.com/office/drawing/2016/5/14/chartex" xmlns:mc="http://schemas.openxmlformats.org/markup-compatibility/2006" xmlns:aink="http://schemas.microsoft.com/office/drawing/2016/ink" xmlns:am3d="http://schemas.microsoft.com/office/drawing/2017/model3d" xmlns:o="urn:schemas-microsoft-com:office:office" xmlns:r="http://schemas.openxmlformats.org/officeDocument/2006/relationships" xmlns:m="http://schemas.openxmlformats.org/officeDocument/2006/math" xmlns:v="urn:schemas-microsoft-com:vml" xmlns:wp14="http://schemas.microsoft.com/office/word/2010/wordprocessingDrawing" xmlns:wp="http://schemas.openxmlformats.org/drawingml/2006/wordprocessingDrawing" xmlns:w10="urn:schemas-microsoft-com:office:word" xmlns:w="http://schemas.openxmlformats.org/wordprocessingml/2006/main" xmlns:w14="http://schemas.microsoft.com/office/word/2010/wordml" xmlns:w15="http://schemas.microsoft.com/office/word/2012/wordml" xmlns:w16cid="http://schemas.microsoft.com/office/word/2016/wordml/cid" xmlns:w16se="http://schemas.microsoft.com/office/word/2015/wordml/symex" xmlns:wpg="http://schemas.microsoft.com/office/word/2010/wordprocessingGroup" xmlns:wpi="http://schemas.microsoft.com/office/word/2010/wordprocessingInk" xmlns:wne="http://schemas.microsoft.com/office/word/2006/wordml" xmlns:wps="http://schemas.microsoft.com/office/word/2010/wordprocessingShape" mc:Ignorable="w14 w15 w16se w16cid wp14">
+  <w:abstractNum w:abstractNumId="0" w15:restartNumberingAfterBreak="0">
     <w:nsid w:val="225311FC"/>
     <w:multiLevelType w:val="hybridMultilevel"/>
     <w:tmpl w:val="2D28D184"/>
@@ -1972,7 +2010,7 @@
 </file>
 
 <file path=word/styles.xml><?xml version="1.0" encoding="utf-8"?>
-<w:styles xmlns:mc="http://schemas.openxmlformats.org/markup-compatibility/2006" xmlns:r="http://schemas.openxmlformats.org/officeDocument/2006/relationships" xmlns:w="http://schemas.openxmlformats.org/wordprocessingml/2006/main" xmlns:w14="http://schemas.microsoft.com/office/word/2010/wordml" mc:Ignorable="w14">
+<w:styles xmlns:mc="http://schemas.openxmlformats.org/markup-compatibility/2006" xmlns:r="http://schemas.openxmlformats.org/officeDocument/2006/relationships" xmlns:w="http://schemas.openxmlformats.org/wordprocessingml/2006/main" xmlns:w14="http://schemas.microsoft.com/office/word/2010/wordml" xmlns:w15="http://schemas.microsoft.com/office/word/2012/wordml" xmlns:w16cid="http://schemas.microsoft.com/office/word/2016/wordml/cid" xmlns:w16se="http://schemas.microsoft.com/office/word/2015/wordml/symex" mc:Ignorable="w14 w15 w16se w16cid">
   <w:docDefaults>
     <w:rPrDefault>
       <w:rPr>
@@ -1988,473 +2026,382 @@
       </w:pPr>
     </w:pPrDefault>
   </w:docDefaults>
-  <w:latentStyles w:defLockedState="0" w:defUIPriority="99" w:defSemiHidden="1" w:defUnhideWhenUsed="1" w:defQFormat="0" w:count="267">
-    <w:lsdException w:name="Normal" w:semiHidden="0" w:uiPriority="0" w:unhideWhenUsed="0" w:qFormat="1"/>
-    <w:lsdException w:name="heading 1" w:semiHidden="0" w:uiPriority="9" w:unhideWhenUsed="0" w:qFormat="1"/>
-    <w:lsdException w:name="heading 2" w:uiPriority="9" w:qFormat="1"/>
-    <w:lsdException w:name="heading 3" w:uiPriority="9" w:qFormat="1"/>
-    <w:lsdException w:name="heading 4" w:uiPriority="9" w:qFormat="1"/>
-    <w:lsdException w:name="heading 5" w:uiPriority="9" w:qFormat="1"/>
-    <w:lsdException w:name="heading 6" w:uiPriority="9" w:qFormat="1"/>
-    <w:lsdException w:name="heading 7" w:uiPriority="9" w:qFormat="1"/>
-    <w:lsdException w:name="heading 8" w:uiPriority="9" w:qFormat="1"/>
-    <w:lsdException w:name="heading 9" w:uiPriority="9" w:qFormat="1"/>
-    <w:lsdException w:name="toc 1" w:uiPriority="39"/>
-    <w:lsdException w:name="toc 2" w:uiPriority="39"/>
-    <w:lsdException w:name="toc 3" w:uiPriority="39"/>
-    <w:lsdException w:name="toc 4" w:uiPriority="39"/>
-    <w:lsdException w:name="toc 5" w:uiPriority="39"/>
-    <w:lsdException w:name="toc 6" w:uiPriority="39"/>
-    <w:lsdException w:name="toc 7" w:uiPriority="39"/>
-    <w:lsdException w:name="toc 8" w:uiPriority="39"/>
-    <w:lsdException w:name="toc 9" w:uiPriority="39"/>
-    <w:lsdException w:name="caption" w:uiPriority="35" w:qFormat="1"/>
-    <w:lsdException w:name="Title" w:semiHidden="0" w:uiPriority="10" w:unhideWhenUsed="0" w:qFormat="1"/>
-    <w:lsdException w:name="Default Paragraph Font" w:uiPriority="1"/>
-    <w:lsdException w:name="Subtitle" w:semiHidden="0" w:uiPriority="11" w:unhideWhenUsed="0" w:qFormat="1"/>
-    <w:lsdException w:name="Strong" w:semiHidden="0" w:uiPriority="22" w:unhideWhenUsed="0" w:qFormat="1"/>
-    <w:lsdException w:name="Emphasis" w:semiHidden="0" w:uiPriority="20" w:unhideWhenUsed="0" w:qFormat="1"/>
-    <w:lsdException w:name="Table Grid" w:uiPriority="39"/>
-    <w:lsdException w:name="Placeholder Text" w:unhideWhenUsed="0"/>
-    <w:lsdException w:name="No Spacing" w:semiHidden="0" w:uiPriority="1" w:unhideWhenUsed="0" w:qFormat="1"/>
-    <w:lsdException w:name="Light Shading" w:semiHidden="0" w:uiPriority="60" w:unhideWhenUsed="0"/>
-    <w:lsdException w:name="Light List" w:semiHidden="0" w:uiPriority="61" w:unhideWhenUsed="0"/>
-    <w:lsdException w:name="Light Grid" w:semiHidden="0" w:uiPriority="62" w:unhideWhenUsed="0"/>
-    <w:lsdException w:name="Medium Shading 1" w:semiHidden="0" w:uiPriority="63" w:unhideWhenUsed="0"/>
-    <w:lsdException w:name="Medium Shading 2" w:semiHidden="0" w:uiPriority="64" w:unhideWhenUsed="0"/>
-    <w:lsdException w:name="Medium List 1" w:semiHidden="0" w:uiPriority="65" w:unhideWhenUsed="0"/>
-    <w:lsdException w:name="Medium List 2" w:semiHidden="0" w:uiPriority="66" w:unhideWhenUsed="0"/>
-    <w:lsdException w:name="Medium Grid 1" w:semiHidden="0" w:uiPriority="67" w:unhideWhenUsed="0"/>
-    <w:lsdException w:name="Medium Grid 2" w:semiHidden="0" w:uiPriority="68" w:unhideWhenUsed="0"/>
-    <w:lsdException w:name="Medium Grid 3" w:semiHidden="0" w:uiPriority="69" w:unhideWhenUsed="0"/>
-    <w:lsdException w:name="Dark List" w:semiHidden="0" w:uiPriority="70" w:unhideWhenUsed="0"/>
-    <w:lsdException w:name="Colorful Shading" w:semiHidden="0" w:uiPriority="71" w:unhideWhenUsed="0"/>
-    <w:lsdException w:name="Colorful List" w:semiHidden="0" w:uiPriority="72" w:unhideWhenUsed="0"/>
-    <w:lsdException w:name="Colorful Grid" w:semiHidden="0" w:uiPriority="73" w:unhideWhenUsed="0"/>
-    <w:lsdException w:name="Light Shading Accent 1" w:semiHidden="0" w:uiPriority="60" w:unhideWhenUsed="0"/>
-    <w:lsdException w:name="Light List Accent 1" w:semiHidden="0" w:uiPriority="61" w:unhideWhenUsed="0"/>
-    <w:lsdException w:name="Light Grid Accent 1" w:semiHidden="0" w:uiPriority="62" w:unhideWhenUsed="0"/>
-    <w:lsdException w:name="Medium Shading 1 Accent 1" w:semiHidden="0" w:uiPriority="63" w:unhideWhenUsed="0"/>
-    <w:lsdException w:name="Medium Shading 2 Accent 1" w:semiHidden="0" w:uiPriority="64" w:unhideWhenUsed="0"/>
-    <w:lsdException w:name="Medium List 1 Accent 1" w:semiHidden="0" w:uiPriority="65" w:unhideWhenUsed="0"/>
-    <w:lsdException w:name="Revision" w:unhideWhenUsed="0"/>
-    <w:lsdException w:name="List Paragraph" w:semiHidden="0" w:uiPriority="34" w:unhideWhenUsed="0" w:qFormat="1"/>
-    <w:lsdException w:name="Quote" w:semiHidden="0" w:uiPriority="29" w:unhideWhenUsed="0" w:qFormat="1"/>
-    <w:lsdException w:name="Intense Quote" w:semiHidden="0" w:uiPriority="30" w:unhideWhenUsed="0" w:qFormat="1"/>
-    <w:lsdException w:name="Medium List 2 Accent 1" w:semiHidden="0" w:uiPriority="66" w:unhideWhenUsed="0"/>
-    <w:lsdException w:name="Medium Grid 1 Accent 1" w:semiHidden="0" w:uiPriority="67" w:unhideWhenUsed="0"/>
-    <w:lsdException w:name="Medium Grid 2 Accent 1" w:semiHidden="0" w:uiPriority="68" w:unhideWhenUsed="0"/>
-    <w:lsdException w:name="Medium Grid 3 Accent 1" w:semiHidden="0" w:uiPriority="69" w:unhideWhenUsed="0"/>
-    <w:lsdException w:name="Dark List Accent 1" w:semiHidden="0" w:uiPriority="70" w:unhideWhenUsed="0"/>
-    <w:lsdException w:name="Colorful Shading Accent 1" w:semiHidden="0" w:uiPriority="71" w:unhideWhenUsed="0"/>
-    <w:lsdException w:name="Colorful List Accent 1" w:semiHidden="0" w:uiPriority="72" w:unhideWhenUsed="0"/>
-    <w:lsdException w:name="Colorful Grid Accent 1" w:semiHidden="0" w:uiPriority="73" w:unhideWhenUsed="0"/>
-    <w:lsdException w:name="Light Shading Accent 2" w:semiHidden="0" w:uiPriority="60" w:unhideWhenUsed="0"/>
-    <w:lsdException w:name="Light List Accent 2" w:semiHidden="0" w:uiPriority="61" w:unhideWhenUsed="0"/>
-    <w:lsdException w:name="Light Grid Accent 2" w:semiHidden="0" w:uiPriority="62" w:unhideWhenUsed="0"/>
-    <w:lsdException w:name="Medium Shading 1 Accent 2" w:semiHidden="0" w:uiPriority="63" w:unhideWhenUsed="0"/>
-    <w:lsdException w:name="Medium Shading 2 Accent 2" w:semiHidden="0" w:uiPriority="64" w:unhideWhenUsed="0"/>
-    <w:lsdException w:name="Medium List 1 Accent 2" w:semiHidden="0" w:uiPriority="65" w:unhideWhenUsed="0"/>
-    <w:lsdException w:name="Medium List 2 Accent 2" w:semiHidden="0" w:uiPriority="66" w:unhideWhenUsed="0"/>
-    <w:lsdException w:name="Medium Grid 1 Accent 2" w:semiHidden="0" w:uiPriority="67" w:unhideWhenUsed="0"/>
-    <w:lsdException w:name="Medium Grid 2 Accent 2" w:semiHidden="0" w:uiPriority="68" w:unhideWhenUsed="0"/>
-    <w:lsdException w:name="Medium Grid 3 Accent 2" w:semiHidden="0" w:uiPriority="69" w:unhideWhenUsed="0"/>
-    <w:lsdException w:name="Dark List Accent 2" w:semiHidden="0" w:uiPriority="70" w:unhideWhenUsed="0"/>
-    <w:lsdException w:name="Colorful Shading Accent 2" w:semiHidden="0" w:uiPriority="71" w:unhideWhenUsed="0"/>
-    <w:lsdException w:name="Colorful List Accent 2" w:semiHidden="0" w:uiPriority="72" w:unhideWhenUsed="0"/>
-    <w:lsdException w:name="Colorful Grid Accent 2" w:semiHidden="0" w:uiPriority="73" w:unhideWhenUsed="0"/>
-    <w:lsdException w:name="Light Shading Accent 3" w:semiHidden="0" w:uiPriority="60" w:unhideWhenUsed="0"/>
-    <w:lsdException w:name="Light List Accent 3" w:semiHidden="0" w:uiPriority="61" w:unhideWhenUsed="0"/>
-    <w:lsdException w:name="Light Grid Accent 3" w:semiHidden="0" w:uiPriority="62" w:unhideWhenUsed="0"/>
-    <w:lsdException w:name="Medium Shading 1 Accent 3" w:semiHidden="0" w:uiPriority="63" w:unhideWhenUsed="0"/>
-    <w:lsdException w:name="Medium Shading 2 Accent 3" w:semiHidden="0" w:uiPriority="64" w:unhideWhenUsed="0"/>
-    <w:lsdException w:name="Medium List 1 Accent 3" w:semiHidden="0" w:uiPriority="65" w:unhideWhenUsed="0"/>
-    <w:lsdException w:name="Medium List 2 Accent 3" w:semiHidden="0" w:uiPriority="66" w:unhideWhenUsed="0"/>
-    <w:lsdException w:name="Medium Grid 1 Accent 3" w:semiHidden="0" w:uiPriority="67" w:unhideWhenUsed="0"/>
-    <w:lsdException w:name="Medium Grid 2 Accent 3" w:semiHidden="0" w:uiPriority="68" w:unhideWhenUsed="0"/>
-    <w:lsdException w:name="Medium Grid 3 Accent 3" w:semiHidden="0" w:uiPriority="69" w:unhideWhenUsed="0"/>
-    <w:lsdException w:name="Dark List Accent 3" w:semiHidden="0" w:uiPriority="70" w:unhideWhenUsed="0"/>
-    <w:lsdException w:name="Colorful Shading Accent 3" w:semiHidden="0" w:uiPriority="71" w:unhideWhenUsed="0"/>
-    <w:lsdException w:name="Colorful List Accent 3" w:semiHidden="0" w:uiPriority="72" w:unhideWhenUsed="0"/>
-    <w:lsdException w:name="Colorful Grid Accent 3" w:semiHidden="0" w:uiPriority="73" w:unhideWhenUsed="0"/>
-    <w:lsdException w:name="Light Shading Accent 4" w:semiHidden="0" w:uiPriority="60" w:unhideWhenUsed="0"/>
-    <w:lsdException w:name="Light List Accent 4" w:semiHidden="0" w:uiPriority="61" w:unhideWhenUsed="0"/>
-    <w:lsdException w:name="Light Grid Accent 4" w:semiHidden="0" w:uiPriority="62" w:unhideWhenUsed="0"/>
-    <w:lsdException w:name="Medium Shading 1 Accent 4" w:semiHidden="0" w:uiPriority="63" w:unhideWhenUsed="0"/>
-    <w:lsdException w:name="Medium Shading 2 Accent 4" w:semiHidden="0" w:uiPriority="64" w:unhideWhenUsed="0"/>
-    <w:lsdException w:name="Medium List 1 Accent 4" w:semiHidden="0" w:uiPriority="65" w:unhideWhenUsed="0"/>
-    <w:lsdException w:name="Medium List 2 Accent 4" w:semiHidden="0" w:uiPriority="66" w:unhideWhenUsed="0"/>
-    <w:lsdException w:name="Medium Grid 1 Accent 4" w:semiHidden="0" w:uiPriority="67" w:unhideWhenUsed="0"/>
-    <w:lsdException w:name="Medium Grid 2 Accent 4" w:semiHidden="0" w:uiPriority="68" w:unhideWhenUsed="0"/>
-    <w:lsdException w:name="Medium Grid 3 Accent 4" w:semiHidden="0" w:uiPriority="69" w:unhideWhenUsed="0"/>
-    <w:lsdException w:name="Dark List Accent 4" w:semiHidden="0" w:uiPriority="70" w:unhideWhenUsed="0"/>
-    <w:lsdException w:name="Colorful Shading Accent 4" w:semiHidden="0" w:uiPriority="71" w:unhideWhenUsed="0"/>
-    <w:lsdException w:name="Colorful List Accent 4" w:semiHidden="0" w:uiPriority="72" w:unhideWhenUsed="0"/>
-    <w:lsdException w:name="Colorful Grid Accent 4" w:semiHidden="0" w:uiPriority="73" w:unhideWhenUsed="0"/>
-    <w:lsdException w:name="Light Shading Accent 5" w:semiHidden="0" w:uiPriority="60" w:unhideWhenUsed="0"/>
-    <w:lsdException w:name="Light List Accent 5" w:semiHidden="0" w:uiPriority="61" w:unhideWhenUsed="0"/>
-    <w:lsdException w:name="Light Grid Accent 5" w:semiHidden="0" w:uiPriority="62" w:unhideWhenUsed="0"/>
-    <w:lsdException w:name="Medium Shading 1 Accent 5" w:semiHidden="0" w:uiPriority="63" w:unhideWhenUsed="0"/>
-    <w:lsdException w:name="Medium Shading 2 Accent 5" w:semiHidden="0" w:uiPriority="64" w:unhideWhenUsed="0"/>
-    <w:lsdException w:name="Medium List 1 Accent 5" w:semiHidden="0" w:uiPriority="65" w:unhideWhenUsed="0"/>
-    <w:lsdException w:name="Medium List 2 Accent 5" w:semiHidden="0" w:uiPriority="66" w:unhideWhenUsed="0"/>
-    <w:lsdException w:name="Medium Grid 1 Accent 5" w:semiHidden="0" w:uiPriority="67" w:unhideWhenUsed="0"/>
-    <w:lsdException w:name="Medium Grid 2 Accent 5" w:semiHidden="0" w:uiPriority="68" w:unhideWhenUsed="0"/>
-    <w:lsdException w:name="Medium Grid 3 Accent 5" w:semiHidden="0" w:uiPriority="69" w:unhideWhenUsed="0"/>
-    <w:lsdException w:name="Dark List Accent 5" w:semiHidden="0" w:uiPriority="70" w:unhideWhenUsed="0"/>
-    <w:lsdException w:name="Colorful Shading Accent 5" w:semiHidden="0" w:uiPriority="71" w:unhideWhenUsed="0"/>
-    <w:lsdException w:name="Colorful List Accent 5" w:semiHidden="0" w:uiPriority="72" w:unhideWhenUsed="0"/>
-    <w:lsdException w:name="Colorful Grid Accent 5" w:semiHidden="0" w:uiPriority="73" w:unhideWhenUsed="0"/>
-    <w:lsdException w:name="Light Shading Accent 6" w:semiHidden="0" w:uiPriority="60" w:unhideWhenUsed="0"/>
-    <w:lsdException w:name="Light List Accent 6" w:semiHidden="0" w:uiPriority="61" w:unhideWhenUsed="0"/>
-    <w:lsdException w:name="Light Grid Accent 6" w:semiHidden="0" w:uiPriority="62" w:unhideWhenUsed="0"/>
-    <w:lsdException w:name="Medium Shading 1 Accent 6" w:semiHidden="0" w:uiPriority="63" w:unhideWhenUsed="0"/>
-    <w:lsdException w:name="Medium Shading 2 Accent 6" w:semiHidden="0" w:uiPriority="64" w:unhideWhenUsed="0"/>
-    <w:lsdException w:name="Medium List 1 Accent 6" w:semiHidden="0" w:uiPriority="65" w:unhideWhenUsed="0"/>
-    <w:lsdException w:name="Medium List 2 Accent 6" w:semiHidden="0" w:uiPriority="66" w:unhideWhenUsed="0"/>
-    <w:lsdException w:name="Medium Grid 1 Accent 6" w:semiHidden="0" w:uiPriority="67" w:unhideWhenUsed="0"/>
-    <w:lsdException w:name="Medium Grid 2 Accent 6" w:semiHidden="0" w:uiPriority="68" w:unhideWhenUsed="0"/>
-    <w:lsdException w:name="Medium Grid 3 Accent 6" w:semiHidden="0" w:uiPriority="69" w:unhideWhenUsed="0"/>
-    <w:lsdException w:name="Dark List Accent 6" w:semiHidden="0" w:uiPriority="70" w:unhideWhenUsed="0"/>
-    <w:lsdException w:name="Colorful Shading Accent 6" w:semiHidden="0" w:uiPriority="71" w:unhideWhenUsed="0"/>
-    <w:lsdException w:name="Colorful List Accent 6" w:semiHidden="0" w:uiPriority="72" w:unhideWhenUsed="0"/>
-    <w:lsdException w:name="Colorful Grid Accent 6" w:semiHidden="0" w:uiPriority="73" w:unhideWhenUsed="0"/>
-    <w:lsdException w:name="Subtle Emphasis" w:semiHidden="0" w:uiPriority="19" w:unhideWhenUsed="0" w:qFormat="1"/>
-    <w:lsdException w:name="Intense Emphasis" w:semiHidden="0" w:uiPriority="21" w:unhideWhenUsed="0" w:qFormat="1"/>
-    <w:lsdException w:name="Subtle Reference" w:semiHidden="0" w:uiPriority="31" w:unhideWhenUsed="0" w:qFormat="1"/>
-    <w:lsdException w:name="Intense Reference" w:semiHidden="0" w:uiPriority="32" w:unhideWhenUsed="0" w:qFormat="1"/>
-    <w:lsdException w:name="Book Title" w:semiHidden="0" w:uiPriority="33" w:unhideWhenUsed="0" w:qFormat="1"/>
-    <w:lsdException w:name="Bibliography" w:uiPriority="37"/>
-    <w:lsdException w:name="TOC Heading" w:uiPriority="39" w:qFormat="1"/>
-  </w:latentStyles>
-  <w:style w:type="paragraph" w:default="1" w:styleId="Normal">
-    <w:name w:val="Normal"/>
-    <w:qFormat/>
-  </w:style>
-  <w:style w:type="character" w:default="1" w:styleId="DefaultParagraphFont">
-    <w:name w:val="Default Paragraph Font"/>
-    <w:uiPriority w:val="1"/>
-    <w:semiHidden/>
-    <w:unhideWhenUsed/>
-  </w:style>
-  <w:style w:type="table" w:default="1" w:styleId="TableNormal">
-    <w:name w:val="Normal Table"/>
-    <w:uiPriority w:val="99"/>
-    <w:semiHidden/>
-    <w:unhideWhenUsed/>
-    <w:tblPr>
-      <w:tblInd w:w="0" w:type="dxa"/>
-      <w:tblCellMar>
-        <w:top w:w="0" w:type="dxa"/>
-        <w:left w:w="108" w:type="dxa"/>
-        <w:bottom w:w="0" w:type="dxa"/>
-        <w:right w:w="108" w:type="dxa"/>
-      </w:tblCellMar>
-    </w:tblPr>
-  </w:style>
-  <w:style w:type="numbering" w:default="1" w:styleId="NoList">
-    <w:name w:val="No List"/>
-    <w:uiPriority w:val="99"/>
-    <w:semiHidden/>
-    <w:unhideWhenUsed/>
-  </w:style>
-  <w:style w:type="table" w:styleId="TableGrid">
-    <w:name w:val="Table Grid"/>
-    <w:basedOn w:val="TableNormal"/>
-    <w:uiPriority w:val="39"/>
-    <w:rsid w:val="001A29A4"/>
-    <w:pPr>
-      <w:spacing w:after="0" w:line="240" w:lineRule="auto"/>
-    </w:pPr>
-    <w:rPr>
-      <w:lang w:val="en-US"/>
-    </w:rPr>
-    <w:tblPr>
-      <w:tblBorders>
-        <w:top w:val="single" w:sz="4" w:space="0" w:color="auto"/>
-        <w:left w:val="single" w:sz="4" w:space="0" w:color="auto"/>
-        <w:bottom w:val="single" w:sz="4" w:space="0" w:color="auto"/>
-        <w:right w:val="single" w:sz="4" w:space="0" w:color="auto"/>
-        <w:insideH w:val="single" w:sz="4" w:space="0" w:color="auto"/>
-        <w:insideV w:val="single" w:sz="4" w:space="0" w:color="auto"/>
-      </w:tblBorders>
-    </w:tblPr>
-  </w:style>
-  <w:style w:type="table" w:customStyle="1" w:styleId="GridTable1Light-Accent51">
-    <w:name w:val="Grid Table 1 Light - Accent 51"/>
-    <w:basedOn w:val="TableNormal"/>
-    <w:uiPriority w:val="46"/>
-    <w:rsid w:val="001A29A4"/>
-    <w:pPr>
-      <w:spacing w:after="0" w:line="240" w:lineRule="auto"/>
-    </w:pPr>
-    <w:rPr>
-      <w:lang w:val="en-US"/>
-    </w:rPr>
-    <w:tblPr>
-      <w:tblStyleRowBandSize w:val="1"/>
-      <w:tblStyleColBandSize w:val="1"/>
-      <w:tblBorders>
-        <w:top w:val="single" w:sz="4" w:space="0" w:color="B6DDE8" w:themeColor="accent5" w:themeTint="66"/>
-        <w:left w:val="single" w:sz="4" w:space="0" w:color="B6DDE8" w:themeColor="accent5" w:themeTint="66"/>
-        <w:bottom w:val="single" w:sz="4" w:space="0" w:color="B6DDE8" w:themeColor="accent5" w:themeTint="66"/>
-        <w:right w:val="single" w:sz="4" w:space="0" w:color="B6DDE8" w:themeColor="accent5" w:themeTint="66"/>
-        <w:insideH w:val="single" w:sz="4" w:space="0" w:color="B6DDE8" w:themeColor="accent5" w:themeTint="66"/>
-        <w:insideV w:val="single" w:sz="4" w:space="0" w:color="B6DDE8" w:themeColor="accent5" w:themeTint="66"/>
-      </w:tblBorders>
-    </w:tblPr>
-    <w:tblStylePr w:type="firstRow">
-      <w:rPr>
-        <w:b/>
-        <w:bCs/>
-      </w:rPr>
-      <w:tblPr/>
-      <w:tcPr>
-        <w:tcBorders>
-          <w:bottom w:val="single" w:sz="12" w:space="0" w:color="92CDDC" w:themeColor="accent5" w:themeTint="99"/>
-        </w:tcBorders>
-      </w:tcPr>
-    </w:tblStylePr>
-    <w:tblStylePr w:type="lastRow">
-      <w:rPr>
-        <w:b/>
-        <w:bCs/>
-      </w:rPr>
-      <w:tblPr/>
-      <w:tcPr>
-        <w:tcBorders>
-          <w:top w:val="double" w:sz="2" w:space="0" w:color="92CDDC" w:themeColor="accent5" w:themeTint="99"/>
-        </w:tcBorders>
-      </w:tcPr>
-    </w:tblStylePr>
-    <w:tblStylePr w:type="firstCol">
-      <w:rPr>
-        <w:b/>
-        <w:bCs/>
-      </w:rPr>
-    </w:tblStylePr>
-    <w:tblStylePr w:type="lastCol">
-      <w:rPr>
-        <w:b/>
-        <w:bCs/>
-      </w:rPr>
-    </w:tblStylePr>
-  </w:style>
-  <w:style w:type="paragraph" w:styleId="BalloonText">
-    <w:name w:val="Balloon Text"/>
-    <w:basedOn w:val="Normal"/>
-    <w:link w:val="BalloonTextChar"/>
-    <w:uiPriority w:val="99"/>
-    <w:semiHidden/>
-    <w:unhideWhenUsed/>
-    <w:rsid w:val="00754270"/>
-    <w:pPr>
-      <w:spacing w:after="0" w:line="240" w:lineRule="auto"/>
-    </w:pPr>
-    <w:rPr>
-      <w:rFonts w:ascii="Tahoma" w:hAnsi="Tahoma" w:cs="Tahoma"/>
-      <w:sz w:val="16"/>
-      <w:szCs w:val="16"/>
-    </w:rPr>
-  </w:style>
-  <w:style w:type="character" w:customStyle="1" w:styleId="BalloonTextChar">
-    <w:name w:val="Balloon Text Char"/>
-    <w:basedOn w:val="DefaultParagraphFont"/>
-    <w:link w:val="BalloonText"/>
-    <w:uiPriority w:val="99"/>
-    <w:semiHidden/>
-    <w:rsid w:val="00754270"/>
-    <w:rPr>
-      <w:rFonts w:ascii="Tahoma" w:hAnsi="Tahoma" w:cs="Tahoma"/>
-      <w:sz w:val="16"/>
-      <w:szCs w:val="16"/>
-    </w:rPr>
-  </w:style>
-  <w:style w:type="character" w:styleId="Hyperlink">
-    <w:name w:val="Hyperlink"/>
-    <w:basedOn w:val="DefaultParagraphFont"/>
-    <w:uiPriority w:val="99"/>
-    <w:semiHidden/>
-    <w:unhideWhenUsed/>
-    <w:rsid w:val="00754270"/>
-    <w:rPr>
-      <w:color w:val="0000FF"/>
-      <w:u w:val="single"/>
-    </w:rPr>
-  </w:style>
-  <w:style w:type="paragraph" w:styleId="ListParagraph">
-    <w:name w:val="List Paragraph"/>
-    <w:basedOn w:val="Normal"/>
-    <w:uiPriority w:val="34"/>
-    <w:qFormat/>
-    <w:rsid w:val="00A2641F"/>
-    <w:pPr>
-      <w:spacing w:after="160" w:line="259" w:lineRule="auto"/>
-      <w:ind w:left="720"/>
-      <w:contextualSpacing/>
-    </w:pPr>
-    <w:rPr>
-      <w:lang w:val="en-US"/>
-    </w:rPr>
-  </w:style>
-</w:styles>
-</file>
-
-<file path=word/stylesWithEffects.xml><?xml version="1.0" encoding="utf-8"?>
-<w:styles xmlns:wpc="http://schemas.microsoft.com/office/word/2010/wordprocessingCanvas" xmlns:mc="http://schemas.openxmlformats.org/markup-compatibility/2006" xmlns:o="urn:schemas-microsoft-com:office:office" xmlns:r="http://schemas.openxmlformats.org/officeDocument/2006/relationships" xmlns:m="http://schemas.openxmlformats.org/officeDocument/2006/math" xmlns:v="urn:schemas-microsoft-com:vml" xmlns:wp14="http://schemas.microsoft.com/office/word/2010/wordprocessingDrawing" xmlns:wp="http://schemas.openxmlformats.org/drawingml/2006/wordprocessingDrawing" xmlns:w10="urn:schemas-microsoft-com:office:word" xmlns:w="http://schemas.openxmlformats.org/wordprocessingml/2006/main" xmlns:w14="http://schemas.microsoft.com/office/word/2010/wordml" xmlns:wpg="http://schemas.microsoft.com/office/word/2010/wordprocessingGroup" xmlns:wpi="http://schemas.microsoft.com/office/word/2010/wordprocessingInk" xmlns:wne="http://schemas.microsoft.com/office/word/2006/wordml" xmlns:wps="http://schemas.microsoft.com/office/word/2010/wordprocessingShape" mc:Ignorable="w14 wp14">
-  <w:docDefaults>
-    <w:rPrDefault>
-      <w:rPr>
-        <w:rFonts w:asciiTheme="minorHAnsi" w:eastAsiaTheme="minorEastAsia" w:hAnsiTheme="minorHAnsi" w:cstheme="minorBidi"/>
-        <w:sz w:val="22"/>
-        <w:szCs w:val="22"/>
-        <w:lang w:val="en-AU" w:eastAsia="zh-CN" w:bidi="ar-SA"/>
-      </w:rPr>
-    </w:rPrDefault>
-    <w:pPrDefault>
-      <w:pPr>
-        <w:spacing w:after="200" w:line="276" w:lineRule="auto"/>
-      </w:pPr>
-    </w:pPrDefault>
-  </w:docDefaults>
-  <w:latentStyles w:defLockedState="0" w:defUIPriority="99" w:defSemiHidden="1" w:defUnhideWhenUsed="1" w:defQFormat="0" w:count="267">
-    <w:lsdException w:name="Normal" w:semiHidden="0" w:uiPriority="0" w:unhideWhenUsed="0" w:qFormat="1"/>
-    <w:lsdException w:name="heading 1" w:semiHidden="0" w:uiPriority="9" w:unhideWhenUsed="0" w:qFormat="1"/>
-    <w:lsdException w:name="heading 2" w:uiPriority="9" w:qFormat="1"/>
-    <w:lsdException w:name="heading 3" w:uiPriority="9" w:qFormat="1"/>
-    <w:lsdException w:name="heading 4" w:uiPriority="9" w:qFormat="1"/>
-    <w:lsdException w:name="heading 5" w:uiPriority="9" w:qFormat="1"/>
-    <w:lsdException w:name="heading 6" w:uiPriority="9" w:qFormat="1"/>
-    <w:lsdException w:name="heading 7" w:uiPriority="9" w:qFormat="1"/>
-    <w:lsdException w:name="heading 8" w:uiPriority="9" w:qFormat="1"/>
-    <w:lsdException w:name="heading 9" w:uiPriority="9" w:qFormat="1"/>
-    <w:lsdException w:name="toc 1" w:uiPriority="39"/>
-    <w:lsdException w:name="toc 2" w:uiPriority="39"/>
-    <w:lsdException w:name="toc 3" w:uiPriority="39"/>
-    <w:lsdException w:name="toc 4" w:uiPriority="39"/>
-    <w:lsdException w:name="toc 5" w:uiPriority="39"/>
-    <w:lsdException w:name="toc 6" w:uiPriority="39"/>
-    <w:lsdException w:name="toc 7" w:uiPriority="39"/>
-    <w:lsdException w:name="toc 8" w:uiPriority="39"/>
-    <w:lsdException w:name="toc 9" w:uiPriority="39"/>
-    <w:lsdException w:name="caption" w:uiPriority="35" w:qFormat="1"/>
-    <w:lsdException w:name="Title" w:semiHidden="0" w:uiPriority="10" w:unhideWhenUsed="0" w:qFormat="1"/>
-    <w:lsdException w:name="Default Paragraph Font" w:uiPriority="1"/>
-    <w:lsdException w:name="Subtitle" w:semiHidden="0" w:uiPriority="11" w:unhideWhenUsed="0" w:qFormat="1"/>
-    <w:lsdException w:name="Strong" w:semiHidden="0" w:uiPriority="22" w:unhideWhenUsed="0" w:qFormat="1"/>
-    <w:lsdException w:name="Emphasis" w:semiHidden="0" w:uiPriority="20" w:unhideWhenUsed="0" w:qFormat="1"/>
-    <w:lsdException w:name="Table Grid" w:uiPriority="39"/>
-    <w:lsdException w:name="Placeholder Text" w:unhideWhenUsed="0"/>
-    <w:lsdException w:name="No Spacing" w:semiHidden="0" w:uiPriority="1" w:unhideWhenUsed="0" w:qFormat="1"/>
-    <w:lsdException w:name="Light Shading" w:semiHidden="0" w:uiPriority="60" w:unhideWhenUsed="0"/>
-    <w:lsdException w:name="Light List" w:semiHidden="0" w:uiPriority="61" w:unhideWhenUsed="0"/>
-    <w:lsdException w:name="Light Grid" w:semiHidden="0" w:uiPriority="62" w:unhideWhenUsed="0"/>
-    <w:lsdException w:name="Medium Shading 1" w:semiHidden="0" w:uiPriority="63" w:unhideWhenUsed="0"/>
-    <w:lsdException w:name="Medium Shading 2" w:semiHidden="0" w:uiPriority="64" w:unhideWhenUsed="0"/>
-    <w:lsdException w:name="Medium List 1" w:semiHidden="0" w:uiPriority="65" w:unhideWhenUsed="0"/>
-    <w:lsdException w:name="Medium List 2" w:semiHidden="0" w:uiPriority="66" w:unhideWhenUsed="0"/>
-    <w:lsdException w:name="Medium Grid 1" w:semiHidden="0" w:uiPriority="67" w:unhideWhenUsed="0"/>
-    <w:lsdException w:name="Medium Grid 2" w:semiHidden="0" w:uiPriority="68" w:unhideWhenUsed="0"/>
-    <w:lsdException w:name="Medium Grid 3" w:semiHidden="0" w:uiPriority="69" w:unhideWhenUsed="0"/>
-    <w:lsdException w:name="Dark List" w:semiHidden="0" w:uiPriority="70" w:unhideWhenUsed="0"/>
-    <w:lsdException w:name="Colorful Shading" w:semiHidden="0" w:uiPriority="71" w:unhideWhenUsed="0"/>
-    <w:lsdException w:name="Colorful List" w:semiHidden="0" w:uiPriority="72" w:unhideWhenUsed="0"/>
-    <w:lsdException w:name="Colorful Grid" w:semiHidden="0" w:uiPriority="73" w:unhideWhenUsed="0"/>
-    <w:lsdException w:name="Light Shading Accent 1" w:semiHidden="0" w:uiPriority="60" w:unhideWhenUsed="0"/>
-    <w:lsdException w:name="Light List Accent 1" w:semiHidden="0" w:uiPriority="61" w:unhideWhenUsed="0"/>
-    <w:lsdException w:name="Light Grid Accent 1" w:semiHidden="0" w:uiPriority="62" w:unhideWhenUsed="0"/>
-    <w:lsdException w:name="Medium Shading 1 Accent 1" w:semiHidden="0" w:uiPriority="63" w:unhideWhenUsed="0"/>
-    <w:lsdException w:name="Medium Shading 2 Accent 1" w:semiHidden="0" w:uiPriority="64" w:unhideWhenUsed="0"/>
-    <w:lsdException w:name="Medium List 1 Accent 1" w:semiHidden="0" w:uiPriority="65" w:unhideWhenUsed="0"/>
-    <w:lsdException w:name="Revision" w:unhideWhenUsed="0"/>
-    <w:lsdException w:name="List Paragraph" w:semiHidden="0" w:uiPriority="34" w:unhideWhenUsed="0" w:qFormat="1"/>
-    <w:lsdException w:name="Quote" w:semiHidden="0" w:uiPriority="29" w:unhideWhenUsed="0" w:qFormat="1"/>
-    <w:lsdException w:name="Intense Quote" w:semiHidden="0" w:uiPriority="30" w:unhideWhenUsed="0" w:qFormat="1"/>
-    <w:lsdException w:name="Medium List 2 Accent 1" w:semiHidden="0" w:uiPriority="66" w:unhideWhenUsed="0"/>
-    <w:lsdException w:name="Medium Grid 1 Accent 1" w:semiHidden="0" w:uiPriority="67" w:unhideWhenUsed="0"/>
-    <w:lsdException w:name="Medium Grid 2 Accent 1" w:semiHidden="0" w:uiPriority="68" w:unhideWhenUsed="0"/>
-    <w:lsdException w:name="Medium Grid 3 Accent 1" w:semiHidden="0" w:uiPriority="69" w:unhideWhenUsed="0"/>
-    <w:lsdException w:name="Dark List Accent 1" w:semiHidden="0" w:uiPriority="70" w:unhideWhenUsed="0"/>
-    <w:lsdException w:name="Colorful Shading Accent 1" w:semiHidden="0" w:uiPriority="71" w:unhideWhenUsed="0"/>
-    <w:lsdException w:name="Colorful List Accent 1" w:semiHidden="0" w:uiPriority="72" w:unhideWhenUsed="0"/>
-    <w:lsdException w:name="Colorful Grid Accent 1" w:semiHidden="0" w:uiPriority="73" w:unhideWhenUsed="0"/>
-    <w:lsdException w:name="Light Shading Accent 2" w:semiHidden="0" w:uiPriority="60" w:unhideWhenUsed="0"/>
-    <w:lsdException w:name="Light List Accent 2" w:semiHidden="0" w:uiPriority="61" w:unhideWhenUsed="0"/>
-    <w:lsdException w:name="Light Grid Accent 2" w:semiHidden="0" w:uiPriority="62" w:unhideWhenUsed="0"/>
-    <w:lsdException w:name="Medium Shading 1 Accent 2" w:semiHidden="0" w:uiPriority="63" w:unhideWhenUsed="0"/>
-    <w:lsdException w:name="Medium Shading 2 Accent 2" w:semiHidden="0" w:uiPriority="64" w:unhideWhenUsed="0"/>
-    <w:lsdException w:name="Medium List 1 Accent 2" w:semiHidden="0" w:uiPriority="65" w:unhideWhenUsed="0"/>
-    <w:lsdException w:name="Medium List 2 Accent 2" w:semiHidden="0" w:uiPriority="66" w:unhideWhenUsed="0"/>
-    <w:lsdException w:name="Medium Grid 1 Accent 2" w:semiHidden="0" w:uiPriority="67" w:unhideWhenUsed="0"/>
-    <w:lsdException w:name="Medium Grid 2 Accent 2" w:semiHidden="0" w:uiPriority="68" w:unhideWhenUsed="0"/>
-    <w:lsdException w:name="Medium Grid 3 Accent 2" w:semiHidden="0" w:uiPriority="69" w:unhideWhenUsed="0"/>
-    <w:lsdException w:name="Dark List Accent 2" w:semiHidden="0" w:uiPriority="70" w:unhideWhenUsed="0"/>
-    <w:lsdException w:name="Colorful Shading Accent 2" w:semiHidden="0" w:uiPriority="71" w:unhideWhenUsed="0"/>
-    <w:lsdException w:name="Colorful List Accent 2" w:semiHidden="0" w:uiPriority="72" w:unhideWhenUsed="0"/>
-    <w:lsdException w:name="Colorful Grid Accent 2" w:semiHidden="0" w:uiPriority="73" w:unhideWhenUsed="0"/>
-    <w:lsdException w:name="Light Shading Accent 3" w:semiHidden="0" w:uiPriority="60" w:unhideWhenUsed="0"/>
-    <w:lsdException w:name="Light List Accent 3" w:semiHidden="0" w:uiPriority="61" w:unhideWhenUsed="0"/>
-    <w:lsdException w:name="Light Grid Accent 3" w:semiHidden="0" w:uiPriority="62" w:unhideWhenUsed="0"/>
-    <w:lsdException w:name="Medium Shading 1 Accent 3" w:semiHidden="0" w:uiPriority="63" w:unhideWhenUsed="0"/>
-    <w:lsdException w:name="Medium Shading 2 Accent 3" w:semiHidden="0" w:uiPriority="64" w:unhideWhenUsed="0"/>
-    <w:lsdException w:name="Medium List 1 Accent 3" w:semiHidden="0" w:uiPriority="65" w:unhideWhenUsed="0"/>
-    <w:lsdException w:name="Medium List 2 Accent 3" w:semiHidden="0" w:uiPriority="66" w:unhideWhenUsed="0"/>
-    <w:lsdException w:name="Medium Grid 1 Accent 3" w:semiHidden="0" w:uiPriority="67" w:unhideWhenUsed="0"/>
-    <w:lsdException w:name="Medium Grid 2 Accent 3" w:semiHidden="0" w:uiPriority="68" w:unhideWhenUsed="0"/>
-    <w:lsdException w:name="Medium Grid 3 Accent 3" w:semiHidden="0" w:uiPriority="69" w:unhideWhenUsed="0"/>
-    <w:lsdException w:name="Dark List Accent 3" w:semiHidden="0" w:uiPriority="70" w:unhideWhenUsed="0"/>
-    <w:lsdException w:name="Colorful Shading Accent 3" w:semiHidden="0" w:uiPriority="71" w:unhideWhenUsed="0"/>
-    <w:lsdException w:name="Colorful List Accent 3" w:semiHidden="0" w:uiPriority="72" w:unhideWhenUsed="0"/>
-    <w:lsdException w:name="Colorful Grid Accent 3" w:semiHidden="0" w:uiPriority="73" w:unhideWhenUsed="0"/>
-    <w:lsdException w:name="Light Shading Accent 4" w:semiHidden="0" w:uiPriority="60" w:unhideWhenUsed="0"/>
-    <w:lsdException w:name="Light List Accent 4" w:semiHidden="0" w:uiPriority="61" w:unhideWhenUsed="0"/>
-    <w:lsdException w:name="Light Grid Accent 4" w:semiHidden="0" w:uiPriority="62" w:unhideWhenUsed="0"/>
-    <w:lsdException w:name="Medium Shading 1 Accent 4" w:semiHidden="0" w:uiPriority="63" w:unhideWhenUsed="0"/>
-    <w:lsdException w:name="Medium Shading 2 Accent 4" w:semiHidden="0" w:uiPriority="64" w:unhideWhenUsed="0"/>
-    <w:lsdException w:name="Medium List 1 Accent 4" w:semiHidden="0" w:uiPriority="65" w:unhideWhenUsed="0"/>
-    <w:lsdException w:name="Medium List 2 Accent 4" w:semiHidden="0" w:uiPriority="66" w:unhideWhenUsed="0"/>
-    <w:lsdException w:name="Medium Grid 1 Accent 4" w:semiHidden="0" w:uiPriority="67" w:unhideWhenUsed="0"/>
-    <w:lsdException w:name="Medium Grid 2 Accent 4" w:semiHidden="0" w:uiPriority="68" w:unhideWhenUsed="0"/>
-    <w:lsdException w:name="Medium Grid 3 Accent 4" w:semiHidden="0" w:uiPriority="69" w:unhideWhenUsed="0"/>
-    <w:lsdException w:name="Dark List Accent 4" w:semiHidden="0" w:uiPriority="70" w:unhideWhenUsed="0"/>
-    <w:lsdException w:name="Colorful Shading Accent 4" w:semiHidden="0" w:uiPriority="71" w:unhideWhenUsed="0"/>
-    <w:lsdException w:name="Colorful List Accent 4" w:semiHidden="0" w:uiPriority="72" w:unhideWhenUsed="0"/>
-    <w:lsdException w:name="Colorful Grid Accent 4" w:semiHidden="0" w:uiPriority="73" w:unhideWhenUsed="0"/>
-    <w:lsdException w:name="Light Shading Accent 5" w:semiHidden="0" w:uiPriority="60" w:unhideWhenUsed="0"/>
-    <w:lsdException w:name="Light List Accent 5" w:semiHidden="0" w:uiPriority="61" w:unhideWhenUsed="0"/>
-    <w:lsdException w:name="Light Grid Accent 5" w:semiHidden="0" w:uiPriority="62" w:unhideWhenUsed="0"/>
-    <w:lsdException w:name="Medium Shading 1 Accent 5" w:semiHidden="0" w:uiPriority="63" w:unhideWhenUsed="0"/>
-    <w:lsdException w:name="Medium Shading 2 Accent 5" w:semiHidden="0" w:uiPriority="64" w:unhideWhenUsed="0"/>
-    <w:lsdException w:name="Medium List 1 Accent 5" w:semiHidden="0" w:uiPriority="65" w:unhideWhenUsed="0"/>
-    <w:lsdException w:name="Medium List 2 Accent 5" w:semiHidden="0" w:uiPriority="66" w:unhideWhenUsed="0"/>
-    <w:lsdException w:name="Medium Grid 1 Accent 5" w:semiHidden="0" w:uiPriority="67" w:unhideWhenUsed="0"/>
-    <w:lsdException w:name="Medium Grid 2 Accent 5" w:semiHidden="0" w:uiPriority="68" w:unhideWhenUsed="0"/>
-    <w:lsdException w:name="Medium Grid 3 Accent 5" w:semiHidden="0" w:uiPriority="69" w:unhideWhenUsed="0"/>
-    <w:lsdException w:name="Dark List Accent 5" w:semiHidden="0" w:uiPriority="70" w:unhideWhenUsed="0"/>
-    <w:lsdException w:name="Colorful Shading Accent 5" w:semiHidden="0" w:uiPriority="71" w:unhideWhenUsed="0"/>
-    <w:lsdException w:name="Colorful List Accent 5" w:semiHidden="0" w:uiPriority="72" w:unhideWhenUsed="0"/>
-    <w:lsdException w:name="Colorful Grid Accent 5" w:semiHidden="0" w:uiPriority="73" w:unhideWhenUsed="0"/>
-    <w:lsdException w:name="Light Shading Accent 6" w:semiHidden="0" w:uiPriority="60" w:unhideWhenUsed="0"/>
-    <w:lsdException w:name="Light List Accent 6" w:semiHidden="0" w:uiPriority="61" w:unhideWhenUsed="0"/>
-    <w:lsdException w:name="Light Grid Accent 6" w:semiHidden="0" w:uiPriority="62" w:unhideWhenUsed="0"/>
-    <w:lsdException w:name="Medium Shading 1 Accent 6" w:semiHidden="0" w:uiPriority="63" w:unhideWhenUsed="0"/>
-    <w:lsdException w:name="Medium Shading 2 Accent 6" w:semiHidden="0" w:uiPriority="64" w:unhideWhenUsed="0"/>
-    <w:lsdException w:name="Medium List 1 Accent 6" w:semiHidden="0" w:uiPriority="65" w:unhideWhenUsed="0"/>
-    <w:lsdException w:name="Medium List 2 Accent 6" w:semiHidden="0" w:uiPriority="66" w:unhideWhenUsed="0"/>
-    <w:lsdException w:name="Medium Grid 1 Accent 6" w:semiHidden="0" w:uiPriority="67" w:unhideWhenUsed="0"/>
-    <w:lsdException w:name="Medium Grid 2 Accent 6" w:semiHidden="0" w:uiPriority="68" w:unhideWhenUsed="0"/>
-    <w:lsdException w:name="Medium Grid 3 Accent 6" w:semiHidden="0" w:uiPriority="69" w:unhideWhenUsed="0"/>
-    <w:lsdException w:name="Dark List Accent 6" w:semiHidden="0" w:uiPriority="70" w:unhideWhenUsed="0"/>
-    <w:lsdException w:name="Colorful Shading Accent 6" w:semiHidden="0" w:uiPriority="71" w:unhideWhenUsed="0"/>
-    <w:lsdException w:name="Colorful List Accent 6" w:semiHidden="0" w:uiPriority="72" w:unhideWhenUsed="0"/>
-    <w:lsdException w:name="Colorful Grid Accent 6" w:semiHidden="0" w:uiPriority="73" w:unhideWhenUsed="0"/>
-    <w:lsdException w:name="Subtle Emphasis" w:semiHidden="0" w:uiPriority="19" w:unhideWhenUsed="0" w:qFormat="1"/>
-    <w:lsdException w:name="Intense Emphasis" w:semiHidden="0" w:uiPriority="21" w:unhideWhenUsed="0" w:qFormat="1"/>
-    <w:lsdException w:name="Subtle Reference" w:semiHidden="0" w:uiPriority="31" w:unhideWhenUsed="0" w:qFormat="1"/>
-    <w:lsdException w:name="Intense Reference" w:semiHidden="0" w:uiPriority="32" w:unhideWhenUsed="0" w:qFormat="1"/>
-    <w:lsdException w:name="Book Title" w:semiHidden="0" w:uiPriority="33" w:unhideWhenUsed="0" w:qFormat="1"/>
-    <w:lsdException w:name="Bibliography" w:uiPriority="37"/>
-    <w:lsdException w:name="TOC Heading" w:uiPriority="39" w:qFormat="1"/>
+  <w:latentStyles w:defLockedState="0" w:defUIPriority="99" w:defSemiHidden="0" w:defUnhideWhenUsed="0" w:defQFormat="0" w:count="375">
+    <w:lsdException w:name="Normal" w:uiPriority="0" w:qFormat="1"/>
+    <w:lsdException w:name="heading 1" w:uiPriority="9" w:qFormat="1"/>
+    <w:lsdException w:name="heading 2" w:semiHidden="1" w:uiPriority="9" w:unhideWhenUsed="1" w:qFormat="1"/>
+    <w:lsdException w:name="heading 3" w:semiHidden="1" w:uiPriority="9" w:unhideWhenUsed="1" w:qFormat="1"/>
+    <w:lsdException w:name="heading 4" w:semiHidden="1" w:uiPriority="9" w:unhideWhenUsed="1" w:qFormat="1"/>
+    <w:lsdException w:name="heading 5" w:semiHidden="1" w:uiPriority="9" w:unhideWhenUsed="1" w:qFormat="1"/>
+    <w:lsdException w:name="heading 6" w:semiHidden="1" w:uiPriority="9" w:unhideWhenUsed="1" w:qFormat="1"/>
+    <w:lsdException w:name="heading 7" w:semiHidden="1" w:uiPriority="9" w:unhideWhenUsed="1" w:qFormat="1"/>
+    <w:lsdException w:name="heading 8" w:semiHidden="1" w:uiPriority="9" w:unhideWhenUsed="1" w:qFormat="1"/>
+    <w:lsdException w:name="heading 9" w:semiHidden="1" w:uiPriority="9" w:unhideWhenUsed="1" w:qFormat="1"/>
+    <w:lsdException w:name="index 1" w:semiHidden="1" w:unhideWhenUsed="1"/>
+    <w:lsdException w:name="index 2" w:semiHidden="1" w:unhideWhenUsed="1"/>
+    <w:lsdException w:name="index 3" w:semiHidden="1" w:unhideWhenUsed="1"/>
+    <w:lsdException w:name="index 4" w:semiHidden="1" w:unhideWhenUsed="1"/>
+    <w:lsdException w:name="index 5" w:semiHidden="1" w:unhideWhenUsed="1"/>
+    <w:lsdException w:name="index 6" w:semiHidden="1" w:unhideWhenUsed="1"/>
+    <w:lsdException w:name="index 7" w:semiHidden="1" w:unhideWhenUsed="1"/>
+    <w:lsdException w:name="index 8" w:semiHidden="1" w:unhideWhenUsed="1"/>
+    <w:lsdException w:name="index 9" w:semiHidden="1" w:unhideWhenUsed="1"/>
+    <w:lsdException w:name="toc 1" w:semiHidden="1" w:uiPriority="39" w:unhideWhenUsed="1"/>
+    <w:lsdException w:name="toc 2" w:semiHidden="1" w:uiPriority="39" w:unhideWhenUsed="1"/>
+    <w:lsdException w:name="toc 3" w:semiHidden="1" w:uiPriority="39" w:unhideWhenUsed="1"/>
+    <w:lsdException w:name="toc 4" w:semiHidden="1" w:uiPriority="39" w:unhideWhenUsed="1"/>
+    <w:lsdException w:name="toc 5" w:semiHidden="1" w:uiPriority="39" w:unhideWhenUsed="1"/>
+    <w:lsdException w:name="toc 6" w:semiHidden="1" w:uiPriority="39" w:unhideWhenUsed="1"/>
+    <w:lsdException w:name="toc 7" w:semiHidden="1" w:uiPriority="39" w:unhideWhenUsed="1"/>
+    <w:lsdException w:name="toc 8" w:semiHidden="1" w:uiPriority="39" w:unhideWhenUsed="1"/>
+    <w:lsdException w:name="toc 9" w:semiHidden="1" w:uiPriority="39" w:unhideWhenUsed="1"/>
+    <w:lsdException w:name="Normal Indent" w:semiHidden="1" w:unhideWhenUsed="1"/>
+    <w:lsdException w:name="footnote text" w:semiHidden="1" w:unhideWhenUsed="1"/>
+    <w:lsdException w:name="annotation text" w:semiHidden="1" w:unhideWhenUsed="1"/>
+    <w:lsdException w:name="header" w:semiHidden="1" w:unhideWhenUsed="1"/>
+    <w:lsdException w:name="footer" w:semiHidden="1" w:unhideWhenUsed="1"/>
+    <w:lsdException w:name="index heading" w:semiHidden="1" w:unhideWhenUsed="1"/>
+    <w:lsdException w:name="caption" w:semiHidden="1" w:uiPriority="35" w:unhideWhenUsed="1" w:qFormat="1"/>
+    <w:lsdException w:name="table of figures" w:semiHidden="1" w:unhideWhenUsed="1"/>
+    <w:lsdException w:name="envelope address" w:semiHidden="1" w:unhideWhenUsed="1"/>
+    <w:lsdException w:name="envelope return" w:semiHidden="1" w:unhideWhenUsed="1"/>
+    <w:lsdException w:name="footnote reference" w:semiHidden="1" w:unhideWhenUsed="1"/>
+    <w:lsdException w:name="annotation reference" w:semiHidden="1" w:unhideWhenUsed="1"/>
+    <w:lsdException w:name="line number" w:semiHidden="1" w:unhideWhenUsed="1"/>
+    <w:lsdException w:name="page number" w:semiHidden="1" w:unhideWhenUsed="1"/>
+    <w:lsdException w:name="endnote reference" w:semiHidden="1" w:unhideWhenUsed="1"/>
+    <w:lsdException w:name="endnote text" w:semiHidden="1" w:unhideWhenUsed="1"/>
+    <w:lsdException w:name="table of authorities" w:semiHidden="1" w:unhideWhenUsed="1"/>
+    <w:lsdException w:name="macro" w:semiHidden="1" w:unhideWhenUsed="1"/>
+    <w:lsdException w:name="toa heading" w:semiHidden="1" w:unhideWhenUsed="1"/>
+    <w:lsdException w:name="List" w:semiHidden="1" w:unhideWhenUsed="1"/>
+    <w:lsdException w:name="List Bullet" w:semiHidden="1" w:unhideWhenUsed="1"/>
+    <w:lsdException w:name="List Number" w:semiHidden="1" w:unhideWhenUsed="1"/>
+    <w:lsdException w:name="List 2" w:semiHidden="1" w:unhideWhenUsed="1"/>
+    <w:lsdException w:name="List 3" w:semiHidden="1" w:unhideWhenUsed="1"/>
+    <w:lsdException w:name="List 4" w:semiHidden="1" w:unhideWhenUsed="1"/>
+    <w:lsdException w:name="List 5" w:semiHidden="1" w:unhideWhenUsed="1"/>
+    <w:lsdException w:name="List Bullet 2" w:semiHidden="1" w:unhideWhenUsed="1"/>
+    <w:lsdException w:name="List Bullet 3" w:semiHidden="1" w:unhideWhenUsed="1"/>
+    <w:lsdException w:name="List Bullet 4" w:semiHidden="1" w:unhideWhenUsed="1"/>
+    <w:lsdException w:name="List Bullet 5" w:semiHidden="1" w:unhideWhenUsed="1"/>
+    <w:lsdException w:name="List Number 2" w:semiHidden="1" w:unhideWhenUsed="1"/>
+    <w:lsdException w:name="List Number 3" w:semiHidden="1" w:unhideWhenUsed="1"/>
+    <w:lsdException w:name="List Number 4" w:semiHidden="1" w:unhideWhenUsed="1"/>
+    <w:lsdException w:name="List Number 5" w:semiHidden="1" w:unhideWhenUsed="1"/>
+    <w:lsdException w:name="Title" w:uiPriority="10" w:qFormat="1"/>
+    <w:lsdException w:name="Closing" w:semiHidden="1" w:unhideWhenUsed="1"/>
+    <w:lsdException w:name="Signature" w:semiHidden="1" w:unhideWhenUsed="1"/>
+    <w:lsdException w:name="Default Paragraph Font" w:semiHidden="1" w:uiPriority="1" w:unhideWhenUsed="1"/>
+    <w:lsdException w:name="Body Text" w:semiHidden="1" w:unhideWhenUsed="1"/>
+    <w:lsdException w:name="Body Text Indent" w:semiHidden="1" w:unhideWhenUsed="1"/>
+    <w:lsdException w:name="List Continue" w:semiHidden="1" w:unhideWhenUsed="1"/>
+    <w:lsdException w:name="List Continue 2" w:semiHidden="1" w:unhideWhenUsed="1"/>
+    <w:lsdException w:name="List Continue 3" w:semiHidden="1" w:unhideWhenUsed="1"/>
+    <w:lsdException w:name="List Continue 4" w:semiHidden="1" w:unhideWhenUsed="1"/>
+    <w:lsdException w:name="List Continue 5" w:semiHidden="1" w:unhideWhenUsed="1"/>
+    <w:lsdException w:name="Message Header" w:semiHidden="1" w:unhideWhenUsed="1"/>
+    <w:lsdException w:name="Subtitle" w:uiPriority="11" w:qFormat="1"/>
+    <w:lsdException w:name="Salutation" w:semiHidden="1" w:unhideWhenUsed="1"/>
+    <w:lsdException w:name="Date" w:semiHidden="1" w:unhideWhenUsed="1"/>
+    <w:lsdException w:name="Body Text First Indent" w:semiHidden="1" w:unhideWhenUsed="1"/>
+    <w:lsdException w:name="Body Text First Indent 2" w:semiHidden="1" w:unhideWhenUsed="1"/>
+    <w:lsdException w:name="Note Heading" w:semiHidden="1" w:unhideWhenUsed="1"/>
+    <w:lsdException w:name="Body Text 2" w:semiHidden="1" w:unhideWhenUsed="1"/>
+    <w:lsdException w:name="Body Text 3" w:semiHidden="1" w:unhideWhenUsed="1"/>
+    <w:lsdException w:name="Body Text Indent 2" w:semiHidden="1" w:unhideWhenUsed="1"/>
+    <w:lsdException w:name="Body Text Indent 3" w:semiHidden="1" w:unhideWhenUsed="1"/>
+    <w:lsdException w:name="Block Text" w:semiHidden="1" w:unhideWhenUsed="1"/>
+    <w:lsdException w:name="Hyperlink" w:semiHidden="1" w:unhideWhenUsed="1"/>
+    <w:lsdException w:name="FollowedHyperlink" w:semiHidden="1" w:unhideWhenUsed="1"/>
+    <w:lsdException w:name="Strong" w:uiPriority="22" w:qFormat="1"/>
+    <w:lsdException w:name="Emphasis" w:uiPriority="20" w:qFormat="1"/>
+    <w:lsdException w:name="Document Map" w:semiHidden="1" w:unhideWhenUsed="1"/>
+    <w:lsdException w:name="Plain Text" w:semiHidden="1" w:unhideWhenUsed="1"/>
+    <w:lsdException w:name="E-mail Signature" w:semiHidden="1" w:unhideWhenUsed="1"/>
+    <w:lsdException w:name="HTML Top of Form" w:semiHidden="1" w:unhideWhenUsed="1"/>
+    <w:lsdException w:name="HTML Bottom of Form" w:semiHidden="1" w:unhideWhenUsed="1"/>
+    <w:lsdException w:name="Normal (Web)" w:semiHidden="1" w:unhideWhenUsed="1"/>
+    <w:lsdException w:name="HTML Acronym" w:semiHidden="1" w:unhideWhenUsed="1"/>
+    <w:lsdException w:name="HTML Address" w:semiHidden="1" w:unhideWhenUsed="1"/>
+    <w:lsdException w:name="HTML Cite" w:semiHidden="1" w:unhideWhenUsed="1"/>
+    <w:lsdException w:name="HTML Code" w:semiHidden="1" w:unhideWhenUsed="1"/>
+    <w:lsdException w:name="HTML Definition" w:semiHidden="1" w:unhideWhenUsed="1"/>
+    <w:lsdException w:name="HTML Keyboard" w:semiHidden="1" w:unhideWhenUsed="1"/>
+    <w:lsdException w:name="HTML Preformatted" w:semiHidden="1" w:unhideWhenUsed="1"/>
+    <w:lsdException w:name="HTML Sample" w:semiHidden="1" w:unhideWhenUsed="1"/>
+    <w:lsdException w:name="HTML Typewriter" w:semiHidden="1" w:unhideWhenUsed="1"/>
+    <w:lsdException w:name="HTML Variable" w:semiHidden="1" w:unhideWhenUsed="1"/>
+    <w:lsdException w:name="Normal Table" w:semiHidden="1" w:unhideWhenUsed="1"/>
+    <w:lsdException w:name="annotation subject" w:semiHidden="1" w:unhideWhenUsed="1"/>
+    <w:lsdException w:name="No List" w:semiHidden="1" w:unhideWhenUsed="1"/>
+    <w:lsdException w:name="Outline List 1" w:semiHidden="1" w:unhideWhenUsed="1"/>
+    <w:lsdException w:name="Outline List 2" w:semiHidden="1" w:unhideWhenUsed="1"/>
+    <w:lsdException w:name="Outline List 3" w:semiHidden="1" w:unhideWhenUsed="1"/>
+    <w:lsdException w:name="Table Simple 1" w:semiHidden="1" w:unhideWhenUsed="1"/>
+    <w:lsdException w:name="Table Simple 2" w:semiHidden="1" w:unhideWhenUsed="1"/>
+    <w:lsdException w:name="Table Simple 3" w:semiHidden="1" w:unhideWhenUsed="1"/>
+    <w:lsdException w:name="Table Classic 1" w:semiHidden="1" w:unhideWhenUsed="1"/>
+    <w:lsdException w:name="Table Classic 2" w:semiHidden="1" w:unhideWhenUsed="1"/>
+    <w:lsdException w:name="Table Classic 3" w:semiHidden="1" w:unhideWhenUsed="1"/>
+    <w:lsdException w:name="Table Classic 4" w:semiHidden="1" w:unhideWhenUsed="1"/>
+    <w:lsdException w:name="Table Colorful 1" w:semiHidden="1" w:unhideWhenUsed="1"/>
+    <w:lsdException w:name="Table Colorful 2" w:semiHidden="1" w:unhideWhenUsed="1"/>
+    <w:lsdException w:name="Table Colorful 3" w:semiHidden="1" w:unhideWhenUsed="1"/>
+    <w:lsdException w:name="Table Columns 1" w:semiHidden="1" w:unhideWhenUsed="1"/>
+    <w:lsdException w:name="Table Columns 2" w:semiHidden="1" w:unhideWhenUsed="1"/>
+    <w:lsdException w:name="Table Columns 3" w:semiHidden="1" w:unhideWhenUsed="1"/>
+    <w:lsdException w:name="Table Columns 4" w:semiHidden="1" w:unhideWhenUsed="1"/>
+    <w:lsdException w:name="Table Columns 5" w:semiHidden="1" w:unhideWhenUsed="1"/>
+    <w:lsdException w:name="Table Grid 1" w:semiHidden="1" w:unhideWhenUsed="1"/>
+    <w:lsdException w:name="Table Grid 2" w:semiHidden="1" w:unhideWhenUsed="1"/>
+    <w:lsdException w:name="Table Grid 3" w:semiHidden="1" w:unhideWhenUsed="1"/>
+    <w:lsdException w:name="Table Grid 4" w:semiHidden="1" w:unhideWhenUsed="1"/>
+    <w:lsdException w:name="Table Grid 5" w:semiHidden="1" w:unhideWhenUsed="1"/>
+    <w:lsdException w:name="Table Grid 6" w:semiHidden="1" w:unhideWhenUsed="1"/>
+    <w:lsdException w:name="Table Grid 7" w:semiHidden="1" w:unhideWhenUsed="1"/>
+    <w:lsdException w:name="Table Grid 8" w:semiHidden="1" w:unhideWhenUsed="1"/>
+    <w:lsdException w:name="Table List 1" w:semiHidden="1" w:unhideWhenUsed="1"/>
+    <w:lsdException w:name="Table List 2" w:semiHidden="1" w:unhideWhenUsed="1"/>
+    <w:lsdException w:name="Table List 3" w:semiHidden="1" w:unhideWhenUsed="1"/>
+    <w:lsdException w:name="Table List 4" w:semiHidden="1" w:unhideWhenUsed="1"/>
+    <w:lsdException w:name="Table List 5" w:semiHidden="1" w:unhideWhenUsed="1"/>
+    <w:lsdException w:name="Table List 6" w:semiHidden="1" w:unhideWhenUsed="1"/>
+    <w:lsdException w:name="Table List 7" w:semiHidden="1" w:unhideWhenUsed="1"/>
+    <w:lsdException w:name="Table List 8" w:semiHidden="1" w:unhideWhenUsed="1"/>
+    <w:lsdException w:name="Table 3D effects 1" w:semiHidden="1" w:unhideWhenUsed="1"/>
+    <w:lsdException w:name="Table 3D effects 2" w:semiHidden="1" w:unhideWhenUsed="1"/>
+    <w:lsdException w:name="Table 3D effects 3" w:semiHidden="1" w:unhideWhenUsed="1"/>
+    <w:lsdException w:name="Table Contemporary" w:semiHidden="1" w:unhideWhenUsed="1"/>
+    <w:lsdException w:name="Table Elegant" w:semiHidden="1" w:unhideWhenUsed="1"/>
+    <w:lsdException w:name="Table Professional" w:semiHidden="1" w:unhideWhenUsed="1"/>
+    <w:lsdException w:name="Table Subtle 1" w:semiHidden="1" w:unhideWhenUsed="1"/>
+    <w:lsdException w:name="Table Subtle 2" w:semiHidden="1" w:unhideWhenUsed="1"/>
+    <w:lsdException w:name="Table Web 1" w:semiHidden="1" w:unhideWhenUsed="1"/>
+    <w:lsdException w:name="Table Web 2" w:semiHidden="1" w:unhideWhenUsed="1"/>
+    <w:lsdException w:name="Table Web 3" w:semiHidden="1" w:unhideWhenUsed="1"/>
+    <w:lsdException w:name="Balloon Text" w:semiHidden="1" w:unhideWhenUsed="1"/>
+    <w:lsdException w:name="Table Grid" w:semiHidden="1" w:uiPriority="39" w:unhideWhenUsed="1"/>
+    <w:lsdException w:name="Table Theme" w:semiHidden="1" w:unhideWhenUsed="1"/>
+    <w:lsdException w:name="Placeholder Text" w:semiHidden="1"/>
+    <w:lsdException w:name="No Spacing" w:uiPriority="1" w:qFormat="1"/>
+    <w:lsdException w:name="Light Shading" w:uiPriority="60"/>
+    <w:lsdException w:name="Light List" w:uiPriority="61"/>
+    <w:lsdException w:name="Light Grid" w:uiPriority="62"/>
+    <w:lsdException w:name="Medium Shading 1" w:uiPriority="63"/>
+    <w:lsdException w:name="Medium Shading 2" w:uiPriority="64"/>
+    <w:lsdException w:name="Medium List 1" w:uiPriority="65"/>
+    <w:lsdException w:name="Medium List 2" w:uiPriority="66"/>
+    <w:lsdException w:name="Medium Grid 1" w:uiPriority="67"/>
+    <w:lsdException w:name="Medium Grid 2" w:uiPriority="68"/>
+    <w:lsdException w:name="Medium Grid 3" w:uiPriority="69"/>
+    <w:lsdException w:name="Dark List" w:uiPriority="70"/>
+    <w:lsdException w:name="Colorful Shading" w:uiPriority="71"/>
+    <w:lsdException w:name="Colorful List" w:uiPriority="72"/>
+    <w:lsdException w:name="Colorful Grid" w:uiPriority="73"/>
+    <w:lsdException w:name="Light Shading Accent 1" w:uiPriority="60"/>
+    <w:lsdException w:name="Light List Accent 1" w:uiPriority="61"/>
+    <w:lsdException w:name="Light Grid Accent 1" w:uiPriority="62"/>
+    <w:lsdException w:name="Medium Shading 1 Accent 1" w:uiPriority="63"/>
+    <w:lsdException w:name="Medium Shading 2 Accent 1" w:uiPriority="64"/>
+    <w:lsdException w:name="Medium List 1 Accent 1" w:uiPriority="65"/>
+    <w:lsdException w:name="Revision" w:semiHidden="1"/>
+    <w:lsdException w:name="List Paragraph" w:uiPriority="34" w:qFormat="1"/>
+    <w:lsdException w:name="Quote" w:uiPriority="29" w:qFormat="1"/>
+    <w:lsdException w:name="Intense Quote" w:uiPriority="30" w:qFormat="1"/>
+    <w:lsdException w:name="Medium List 2 Accent 1" w:uiPriority="66"/>
+    <w:lsdException w:name="Medium Grid 1 Accent 1" w:uiPriority="67"/>
+    <w:lsdException w:name="Medium Grid 2 Accent 1" w:uiPriority="68"/>
+    <w:lsdException w:name="Medium Grid 3 Accent 1" w:uiPriority="69"/>
+    <w:lsdException w:name="Dark List Accent 1" w:uiPriority="70"/>
+    <w:lsdException w:name="Colorful Shading Accent 1" w:uiPriority="71"/>
+    <w:lsdException w:name="Colorful List Accent 1" w:uiPriority="72"/>
+    <w:lsdException w:name="Colorful Grid Accent 1" w:uiPriority="73"/>
+    <w:lsdException w:name="Light Shading Accent 2" w:uiPriority="60"/>
+    <w:lsdException w:name="Light List Accent 2" w:uiPriority="61"/>
+    <w:lsdException w:name="Light Grid Accent 2" w:uiPriority="62"/>
+    <w:lsdException w:name="Medium Shading 1 Accent 2" w:uiPriority="63"/>
+    <w:lsdException w:name="Medium Shading 2 Accent 2" w:uiPriority="64"/>
+    <w:lsdException w:name="Medium List 1 Accent 2" w:uiPriority="65"/>
+    <w:lsdException w:name="Medium List 2 Accent 2" w:uiPriority="66"/>
+    <w:lsdException w:name="Medium Grid 1 Accent 2" w:uiPriority="67"/>
+    <w:lsdException w:name="Medium Grid 2 Accent 2" w:uiPriority="68"/>
+    <w:lsdException w:name="Medium Grid 3 Accent 2" w:uiPriority="69"/>
+    <w:lsdException w:name="Dark List Accent 2" w:uiPriority="70"/>
+    <w:lsdException w:name="Colorful Shading Accent 2" w:uiPriority="71"/>
+    <w:lsdException w:name="Colorful List Accent 2" w:uiPriority="72"/>
+    <w:lsdException w:name="Colorful Grid Accent 2" w:uiPriority="73"/>
+    <w:lsdException w:name="Light Shading Accent 3" w:uiPriority="60"/>
+    <w:lsdException w:name="Light List Accent 3" w:uiPriority="61"/>
+    <w:lsdException w:name="Light Grid Accent 3" w:uiPriority="62"/>
+    <w:lsdException w:name="Medium Shading 1 Accent 3" w:uiPriority="63"/>
+    <w:lsdException w:name="Medium Shading 2 Accent 3" w:uiPriority="64"/>
+    <w:lsdException w:name="Medium List 1 Accent 3" w:uiPriority="65"/>
+    <w:lsdException w:name="Medium List 2 Accent 3" w:uiPriority="66"/>
+    <w:lsdException w:name="Medium Grid 1 Accent 3" w:uiPriority="67"/>
+    <w:lsdException w:name="Medium Grid 2 Accent 3" w:uiPriority="68"/>
+    <w:lsdException w:name="Medium Grid 3 Accent 3" w:uiPriority="69"/>
+    <w:lsdException w:name="Dark List Accent 3" w:uiPriority="70"/>
+    <w:lsdException w:name="Colorful Shading Accent 3" w:uiPriority="71"/>
+    <w:lsdException w:name="Colorful List Accent 3" w:uiPriority="72"/>
+    <w:lsdException w:name="Colorful Grid Accent 3" w:uiPriority="73"/>
+    <w:lsdException w:name="Light Shading Accent 4" w:uiPriority="60"/>
+    <w:lsdException w:name="Light List Accent 4" w:uiPriority="61"/>
+    <w:lsdException w:name="Light Grid Accent 4" w:uiPriority="62"/>
+    <w:lsdException w:name="Medium Shading 1 Accent 4" w:uiPriority="63"/>
+    <w:lsdException w:name="Medium Shading 2 Accent 4" w:uiPriority="64"/>
+    <w:lsdException w:name="Medium List 1 Accent 4" w:uiPriority="65"/>
+    <w:lsdException w:name="Medium List 2 Accent 4" w:uiPriority="66"/>
+    <w:lsdException w:name="Medium Grid 1 Accent 4" w:uiPriority="67"/>
+    <w:lsdException w:name="Medium Grid 2 Accent 4" w:uiPriority="68"/>
+    <w:lsdException w:name="Medium Grid 3 Accent 4" w:uiPriority="69"/>
+    <w:lsdException w:name="Dark List Accent 4" w:uiPriority="70"/>
+    <w:lsdException w:name="Colorful Shading Accent 4" w:uiPriority="71"/>
+    <w:lsdException w:name="Colorful List Accent 4" w:uiPriority="72"/>
+    <w:lsdException w:name="Colorful Grid Accent 4" w:uiPriority="73"/>
+    <w:lsdException w:name="Light Shading Accent 5" w:uiPriority="60"/>
+    <w:lsdException w:name="Light List Accent 5" w:uiPriority="61"/>
+    <w:lsdException w:name="Light Grid Accent 5" w:uiPriority="62"/>
+    <w:lsdException w:name="Medium Shading 1 Accent 5" w:uiPriority="63"/>
+    <w:lsdException w:name="Medium Shading 2 Accent 5" w:uiPriority="64"/>
+    <w:lsdException w:name="Medium List 1 Accent 5" w:uiPriority="65"/>
+    <w:lsdException w:name="Medium List 2 Accent 5" w:uiPriority="66"/>
+    <w:lsdException w:name="Medium Grid 1 Accent 5" w:uiPriority="67"/>
+    <w:lsdException w:name="Medium Grid 2 Accent 5" w:uiPriority="68"/>
+    <w:lsdException w:name="Medium Grid 3 Accent 5" w:uiPriority="69"/>
+    <w:lsdException w:name="Dark List Accent 5" w:uiPriority="70"/>
+    <w:lsdException w:name="Colorful Shading Accent 5" w:uiPriority="71"/>
+    <w:lsdException w:name="Colorful List Accent 5" w:uiPriority="72"/>
+    <w:lsdException w:name="Colorful Grid Accent 5" w:uiPriority="73"/>
+    <w:lsdException w:name="Light Shading Accent 6" w:uiPriority="60"/>
+    <w:lsdException w:name="Light List Accent 6" w:uiPriority="61"/>
+    <w:lsdException w:name="Light Grid Accent 6" w:uiPriority="62"/>
+    <w:lsdException w:name="Medium Shading 1 Accent 6" w:uiPriority="63"/>
+    <w:lsdException w:name="Medium Shading 2 Accent 6" w:uiPriority="64"/>
+    <w:lsdException w:name="Medium List 1 Accent 6" w:uiPriority="65"/>
+    <w:lsdException w:name="Medium List 2 Accent 6" w:uiPriority="66"/>
+    <w:lsdException w:name="Medium Grid 1 Accent 6" w:uiPriority="67"/>
+    <w:lsdException w:name="Medium Grid 2 Accent 6" w:uiPriority="68"/>
+    <w:lsdException w:name="Medium Grid 3 Accent 6" w:uiPriority="69"/>
+    <w:lsdException w:name="Dark List Accent 6" w:uiPriority="70"/>
+    <w:lsdException w:name="Colorful Shading Accent 6" w:uiPriority="71"/>
+    <w:lsdException w:name="Colorful List Accent 6" w:uiPriority="72"/>
+    <w:lsdException w:name="Colorful Grid Accent 6" w:uiPriority="73"/>
+    <w:lsdException w:name="Subtle Emphasis" w:uiPriority="19" w:qFormat="1"/>
+    <w:lsdException w:name="Intense Emphasis" w:uiPriority="21" w:qFormat="1"/>
+    <w:lsdException w:name="Subtle Reference" w:uiPriority="31" w:qFormat="1"/>
+    <w:lsdException w:name="Intense Reference" w:uiPriority="32" w:qFormat="1"/>
+    <w:lsdException w:name="Book Title" w:uiPriority="33" w:qFormat="1"/>
+    <w:lsdException w:name="Bibliography" w:semiHidden="1" w:uiPriority="37" w:unhideWhenUsed="1"/>
+    <w:lsdException w:name="TOC Heading" w:semiHidden="1" w:uiPriority="39" w:unhideWhenUsed="1" w:qFormat="1"/>
+    <w:lsdException w:name="Plain Table 1" w:uiPriority="41"/>
+    <w:lsdException w:name="Plain Table 2" w:uiPriority="42"/>
+    <w:lsdException w:name="Plain Table 3" w:uiPriority="43"/>
+    <w:lsdException w:name="Plain Table 4" w:uiPriority="44"/>
+    <w:lsdException w:name="Plain Table 5" w:uiPriority="45"/>
+    <w:lsdException w:name="Grid Table Light" w:uiPriority="40"/>
+    <w:lsdException w:name="Grid Table 1 Light" w:uiPriority="46"/>
+    <w:lsdException w:name="Grid Table 2" w:uiPriority="47"/>
+    <w:lsdException w:name="Grid Table 3" w:uiPriority="48"/>
+    <w:lsdException w:name="Grid Table 4" w:uiPriority="49"/>
+    <w:lsdException w:name="Grid Table 5 Dark" w:uiPriority="50"/>
+    <w:lsdException w:name="Grid Table 6 Colorful" w:uiPriority="51"/>
+    <w:lsdException w:name="Grid Table 7 Colorful" w:uiPriority="52"/>
+    <w:lsdException w:name="Grid Table 1 Light Accent 1" w:uiPriority="46"/>
+    <w:lsdException w:name="Grid Table 2 Accent 1" w:uiPriority="47"/>
+    <w:lsdException w:name="Grid Table 3 Accent 1" w:uiPriority="48"/>
+    <w:lsdException w:name="Grid Table 4 Accent 1" w:uiPriority="49"/>
+    <w:lsdException w:name="Grid Table 5 Dark Accent 1" w:uiPriority="50"/>
+    <w:lsdException w:name="Grid Table 6 Colorful Accent 1" w:uiPriority="51"/>
+    <w:lsdException w:name="Grid Table 7 Colorful Accent 1" w:uiPriority="52"/>
+    <w:lsdException w:name="Grid Table 1 Light Accent 2" w:uiPriority="46"/>
+    <w:lsdException w:name="Grid Table 2 Accent 2" w:uiPriority="47"/>
+    <w:lsdException w:name="Grid Table 3 Accent 2" w:uiPriority="48"/>
+    <w:lsdException w:name="Grid Table 4 Accent 2" w:uiPriority="49"/>
+    <w:lsdException w:name="Grid Table 5 Dark Accent 2" w:uiPriority="50"/>
+    <w:lsdException w:name="Grid Table 6 Colorful Accent 2" w:uiPriority="51"/>
+    <w:lsdException w:name="Grid Table 7 Colorful Accent 2" w:uiPriority="52"/>
+    <w:lsdException w:name="Grid Table 1 Light Accent 3" w:uiPriority="46"/>
+    <w:lsdException w:name="Grid Table 2 Accent 3" w:uiPriority="47"/>
+    <w:lsdException w:name="Grid Table 3 Accent 3" w:uiPriority="48"/>
+    <w:lsdException w:name="Grid Table 4 Accent 3" w:uiPriority="49"/>
+    <w:lsdException w:name="Grid Table 5 Dark Accent 3" w:uiPriority="50"/>
+    <w:lsdException w:name="Grid Table 6 Colorful Accent 3" w:uiPriority="51"/>
+    <w:lsdException w:name="Grid Table 7 Colorful Accent 3" w:uiPriority="52"/>
+    <w:lsdException w:name="Grid Table 1 Light Accent 4" w:uiPriority="46"/>
+    <w:lsdException w:name="Grid Table 2 Accent 4" w:uiPriority="47"/>
+    <w:lsdException w:name="Grid Table 3 Accent 4" w:uiPriority="48"/>
+    <w:lsdException w:name="Grid Table 4 Accent 4" w:uiPriority="49"/>
+    <w:lsdException w:name="Grid Table 5 Dark Accent 4" w:uiPriority="50"/>
+    <w:lsdException w:name="Grid Table 6 Colorful Accent 4" w:uiPriority="51"/>
+    <w:lsdException w:name="Grid Table 7 Colorful Accent 4" w:uiPriority="52"/>
+    <w:lsdException w:name="Grid Table 1 Light Accent 5" w:uiPriority="46"/>
+    <w:lsdException w:name="Grid Table 2 Accent 5" w:uiPriority="47"/>
+    <w:lsdException w:name="Grid Table 3 Accent 5" w:uiPriority="48"/>
+    <w:lsdException w:name="Grid Table 4 Accent 5" w:uiPriority="49"/>
+    <w:lsdException w:name="Grid Table 5 Dark Accent 5" w:uiPriority="50"/>
+    <w:lsdException w:name="Grid Table 6 Colorful Accent 5" w:uiPriority="51"/>
+    <w:lsdException w:name="Grid Table 7 Colorful Accent 5" w:uiPriority="52"/>
+    <w:lsdException w:name="Grid Table 1 Light Accent 6" w:uiPriority="46"/>
+    <w:lsdException w:name="Grid Table 2 Accent 6" w:uiPriority="47"/>
+    <w:lsdException w:name="Grid Table 3 Accent 6" w:uiPriority="48"/>
+    <w:lsdException w:name="Grid Table 4 Accent 6" w:uiPriority="49"/>
+    <w:lsdException w:name="Grid Table 5 Dark Accent 6" w:uiPriority="50"/>
+    <w:lsdException w:name="Grid Table 6 Colorful Accent 6" w:uiPriority="51"/>
+    <w:lsdException w:name="Grid Table 7 Colorful Accent 6" w:uiPriority="52"/>
+    <w:lsdException w:name="List Table 1 Light" w:uiPriority="46"/>
+    <w:lsdException w:name="List Table 2" w:uiPriority="47"/>
+    <w:lsdException w:name="List Table 3" w:uiPriority="48"/>
+    <w:lsdException w:name="List Table 4" w:uiPriority="49"/>
+    <w:lsdException w:name="List Table 5 Dark" w:uiPriority="50"/>
+    <w:lsdException w:name="List Table 6 Colorful" w:uiPriority="51"/>
+    <w:lsdException w:name="List Table 7 Colorful" w:uiPriority="52"/>
+    <w:lsdException w:name="List Table 1 Light Accent 1" w:uiPriority="46"/>
+    <w:lsdException w:name="List Table 2 Accent 1" w:uiPriority="47"/>
+    <w:lsdException w:name="List Table 3 Accent 1" w:uiPriority="48"/>
+    <w:lsdException w:name="List Table 4 Accent 1" w:uiPriority="49"/>
+    <w:lsdException w:name="List Table 5 Dark Accent 1" w:uiPriority="50"/>
+    <w:lsdException w:name="List Table 6 Colorful Accent 1" w:uiPriority="51"/>
+    <w:lsdException w:name="List Table 7 Colorful Accent 1" w:uiPriority="52"/>
+    <w:lsdException w:name="List Table 1 Light Accent 2" w:uiPriority="46"/>
+    <w:lsdException w:name="List Table 2 Accent 2" w:uiPriority="47"/>
+    <w:lsdException w:name="List Table 3 Accent 2" w:uiPriority="48"/>
+    <w:lsdException w:name="List Table 4 Accent 2" w:uiPriority="49"/>
+    <w:lsdException w:name="List Table 5 Dark Accent 2" w:uiPriority="50"/>
+    <w:lsdException w:name="List Table 6 Colorful Accent 2" w:uiPriority="51"/>
+    <w:lsdException w:name="List Table 7 Colorful Accent 2" w:uiPriority="52"/>
+    <w:lsdException w:name="List Table 1 Light Accent 3" w:uiPriority="46"/>
+    <w:lsdException w:name="List Table 2 Accent 3" w:uiPriority="47"/>
+    <w:lsdException w:name="List Table 3 Accent 3" w:uiPriority="48"/>
+    <w:lsdException w:name="List Table 4 Accent 3" w:uiPriority="49"/>
+    <w:lsdException w:name="List Table 5 Dark Accent 3" w:uiPriority="50"/>
+    <w:lsdException w:name="List Table 6 Colorful Accent 3" w:uiPriority="51"/>
+    <w:lsdException w:name="List Table 7 Colorful Accent 3" w:uiPriority="52"/>
+    <w:lsdException w:name="List Table 1 Light Accent 4" w:uiPriority="46"/>
+    <w:lsdException w:name="List Table 2 Accent 4" w:uiPriority="47"/>
+    <w:lsdException w:name="List Table 3 Accent 4" w:uiPriority="48"/>
+    <w:lsdException w:name="List Table 4 Accent 4" w:uiPriority="49"/>
+    <w:lsdException w:name="List Table 5 Dark Accent 4" w:uiPriority="50"/>
+    <w:lsdException w:name="List Table 6 Colorful Accent 4" w:uiPriority="51"/>
+    <w:lsdException w:name="List Table 7 Colorful Accent 4" w:uiPriority="52"/>
+    <w:lsdException w:name="List Table 1 Light Accent 5" w:uiPriority="46"/>
+    <w:lsdException w:name="List Table 2 Accent 5" w:uiPriority="47"/>
+    <w:lsdException w:name="List Table 3 Accent 5" w:uiPriority="48"/>
+    <w:lsdException w:name="List Table 4 Accent 5" w:uiPriority="49"/>
+    <w:lsdException w:name="List Table 5 Dark Accent 5" w:uiPriority="50"/>
+    <w:lsdException w:name="List Table 6 Colorful Accent 5" w:uiPriority="51"/>
+    <w:lsdException w:name="List Table 7 Colorful Accent 5" w:uiPriority="52"/>
+    <w:lsdException w:name="List Table 1 Light Accent 6" w:uiPriority="46"/>
+    <w:lsdException w:name="List Table 2 Accent 6" w:uiPriority="47"/>
+    <w:lsdException w:name="List Table 3 Accent 6" w:uiPriority="48"/>
+    <w:lsdException w:name="List Table 4 Accent 6" w:uiPriority="49"/>
+    <w:lsdException w:name="List Table 5 Dark Accent 6" w:uiPriority="50"/>
+    <w:lsdException w:name="List Table 6 Colorful Accent 6" w:uiPriority="51"/>
+    <w:lsdException w:name="List Table 7 Colorful Accent 6" w:uiPriority="52"/>
+    <w:lsdException w:name="Mention" w:semiHidden="1" w:unhideWhenUsed="1"/>
+    <w:lsdException w:name="Smart Hyperlink" w:semiHidden="1" w:unhideWhenUsed="1"/>
+    <w:lsdException w:name="Hashtag" w:semiHidden="1" w:unhideWhenUsed="1"/>
+    <w:lsdException w:name="Unresolved Mention" w:semiHidden="1" w:unhideWhenUsed="1"/>
   </w:latentStyles>
   <w:style w:type="paragraph" w:default="1" w:styleId="Normal">
     <w:name w:val="Normal"/>

</xml_diff>

<commit_message>
design msp table and extra inputs
</commit_message>
<xml_diff>
--- a/design-doc/Inputs design/2-MPS-Configuration.docx
+++ b/design-doc/Inputs design/2-MPS-Configuration.docx
@@ -5,6 +5,9 @@
     <w:p>
       <w:r>
         <w:t xml:space="preserve">To Support </w:t>
+      </w:r>
+      <w:r>
+        <w:t>r</w:t>
       </w:r>
     </w:p>
     <w:p>
@@ -95,7 +98,1629 @@
         <w:t>Project:</w:t>
       </w:r>
     </w:p>
+    <w:p>
+      <w:pPr>
+        <w:pStyle w:val="ListParagraph"/>
+        <w:numPr>
+          <w:ilvl w:val="0"/>
+          <w:numId w:val="2"/>
+        </w:numPr>
+      </w:pPr>
+      <w:r>
+        <w:t xml:space="preserve">MPS only figures following </w:t>
+      </w:r>
+      <w:proofErr w:type="gramStart"/>
+      <w:r>
+        <w:t>items :</w:t>
+      </w:r>
+      <w:proofErr w:type="gramEnd"/>
+      <w:r>
+        <w:t xml:space="preserve"> length of horizon (this is input of start product date to production completed date), </w:t>
+      </w:r>
+      <w:r>
+        <w:t xml:space="preserve">how many </w:t>
+      </w:r>
+      <w:r>
+        <w:t xml:space="preserve">people are needed, </w:t>
+      </w:r>
+      <w:r>
+        <w:t xml:space="preserve">do we need overtime, shift, how much cost for normal, overtime and shift </w:t>
+      </w:r>
+      <w:r>
+        <w:t xml:space="preserve">and purchase </w:t>
+      </w:r>
+      <w:r>
+        <w:t>for every components from top down</w:t>
+      </w:r>
+      <w:r>
+        <w:t xml:space="preserve">. </w:t>
+      </w:r>
+    </w:p>
+    <w:p>
+      <w:pPr>
+        <w:pStyle w:val="ListParagraph"/>
+        <w:numPr>
+          <w:ilvl w:val="0"/>
+          <w:numId w:val="2"/>
+        </w:numPr>
+      </w:pPr>
+      <w:r>
+        <w:t xml:space="preserve">It won’t consider to new hire / dismiss extra people </w:t>
+      </w:r>
+    </w:p>
+    <w:p>
+      <w:pPr>
+        <w:pStyle w:val="ListParagraph"/>
+        <w:numPr>
+          <w:ilvl w:val="0"/>
+          <w:numId w:val="2"/>
+        </w:numPr>
+      </w:pPr>
+      <w:r>
+        <w:t xml:space="preserve">Needs to find the algorithm </w:t>
+      </w:r>
+    </w:p>
+    <w:p>
+      <w:pPr>
+        <w:pStyle w:val="ListParagraph"/>
+        <w:numPr>
+          <w:ilvl w:val="0"/>
+          <w:numId w:val="2"/>
+        </w:numPr>
+      </w:pPr>
+      <w:r>
+        <w:t>Compare cost of normal, overtime and shift – need to add shift rate during operation setup</w:t>
+      </w:r>
+      <w:r>
+        <w:t xml:space="preserve"> </w:t>
+      </w:r>
+      <w:r>
+        <w:t xml:space="preserve">  </w:t>
+      </w:r>
+    </w:p>
+    <w:p>
+      <w:pPr>
+        <w:pStyle w:val="ListParagraph"/>
+        <w:numPr>
+          <w:ilvl w:val="0"/>
+          <w:numId w:val="2"/>
+        </w:numPr>
+      </w:pPr>
+      <w:r>
+        <w:t xml:space="preserve">Need to configure period type (day, week, month), how many days available in a given period to handle holiday etc. </w:t>
+      </w:r>
+      <w:proofErr w:type="gramStart"/>
+      <w:r>
+        <w:t>( 8</w:t>
+      </w:r>
+      <w:proofErr w:type="gramEnd"/>
+      <w:r>
+        <w:t xml:space="preserve"> hours, 16 hours </w:t>
+      </w:r>
+      <w:proofErr w:type="spellStart"/>
+      <w:r>
+        <w:t>etc</w:t>
+      </w:r>
+      <w:proofErr w:type="spellEnd"/>
+      <w:r>
+        <w:t xml:space="preserve">, 5 </w:t>
+      </w:r>
+      <w:proofErr w:type="spellStart"/>
+      <w:r>
+        <w:t>dyas</w:t>
+      </w:r>
+      <w:proofErr w:type="spellEnd"/>
+      <w:r>
+        <w:t xml:space="preserve"> or 7 days </w:t>
+      </w:r>
+      <w:proofErr w:type="spellStart"/>
+      <w:r>
+        <w:t>etc</w:t>
+      </w:r>
+      <w:proofErr w:type="spellEnd"/>
+      <w:r>
+        <w:t>)</w:t>
+      </w:r>
+      <w:r>
+        <w:t xml:space="preserve">, shift cost </w:t>
+      </w:r>
+    </w:p>
+    <w:p>
+      <w:r>
+        <w:rPr>
+          <w:b/>
+        </w:rPr>
+        <w:t>R</w:t>
+      </w:r>
+      <w:r>
+        <w:rPr>
+          <w:b/>
+        </w:rPr>
+        <w:t>egular</w:t>
+      </w:r>
+      <w:r>
+        <w:rPr>
+          <w:b/>
+        </w:rPr>
+        <w:t xml:space="preserve"> </w:t>
+      </w:r>
+      <w:r>
+        <w:rPr>
+          <w:b/>
+        </w:rPr>
+        <w:t>time</w:t>
+      </w:r>
+      <w:r>
+        <w:t xml:space="preserve"> </w:t>
+      </w:r>
+      <w:r>
+        <w:t>(period</w:t>
+      </w:r>
+      <w:r>
+        <w:t xml:space="preserve"> </w:t>
+      </w:r>
+      <w:r>
+        <w:t>day, week, month, year)</w:t>
+      </w:r>
+      <w:r>
+        <w:t xml:space="preserve">: </w:t>
+      </w:r>
+    </w:p>
+    <w:p>
+      <w:r>
+        <w:t>((</w:t>
+      </w:r>
+      <w:proofErr w:type="spellStart"/>
+      <w:r>
+        <w:t>regularTimePerEmployeePerDay</w:t>
+      </w:r>
+      <w:proofErr w:type="spellEnd"/>
+      <w:r>
+        <w:t xml:space="preserve">* </w:t>
+      </w:r>
+      <w:proofErr w:type="spellStart"/>
+      <w:r>
+        <w:t>InitialNumber</w:t>
+      </w:r>
+      <w:r>
+        <w:t>Employee</w:t>
+      </w:r>
+      <w:proofErr w:type="spellEnd"/>
+      <w:r>
+        <w:t>)</w:t>
+      </w:r>
+      <w:r>
+        <w:t xml:space="preserve"> </w:t>
+      </w:r>
+      <w:r>
+        <w:t xml:space="preserve">/ </w:t>
+      </w:r>
+      <w:proofErr w:type="spellStart"/>
+      <w:proofErr w:type="gramStart"/>
+      <w:r>
+        <w:t>HoursNeededPerUnitPerEmployee</w:t>
+      </w:r>
+      <w:r>
+        <w:t>PerDay</w:t>
+      </w:r>
+      <w:proofErr w:type="spellEnd"/>
+      <w:r>
+        <w:t xml:space="preserve"> </w:t>
+      </w:r>
+      <w:r>
+        <w:t>)</w:t>
+      </w:r>
+      <w:proofErr w:type="gramEnd"/>
+      <w:r>
+        <w:t xml:space="preserve"> * period </w:t>
+      </w:r>
+      <w:r>
+        <w:t xml:space="preserve">= </w:t>
+      </w:r>
+      <w:proofErr w:type="spellStart"/>
+      <w:r>
+        <w:t>ProductMakePer</w:t>
+      </w:r>
+      <w:r>
+        <w:t>Period</w:t>
+      </w:r>
+      <w:proofErr w:type="spellEnd"/>
+      <w:r>
+        <w:t>;</w:t>
+      </w:r>
+      <w:r>
+        <w:t xml:space="preserve"> </w:t>
+      </w:r>
+      <w:r>
+        <w:t xml:space="preserve"> </w:t>
+      </w:r>
+    </w:p>
+    <w:p>
+      <w:r>
+        <w:t>Demand/</w:t>
+      </w:r>
+      <w:proofErr w:type="spellStart"/>
+      <w:r>
+        <w:t>ProductMakePer</w:t>
+      </w:r>
+      <w:r>
+        <w:t>Period</w:t>
+      </w:r>
+      <w:proofErr w:type="spellEnd"/>
+      <w:r>
+        <w:t xml:space="preserve"> </w:t>
+      </w:r>
+      <w:r>
+        <w:t xml:space="preserve">= </w:t>
+      </w:r>
+      <w:proofErr w:type="spellStart"/>
+      <w:r>
+        <w:t>total</w:t>
+      </w:r>
+      <w:r>
+        <w:t>Regular</w:t>
+      </w:r>
+      <w:r>
+        <w:t>Period</w:t>
+      </w:r>
+      <w:r>
+        <w:t>Needed</w:t>
+      </w:r>
+      <w:proofErr w:type="spellEnd"/>
+      <w:r>
+        <w:t xml:space="preserve"> &lt;</w:t>
+      </w:r>
+      <w:r>
+        <w:t>=</w:t>
+      </w:r>
+      <w:r>
+        <w:t xml:space="preserve"> </w:t>
+      </w:r>
+      <w:r>
+        <w:t>period</w:t>
+      </w:r>
+    </w:p>
+    <w:p>
+      <w:r>
+        <w:t xml:space="preserve">Cost: </w:t>
+      </w:r>
+      <w:proofErr w:type="spellStart"/>
+      <w:r>
+        <w:t>costPerRegularHour</w:t>
+      </w:r>
+      <w:proofErr w:type="spellEnd"/>
+      <w:r>
+        <w:t>*</w:t>
+      </w:r>
+      <w:r>
+        <w:t xml:space="preserve"> </w:t>
+      </w:r>
+      <w:proofErr w:type="spellStart"/>
+      <w:r>
+        <w:t>regularTimePerEmployeePerDay</w:t>
+      </w:r>
+      <w:proofErr w:type="spellEnd"/>
+      <w:r>
+        <w:t>*</w:t>
+      </w:r>
+      <w:r>
+        <w:t xml:space="preserve"> </w:t>
+      </w:r>
+      <w:proofErr w:type="spellStart"/>
+      <w:r>
+        <w:t>InitialNumberEmployee</w:t>
+      </w:r>
+      <w:proofErr w:type="spellEnd"/>
+      <w:r>
+        <w:t xml:space="preserve"> * period</w:t>
+      </w:r>
+    </w:p>
+    <w:p>
+      <w:r>
+        <w:rPr>
+          <w:b/>
+        </w:rPr>
+        <w:t>Over</w:t>
+      </w:r>
+      <w:r>
+        <w:rPr>
+          <w:b/>
+        </w:rPr>
+        <w:t xml:space="preserve"> </w:t>
+      </w:r>
+      <w:r>
+        <w:rPr>
+          <w:b/>
+        </w:rPr>
+        <w:t>Time</w:t>
+      </w:r>
+      <w:r>
+        <w:rPr>
+          <w:b/>
+        </w:rPr>
+        <w:t>:</w:t>
+      </w:r>
+      <w:r>
+        <w:t xml:space="preserve"> (if </w:t>
+      </w:r>
+      <w:proofErr w:type="spellStart"/>
+      <w:r>
+        <w:t>totalRegularPeriodNeeded</w:t>
+      </w:r>
+      <w:proofErr w:type="spellEnd"/>
+      <w:r>
+        <w:t xml:space="preserve"> </w:t>
+      </w:r>
+      <w:r>
+        <w:t xml:space="preserve">&gt; </w:t>
+      </w:r>
+      <w:proofErr w:type="gramStart"/>
+      <w:r>
+        <w:t xml:space="preserve">period </w:t>
+      </w:r>
+      <w:r>
+        <w:t>)</w:t>
+      </w:r>
+      <w:proofErr w:type="gramEnd"/>
+    </w:p>
+    <w:p>
+      <w:r>
+        <w:t>(</w:t>
+      </w:r>
+      <w:r>
+        <w:t>(</w:t>
+      </w:r>
+      <w:proofErr w:type="spellStart"/>
+      <w:r>
+        <w:t>over</w:t>
+      </w:r>
+      <w:r>
+        <w:t>imePerEmployeePerDay</w:t>
+      </w:r>
+      <w:proofErr w:type="spellEnd"/>
+      <w:r>
+        <w:t xml:space="preserve"> * </w:t>
+      </w:r>
+      <w:proofErr w:type="spellStart"/>
+      <w:r>
+        <w:t>InitialNumberEmployee</w:t>
+      </w:r>
+      <w:proofErr w:type="spellEnd"/>
+      <w:r>
+        <w:t xml:space="preserve">) / </w:t>
+      </w:r>
+      <w:proofErr w:type="spellStart"/>
+      <w:proofErr w:type="gramStart"/>
+      <w:r>
+        <w:t>HoursNeededPerUnitPerEmployeePerDay</w:t>
+      </w:r>
+      <w:proofErr w:type="spellEnd"/>
+      <w:r>
+        <w:t xml:space="preserve"> </w:t>
+      </w:r>
+      <w:r>
+        <w:t>)</w:t>
+      </w:r>
+      <w:proofErr w:type="gramEnd"/>
+      <w:r>
+        <w:t xml:space="preserve"> * period </w:t>
+      </w:r>
+      <w:r>
+        <w:t xml:space="preserve">= </w:t>
+      </w:r>
+      <w:proofErr w:type="spellStart"/>
+      <w:r>
+        <w:t>ProductMake</w:t>
+      </w:r>
+      <w:r>
+        <w:t>OverTime</w:t>
+      </w:r>
+      <w:r>
+        <w:t>Per</w:t>
+      </w:r>
+      <w:r>
+        <w:t>Period</w:t>
+      </w:r>
+      <w:proofErr w:type="spellEnd"/>
+      <w:r>
+        <w:t xml:space="preserve">;  </w:t>
+      </w:r>
+    </w:p>
+    <w:p>
+      <w:r>
+        <w:t>(</w:t>
+      </w:r>
+      <w:r>
+        <w:t>Demand</w:t>
+      </w:r>
+      <w:r>
+        <w:t xml:space="preserve"> – </w:t>
+      </w:r>
+      <w:proofErr w:type="spellStart"/>
+      <w:r>
+        <w:t>totalRegularPeriodNeeded</w:t>
+      </w:r>
+      <w:proofErr w:type="spellEnd"/>
+      <w:r>
+        <w:t>)/</w:t>
+      </w:r>
+      <w:r>
+        <w:t xml:space="preserve"> </w:t>
+      </w:r>
+      <w:proofErr w:type="spellStart"/>
+      <w:r>
+        <w:t>ProductMakeOverTimePerPeriod</w:t>
+      </w:r>
+      <w:proofErr w:type="spellEnd"/>
+      <w:r>
+        <w:t xml:space="preserve"> = </w:t>
+      </w:r>
+      <w:proofErr w:type="spellStart"/>
+      <w:r>
+        <w:t>totalOvertimePeriosNeeded</w:t>
+      </w:r>
+      <w:proofErr w:type="spellEnd"/>
+      <w:r>
+        <w:t xml:space="preserve"> &lt;= period</w:t>
+      </w:r>
+    </w:p>
+    <w:p>
+      <w:r>
+        <w:t xml:space="preserve">Cost: </w:t>
+      </w:r>
+      <w:proofErr w:type="spellStart"/>
+      <w:r>
+        <w:t>costPerOvertimeHour</w:t>
+      </w:r>
+      <w:proofErr w:type="spellEnd"/>
+      <w:r>
+        <w:t xml:space="preserve"> * </w:t>
+      </w:r>
+      <w:proofErr w:type="spellStart"/>
+      <w:r>
+        <w:t>overimePerEmployeePerDay</w:t>
+      </w:r>
+      <w:proofErr w:type="spellEnd"/>
+      <w:r>
+        <w:t xml:space="preserve"> </w:t>
+      </w:r>
+      <w:r>
+        <w:t>*</w:t>
+      </w:r>
+      <w:r>
+        <w:t xml:space="preserve"> </w:t>
+      </w:r>
+      <w:proofErr w:type="spellStart"/>
+      <w:r>
+        <w:t>InitialNumberEmployee</w:t>
+      </w:r>
+      <w:proofErr w:type="spellEnd"/>
+      <w:r>
+        <w:t xml:space="preserve"> * period</w:t>
+      </w:r>
+    </w:p>
+    <w:p>
+      <w:r>
+        <w:rPr>
+          <w:b/>
+        </w:rPr>
+        <w:t>Shift</w:t>
+      </w:r>
+      <w:r>
+        <w:rPr>
+          <w:b/>
+        </w:rPr>
+        <w:t xml:space="preserve">: </w:t>
+      </w:r>
+      <w:r>
+        <w:t xml:space="preserve">(if </w:t>
+      </w:r>
+      <w:proofErr w:type="spellStart"/>
+      <w:r>
+        <w:t>totalOvertimePeriosNeeded</w:t>
+      </w:r>
+      <w:proofErr w:type="spellEnd"/>
+      <w:r>
+        <w:t xml:space="preserve"> &gt; </w:t>
+      </w:r>
+      <w:proofErr w:type="gramStart"/>
+      <w:r>
+        <w:t>period )</w:t>
+      </w:r>
+      <w:proofErr w:type="gramEnd"/>
+    </w:p>
+    <w:p>
+      <w:pPr>
+        <w:rPr>
+          <w:u w:val="single"/>
+        </w:rPr>
+      </w:pPr>
+      <w:r>
+        <w:rPr>
+          <w:u w:val="single"/>
+        </w:rPr>
+        <w:t>Shift 1:</w:t>
+      </w:r>
+    </w:p>
+    <w:p>
+      <w:r>
+        <w:t>((</w:t>
+      </w:r>
+      <w:proofErr w:type="spellStart"/>
+      <w:r>
+        <w:t>regularTimePerEmployeePerDay</w:t>
+      </w:r>
+      <w:proofErr w:type="spellEnd"/>
+      <w:r>
+        <w:t xml:space="preserve">* </w:t>
+      </w:r>
+      <w:proofErr w:type="spellStart"/>
+      <w:r>
+        <w:t>InitialNumberEmployee</w:t>
+      </w:r>
+      <w:proofErr w:type="spellEnd"/>
+      <w:r>
+        <w:t xml:space="preserve">) / </w:t>
+      </w:r>
+      <w:proofErr w:type="spellStart"/>
+      <w:proofErr w:type="gramStart"/>
+      <w:r>
+        <w:t>HoursNeededPerUnitPerEmployeePerDay</w:t>
+      </w:r>
+      <w:proofErr w:type="spellEnd"/>
+      <w:r>
+        <w:t xml:space="preserve"> )</w:t>
+      </w:r>
+      <w:proofErr w:type="gramEnd"/>
+      <w:r>
+        <w:t xml:space="preserve"> * period = </w:t>
+      </w:r>
+      <w:r>
+        <w:t>Shift1</w:t>
+      </w:r>
+      <w:r>
+        <w:t xml:space="preserve">ProductMakePerPeriod;  </w:t>
+      </w:r>
+    </w:p>
+    <w:p>
+      <w:r>
+        <w:lastRenderedPageBreak/>
+        <w:t>Demand/</w:t>
+      </w:r>
+      <w:r>
+        <w:t xml:space="preserve"> </w:t>
+      </w:r>
+      <w:r>
+        <w:t>Shift1ProductMakePerPeriod</w:t>
+      </w:r>
+      <w:r>
+        <w:t xml:space="preserve"> </w:t>
+      </w:r>
+      <w:r>
+        <w:t>= total</w:t>
+      </w:r>
+      <w:r>
+        <w:t>Shift1</w:t>
+      </w:r>
+      <w:r>
+        <w:t xml:space="preserve">PeriodNeeded </w:t>
+      </w:r>
+    </w:p>
+    <w:p>
+      <w:r>
+        <w:t xml:space="preserve">Cost: </w:t>
+      </w:r>
+      <w:r>
+        <w:t>shift1C</w:t>
+      </w:r>
+      <w:r>
+        <w:t>ostPerRegularHour*</w:t>
+      </w:r>
+      <w:r>
+        <w:t xml:space="preserve"> </w:t>
+      </w:r>
+      <w:proofErr w:type="spellStart"/>
+      <w:r>
+        <w:t>regularTimePerEmployeePerDay</w:t>
+      </w:r>
+      <w:proofErr w:type="spellEnd"/>
+      <w:r>
+        <w:t>*</w:t>
+      </w:r>
+      <w:r>
+        <w:t xml:space="preserve"> </w:t>
+      </w:r>
+      <w:proofErr w:type="spellStart"/>
+      <w:r>
+        <w:t>InitialNumberEmployee</w:t>
+      </w:r>
+      <w:proofErr w:type="spellEnd"/>
+      <w:r>
+        <w:t xml:space="preserve"> * period</w:t>
+      </w:r>
+    </w:p>
+    <w:p>
+      <w:pPr>
+        <w:rPr>
+          <w:u w:val="single"/>
+        </w:rPr>
+      </w:pPr>
+      <w:r>
+        <w:rPr>
+          <w:u w:val="single"/>
+        </w:rPr>
+        <w:t>Shift 2:</w:t>
+      </w:r>
+      <w:r>
+        <w:rPr>
+          <w:u w:val="single"/>
+        </w:rPr>
+        <w:t xml:space="preserve"> (</w:t>
+      </w:r>
+      <w:r>
+        <w:t>totalShift1PeriodNeeded</w:t>
+      </w:r>
+      <w:r>
+        <w:t xml:space="preserve"> &gt; period)</w:t>
+      </w:r>
+    </w:p>
+    <w:p>
+      <w:r>
+        <w:t>((</w:t>
+      </w:r>
+      <w:proofErr w:type="spellStart"/>
+      <w:r>
+        <w:t>regularTimePerEmployeePerDay</w:t>
+      </w:r>
+      <w:proofErr w:type="spellEnd"/>
+      <w:r>
+        <w:t xml:space="preserve">* </w:t>
+      </w:r>
+      <w:proofErr w:type="spellStart"/>
+      <w:r>
+        <w:t>InitialNumberEmployee</w:t>
+      </w:r>
+      <w:proofErr w:type="spellEnd"/>
+      <w:r>
+        <w:t xml:space="preserve">) / </w:t>
+      </w:r>
+      <w:proofErr w:type="spellStart"/>
+      <w:proofErr w:type="gramStart"/>
+      <w:r>
+        <w:t>HoursNeededPerUnitPerEmployeePerDay</w:t>
+      </w:r>
+      <w:proofErr w:type="spellEnd"/>
+      <w:r>
+        <w:t xml:space="preserve"> )</w:t>
+      </w:r>
+      <w:proofErr w:type="gramEnd"/>
+      <w:r>
+        <w:t xml:space="preserve"> * period = </w:t>
+      </w:r>
+      <w:r>
+        <w:t>shift2</w:t>
+      </w:r>
+      <w:r>
+        <w:t xml:space="preserve">ProductMakePerPeriod;  </w:t>
+      </w:r>
+    </w:p>
+    <w:p>
+      <w:r>
+        <w:t>(</w:t>
+      </w:r>
+      <w:r>
+        <w:t>Demand</w:t>
+      </w:r>
+      <w:r>
+        <w:t xml:space="preserve"> - </w:t>
+      </w:r>
+      <w:r>
+        <w:t>Shift1</w:t>
+      </w:r>
+      <w:proofErr w:type="gramStart"/>
+      <w:r>
+        <w:t>ProductMakePerPeriod</w:t>
+      </w:r>
+      <w:r>
+        <w:t xml:space="preserve"> )</w:t>
+      </w:r>
+      <w:proofErr w:type="gramEnd"/>
+      <w:r>
+        <w:t>/</w:t>
+      </w:r>
+      <w:r>
+        <w:t xml:space="preserve"> </w:t>
+      </w:r>
+      <w:r>
+        <w:t>shift2ProductMakePerPeriod</w:t>
+      </w:r>
+      <w:r>
+        <w:t xml:space="preserve"> </w:t>
+      </w:r>
+      <w:r>
+        <w:t>= total</w:t>
+      </w:r>
+      <w:r>
+        <w:t>Shift2</w:t>
+      </w:r>
+      <w:r>
+        <w:t xml:space="preserve">PeriodNeeded </w:t>
+      </w:r>
+    </w:p>
+    <w:p>
+      <w:r>
+        <w:t>Cost: shift</w:t>
+      </w:r>
+      <w:r>
+        <w:t>2</w:t>
+      </w:r>
+      <w:r>
+        <w:t>CostPerRegularHour*</w:t>
+      </w:r>
+      <w:r>
+        <w:t xml:space="preserve"> </w:t>
+      </w:r>
+      <w:proofErr w:type="spellStart"/>
+      <w:r>
+        <w:t>regularTimePerEmployeePerDay</w:t>
+      </w:r>
+      <w:proofErr w:type="spellEnd"/>
+      <w:r>
+        <w:t>*</w:t>
+      </w:r>
+      <w:r>
+        <w:t xml:space="preserve"> </w:t>
+      </w:r>
+      <w:proofErr w:type="spellStart"/>
+      <w:r>
+        <w:t>InitialNumberEmployee</w:t>
+      </w:r>
+      <w:proofErr w:type="spellEnd"/>
+      <w:r>
+        <w:t xml:space="preserve"> * period</w:t>
+      </w:r>
+    </w:p>
+    <w:p>
+      <w:r>
+        <w:rPr>
+          <w:u w:val="single"/>
+        </w:rPr>
+        <w:t>Shift 3:</w:t>
+      </w:r>
+      <w:r>
+        <w:t xml:space="preserve"> </w:t>
+      </w:r>
+      <w:r>
+        <w:rPr>
+          <w:u w:val="single"/>
+        </w:rPr>
+        <w:t>(</w:t>
+      </w:r>
+      <w:r>
+        <w:t>totalShift</w:t>
+      </w:r>
+      <w:r>
+        <w:t>2</w:t>
+      </w:r>
+      <w:r>
+        <w:t>PeriodNeeded &gt; period)</w:t>
+      </w:r>
+      <w:r>
+        <w:t xml:space="preserve"> </w:t>
+      </w:r>
+    </w:p>
+    <w:p>
+      <w:r>
+        <w:t>((</w:t>
+      </w:r>
+      <w:proofErr w:type="spellStart"/>
+      <w:r>
+        <w:t>regularTimePerEmployeePerDay</w:t>
+      </w:r>
+      <w:proofErr w:type="spellEnd"/>
+      <w:r>
+        <w:t xml:space="preserve">* </w:t>
+      </w:r>
+      <w:proofErr w:type="spellStart"/>
+      <w:r>
+        <w:t>InitialNumberEmployee</w:t>
+      </w:r>
+      <w:proofErr w:type="spellEnd"/>
+      <w:r>
+        <w:t xml:space="preserve">) / </w:t>
+      </w:r>
+      <w:proofErr w:type="spellStart"/>
+      <w:proofErr w:type="gramStart"/>
+      <w:r>
+        <w:t>HoursNeededPerUnitPerEmployeePerDay</w:t>
+      </w:r>
+      <w:proofErr w:type="spellEnd"/>
+      <w:r>
+        <w:t xml:space="preserve"> )</w:t>
+      </w:r>
+      <w:proofErr w:type="gramEnd"/>
+      <w:r>
+        <w:t xml:space="preserve"> * period = shift</w:t>
+      </w:r>
+      <w:r>
+        <w:t>3</w:t>
+      </w:r>
+      <w:r>
+        <w:t xml:space="preserve">ProductMakePerPeriod;  </w:t>
+      </w:r>
+    </w:p>
+    <w:p>
+      <w:r>
+        <w:t>(Demand - Shift1</w:t>
+      </w:r>
+      <w:proofErr w:type="gramStart"/>
+      <w:r>
+        <w:t xml:space="preserve">ProductMakePerPeriod </w:t>
+      </w:r>
+      <w:r>
+        <w:t xml:space="preserve"> -</w:t>
+      </w:r>
+      <w:proofErr w:type="gramEnd"/>
+      <w:r>
+        <w:t xml:space="preserve"> </w:t>
+      </w:r>
+      <w:r>
+        <w:t>Shift</w:t>
+      </w:r>
+      <w:r>
+        <w:t>2</w:t>
+      </w:r>
+      <w:r>
+        <w:t>ProductMakePerPeriod)/</w:t>
+      </w:r>
+      <w:r>
+        <w:t xml:space="preserve"> </w:t>
+      </w:r>
+      <w:r>
+        <w:t>shift</w:t>
+      </w:r>
+      <w:r>
+        <w:t>3</w:t>
+      </w:r>
+      <w:r>
+        <w:t>ProductMakePerPeriod = totalShift</w:t>
+      </w:r>
+      <w:r>
+        <w:t>3</w:t>
+      </w:r>
+      <w:r>
+        <w:t xml:space="preserve">PeriodNeeded </w:t>
+      </w:r>
+    </w:p>
+    <w:p>
+      <w:r>
+        <w:t>Cost: shift</w:t>
+      </w:r>
+      <w:r>
+        <w:t>3</w:t>
+      </w:r>
+      <w:r>
+        <w:t>CostPerRegularHour*</w:t>
+      </w:r>
+      <w:r>
+        <w:t xml:space="preserve"> </w:t>
+      </w:r>
+      <w:proofErr w:type="spellStart"/>
+      <w:r>
+        <w:t>regularTimePerEmployeePerDay</w:t>
+      </w:r>
+      <w:proofErr w:type="spellEnd"/>
+      <w:r>
+        <w:t>*</w:t>
+      </w:r>
+      <w:r>
+        <w:t xml:space="preserve"> </w:t>
+      </w:r>
+      <w:proofErr w:type="spellStart"/>
+      <w:r>
+        <w:t>InitialNumberEmployee</w:t>
+      </w:r>
+      <w:proofErr w:type="spellEnd"/>
+      <w:r>
+        <w:t xml:space="preserve"> * period</w:t>
+      </w:r>
+    </w:p>
+    <w:p>
+      <w:r>
+        <w:t>totalShift3</w:t>
+      </w:r>
+      <w:proofErr w:type="gramStart"/>
+      <w:r>
+        <w:t xml:space="preserve">PeriodNeeded </w:t>
+      </w:r>
+      <w:r>
+        <w:t xml:space="preserve"> &gt;</w:t>
+      </w:r>
+      <w:proofErr w:type="gramEnd"/>
+      <w:r>
+        <w:t xml:space="preserve"> period </w:t>
+      </w:r>
+      <w:r>
+        <w:t>– new hires / increase employs or delay delivery date</w:t>
+      </w:r>
+    </w:p>
+    <w:p>
+      <w:pPr>
+        <w:rPr>
+          <w:u w:val="single"/>
+        </w:rPr>
+      </w:pPr>
+    </w:p>
     <w:p/>
+    <w:p/>
+    <w:tbl>
+      <w:tblPr>
+        <w:tblStyle w:val="TableGrid"/>
+        <w:tblW w:w="0" w:type="auto"/>
+        <w:tblLook w:val="04A0" w:firstRow="1" w:lastRow="0" w:firstColumn="1" w:lastColumn="0" w:noHBand="0" w:noVBand="1"/>
+      </w:tblPr>
+      <w:tblGrid>
+        <w:gridCol w:w="2362"/>
+        <w:gridCol w:w="2362"/>
+        <w:gridCol w:w="2362"/>
+        <w:gridCol w:w="2362"/>
+        <w:gridCol w:w="2363"/>
+        <w:gridCol w:w="2363"/>
+      </w:tblGrid>
+      <w:tr>
+        <w:tc>
+          <w:tcPr>
+            <w:tcW w:w="2362" w:type="dxa"/>
+          </w:tcPr>
+          <w:p>
+            <w:pPr>
+              <w:rPr>
+                <w:b/>
+              </w:rPr>
+            </w:pPr>
+          </w:p>
+        </w:tc>
+        <w:tc>
+          <w:tcPr>
+            <w:tcW w:w="2362" w:type="dxa"/>
+          </w:tcPr>
+          <w:p>
+            <w:pPr>
+              <w:rPr>
+                <w:b/>
+              </w:rPr>
+            </w:pPr>
+            <w:r>
+              <w:rPr>
+                <w:b/>
+              </w:rPr>
+              <w:t>Demand</w:t>
+            </w:r>
+            <w:r>
+              <w:rPr>
+                <w:b/>
+              </w:rPr>
+              <w:t xml:space="preserve"> in Period 1</w:t>
+            </w:r>
+          </w:p>
+        </w:tc>
+        <w:tc>
+          <w:tcPr>
+            <w:tcW w:w="2362" w:type="dxa"/>
+          </w:tcPr>
+          <w:p>
+            <w:pPr>
+              <w:rPr>
+                <w:b/>
+              </w:rPr>
+            </w:pPr>
+            <w:r>
+              <w:rPr>
+                <w:b/>
+              </w:rPr>
+              <w:t>Production in Period 1</w:t>
+            </w:r>
+          </w:p>
+        </w:tc>
+        <w:tc>
+          <w:tcPr>
+            <w:tcW w:w="2362" w:type="dxa"/>
+          </w:tcPr>
+          <w:p>
+            <w:pPr>
+              <w:rPr>
+                <w:b/>
+              </w:rPr>
+            </w:pPr>
+            <w:r>
+              <w:rPr>
+                <w:b/>
+              </w:rPr>
+              <w:t>cost</w:t>
+            </w:r>
+          </w:p>
+        </w:tc>
+        <w:tc>
+          <w:tcPr>
+            <w:tcW w:w="2363" w:type="dxa"/>
+          </w:tcPr>
+          <w:p>
+            <w:pPr>
+              <w:rPr>
+                <w:b/>
+              </w:rPr>
+            </w:pPr>
+            <w:r>
+              <w:rPr>
+                <w:b/>
+              </w:rPr>
+              <w:t>Total labor cost</w:t>
+            </w:r>
+          </w:p>
+        </w:tc>
+        <w:tc>
+          <w:tcPr>
+            <w:tcW w:w="2363" w:type="dxa"/>
+          </w:tcPr>
+          <w:p>
+            <w:pPr>
+              <w:rPr>
+                <w:b/>
+              </w:rPr>
+            </w:pPr>
+            <w:r>
+              <w:rPr>
+                <w:b/>
+              </w:rPr>
+              <w:t>Total cost</w:t>
+            </w:r>
+          </w:p>
+        </w:tc>
+      </w:tr>
+      <w:tr>
+        <w:tc>
+          <w:tcPr>
+            <w:tcW w:w="2362" w:type="dxa"/>
+          </w:tcPr>
+          <w:p>
+            <w:pPr>
+              <w:rPr>
+                <w:b/>
+              </w:rPr>
+            </w:pPr>
+            <w:r>
+              <w:rPr>
+                <w:b/>
+              </w:rPr>
+              <w:t>Regular Production</w:t>
+            </w:r>
+          </w:p>
+        </w:tc>
+        <w:tc>
+          <w:tcPr>
+            <w:tcW w:w="2362" w:type="dxa"/>
+          </w:tcPr>
+          <w:p>
+            <w:pPr>
+              <w:rPr>
+                <w:b/>
+              </w:rPr>
+            </w:pPr>
+            <w:proofErr w:type="spellStart"/>
+            <w:r>
+              <w:rPr>
+                <w:b/>
+              </w:rPr>
+              <w:t>xxxx</w:t>
+            </w:r>
+            <w:r>
+              <w:rPr>
+                <w:b/>
+              </w:rPr>
+              <w:t>xx</w:t>
+            </w:r>
+            <w:proofErr w:type="spellEnd"/>
+          </w:p>
+        </w:tc>
+        <w:tc>
+          <w:tcPr>
+            <w:tcW w:w="2362" w:type="dxa"/>
+          </w:tcPr>
+          <w:p>
+            <w:pPr>
+              <w:rPr>
+                <w:b/>
+              </w:rPr>
+            </w:pPr>
+            <w:proofErr w:type="spellStart"/>
+            <w:r>
+              <w:rPr>
+                <w:b/>
+              </w:rPr>
+              <w:t>nnnn</w:t>
+            </w:r>
+            <w:proofErr w:type="spellEnd"/>
+          </w:p>
+        </w:tc>
+        <w:tc>
+          <w:tcPr>
+            <w:tcW w:w="2362" w:type="dxa"/>
+          </w:tcPr>
+          <w:p>
+            <w:pPr>
+              <w:rPr>
+                <w:b/>
+              </w:rPr>
+            </w:pPr>
+            <w:proofErr w:type="spellStart"/>
+            <w:r>
+              <w:rPr>
+                <w:b/>
+              </w:rPr>
+              <w:t>cr</w:t>
+            </w:r>
+            <w:proofErr w:type="spellEnd"/>
+          </w:p>
+        </w:tc>
+        <w:tc>
+          <w:tcPr>
+            <w:tcW w:w="2363" w:type="dxa"/>
+          </w:tcPr>
+          <w:p>
+            <w:pPr>
+              <w:rPr>
+                <w:b/>
+              </w:rPr>
+            </w:pPr>
+            <w:proofErr w:type="spellStart"/>
+            <w:r>
+              <w:rPr>
+                <w:b/>
+              </w:rPr>
+              <w:t>cr</w:t>
+            </w:r>
+            <w:proofErr w:type="spellEnd"/>
+          </w:p>
+        </w:tc>
+        <w:tc>
+          <w:tcPr>
+            <w:tcW w:w="2363" w:type="dxa"/>
+          </w:tcPr>
+          <w:p>
+            <w:pPr>
+              <w:rPr>
+                <w:b/>
+              </w:rPr>
+            </w:pPr>
+            <w:r>
+              <w:rPr>
+                <w:b/>
+              </w:rPr>
+              <w:t>Labor+other</w:t>
+            </w:r>
+            <w:bookmarkStart w:id="0" w:name="_GoBack"/>
+            <w:bookmarkEnd w:id="0"/>
+          </w:p>
+        </w:tc>
+      </w:tr>
+      <w:tr>
+        <w:tc>
+          <w:tcPr>
+            <w:tcW w:w="2362" w:type="dxa"/>
+          </w:tcPr>
+          <w:p>
+            <w:pPr>
+              <w:rPr>
+                <w:b/>
+              </w:rPr>
+            </w:pPr>
+            <w:r>
+              <w:rPr>
+                <w:b/>
+              </w:rPr>
+              <w:t>Over time production</w:t>
+            </w:r>
+          </w:p>
+        </w:tc>
+        <w:tc>
+          <w:tcPr>
+            <w:tcW w:w="2362" w:type="dxa"/>
+          </w:tcPr>
+          <w:p>
+            <w:pPr>
+              <w:rPr>
+                <w:b/>
+              </w:rPr>
+            </w:pPr>
+          </w:p>
+        </w:tc>
+        <w:tc>
+          <w:tcPr>
+            <w:tcW w:w="2362" w:type="dxa"/>
+          </w:tcPr>
+          <w:p>
+            <w:pPr>
+              <w:rPr>
+                <w:b/>
+              </w:rPr>
+            </w:pPr>
+            <w:r>
+              <w:rPr>
+                <w:b/>
+              </w:rPr>
+              <w:t>mmm</w:t>
+            </w:r>
+          </w:p>
+        </w:tc>
+        <w:tc>
+          <w:tcPr>
+            <w:tcW w:w="2362" w:type="dxa"/>
+          </w:tcPr>
+          <w:p>
+            <w:pPr>
+              <w:rPr>
+                <w:b/>
+              </w:rPr>
+            </w:pPr>
+            <w:r>
+              <w:rPr>
+                <w:b/>
+              </w:rPr>
+              <w:t>co</w:t>
+            </w:r>
+          </w:p>
+        </w:tc>
+        <w:tc>
+          <w:tcPr>
+            <w:tcW w:w="2363" w:type="dxa"/>
+          </w:tcPr>
+          <w:p>
+            <w:pPr>
+              <w:rPr>
+                <w:b/>
+              </w:rPr>
+            </w:pPr>
+            <w:proofErr w:type="spellStart"/>
+            <w:r>
+              <w:rPr>
+                <w:b/>
+              </w:rPr>
+              <w:t>Cr+co</w:t>
+            </w:r>
+            <w:proofErr w:type="spellEnd"/>
+          </w:p>
+        </w:tc>
+        <w:tc>
+          <w:tcPr>
+            <w:tcW w:w="2363" w:type="dxa"/>
+          </w:tcPr>
+          <w:p>
+            <w:pPr>
+              <w:rPr>
+                <w:b/>
+              </w:rPr>
+            </w:pPr>
+          </w:p>
+        </w:tc>
+      </w:tr>
+      <w:tr>
+        <w:trPr>
+          <w:trHeight w:val="380"/>
+        </w:trPr>
+        <w:tc>
+          <w:tcPr>
+            <w:tcW w:w="2362" w:type="dxa"/>
+          </w:tcPr>
+          <w:p>
+            <w:pPr>
+              <w:rPr>
+                <w:b/>
+              </w:rPr>
+            </w:pPr>
+            <w:proofErr w:type="spellStart"/>
+            <w:r>
+              <w:rPr>
+                <w:b/>
+              </w:rPr>
+              <w:t>Shfit</w:t>
+            </w:r>
+            <w:proofErr w:type="spellEnd"/>
+            <w:r>
+              <w:rPr>
+                <w:b/>
+              </w:rPr>
+              <w:t xml:space="preserve"> 1</w:t>
+            </w:r>
+          </w:p>
+        </w:tc>
+        <w:tc>
+          <w:tcPr>
+            <w:tcW w:w="2362" w:type="dxa"/>
+          </w:tcPr>
+          <w:p>
+            <w:pPr>
+              <w:rPr>
+                <w:b/>
+              </w:rPr>
+            </w:pPr>
+          </w:p>
+        </w:tc>
+        <w:tc>
+          <w:tcPr>
+            <w:tcW w:w="2362" w:type="dxa"/>
+          </w:tcPr>
+          <w:p>
+            <w:pPr>
+              <w:rPr>
+                <w:b/>
+              </w:rPr>
+            </w:pPr>
+            <w:proofErr w:type="spellStart"/>
+            <w:r>
+              <w:rPr>
+                <w:b/>
+              </w:rPr>
+              <w:t>yyyyy</w:t>
+            </w:r>
+            <w:proofErr w:type="spellEnd"/>
+          </w:p>
+        </w:tc>
+        <w:tc>
+          <w:tcPr>
+            <w:tcW w:w="2362" w:type="dxa"/>
+          </w:tcPr>
+          <w:p>
+            <w:pPr>
+              <w:rPr>
+                <w:b/>
+              </w:rPr>
+            </w:pPr>
+            <w:r>
+              <w:rPr>
+                <w:b/>
+              </w:rPr>
+              <w:t>Cs1</w:t>
+            </w:r>
+          </w:p>
+        </w:tc>
+        <w:tc>
+          <w:tcPr>
+            <w:tcW w:w="2363" w:type="dxa"/>
+          </w:tcPr>
+          <w:p>
+            <w:pPr>
+              <w:rPr>
+                <w:b/>
+              </w:rPr>
+            </w:pPr>
+          </w:p>
+        </w:tc>
+        <w:tc>
+          <w:tcPr>
+            <w:tcW w:w="2363" w:type="dxa"/>
+          </w:tcPr>
+          <w:p>
+            <w:pPr>
+              <w:rPr>
+                <w:b/>
+              </w:rPr>
+            </w:pPr>
+          </w:p>
+        </w:tc>
+      </w:tr>
+      <w:tr>
+        <w:tc>
+          <w:tcPr>
+            <w:tcW w:w="2362" w:type="dxa"/>
+          </w:tcPr>
+          <w:p>
+            <w:pPr>
+              <w:rPr>
+                <w:b/>
+              </w:rPr>
+            </w:pPr>
+            <w:r>
+              <w:rPr>
+                <w:b/>
+              </w:rPr>
+              <w:t>Shift 2</w:t>
+            </w:r>
+          </w:p>
+        </w:tc>
+        <w:tc>
+          <w:tcPr>
+            <w:tcW w:w="2362" w:type="dxa"/>
+          </w:tcPr>
+          <w:p>
+            <w:pPr>
+              <w:rPr>
+                <w:b/>
+              </w:rPr>
+            </w:pPr>
+          </w:p>
+        </w:tc>
+        <w:tc>
+          <w:tcPr>
+            <w:tcW w:w="2362" w:type="dxa"/>
+          </w:tcPr>
+          <w:p>
+            <w:pPr>
+              <w:rPr>
+                <w:b/>
+              </w:rPr>
+            </w:pPr>
+            <w:proofErr w:type="spellStart"/>
+            <w:r>
+              <w:rPr>
+                <w:b/>
+              </w:rPr>
+              <w:t>zzzzzz</w:t>
+            </w:r>
+            <w:proofErr w:type="spellEnd"/>
+          </w:p>
+        </w:tc>
+        <w:tc>
+          <w:tcPr>
+            <w:tcW w:w="2362" w:type="dxa"/>
+          </w:tcPr>
+          <w:p>
+            <w:pPr>
+              <w:rPr>
+                <w:b/>
+              </w:rPr>
+            </w:pPr>
+            <w:r>
+              <w:rPr>
+                <w:b/>
+              </w:rPr>
+              <w:t>Cs2</w:t>
+            </w:r>
+          </w:p>
+        </w:tc>
+        <w:tc>
+          <w:tcPr>
+            <w:tcW w:w="2363" w:type="dxa"/>
+          </w:tcPr>
+          <w:p>
+            <w:pPr>
+              <w:rPr>
+                <w:b/>
+              </w:rPr>
+            </w:pPr>
+          </w:p>
+        </w:tc>
+        <w:tc>
+          <w:tcPr>
+            <w:tcW w:w="2363" w:type="dxa"/>
+          </w:tcPr>
+          <w:p>
+            <w:pPr>
+              <w:rPr>
+                <w:b/>
+              </w:rPr>
+            </w:pPr>
+          </w:p>
+        </w:tc>
+      </w:tr>
+      <w:tr>
+        <w:tc>
+          <w:tcPr>
+            <w:tcW w:w="2362" w:type="dxa"/>
+          </w:tcPr>
+          <w:p>
+            <w:pPr>
+              <w:rPr>
+                <w:b/>
+              </w:rPr>
+            </w:pPr>
+            <w:proofErr w:type="spellStart"/>
+            <w:r>
+              <w:rPr>
+                <w:b/>
+              </w:rPr>
+              <w:t>Shfit</w:t>
+            </w:r>
+            <w:proofErr w:type="spellEnd"/>
+            <w:r>
+              <w:rPr>
+                <w:b/>
+              </w:rPr>
+              <w:t xml:space="preserve"> 3</w:t>
+            </w:r>
+          </w:p>
+        </w:tc>
+        <w:tc>
+          <w:tcPr>
+            <w:tcW w:w="2362" w:type="dxa"/>
+          </w:tcPr>
+          <w:p>
+            <w:pPr>
+              <w:rPr>
+                <w:b/>
+              </w:rPr>
+            </w:pPr>
+          </w:p>
+        </w:tc>
+        <w:tc>
+          <w:tcPr>
+            <w:tcW w:w="2362" w:type="dxa"/>
+          </w:tcPr>
+          <w:p>
+            <w:pPr>
+              <w:rPr>
+                <w:b/>
+              </w:rPr>
+            </w:pPr>
+            <w:proofErr w:type="spellStart"/>
+            <w:r>
+              <w:rPr>
+                <w:b/>
+              </w:rPr>
+              <w:t>qqqqq</w:t>
+            </w:r>
+            <w:proofErr w:type="spellEnd"/>
+          </w:p>
+        </w:tc>
+        <w:tc>
+          <w:tcPr>
+            <w:tcW w:w="2362" w:type="dxa"/>
+          </w:tcPr>
+          <w:p>
+            <w:pPr>
+              <w:rPr>
+                <w:b/>
+              </w:rPr>
+            </w:pPr>
+            <w:r>
+              <w:rPr>
+                <w:b/>
+              </w:rPr>
+              <w:t>Cs3</w:t>
+            </w:r>
+          </w:p>
+        </w:tc>
+        <w:tc>
+          <w:tcPr>
+            <w:tcW w:w="2363" w:type="dxa"/>
+          </w:tcPr>
+          <w:p>
+            <w:pPr>
+              <w:rPr>
+                <w:b/>
+              </w:rPr>
+            </w:pPr>
+            <w:r>
+              <w:rPr>
+                <w:b/>
+              </w:rPr>
+              <w:t>Cs1+cs2+cs3</w:t>
+            </w:r>
+          </w:p>
+        </w:tc>
+        <w:tc>
+          <w:tcPr>
+            <w:tcW w:w="2363" w:type="dxa"/>
+          </w:tcPr>
+          <w:p>
+            <w:pPr>
+              <w:rPr>
+                <w:b/>
+              </w:rPr>
+            </w:pPr>
+          </w:p>
+        </w:tc>
+      </w:tr>
+    </w:tbl>
+    <w:p>
+      <w:pPr>
+        <w:rPr>
+          <w:b/>
+        </w:rPr>
+      </w:pPr>
+    </w:p>
+    <w:p/>
+    <w:p/>
+    <w:p/>
     <w:p>
       <w:r>
         <w:t>Stock:</w:t>
@@ -108,8 +1733,6 @@
       <w:r>
         <w:t xml:space="preserve">retail </w:t>
       </w:r>
-      <w:bookmarkStart w:id="0" w:name="_GoBack"/>
-      <w:bookmarkEnd w:id="0"/>
       <w:r>
         <w:t>Stok Schedule</w:t>
       </w:r>
@@ -519,7 +2142,6 @@
         <w:rPr>
           <w:strike/>
         </w:rPr>
-        <w:lastRenderedPageBreak/>
         <w:t>Lead time:</w:t>
       </w:r>
       <w:r>
@@ -661,10 +2283,11 @@
         <w:rPr>
           <w:noProof/>
         </w:rPr>
+        <w:lastRenderedPageBreak/>
         <w:drawing>
           <wp:inline distT="0" distB="0" distL="0" distR="0" wp14:anchorId="763D0358" wp14:editId="74B2B648">
-            <wp:extent cx="4295775" cy="3438525"/>
-            <wp:effectExtent l="0" t="0" r="9525" b="9525"/>
+            <wp:extent cx="7886700" cy="4953000"/>
+            <wp:effectExtent l="0" t="0" r="0" b="0"/>
             <wp:docPr id="1" name="Picture 1"/>
             <wp:cNvGraphicFramePr>
               <a:graphicFrameLocks xmlns:a="http://schemas.openxmlformats.org/drawingml/2006/main" noChangeAspect="1"/>
@@ -685,7 +2308,7 @@
                   <pic:spPr>
                     <a:xfrm>
                       <a:off x="0" y="0"/>
-                      <a:ext cx="4295775" cy="3438525"/>
+                      <a:ext cx="7886700" cy="4953000"/>
                     </a:xfrm>
                     <a:prstGeom prst="rect">
                       <a:avLst/>
@@ -1280,14 +2903,10 @@
           </w:tcPr>
           <w:p>
             <w:r>
-              <w:t>Period 1</w:t>
-            </w:r>
-          </w:p>
-          <w:p>
-            <w:r>
-              <w:t>dd.mm-dd.mm</w:t>
-            </w:r>
-          </w:p>
+              <w:t>Demand Quantity</w:t>
+            </w:r>
+          </w:p>
+          <w:p/>
         </w:tc>
         <w:tc>
           <w:tcPr>
@@ -1295,7 +2914,7 @@
           </w:tcPr>
           <w:p>
             <w:r>
-              <w:t>Period 2</w:t>
+              <w:t>Scrape rate</w:t>
             </w:r>
           </w:p>
         </w:tc>
@@ -1305,9 +2924,10 @@
           </w:tcPr>
           <w:p>
             <w:r>
-              <w:t>Period 3</w:t>
-            </w:r>
-          </w:p>
+              <w:t>Lead time:</w:t>
+            </w:r>
+          </w:p>
+          <w:p/>
         </w:tc>
         <w:tc>
           <w:tcPr>
@@ -1357,7 +2977,12 @@
           </w:tcPr>
           <w:p>
             <w:r>
-              <w:t>Demand Quantity</w:t>
+              <w:t>Period 1</w:t>
+            </w:r>
+          </w:p>
+          <w:p>
+            <w:r>
+              <w:t>dd.mm-dd.mm</w:t>
             </w:r>
           </w:p>
         </w:tc>
@@ -1409,16 +3034,17 @@
             <w:tcW w:w="1815" w:type="dxa"/>
           </w:tcPr>
           <w:p>
-            <w:r>
-              <w:t>Scrape rate:</w:t>
-            </w:r>
-          </w:p>
-          <w:p>
             <w:pPr>
               <w:rPr>
                 <w:lang w:val="en-AU"/>
               </w:rPr>
             </w:pPr>
+            <w:r>
+              <w:t>Period</w:t>
+            </w:r>
+            <w:r>
+              <w:t xml:space="preserve"> 2</w:t>
+            </w:r>
           </w:p>
         </w:tc>
         <w:tc>
@@ -1443,7 +3069,11 @@
           <w:tcPr>
             <w:tcW w:w="1417" w:type="dxa"/>
           </w:tcPr>
-          <w:p/>
+          <w:p>
+            <w:r>
+              <w:t>0.001</w:t>
+            </w:r>
+          </w:p>
         </w:tc>
         <w:tc>
           <w:tcPr>
@@ -1470,7 +3100,7 @@
           </w:tcPr>
           <w:p>
             <w:r>
-              <w:t>Lead time:</w:t>
+              <w:t>Period 3</w:t>
             </w:r>
           </w:p>
         </w:tc>
@@ -1502,11 +3132,7 @@
           <w:tcPr>
             <w:tcW w:w="1276" w:type="dxa"/>
           </w:tcPr>
-          <w:p>
-            <w:r>
-              <w:t>g</w:t>
-            </w:r>
-          </w:p>
+          <w:p/>
         </w:tc>
         <w:tc>
           <w:tcPr>
@@ -1563,24 +3189,13 @@
           <w:tcPr>
             <w:tcW w:w="1276" w:type="dxa"/>
           </w:tcPr>
-          <w:p>
-            <w:r>
-              <w:rPr>
-                <w:rFonts w:hint="eastAsia"/>
-              </w:rPr>
-              <w:t>个</w:t>
-            </w:r>
-          </w:p>
+          <w:p/>
         </w:tc>
         <w:tc>
           <w:tcPr>
             <w:tcW w:w="1417" w:type="dxa"/>
           </w:tcPr>
-          <w:p>
-            <w:r>
-              <w:t>0.001</w:t>
-            </w:r>
-          </w:p>
+          <w:p/>
         </w:tc>
         <w:tc>
           <w:tcPr>
@@ -1635,14 +3250,7 @@
           <w:tcPr>
             <w:tcW w:w="1276" w:type="dxa"/>
           </w:tcPr>
-          <w:p>
-            <w:r>
-              <w:rPr>
-                <w:rFonts w:hint="eastAsia"/>
-              </w:rPr>
-              <w:t>个</w:t>
-            </w:r>
-          </w:p>
+          <w:p/>
         </w:tc>
         <w:tc>
           <w:tcPr>
@@ -1656,7 +3264,7 @@
           </w:tcPr>
           <w:p>
             <w:r>
-              <w:t>50kg</w:t>
+              <w:t>50</w:t>
             </w:r>
           </w:p>
         </w:tc>
@@ -1703,11 +3311,7 @@
           <w:tcPr>
             <w:tcW w:w="1276" w:type="dxa"/>
           </w:tcPr>
-          <w:p>
-            <w:r>
-              <w:t>g</w:t>
-            </w:r>
-          </w:p>
+          <w:p/>
         </w:tc>
         <w:tc>
           <w:tcPr>
@@ -1721,7 +3325,7 @@
           </w:tcPr>
           <w:p>
             <w:r>
-              <w:t>10kg</w:t>
+              <w:t>10</w:t>
             </w:r>
           </w:p>
         </w:tc>
@@ -1768,24 +3372,13 @@
           <w:tcPr>
             <w:tcW w:w="1276" w:type="dxa"/>
           </w:tcPr>
-          <w:p>
-            <w:r>
-              <w:rPr>
-                <w:rFonts w:hint="eastAsia"/>
-              </w:rPr>
-              <w:t>个</w:t>
-            </w:r>
-          </w:p>
+          <w:p/>
         </w:tc>
         <w:tc>
           <w:tcPr>
             <w:tcW w:w="1417" w:type="dxa"/>
           </w:tcPr>
-          <w:p>
-            <w:r>
-              <w:t>0.01</w:t>
-            </w:r>
-          </w:p>
+          <w:p/>
         </w:tc>
         <w:tc>
           <w:tcPr>
@@ -1840,11 +3433,7 @@
           <w:tcPr>
             <w:tcW w:w="1276" w:type="dxa"/>
           </w:tcPr>
-          <w:p>
-            <w:r>
-              <w:t>g</w:t>
-            </w:r>
-          </w:p>
+          <w:p/>
         </w:tc>
         <w:tc>
           <w:tcPr>
@@ -1864,7 +3453,7 @@
           </w:tcPr>
           <w:p>
             <w:r>
-              <w:t>5kg</w:t>
+              <w:t>5</w:t>
             </w:r>
           </w:p>
         </w:tc>
@@ -1898,6 +3487,95 @@
 <file path=word/numbering.xml><?xml version="1.0" encoding="utf-8"?>
 <w:numbering xmlns:wpc="http://schemas.microsoft.com/office/word/2010/wordprocessingCanvas" xmlns:cx="http://schemas.microsoft.com/office/drawing/2014/chartex" xmlns:cx1="http://schemas.microsoft.com/office/drawing/2015/9/8/chartex" xmlns:cx2="http://schemas.microsoft.com/office/drawing/2015/10/21/chartex" xmlns:cx3="http://schemas.microsoft.com/office/drawing/2016/5/9/chartex" xmlns:cx4="http://schemas.microsoft.com/office/drawing/2016/5/10/chartex" xmlns:cx5="http://schemas.microsoft.com/office/drawing/2016/5/11/chartex" xmlns:cx6="http://schemas.microsoft.com/office/drawing/2016/5/12/chartex" xmlns:cx7="http://schemas.microsoft.com/office/drawing/2016/5/13/chartex" xmlns:cx8="http://schemas.microsoft.com/office/drawing/2016/5/14/chartex" xmlns:mc="http://schemas.openxmlformats.org/markup-compatibility/2006" xmlns:aink="http://schemas.microsoft.com/office/drawing/2016/ink" xmlns:am3d="http://schemas.microsoft.com/office/drawing/2017/model3d" xmlns:o="urn:schemas-microsoft-com:office:office" xmlns:r="http://schemas.openxmlformats.org/officeDocument/2006/relationships" xmlns:m="http://schemas.openxmlformats.org/officeDocument/2006/math" xmlns:v="urn:schemas-microsoft-com:vml" xmlns:wp14="http://schemas.microsoft.com/office/word/2010/wordprocessingDrawing" xmlns:wp="http://schemas.openxmlformats.org/drawingml/2006/wordprocessingDrawing" xmlns:w10="urn:schemas-microsoft-com:office:word" xmlns:w="http://schemas.openxmlformats.org/wordprocessingml/2006/main" xmlns:w14="http://schemas.microsoft.com/office/word/2010/wordml" xmlns:w15="http://schemas.microsoft.com/office/word/2012/wordml" xmlns:w16cid="http://schemas.microsoft.com/office/word/2016/wordml/cid" xmlns:w16se="http://schemas.microsoft.com/office/word/2015/wordml/symex" xmlns:wpg="http://schemas.microsoft.com/office/word/2010/wordprocessingGroup" xmlns:wpi="http://schemas.microsoft.com/office/word/2010/wordprocessingInk" xmlns:wne="http://schemas.microsoft.com/office/word/2006/wordml" xmlns:wps="http://schemas.microsoft.com/office/word/2010/wordprocessingShape" mc:Ignorable="w14 w15 w16se w16cid wp14">
   <w:abstractNum w:abstractNumId="0" w15:restartNumberingAfterBreak="0">
+    <w:nsid w:val="1A392FED"/>
+    <w:multiLevelType w:val="hybridMultilevel"/>
+    <w:tmpl w:val="9A5683CA"/>
+    <w:lvl w:ilvl="0" w:tplc="04090011">
+      <w:start w:val="1"/>
+      <w:numFmt w:val="decimal"/>
+      <w:lvlText w:val="%1)"/>
+      <w:lvlJc w:val="left"/>
+      <w:pPr>
+        <w:ind w:left="720" w:hanging="360"/>
+      </w:pPr>
+      <w:rPr>
+        <w:rFonts w:hint="default"/>
+      </w:rPr>
+    </w:lvl>
+    <w:lvl w:ilvl="1" w:tplc="04090019" w:tentative="1">
+      <w:start w:val="1"/>
+      <w:numFmt w:val="lowerLetter"/>
+      <w:lvlText w:val="%2."/>
+      <w:lvlJc w:val="left"/>
+      <w:pPr>
+        <w:ind w:left="1440" w:hanging="360"/>
+      </w:pPr>
+    </w:lvl>
+    <w:lvl w:ilvl="2" w:tplc="0409001B" w:tentative="1">
+      <w:start w:val="1"/>
+      <w:numFmt w:val="lowerRoman"/>
+      <w:lvlText w:val="%3."/>
+      <w:lvlJc w:val="right"/>
+      <w:pPr>
+        <w:ind w:left="2160" w:hanging="180"/>
+      </w:pPr>
+    </w:lvl>
+    <w:lvl w:ilvl="3" w:tplc="0409000F" w:tentative="1">
+      <w:start w:val="1"/>
+      <w:numFmt w:val="decimal"/>
+      <w:lvlText w:val="%4."/>
+      <w:lvlJc w:val="left"/>
+      <w:pPr>
+        <w:ind w:left="2880" w:hanging="360"/>
+      </w:pPr>
+    </w:lvl>
+    <w:lvl w:ilvl="4" w:tplc="04090019" w:tentative="1">
+      <w:start w:val="1"/>
+      <w:numFmt w:val="lowerLetter"/>
+      <w:lvlText w:val="%5."/>
+      <w:lvlJc w:val="left"/>
+      <w:pPr>
+        <w:ind w:left="3600" w:hanging="360"/>
+      </w:pPr>
+    </w:lvl>
+    <w:lvl w:ilvl="5" w:tplc="0409001B" w:tentative="1">
+      <w:start w:val="1"/>
+      <w:numFmt w:val="lowerRoman"/>
+      <w:lvlText w:val="%6."/>
+      <w:lvlJc w:val="right"/>
+      <w:pPr>
+        <w:ind w:left="4320" w:hanging="180"/>
+      </w:pPr>
+    </w:lvl>
+    <w:lvl w:ilvl="6" w:tplc="0409000F" w:tentative="1">
+      <w:start w:val="1"/>
+      <w:numFmt w:val="decimal"/>
+      <w:lvlText w:val="%7."/>
+      <w:lvlJc w:val="left"/>
+      <w:pPr>
+        <w:ind w:left="5040" w:hanging="360"/>
+      </w:pPr>
+    </w:lvl>
+    <w:lvl w:ilvl="7" w:tplc="04090019" w:tentative="1">
+      <w:start w:val="1"/>
+      <w:numFmt w:val="lowerLetter"/>
+      <w:lvlText w:val="%8."/>
+      <w:lvlJc w:val="left"/>
+      <w:pPr>
+        <w:ind w:left="5760" w:hanging="360"/>
+      </w:pPr>
+    </w:lvl>
+    <w:lvl w:ilvl="8" w:tplc="0409001B" w:tentative="1">
+      <w:start w:val="1"/>
+      <w:numFmt w:val="lowerRoman"/>
+      <w:lvlText w:val="%9."/>
+      <w:lvlJc w:val="right"/>
+      <w:pPr>
+        <w:ind w:left="6480" w:hanging="180"/>
+      </w:pPr>
+    </w:lvl>
+  </w:abstractNum>
+  <w:abstractNum w:abstractNumId="1" w15:restartNumberingAfterBreak="0">
     <w:nsid w:val="225311FC"/>
     <w:multiLevelType w:val="hybridMultilevel"/>
     <w:tmpl w:val="2D28D184"/>
@@ -2010,6 +3688,9 @@
     </w:lvl>
   </w:abstractNum>
   <w:num w:numId="1">
+    <w:abstractNumId w:val="1"/>
+  </w:num>
+  <w:num w:numId="2">
     <w:abstractNumId w:val="0"/>
   </w:num>
 </w:numbering>
@@ -2579,6 +4260,18 @@
       <w:lang w:val="en-US"/>
     </w:rPr>
   </w:style>
+  <w:style w:type="character" w:styleId="FollowedHyperlink">
+    <w:name w:val="FollowedHyperlink"/>
+    <w:basedOn w:val="DefaultParagraphFont"/>
+    <w:uiPriority w:val="99"/>
+    <w:semiHidden/>
+    <w:unhideWhenUsed/>
+    <w:rsid w:val="005E7EDB"/>
+    <w:rPr>
+      <w:color w:val="800080" w:themeColor="followedHyperlink"/>
+      <w:u w:val="single"/>
+    </w:rPr>
+  </w:style>
 </w:styles>
 </file>
 

</xml_diff>

<commit_message>
update cost and msp design
</commit_message>
<xml_diff>
--- a/design-doc/Inputs design/2-MPS-Configuration.docx
+++ b/design-doc/Inputs design/2-MPS-Configuration.docx
@@ -2486,6 +2486,11 @@
             <w:r>
               <w:t>Projected Inventory</w:t>
             </w:r>
+            <w:r>
+              <w:t>/Ending Inventory</w:t>
+            </w:r>
+            <w:bookmarkStart w:id="0" w:name="_GoBack"/>
+            <w:bookmarkEnd w:id="0"/>
           </w:p>
         </w:tc>
         <w:tc>
@@ -2620,8 +2625,6 @@
             <w:r>
               <w:t>Opening Inventory - Rquired Quantity &gt; 0</w:t>
             </w:r>
-            <w:bookmarkStart w:id="0" w:name="_GoBack"/>
-            <w:bookmarkEnd w:id="0"/>
           </w:p>
         </w:tc>
         <w:tc>
@@ -3652,6 +3655,7 @@
     <w:lsdException w:name="HTML Sample" w:semiHidden="1" w:unhideWhenUsed="1"/>
     <w:lsdException w:name="HTML Typewriter" w:semiHidden="1" w:unhideWhenUsed="1"/>
     <w:lsdException w:name="HTML Variable" w:semiHidden="1" w:unhideWhenUsed="1"/>
+    <w:lsdException w:name="Normal Table" w:semiHidden="1" w:unhideWhenUsed="1"/>
     <w:lsdException w:name="annotation subject" w:semiHidden="1" w:unhideWhenUsed="1"/>
     <w:lsdException w:name="No List" w:semiHidden="1" w:unhideWhenUsed="1"/>
     <w:lsdException w:name="Outline List 1" w:semiHidden="1" w:unhideWhenUsed="1"/>
@@ -3697,9 +3701,11 @@
     <w:lsdException w:name="Table Subtle 1" w:semiHidden="1" w:unhideWhenUsed="1"/>
     <w:lsdException w:name="Table Subtle 2" w:semiHidden="1" w:unhideWhenUsed="1"/>
     <w:lsdException w:name="Table Web 1" w:semiHidden="1" w:unhideWhenUsed="1"/>
+    <w:lsdException w:name="Table Web 2" w:semiHidden="1" w:unhideWhenUsed="1"/>
     <w:lsdException w:name="Table Web 3" w:semiHidden="1" w:unhideWhenUsed="1"/>
     <w:lsdException w:name="Balloon Text" w:semiHidden="1" w:unhideWhenUsed="1"/>
     <w:lsdException w:name="Table Grid" w:uiPriority="39"/>
+    <w:lsdException w:name="Table Theme" w:semiHidden="1" w:unhideWhenUsed="1"/>
     <w:lsdException w:name="Placeholder Text" w:semiHidden="1"/>
     <w:lsdException w:name="No Spacing" w:uiPriority="1" w:qFormat="1"/>
     <w:lsdException w:name="Light Shading" w:uiPriority="60"/>

</xml_diff>

<commit_message>
update design of mps table
</commit_message>
<xml_diff>
--- a/design-doc/Inputs design/2-MPS-Configuration.docx
+++ b/design-doc/Inputs design/2-MPS-Configuration.docx
@@ -1837,6 +1837,11 @@
       </w:r>
     </w:p>
     <w:p>
+      <w:pPr>
+        <w:rPr>
+          <w:rStyle w:val="Hyperlink"/>
+        </w:rPr>
+      </w:pPr>
       <w:hyperlink r:id="rId6" w:history="1">
         <w:r>
           <w:rPr>
@@ -1846,6 +1851,17 @@
         </w:r>
       </w:hyperlink>
     </w:p>
+    <w:p>
+      <w:hyperlink r:id="rId7" w:history="1">
+        <w:r>
+          <w:rPr>
+            <w:rStyle w:val="Hyperlink"/>
+          </w:rPr>
+          <w:t>file:///C:/Users/zhangchar/OneDrive/Documents/ERP/UX/ERP/MRP_Basics/algorithm/Materials%20Requirement%20Planning%20Formulas.pdf</w:t>
+        </w:r>
+      </w:hyperlink>
+    </w:p>
+    <w:p/>
     <w:tbl>
       <w:tblPr>
         <w:tblStyle w:val="GridTable1Light-Accent51"/>
@@ -1854,11 +1870,11 @@
         <w:tblLook w:val="04A0" w:firstRow="1" w:lastRow="0" w:firstColumn="1" w:lastColumn="0" w:noHBand="0" w:noVBand="1"/>
       </w:tblPr>
       <w:tblGrid>
-        <w:gridCol w:w="3201"/>
-        <w:gridCol w:w="1912"/>
-        <w:gridCol w:w="2185"/>
-        <w:gridCol w:w="1972"/>
-        <w:gridCol w:w="4481"/>
+        <w:gridCol w:w="3200"/>
+        <w:gridCol w:w="1905"/>
+        <w:gridCol w:w="2236"/>
+        <w:gridCol w:w="1958"/>
+        <w:gridCol w:w="4452"/>
       </w:tblGrid>
       <w:tr>
         <w:trPr>
@@ -1901,6 +1917,7 @@
               <w:spacing w:line="276" w:lineRule="auto"/>
             </w:pPr>
             <w:r>
+              <w:lastRenderedPageBreak/>
               <w:t>Product Name:</w:t>
             </w:r>
           </w:p>
@@ -2060,7 +2077,6 @@
           </w:tcPr>
           <w:p>
             <w:r>
-              <w:lastRenderedPageBreak/>
               <w:t>Customer Order Number:</w:t>
             </w:r>
           </w:p>
@@ -2326,7 +2342,72 @@
       </w:tr>
       <w:tr>
         <w:trPr>
-          <w:trHeight w:val="420"/>
+          <w:trHeight w:val="493"/>
+        </w:trPr>
+        <w:tc>
+          <w:tcPr>
+            <w:cnfStyle w:val="001000000000" w:firstRow="0" w:lastRow="0" w:firstColumn="1" w:lastColumn="0" w:oddVBand="0" w:evenVBand="0" w:oddHBand="0" w:evenHBand="0" w:firstRowFirstColumn="0" w:firstRowLastColumn="0" w:lastRowFirstColumn="0" w:lastRowLastColumn="0"/>
+            <w:tcW w:w="3201" w:type="dxa"/>
+          </w:tcPr>
+          <w:p>
+            <w:r>
+              <w:t>Lot Method</w:t>
+            </w:r>
+          </w:p>
+        </w:tc>
+        <w:tc>
+          <w:tcPr>
+            <w:tcW w:w="1912" w:type="dxa"/>
+          </w:tcPr>
+          <w:p>
+            <w:pPr>
+              <w:cnfStyle w:val="000000000000" w:firstRow="0" w:lastRow="0" w:firstColumn="0" w:lastColumn="0" w:oddVBand="0" w:evenVBand="0" w:oddHBand="0" w:evenHBand="0" w:firstRowFirstColumn="0" w:firstRowLastColumn="0" w:lastRowFirstColumn="0" w:lastRowLastColumn="0"/>
+            </w:pPr>
+          </w:p>
+        </w:tc>
+        <w:tc>
+          <w:tcPr>
+            <w:tcW w:w="2185" w:type="dxa"/>
+          </w:tcPr>
+          <w:p>
+            <w:pPr>
+              <w:cnfStyle w:val="000000000000" w:firstRow="0" w:lastRow="0" w:firstColumn="0" w:lastColumn="0" w:oddVBand="0" w:evenVBand="0" w:oddHBand="0" w:evenHBand="0" w:firstRowFirstColumn="0" w:firstRowLastColumn="0" w:lastRowFirstColumn="0" w:lastRowLastColumn="0"/>
+              <w:rPr>
+                <w:b/>
+              </w:rPr>
+            </w:pPr>
+            <w:r>
+              <w:rPr>
+                <w:b/>
+              </w:rPr>
+              <w:t>Lot size/Periods/Quantity</w:t>
+            </w:r>
+          </w:p>
+        </w:tc>
+        <w:tc>
+          <w:tcPr>
+            <w:tcW w:w="1972" w:type="dxa"/>
+          </w:tcPr>
+          <w:p>
+            <w:pPr>
+              <w:cnfStyle w:val="000000000000" w:firstRow="0" w:lastRow="0" w:firstColumn="0" w:lastColumn="0" w:oddVBand="0" w:evenVBand="0" w:oddHBand="0" w:evenHBand="0" w:firstRowFirstColumn="0" w:firstRowLastColumn="0" w:lastRowFirstColumn="0" w:lastRowLastColumn="0"/>
+            </w:pPr>
+          </w:p>
+        </w:tc>
+        <w:tc>
+          <w:tcPr>
+            <w:tcW w:w="4481" w:type="dxa"/>
+          </w:tcPr>
+          <w:p>
+            <w:pPr>
+              <w:cnfStyle w:val="000000000000" w:firstRow="0" w:lastRow="0" w:firstColumn="0" w:lastColumn="0" w:oddVBand="0" w:evenVBand="0" w:oddHBand="0" w:evenHBand="0" w:firstRowFirstColumn="0" w:firstRowLastColumn="0" w:lastRowFirstColumn="0" w:lastRowLastColumn="0"/>
+            </w:pPr>
+          </w:p>
+        </w:tc>
+      </w:tr>
+      <w:tr>
+        <w:trPr>
+          <w:trHeight w:val="2052"/>
         </w:trPr>
         <w:tc>
           <w:tcPr>
@@ -2383,25 +2464,22 @@
     <w:tbl>
       <w:tblPr>
         <w:tblStyle w:val="TableGrid"/>
-        <w:tblW w:w="20101" w:type="dxa"/>
+        <w:tblW w:w="14714" w:type="dxa"/>
         <w:tblInd w:w="-714" w:type="dxa"/>
         <w:tblLayout w:type="fixed"/>
         <w:tblLook w:val="04A0" w:firstRow="1" w:lastRow="0" w:firstColumn="1" w:lastColumn="0" w:noHBand="0" w:noVBand="1"/>
       </w:tblPr>
       <w:tblGrid>
-        <w:gridCol w:w="1815"/>
+        <w:gridCol w:w="1248"/>
+        <w:gridCol w:w="2126"/>
+        <w:gridCol w:w="992"/>
+        <w:gridCol w:w="1276"/>
+        <w:gridCol w:w="709"/>
         <w:gridCol w:w="1275"/>
-        <w:gridCol w:w="1275"/>
-        <w:gridCol w:w="1276"/>
-        <w:gridCol w:w="1276"/>
-        <w:gridCol w:w="1276"/>
-        <w:gridCol w:w="1276"/>
-        <w:gridCol w:w="1276"/>
-        <w:gridCol w:w="1276"/>
-        <w:gridCol w:w="1417"/>
-        <w:gridCol w:w="1985"/>
-        <w:gridCol w:w="2126"/>
-        <w:gridCol w:w="2552"/>
+        <w:gridCol w:w="1418"/>
+        <w:gridCol w:w="1559"/>
+        <w:gridCol w:w="2268"/>
+        <w:gridCol w:w="1843"/>
       </w:tblGrid>
       <w:tr>
         <w:trPr>
@@ -2409,7 +2487,7 @@
         </w:trPr>
         <w:tc>
           <w:tcPr>
-            <w:tcW w:w="1815" w:type="dxa"/>
+            <w:tcW w:w="1248" w:type="dxa"/>
           </w:tcPr>
           <w:p>
             <w:r>
@@ -2419,122 +2497,143 @@
         </w:tc>
         <w:tc>
           <w:tcPr>
+            <w:tcW w:w="2126" w:type="dxa"/>
+          </w:tcPr>
+          <w:p>
+            <w:r>
+              <w:t xml:space="preserve">Opening Inventory/ </w:t>
+            </w:r>
+            <w:r>
+              <w:t>Projected Inventory /Ending Inventory/</w:t>
+            </w:r>
+            <w:r>
+              <w:t xml:space="preserve"> </w:t>
+            </w:r>
+            <w:r>
+              <w:t>Projected On-hand</w:t>
+            </w:r>
+            <w:r>
+              <w:t xml:space="preserve"> /Inventory on-hand </w:t>
+            </w:r>
+            <w:r>
+              <w:rPr>
+                <w:i/>
+                <w:iCs/>
+              </w:rPr>
+              <w:t>in IRF setup</w:t>
+            </w:r>
+          </w:p>
+        </w:tc>
+        <w:tc>
+          <w:tcPr>
+            <w:tcW w:w="992" w:type="dxa"/>
+          </w:tcPr>
+          <w:p>
+            <w:r>
+              <w:t xml:space="preserve">Demand Quantity/Gross Requirements/Required Quantity </w:t>
+            </w:r>
+            <w:r>
+              <w:rPr>
+                <w:i/>
+                <w:iCs/>
+              </w:rPr>
+              <w:t>in PDP setup</w:t>
+            </w:r>
+          </w:p>
+          <w:p/>
+        </w:tc>
+        <w:tc>
+          <w:tcPr>
+            <w:tcW w:w="1276" w:type="dxa"/>
+          </w:tcPr>
+          <w:p>
+            <w:r>
+              <w:t xml:space="preserve">Scheduled Receipts/Receipts Quantity </w:t>
+            </w:r>
+            <w:r>
+              <w:rPr>
+                <w:i/>
+                <w:iCs/>
+              </w:rPr>
+              <w:t>in IRF setup</w:t>
+            </w:r>
+          </w:p>
+        </w:tc>
+        <w:tc>
+          <w:tcPr>
+            <w:tcW w:w="709" w:type="dxa"/>
+          </w:tcPr>
+          <w:p>
+            <w:r>
+              <w:t>Scrape rate</w:t>
+            </w:r>
+          </w:p>
+        </w:tc>
+        <w:tc>
+          <w:tcPr>
             <w:tcW w:w="1275" w:type="dxa"/>
           </w:tcPr>
           <w:p>
             <w:r>
-              <w:t>Opening Inventory</w:t>
-            </w:r>
-          </w:p>
-        </w:tc>
-        <w:tc>
-          <w:tcPr>
-            <w:tcW w:w="1275" w:type="dxa"/>
-          </w:tcPr>
-          <w:p>
-            <w:r>
-              <w:t>Demand Quantity</w:t>
-            </w:r>
-          </w:p>
-          <w:p/>
-        </w:tc>
-        <w:tc>
-          <w:tcPr>
-            <w:tcW w:w="1276" w:type="dxa"/>
-          </w:tcPr>
-          <w:p>
-            <w:r>
-              <w:t>Scrape rate</w:t>
-            </w:r>
-          </w:p>
-        </w:tc>
-        <w:tc>
-          <w:tcPr>
-            <w:tcW w:w="1276" w:type="dxa"/>
-          </w:tcPr>
-          <w:p>
-            <w:r>
               <w:t>Required Quantity</w:t>
             </w:r>
           </w:p>
         </w:tc>
         <w:tc>
           <w:tcPr>
-            <w:tcW w:w="1276" w:type="dxa"/>
-          </w:tcPr>
-          <w:p>
-            <w:r>
-              <w:t xml:space="preserve">Net Inventory Before Production </w:t>
-            </w:r>
-          </w:p>
-        </w:tc>
-        <w:tc>
-          <w:tcPr>
-            <w:tcW w:w="1276" w:type="dxa"/>
-          </w:tcPr>
-          <w:p>
-            <w:r>
-              <w:t>Planned Product Quantity</w:t>
-            </w:r>
-          </w:p>
-        </w:tc>
-        <w:tc>
-          <w:tcPr>
-            <w:tcW w:w="1276" w:type="dxa"/>
-          </w:tcPr>
-          <w:p>
-            <w:r>
-              <w:t>Projected Inventory</w:t>
-            </w:r>
-            <w:r>
-              <w:t>/Ending Inventory</w:t>
+            <w:tcW w:w="1418" w:type="dxa"/>
+          </w:tcPr>
+          <w:p>
+            <w:r>
+              <w:t>Net Inventory Before Production/Net Requirements derived quantity</w:t>
+            </w:r>
+          </w:p>
+        </w:tc>
+        <w:tc>
+          <w:tcPr>
+            <w:tcW w:w="1559" w:type="dxa"/>
+          </w:tcPr>
+          <w:p>
+            <w:r>
+              <w:t>Planned Product Quantity/</w:t>
+            </w:r>
+            <w:r>
+              <w:t>Planned Order Receipts</w:t>
+            </w:r>
+            <w:r>
+              <w:t>, derived quantity</w:t>
+            </w:r>
+          </w:p>
+        </w:tc>
+        <w:tc>
+          <w:tcPr>
+            <w:tcW w:w="2268" w:type="dxa"/>
+          </w:tcPr>
+          <w:p>
+            <w:r>
+              <w:t>Planned Order Releases</w:t>
+            </w:r>
+            <w:r>
+              <w:t xml:space="preserve">, </w:t>
+            </w:r>
+            <w:r>
+              <w:t>derived quantity</w:t>
+            </w:r>
+          </w:p>
+        </w:tc>
+        <w:tc>
+          <w:tcPr>
+            <w:tcW w:w="1843" w:type="dxa"/>
+          </w:tcPr>
+          <w:p>
+            <w:r>
+              <w:t>Note:</w:t>
+            </w:r>
+            <w:r>
+              <w:t xml:space="preserve"> Work in process (? Do we need it)</w:t>
             </w:r>
             <w:bookmarkStart w:id="0" w:name="_GoBack"/>
             <w:bookmarkEnd w:id="0"/>
-          </w:p>
-        </w:tc>
-        <w:tc>
-          <w:tcPr>
-            <w:tcW w:w="1276" w:type="dxa"/>
-          </w:tcPr>
-          <w:p>
-            <w:r>
-              <w:t>Lead time:</w:t>
-            </w:r>
-          </w:p>
-          <w:p/>
-        </w:tc>
-        <w:tc>
-          <w:tcPr>
-            <w:tcW w:w="1417" w:type="dxa"/>
-          </w:tcPr>
-          <w:p/>
-        </w:tc>
-        <w:tc>
-          <w:tcPr>
-            <w:tcW w:w="1985" w:type="dxa"/>
-          </w:tcPr>
-          <w:p>
-            <w:r>
-              <w:t xml:space="preserve">Total </w:t>
-            </w:r>
-          </w:p>
-        </w:tc>
-        <w:tc>
-          <w:tcPr>
-            <w:tcW w:w="4678" w:type="dxa"/>
-            <w:gridSpan w:val="2"/>
-            <w:vMerge w:val="restart"/>
-          </w:tcPr>
-          <w:p>
-            <w:r>
-              <w:t>Note</w:t>
-            </w:r>
-          </w:p>
-          <w:p>
-            <w:r>
-              <w:t>Square</w:t>
-            </w:r>
           </w:p>
         </w:tc>
       </w:tr>
@@ -2544,7 +2643,7 @@
         </w:trPr>
         <w:tc>
           <w:tcPr>
-            <w:tcW w:w="1815" w:type="dxa"/>
+            <w:tcW w:w="1248" w:type="dxa"/>
           </w:tcPr>
           <w:p>
             <w:r>
@@ -2559,47 +2658,53 @@
         </w:tc>
         <w:tc>
           <w:tcPr>
+            <w:tcW w:w="2126" w:type="dxa"/>
+          </w:tcPr>
+          <w:p>
+            <w:r>
+              <w:t>The initial value is a given, but the remaining values are computed with the formula:</w:t>
+            </w:r>
+          </w:p>
+        </w:tc>
+        <w:tc>
+          <w:tcPr>
+            <w:tcW w:w="992" w:type="dxa"/>
+          </w:tcPr>
+          <w:p>
+            <w:r>
+              <w:t>40</w:t>
+            </w:r>
+          </w:p>
+        </w:tc>
+        <w:tc>
+          <w:tcPr>
+            <w:tcW w:w="1276" w:type="dxa"/>
+          </w:tcPr>
+          <w:p/>
+        </w:tc>
+        <w:tc>
+          <w:tcPr>
+            <w:tcW w:w="709" w:type="dxa"/>
+          </w:tcPr>
+          <w:p>
+            <w:r>
+              <w:t>0</w:t>
+            </w:r>
+          </w:p>
+        </w:tc>
+        <w:tc>
+          <w:tcPr>
             <w:tcW w:w="1275" w:type="dxa"/>
           </w:tcPr>
           <w:p>
             <w:r>
-              <w:t>100</w:t>
-            </w:r>
-          </w:p>
-        </w:tc>
-        <w:tc>
-          <w:tcPr>
-            <w:tcW w:w="1275" w:type="dxa"/>
-          </w:tcPr>
-          <w:p>
-            <w:r>
-              <w:t>40</w:t>
-            </w:r>
-          </w:p>
-        </w:tc>
-        <w:tc>
-          <w:tcPr>
-            <w:tcW w:w="1276" w:type="dxa"/>
-          </w:tcPr>
-          <w:p>
-            <w:r>
-              <w:t>0</w:t>
-            </w:r>
-          </w:p>
-        </w:tc>
-        <w:tc>
-          <w:tcPr>
-            <w:tcW w:w="1276" w:type="dxa"/>
-          </w:tcPr>
-          <w:p>
-            <w:r>
               <w:t>(1+scrapt_rate) * Demond Quantity</w:t>
             </w:r>
           </w:p>
         </w:tc>
         <w:tc>
           <w:tcPr>
-            <w:tcW w:w="1276" w:type="dxa"/>
+            <w:tcW w:w="1418" w:type="dxa"/>
           </w:tcPr>
           <w:p>
             <w:r>
@@ -2609,47 +2714,34 @@
         </w:tc>
         <w:tc>
           <w:tcPr>
-            <w:tcW w:w="1276" w:type="dxa"/>
-          </w:tcPr>
-          <w:p>
-            <w:r>
-              <w:t>Required Quantity – Opening Inventory &gt; 0</w:t>
-            </w:r>
-          </w:p>
-        </w:tc>
-        <w:tc>
-          <w:tcPr>
-            <w:tcW w:w="1276" w:type="dxa"/>
-          </w:tcPr>
-          <w:p>
-            <w:r>
-              <w:t>Opening Inventory - Rquired Quantity &gt; 0</w:t>
-            </w:r>
-          </w:p>
-        </w:tc>
-        <w:tc>
-          <w:tcPr>
-            <w:tcW w:w="1276" w:type="dxa"/>
-          </w:tcPr>
-          <w:p/>
-        </w:tc>
-        <w:tc>
-          <w:tcPr>
-            <w:tcW w:w="1417" w:type="dxa"/>
-          </w:tcPr>
-          <w:p/>
-        </w:tc>
-        <w:tc>
-          <w:tcPr>
-            <w:tcW w:w="1985" w:type="dxa"/>
-          </w:tcPr>
-          <w:p/>
-        </w:tc>
-        <w:tc>
-          <w:tcPr>
-            <w:tcW w:w="4678" w:type="dxa"/>
-            <w:gridSpan w:val="2"/>
-            <w:vMerge/>
+            <w:tcW w:w="1559" w:type="dxa"/>
+          </w:tcPr>
+          <w:p>
+            <w:r>
+              <w:t>These are computed based on the net requirements and the lot sizing me</w:t>
+            </w:r>
+            <w:r>
+              <w:t>thod</w:t>
+            </w:r>
+          </w:p>
+        </w:tc>
+        <w:tc>
+          <w:tcPr>
+            <w:tcW w:w="2268" w:type="dxa"/>
+          </w:tcPr>
+          <w:p>
+            <w:r>
+              <w:t xml:space="preserve">This row is the same as the planned order receipts except it is offset by the lead time for the part. This row becomes a portion of the Gross </w:t>
+            </w:r>
+            <w:r>
+              <w:lastRenderedPageBreak/>
+              <w:t>Requirements for parts in the BOM. If a number other than 0 appears as the first entry of this row (cell F15 for P-400), the number indicates the planned order receipts cannot be satisfied with the current lead time. The number indicates the total shortage</w:t>
+            </w:r>
+          </w:p>
+        </w:tc>
+        <w:tc>
+          <w:tcPr>
+            <w:tcW w:w="1843" w:type="dxa"/>
           </w:tcPr>
           <w:p/>
         </w:tc>
@@ -2660,7 +2752,7 @@
         </w:trPr>
         <w:tc>
           <w:tcPr>
-            <w:tcW w:w="1815" w:type="dxa"/>
+            <w:tcW w:w="1248" w:type="dxa"/>
           </w:tcPr>
           <w:p>
             <w:pPr>
@@ -2675,73 +2767,55 @@
         </w:tc>
         <w:tc>
           <w:tcPr>
+            <w:tcW w:w="2126" w:type="dxa"/>
+          </w:tcPr>
+          <w:p/>
+        </w:tc>
+        <w:tc>
+          <w:tcPr>
+            <w:tcW w:w="992" w:type="dxa"/>
+          </w:tcPr>
+          <w:p/>
+        </w:tc>
+        <w:tc>
+          <w:tcPr>
+            <w:tcW w:w="1276" w:type="dxa"/>
+          </w:tcPr>
+          <w:p/>
+        </w:tc>
+        <w:tc>
+          <w:tcPr>
+            <w:tcW w:w="709" w:type="dxa"/>
+          </w:tcPr>
+          <w:p/>
+        </w:tc>
+        <w:tc>
+          <w:tcPr>
             <w:tcW w:w="1275" w:type="dxa"/>
           </w:tcPr>
           <w:p/>
         </w:tc>
         <w:tc>
           <w:tcPr>
-            <w:tcW w:w="1275" w:type="dxa"/>
-          </w:tcPr>
-          <w:p/>
-        </w:tc>
-        <w:tc>
-          <w:tcPr>
-            <w:tcW w:w="1276" w:type="dxa"/>
-          </w:tcPr>
-          <w:p/>
-        </w:tc>
-        <w:tc>
-          <w:tcPr>
-            <w:tcW w:w="1276" w:type="dxa"/>
-          </w:tcPr>
-          <w:p/>
-        </w:tc>
-        <w:tc>
-          <w:tcPr>
-            <w:tcW w:w="1276" w:type="dxa"/>
-          </w:tcPr>
-          <w:p/>
-        </w:tc>
-        <w:tc>
-          <w:tcPr>
-            <w:tcW w:w="1276" w:type="dxa"/>
-          </w:tcPr>
-          <w:p/>
-        </w:tc>
-        <w:tc>
-          <w:tcPr>
-            <w:tcW w:w="1276" w:type="dxa"/>
-          </w:tcPr>
-          <w:p/>
-        </w:tc>
-        <w:tc>
-          <w:tcPr>
-            <w:tcW w:w="1276" w:type="dxa"/>
-          </w:tcPr>
-          <w:p/>
-        </w:tc>
-        <w:tc>
-          <w:tcPr>
-            <w:tcW w:w="1417" w:type="dxa"/>
-          </w:tcPr>
-          <w:p>
-            <w:r>
-              <w:t>0.001</w:t>
-            </w:r>
-          </w:p>
-        </w:tc>
-        <w:tc>
-          <w:tcPr>
-            <w:tcW w:w="1985" w:type="dxa"/>
-          </w:tcPr>
-          <w:p/>
-        </w:tc>
-        <w:tc>
-          <w:tcPr>
-            <w:tcW w:w="4678" w:type="dxa"/>
-            <w:gridSpan w:val="2"/>
-            <w:vMerge/>
+            <w:tcW w:w="1418" w:type="dxa"/>
+          </w:tcPr>
+          <w:p/>
+        </w:tc>
+        <w:tc>
+          <w:tcPr>
+            <w:tcW w:w="1559" w:type="dxa"/>
+          </w:tcPr>
+          <w:p/>
+        </w:tc>
+        <w:tc>
+          <w:tcPr>
+            <w:tcW w:w="2268" w:type="dxa"/>
+          </w:tcPr>
+          <w:p/>
+        </w:tc>
+        <w:tc>
+          <w:tcPr>
+            <w:tcW w:w="1843" w:type="dxa"/>
           </w:tcPr>
           <w:p/>
         </w:tc>
@@ -2752,7 +2826,7 @@
         </w:trPr>
         <w:tc>
           <w:tcPr>
-            <w:tcW w:w="1815" w:type="dxa"/>
+            <w:tcW w:w="1248" w:type="dxa"/>
           </w:tcPr>
           <w:p>
             <w:r>
@@ -2762,85 +2836,67 @@
         </w:tc>
         <w:tc>
           <w:tcPr>
+            <w:tcW w:w="2126" w:type="dxa"/>
+          </w:tcPr>
+          <w:p/>
+        </w:tc>
+        <w:tc>
+          <w:tcPr>
+            <w:tcW w:w="992" w:type="dxa"/>
+          </w:tcPr>
+          <w:p/>
+        </w:tc>
+        <w:tc>
+          <w:tcPr>
+            <w:tcW w:w="1276" w:type="dxa"/>
+          </w:tcPr>
+          <w:p/>
+        </w:tc>
+        <w:tc>
+          <w:tcPr>
+            <w:tcW w:w="709" w:type="dxa"/>
+          </w:tcPr>
+          <w:p>
+            <w:pPr>
+              <w:rPr>
+                <w:lang w:val="en-AU"/>
+              </w:rPr>
+            </w:pPr>
+            <w:r>
+              <w:rPr>
+                <w:lang w:val="en-AU"/>
+              </w:rPr>
+              <w:t>10</w:t>
+            </w:r>
+          </w:p>
+        </w:tc>
+        <w:tc>
+          <w:tcPr>
             <w:tcW w:w="1275" w:type="dxa"/>
           </w:tcPr>
           <w:p/>
         </w:tc>
         <w:tc>
           <w:tcPr>
-            <w:tcW w:w="1275" w:type="dxa"/>
-          </w:tcPr>
-          <w:p/>
-        </w:tc>
-        <w:tc>
-          <w:tcPr>
-            <w:tcW w:w="1276" w:type="dxa"/>
-          </w:tcPr>
-          <w:p>
-            <w:pPr>
-              <w:rPr>
-                <w:lang w:val="en-AU"/>
-              </w:rPr>
-            </w:pPr>
-            <w:r>
-              <w:rPr>
-                <w:lang w:val="en-AU"/>
-              </w:rPr>
-              <w:t>10</w:t>
-            </w:r>
-          </w:p>
-        </w:tc>
-        <w:tc>
-          <w:tcPr>
-            <w:tcW w:w="1276" w:type="dxa"/>
-          </w:tcPr>
-          <w:p/>
-        </w:tc>
-        <w:tc>
-          <w:tcPr>
-            <w:tcW w:w="1276" w:type="dxa"/>
-          </w:tcPr>
-          <w:p/>
-        </w:tc>
-        <w:tc>
-          <w:tcPr>
-            <w:tcW w:w="1276" w:type="dxa"/>
-          </w:tcPr>
-          <w:p/>
-        </w:tc>
-        <w:tc>
-          <w:tcPr>
-            <w:tcW w:w="1276" w:type="dxa"/>
-          </w:tcPr>
-          <w:p/>
-        </w:tc>
-        <w:tc>
-          <w:tcPr>
-            <w:tcW w:w="1276" w:type="dxa"/>
-          </w:tcPr>
-          <w:p/>
-        </w:tc>
-        <w:tc>
-          <w:tcPr>
-            <w:tcW w:w="1417" w:type="dxa"/>
-          </w:tcPr>
-          <w:p/>
-        </w:tc>
-        <w:tc>
-          <w:tcPr>
-            <w:tcW w:w="1985" w:type="dxa"/>
-          </w:tcPr>
-          <w:p/>
-        </w:tc>
-        <w:tc>
-          <w:tcPr>
-            <w:tcW w:w="2126" w:type="dxa"/>
-          </w:tcPr>
-          <w:p/>
-        </w:tc>
-        <w:tc>
-          <w:tcPr>
-            <w:tcW w:w="2552" w:type="dxa"/>
+            <w:tcW w:w="1418" w:type="dxa"/>
+          </w:tcPr>
+          <w:p/>
+        </w:tc>
+        <w:tc>
+          <w:tcPr>
+            <w:tcW w:w="1559" w:type="dxa"/>
+          </w:tcPr>
+          <w:p/>
+        </w:tc>
+        <w:tc>
+          <w:tcPr>
+            <w:tcW w:w="2268" w:type="dxa"/>
+          </w:tcPr>
+          <w:p/>
+        </w:tc>
+        <w:tc>
+          <w:tcPr>
+            <w:tcW w:w="1843" w:type="dxa"/>
           </w:tcPr>
           <w:p/>
         </w:tc>
@@ -2851,9 +2907,37 @@
         </w:trPr>
         <w:tc>
           <w:tcPr>
-            <w:tcW w:w="1815" w:type="dxa"/>
-          </w:tcPr>
-          <w:p/>
+            <w:tcW w:w="1248" w:type="dxa"/>
+          </w:tcPr>
+          <w:p/>
+        </w:tc>
+        <w:tc>
+          <w:tcPr>
+            <w:tcW w:w="2126" w:type="dxa"/>
+          </w:tcPr>
+          <w:p/>
+        </w:tc>
+        <w:tc>
+          <w:tcPr>
+            <w:tcW w:w="992" w:type="dxa"/>
+          </w:tcPr>
+          <w:p/>
+        </w:tc>
+        <w:tc>
+          <w:tcPr>
+            <w:tcW w:w="1276" w:type="dxa"/>
+          </w:tcPr>
+          <w:p/>
+        </w:tc>
+        <w:tc>
+          <w:tcPr>
+            <w:tcW w:w="709" w:type="dxa"/>
+          </w:tcPr>
+          <w:p>
+            <w:r>
+              <w:t>1</w:t>
+            </w:r>
+          </w:p>
         </w:tc>
         <w:tc>
           <w:tcPr>
@@ -2863,75 +2947,25 @@
         </w:tc>
         <w:tc>
           <w:tcPr>
-            <w:tcW w:w="1275" w:type="dxa"/>
-          </w:tcPr>
-          <w:p/>
-        </w:tc>
-        <w:tc>
-          <w:tcPr>
-            <w:tcW w:w="1276" w:type="dxa"/>
-          </w:tcPr>
-          <w:p>
-            <w:r>
-              <w:t>1</w:t>
-            </w:r>
-          </w:p>
-        </w:tc>
-        <w:tc>
-          <w:tcPr>
-            <w:tcW w:w="1276" w:type="dxa"/>
-          </w:tcPr>
-          <w:p/>
-        </w:tc>
-        <w:tc>
-          <w:tcPr>
-            <w:tcW w:w="1276" w:type="dxa"/>
-          </w:tcPr>
-          <w:p/>
-        </w:tc>
-        <w:tc>
-          <w:tcPr>
-            <w:tcW w:w="1276" w:type="dxa"/>
-          </w:tcPr>
-          <w:p/>
-        </w:tc>
-        <w:tc>
-          <w:tcPr>
-            <w:tcW w:w="1276" w:type="dxa"/>
-          </w:tcPr>
-          <w:p/>
-        </w:tc>
-        <w:tc>
-          <w:tcPr>
-            <w:tcW w:w="1276" w:type="dxa"/>
-          </w:tcPr>
-          <w:p/>
-        </w:tc>
-        <w:tc>
-          <w:tcPr>
-            <w:tcW w:w="1417" w:type="dxa"/>
-          </w:tcPr>
-          <w:p/>
-        </w:tc>
-        <w:tc>
-          <w:tcPr>
-            <w:tcW w:w="1985" w:type="dxa"/>
-          </w:tcPr>
-          <w:p>
-            <w:r>
-              <w:t>10000*(1+0.001%)</w:t>
-            </w:r>
-          </w:p>
-        </w:tc>
-        <w:tc>
-          <w:tcPr>
-            <w:tcW w:w="2126" w:type="dxa"/>
-          </w:tcPr>
-          <w:p/>
-        </w:tc>
-        <w:tc>
-          <w:tcPr>
-            <w:tcW w:w="2552" w:type="dxa"/>
+            <w:tcW w:w="1418" w:type="dxa"/>
+          </w:tcPr>
+          <w:p/>
+        </w:tc>
+        <w:tc>
+          <w:tcPr>
+            <w:tcW w:w="1559" w:type="dxa"/>
+          </w:tcPr>
+          <w:p/>
+        </w:tc>
+        <w:tc>
+          <w:tcPr>
+            <w:tcW w:w="2268" w:type="dxa"/>
+          </w:tcPr>
+          <w:p/>
+        </w:tc>
+        <w:tc>
+          <w:tcPr>
+            <w:tcW w:w="1843" w:type="dxa"/>
           </w:tcPr>
           <w:p/>
         </w:tc>
@@ -2942,9 +2976,37 @@
         </w:trPr>
         <w:tc>
           <w:tcPr>
-            <w:tcW w:w="1815" w:type="dxa"/>
-          </w:tcPr>
-          <w:p/>
+            <w:tcW w:w="1248" w:type="dxa"/>
+          </w:tcPr>
+          <w:p/>
+        </w:tc>
+        <w:tc>
+          <w:tcPr>
+            <w:tcW w:w="2126" w:type="dxa"/>
+          </w:tcPr>
+          <w:p/>
+        </w:tc>
+        <w:tc>
+          <w:tcPr>
+            <w:tcW w:w="992" w:type="dxa"/>
+          </w:tcPr>
+          <w:p/>
+        </w:tc>
+        <w:tc>
+          <w:tcPr>
+            <w:tcW w:w="1276" w:type="dxa"/>
+          </w:tcPr>
+          <w:p/>
+        </w:tc>
+        <w:tc>
+          <w:tcPr>
+            <w:tcW w:w="709" w:type="dxa"/>
+          </w:tcPr>
+          <w:p>
+            <w:r>
+              <w:t>8</w:t>
+            </w:r>
+          </w:p>
         </w:tc>
         <w:tc>
           <w:tcPr>
@@ -2954,75 +3016,25 @@
         </w:tc>
         <w:tc>
           <w:tcPr>
-            <w:tcW w:w="1275" w:type="dxa"/>
-          </w:tcPr>
-          <w:p/>
-        </w:tc>
-        <w:tc>
-          <w:tcPr>
-            <w:tcW w:w="1276" w:type="dxa"/>
-          </w:tcPr>
-          <w:p>
-            <w:r>
-              <w:t>8</w:t>
-            </w:r>
-          </w:p>
-        </w:tc>
-        <w:tc>
-          <w:tcPr>
-            <w:tcW w:w="1276" w:type="dxa"/>
-          </w:tcPr>
-          <w:p/>
-        </w:tc>
-        <w:tc>
-          <w:tcPr>
-            <w:tcW w:w="1276" w:type="dxa"/>
-          </w:tcPr>
-          <w:p/>
-        </w:tc>
-        <w:tc>
-          <w:tcPr>
-            <w:tcW w:w="1276" w:type="dxa"/>
-          </w:tcPr>
-          <w:p/>
-        </w:tc>
-        <w:tc>
-          <w:tcPr>
-            <w:tcW w:w="1276" w:type="dxa"/>
-          </w:tcPr>
-          <w:p/>
-        </w:tc>
-        <w:tc>
-          <w:tcPr>
-            <w:tcW w:w="1276" w:type="dxa"/>
-          </w:tcPr>
-          <w:p/>
-        </w:tc>
-        <w:tc>
-          <w:tcPr>
-            <w:tcW w:w="1417" w:type="dxa"/>
-          </w:tcPr>
-          <w:p/>
-        </w:tc>
-        <w:tc>
-          <w:tcPr>
-            <w:tcW w:w="1985" w:type="dxa"/>
-          </w:tcPr>
-          <w:p>
-            <w:r>
-              <w:t>50</w:t>
-            </w:r>
-          </w:p>
-        </w:tc>
-        <w:tc>
-          <w:tcPr>
-            <w:tcW w:w="2126" w:type="dxa"/>
-          </w:tcPr>
-          <w:p/>
-        </w:tc>
-        <w:tc>
-          <w:tcPr>
-            <w:tcW w:w="2552" w:type="dxa"/>
+            <w:tcW w:w="1418" w:type="dxa"/>
+          </w:tcPr>
+          <w:p/>
+        </w:tc>
+        <w:tc>
+          <w:tcPr>
+            <w:tcW w:w="1559" w:type="dxa"/>
+          </w:tcPr>
+          <w:p/>
+        </w:tc>
+        <w:tc>
+          <w:tcPr>
+            <w:tcW w:w="2268" w:type="dxa"/>
+          </w:tcPr>
+          <w:p/>
+        </w:tc>
+        <w:tc>
+          <w:tcPr>
+            <w:tcW w:w="1843" w:type="dxa"/>
           </w:tcPr>
           <w:p/>
         </w:tc>
@@ -3033,9 +3045,37 @@
         </w:trPr>
         <w:tc>
           <w:tcPr>
-            <w:tcW w:w="1815" w:type="dxa"/>
-          </w:tcPr>
-          <w:p/>
+            <w:tcW w:w="1248" w:type="dxa"/>
+          </w:tcPr>
+          <w:p/>
+        </w:tc>
+        <w:tc>
+          <w:tcPr>
+            <w:tcW w:w="2126" w:type="dxa"/>
+          </w:tcPr>
+          <w:p/>
+        </w:tc>
+        <w:tc>
+          <w:tcPr>
+            <w:tcW w:w="992" w:type="dxa"/>
+          </w:tcPr>
+          <w:p/>
+        </w:tc>
+        <w:tc>
+          <w:tcPr>
+            <w:tcW w:w="1276" w:type="dxa"/>
+          </w:tcPr>
+          <w:p/>
+        </w:tc>
+        <w:tc>
+          <w:tcPr>
+            <w:tcW w:w="709" w:type="dxa"/>
+          </w:tcPr>
+          <w:p>
+            <w:r>
+              <w:t>10</w:t>
+            </w:r>
+          </w:p>
         </w:tc>
         <w:tc>
           <w:tcPr>
@@ -3045,75 +3085,25 @@
         </w:tc>
         <w:tc>
           <w:tcPr>
-            <w:tcW w:w="1275" w:type="dxa"/>
-          </w:tcPr>
-          <w:p/>
-        </w:tc>
-        <w:tc>
-          <w:tcPr>
-            <w:tcW w:w="1276" w:type="dxa"/>
-          </w:tcPr>
-          <w:p>
-            <w:r>
-              <w:t>10</w:t>
-            </w:r>
-          </w:p>
-        </w:tc>
-        <w:tc>
-          <w:tcPr>
-            <w:tcW w:w="1276" w:type="dxa"/>
-          </w:tcPr>
-          <w:p/>
-        </w:tc>
-        <w:tc>
-          <w:tcPr>
-            <w:tcW w:w="1276" w:type="dxa"/>
-          </w:tcPr>
-          <w:p/>
-        </w:tc>
-        <w:tc>
-          <w:tcPr>
-            <w:tcW w:w="1276" w:type="dxa"/>
-          </w:tcPr>
-          <w:p/>
-        </w:tc>
-        <w:tc>
-          <w:tcPr>
-            <w:tcW w:w="1276" w:type="dxa"/>
-          </w:tcPr>
-          <w:p/>
-        </w:tc>
-        <w:tc>
-          <w:tcPr>
-            <w:tcW w:w="1276" w:type="dxa"/>
-          </w:tcPr>
-          <w:p/>
-        </w:tc>
-        <w:tc>
-          <w:tcPr>
-            <w:tcW w:w="1417" w:type="dxa"/>
-          </w:tcPr>
-          <w:p/>
-        </w:tc>
-        <w:tc>
-          <w:tcPr>
-            <w:tcW w:w="1985" w:type="dxa"/>
-          </w:tcPr>
-          <w:p>
-            <w:r>
-              <w:t>10</w:t>
-            </w:r>
-          </w:p>
-        </w:tc>
-        <w:tc>
-          <w:tcPr>
-            <w:tcW w:w="2126" w:type="dxa"/>
-          </w:tcPr>
-          <w:p/>
-        </w:tc>
-        <w:tc>
-          <w:tcPr>
-            <w:tcW w:w="2552" w:type="dxa"/>
+            <w:tcW w:w="1418" w:type="dxa"/>
+          </w:tcPr>
+          <w:p/>
+        </w:tc>
+        <w:tc>
+          <w:tcPr>
+            <w:tcW w:w="1559" w:type="dxa"/>
+          </w:tcPr>
+          <w:p/>
+        </w:tc>
+        <w:tc>
+          <w:tcPr>
+            <w:tcW w:w="2268" w:type="dxa"/>
+          </w:tcPr>
+          <w:p/>
+        </w:tc>
+        <w:tc>
+          <w:tcPr>
+            <w:tcW w:w="1843" w:type="dxa"/>
           </w:tcPr>
           <w:p/>
         </w:tc>
@@ -3124,9 +3114,37 @@
         </w:trPr>
         <w:tc>
           <w:tcPr>
-            <w:tcW w:w="1815" w:type="dxa"/>
-          </w:tcPr>
-          <w:p/>
+            <w:tcW w:w="1248" w:type="dxa"/>
+          </w:tcPr>
+          <w:p/>
+        </w:tc>
+        <w:tc>
+          <w:tcPr>
+            <w:tcW w:w="2126" w:type="dxa"/>
+          </w:tcPr>
+          <w:p/>
+        </w:tc>
+        <w:tc>
+          <w:tcPr>
+            <w:tcW w:w="992" w:type="dxa"/>
+          </w:tcPr>
+          <w:p/>
+        </w:tc>
+        <w:tc>
+          <w:tcPr>
+            <w:tcW w:w="1276" w:type="dxa"/>
+          </w:tcPr>
+          <w:p/>
+        </w:tc>
+        <w:tc>
+          <w:tcPr>
+            <w:tcW w:w="709" w:type="dxa"/>
+          </w:tcPr>
+          <w:p>
+            <w:r>
+              <w:t>4</w:t>
+            </w:r>
+          </w:p>
         </w:tc>
         <w:tc>
           <w:tcPr>
@@ -3136,75 +3154,25 @@
         </w:tc>
         <w:tc>
           <w:tcPr>
-            <w:tcW w:w="1275" w:type="dxa"/>
-          </w:tcPr>
-          <w:p/>
-        </w:tc>
-        <w:tc>
-          <w:tcPr>
-            <w:tcW w:w="1276" w:type="dxa"/>
-          </w:tcPr>
-          <w:p>
-            <w:r>
-              <w:t>4</w:t>
-            </w:r>
-          </w:p>
-        </w:tc>
-        <w:tc>
-          <w:tcPr>
-            <w:tcW w:w="1276" w:type="dxa"/>
-          </w:tcPr>
-          <w:p/>
-        </w:tc>
-        <w:tc>
-          <w:tcPr>
-            <w:tcW w:w="1276" w:type="dxa"/>
-          </w:tcPr>
-          <w:p/>
-        </w:tc>
-        <w:tc>
-          <w:tcPr>
-            <w:tcW w:w="1276" w:type="dxa"/>
-          </w:tcPr>
-          <w:p/>
-        </w:tc>
-        <w:tc>
-          <w:tcPr>
-            <w:tcW w:w="1276" w:type="dxa"/>
-          </w:tcPr>
-          <w:p/>
-        </w:tc>
-        <w:tc>
-          <w:tcPr>
-            <w:tcW w:w="1276" w:type="dxa"/>
-          </w:tcPr>
-          <w:p/>
-        </w:tc>
-        <w:tc>
-          <w:tcPr>
-            <w:tcW w:w="1417" w:type="dxa"/>
-          </w:tcPr>
-          <w:p/>
-        </w:tc>
-        <w:tc>
-          <w:tcPr>
-            <w:tcW w:w="1985" w:type="dxa"/>
-          </w:tcPr>
-          <w:p>
-            <w:r>
-              <w:t>4*10000*(1+0.001%)</w:t>
-            </w:r>
-          </w:p>
-        </w:tc>
-        <w:tc>
-          <w:tcPr>
-            <w:tcW w:w="2126" w:type="dxa"/>
-          </w:tcPr>
-          <w:p/>
-        </w:tc>
-        <w:tc>
-          <w:tcPr>
-            <w:tcW w:w="2552" w:type="dxa"/>
+            <w:tcW w:w="1418" w:type="dxa"/>
+          </w:tcPr>
+          <w:p/>
+        </w:tc>
+        <w:tc>
+          <w:tcPr>
+            <w:tcW w:w="1559" w:type="dxa"/>
+          </w:tcPr>
+          <w:p/>
+        </w:tc>
+        <w:tc>
+          <w:tcPr>
+            <w:tcW w:w="2268" w:type="dxa"/>
+          </w:tcPr>
+          <w:p/>
+        </w:tc>
+        <w:tc>
+          <w:tcPr>
+            <w:tcW w:w="1843" w:type="dxa"/>
           </w:tcPr>
           <w:p/>
         </w:tc>
@@ -3215,9 +3183,37 @@
         </w:trPr>
         <w:tc>
           <w:tcPr>
-            <w:tcW w:w="1815" w:type="dxa"/>
-          </w:tcPr>
-          <w:p/>
+            <w:tcW w:w="1248" w:type="dxa"/>
+          </w:tcPr>
+          <w:p/>
+        </w:tc>
+        <w:tc>
+          <w:tcPr>
+            <w:tcW w:w="2126" w:type="dxa"/>
+          </w:tcPr>
+          <w:p/>
+        </w:tc>
+        <w:tc>
+          <w:tcPr>
+            <w:tcW w:w="992" w:type="dxa"/>
+          </w:tcPr>
+          <w:p/>
+        </w:tc>
+        <w:tc>
+          <w:tcPr>
+            <w:tcW w:w="1276" w:type="dxa"/>
+          </w:tcPr>
+          <w:p/>
+        </w:tc>
+        <w:tc>
+          <w:tcPr>
+            <w:tcW w:w="709" w:type="dxa"/>
+          </w:tcPr>
+          <w:p>
+            <w:r>
+              <w:t>5</w:t>
+            </w:r>
+          </w:p>
         </w:tc>
         <w:tc>
           <w:tcPr>
@@ -3227,81 +3223,25 @@
         </w:tc>
         <w:tc>
           <w:tcPr>
-            <w:tcW w:w="1275" w:type="dxa"/>
-          </w:tcPr>
-          <w:p/>
-        </w:tc>
-        <w:tc>
-          <w:tcPr>
-            <w:tcW w:w="1276" w:type="dxa"/>
-          </w:tcPr>
-          <w:p>
-            <w:r>
-              <w:t>5</w:t>
-            </w:r>
-          </w:p>
-        </w:tc>
-        <w:tc>
-          <w:tcPr>
-            <w:tcW w:w="1276" w:type="dxa"/>
-          </w:tcPr>
-          <w:p/>
-        </w:tc>
-        <w:tc>
-          <w:tcPr>
-            <w:tcW w:w="1276" w:type="dxa"/>
-          </w:tcPr>
-          <w:p/>
-        </w:tc>
-        <w:tc>
-          <w:tcPr>
-            <w:tcW w:w="1276" w:type="dxa"/>
-          </w:tcPr>
-          <w:p/>
-        </w:tc>
-        <w:tc>
-          <w:tcPr>
-            <w:tcW w:w="1276" w:type="dxa"/>
-          </w:tcPr>
-          <w:p/>
-        </w:tc>
-        <w:tc>
-          <w:tcPr>
-            <w:tcW w:w="1276" w:type="dxa"/>
-          </w:tcPr>
-          <w:p/>
-        </w:tc>
-        <w:tc>
-          <w:tcPr>
-            <w:tcW w:w="1417" w:type="dxa"/>
-          </w:tcPr>
-          <w:p>
-            <w:pPr>
-              <w:rPr>
-                <w:strike/>
-              </w:rPr>
-            </w:pPr>
-          </w:p>
-        </w:tc>
-        <w:tc>
-          <w:tcPr>
-            <w:tcW w:w="1985" w:type="dxa"/>
-          </w:tcPr>
-          <w:p>
-            <w:r>
-              <w:t>5</w:t>
-            </w:r>
-          </w:p>
-        </w:tc>
-        <w:tc>
-          <w:tcPr>
-            <w:tcW w:w="2126" w:type="dxa"/>
-          </w:tcPr>
-          <w:p/>
-        </w:tc>
-        <w:tc>
-          <w:tcPr>
-            <w:tcW w:w="2552" w:type="dxa"/>
+            <w:tcW w:w="1418" w:type="dxa"/>
+          </w:tcPr>
+          <w:p/>
+        </w:tc>
+        <w:tc>
+          <w:tcPr>
+            <w:tcW w:w="1559" w:type="dxa"/>
+          </w:tcPr>
+          <w:p/>
+        </w:tc>
+        <w:tc>
+          <w:tcPr>
+            <w:tcW w:w="2268" w:type="dxa"/>
+          </w:tcPr>
+          <w:p/>
+        </w:tc>
+        <w:tc>
+          <w:tcPr>
+            <w:tcW w:w="1843" w:type="dxa"/>
           </w:tcPr>
           <w:p/>
         </w:tc>
@@ -4075,7 +4015,6 @@
     <w:name w:val="Hyperlink"/>
     <w:basedOn w:val="DefaultParagraphFont"/>
     <w:uiPriority w:val="99"/>
-    <w:semiHidden/>
     <w:unhideWhenUsed/>
     <w:rsid w:val="00754270"/>
     <w:rPr>
@@ -4108,6 +4047,18 @@
     <w:rPr>
       <w:color w:val="800080" w:themeColor="followedHyperlink"/>
       <w:u w:val="single"/>
+    </w:rPr>
+  </w:style>
+  <w:style w:type="character" w:styleId="UnresolvedMention">
+    <w:name w:val="Unresolved Mention"/>
+    <w:basedOn w:val="DefaultParagraphFont"/>
+    <w:uiPriority w:val="99"/>
+    <w:semiHidden/>
+    <w:unhideWhenUsed/>
+    <w:rsid w:val="00DE14F6"/>
+    <w:rPr>
+      <w:color w:val="605E5C"/>
+      <w:shd w:val="clear" w:color="auto" w:fill="E1DFDD"/>
     </w:rPr>
   </w:style>
 </w:styles>

</xml_diff>

<commit_message>
update mps table design
</commit_message>
<xml_diff>
--- a/design-doc/Inputs design/2-MPS-Configuration.docx
+++ b/design-doc/Inputs design/2-MPS-Configuration.docx
@@ -107,7 +107,15 @@
         </w:numPr>
       </w:pPr>
       <w:r>
-        <w:t xml:space="preserve">MPS only figures following items : length of horizon (this is input of start product date to production completed date), </w:t>
+        <w:t xml:space="preserve">MPS only figures following </w:t>
+      </w:r>
+      <w:proofErr w:type="gramStart"/>
+      <w:r>
+        <w:t>items :</w:t>
+      </w:r>
+      <w:proofErr w:type="gramEnd"/>
+      <w:r>
+        <w:t xml:space="preserve"> length of horizon (this is input of start product date to production completed date), </w:t>
       </w:r>
       <w:r>
         <w:t xml:space="preserve">how many </w:t>
@@ -194,7 +202,39 @@
         </w:numPr>
       </w:pPr>
       <w:r>
-        <w:t>Need to configure period type (day, week, month), how many days available in a given period to handle holiday etc. ( 8 hours, 16 hours etc, 5 dyas or 7 days etc)</w:t>
+        <w:t xml:space="preserve">Need to configure period type (day, week, month), how many days available in a given period to handle holiday etc. </w:t>
+      </w:r>
+      <w:proofErr w:type="gramStart"/>
+      <w:r>
+        <w:t>( 8</w:t>
+      </w:r>
+      <w:proofErr w:type="gramEnd"/>
+      <w:r>
+        <w:t xml:space="preserve"> hours, 16 hours </w:t>
+      </w:r>
+      <w:proofErr w:type="spellStart"/>
+      <w:r>
+        <w:t>etc</w:t>
+      </w:r>
+      <w:proofErr w:type="spellEnd"/>
+      <w:r>
+        <w:t xml:space="preserve">, 5 </w:t>
+      </w:r>
+      <w:proofErr w:type="spellStart"/>
+      <w:r>
+        <w:t>dyas</w:t>
+      </w:r>
+      <w:proofErr w:type="spellEnd"/>
+      <w:r>
+        <w:t xml:space="preserve"> or 7 days </w:t>
+      </w:r>
+      <w:proofErr w:type="spellStart"/>
+      <w:r>
+        <w:t>etc</w:t>
+      </w:r>
+      <w:proofErr w:type="spellEnd"/>
+      <w:r>
+        <w:t>)</w:t>
       </w:r>
       <w:r>
         <w:t xml:space="preserve">, shift cost </w:t>
@@ -245,18 +285,22 @@
       <w:r>
         <w:t>((</w:t>
       </w:r>
+      <w:proofErr w:type="spellStart"/>
       <w:r>
         <w:t>regularTimePerEmployeePerDay</w:t>
       </w:r>
+      <w:proofErr w:type="spellEnd"/>
       <w:r>
         <w:t xml:space="preserve">* </w:t>
       </w:r>
+      <w:proofErr w:type="spellStart"/>
       <w:r>
         <w:t>InitialNumber</w:t>
       </w:r>
       <w:r>
         <w:t>Employee</w:t>
       </w:r>
+      <w:proofErr w:type="spellEnd"/>
       <w:r>
         <w:t>)</w:t>
       </w:r>
@@ -264,23 +308,35 @@
         <w:t xml:space="preserve"> </w:t>
       </w:r>
       <w:r>
-        <w:t xml:space="preserve">/ HoursNeededPerUnitPerEmployeePerDay </w:t>
+        <w:t xml:space="preserve">/ </w:t>
+      </w:r>
+      <w:proofErr w:type="spellStart"/>
+      <w:proofErr w:type="gramStart"/>
+      <w:r>
+        <w:t>HoursNeededPerUnitPerEmployeePerDay</w:t>
+      </w:r>
+      <w:proofErr w:type="spellEnd"/>
+      <w:r>
+        <w:t xml:space="preserve"> </w:t>
       </w:r>
       <w:r>
         <w:t>)</w:t>
       </w:r>
+      <w:proofErr w:type="gramEnd"/>
       <w:r>
         <w:t xml:space="preserve"> * period </w:t>
       </w:r>
       <w:r>
         <w:t xml:space="preserve">= </w:t>
       </w:r>
+      <w:proofErr w:type="spellStart"/>
       <w:r>
         <w:t>ProductMakePer</w:t>
       </w:r>
       <w:r>
         <w:t>Period</w:t>
       </w:r>
+      <w:proofErr w:type="spellEnd"/>
       <w:r>
         <w:t>;</w:t>
       </w:r>
@@ -293,13 +349,25 @@
     </w:p>
     <w:p>
       <w:r>
-        <w:t>Demand/ProductMakePer</w:t>
-      </w:r>
-      <w:r>
-        <w:t xml:space="preserve">Period </w:t>
-      </w:r>
-      <w:r>
-        <w:t>= total</w:t>
+        <w:t>Demand/</w:t>
+      </w:r>
+      <w:proofErr w:type="spellStart"/>
+      <w:r>
+        <w:t>ProductMakePer</w:t>
+      </w:r>
+      <w:r>
+        <w:t>Period</w:t>
+      </w:r>
+      <w:proofErr w:type="spellEnd"/>
+      <w:r>
+        <w:t xml:space="preserve"> </w:t>
+      </w:r>
+      <w:r>
+        <w:t xml:space="preserve">= </w:t>
+      </w:r>
+      <w:proofErr w:type="spellStart"/>
+      <w:r>
+        <w:t>total</w:t>
       </w:r>
       <w:r>
         <w:t>Regular</w:t>
@@ -308,7 +376,11 @@
         <w:t>Period</w:t>
       </w:r>
       <w:r>
-        <w:t>Needed &lt;</w:t>
+        <w:t>Needed</w:t>
+      </w:r>
+      <w:proofErr w:type="spellEnd"/>
+      <w:r>
+        <w:t xml:space="preserve"> &lt;</w:t>
       </w:r>
       <w:r>
         <w:t>=</w:t>
@@ -324,21 +396,33 @@
       <w:r>
         <w:t xml:space="preserve">Cost: </w:t>
       </w:r>
-      <w:r>
-        <w:t>costPerRegularHour*</w:t>
+      <w:proofErr w:type="spellStart"/>
+      <w:r>
+        <w:t>costPerRegularHour</w:t>
+      </w:r>
+      <w:proofErr w:type="spellEnd"/>
+      <w:r>
+        <w:t>*</w:t>
       </w:r>
       <w:r>
         <w:t xml:space="preserve"> </w:t>
       </w:r>
-      <w:r>
-        <w:t>regularTimePerEmployeePerDay*</w:t>
+      <w:proofErr w:type="spellStart"/>
+      <w:r>
+        <w:t>regularTimePerEmployeePerDay</w:t>
+      </w:r>
+      <w:proofErr w:type="spellEnd"/>
+      <w:r>
+        <w:t>*</w:t>
       </w:r>
       <w:r>
         <w:t xml:space="preserve"> </w:t>
       </w:r>
+      <w:proofErr w:type="spellStart"/>
       <w:r>
         <w:t>InitialNumberEmployee</w:t>
       </w:r>
+      <w:proofErr w:type="spellEnd"/>
       <w:r>
         <w:t xml:space="preserve"> * period</w:t>
       </w:r>
@@ -371,29 +455,73 @@
       <w:r>
         <w:t xml:space="preserve"> (if </w:t>
       </w:r>
-      <w:r>
-        <w:t xml:space="preserve">totalRegularPeriodNeeded &gt; period </w:t>
+      <w:proofErr w:type="spellStart"/>
+      <w:r>
+        <w:t>totalRegularPeriodNeeded</w:t>
+      </w:r>
+      <w:proofErr w:type="spellEnd"/>
+      <w:r>
+        <w:t xml:space="preserve"> &gt; </w:t>
+      </w:r>
+      <w:proofErr w:type="gramStart"/>
+      <w:r>
+        <w:t xml:space="preserve">period </w:t>
       </w:r>
       <w:r>
         <w:t>)</w:t>
       </w:r>
+      <w:proofErr w:type="gramEnd"/>
     </w:p>
     <w:p>
       <w:r>
         <w:t>(</w:t>
       </w:r>
       <w:r>
-        <w:t xml:space="preserve">(overimePerEmployeePerDay * InitialNumberEmployee) / HoursNeededPerUnitPerEmployeePerDay </w:t>
-      </w:r>
-      <w:r>
-        <w:t xml:space="preserve">) * period </w:t>
-      </w:r>
-      <w:r>
-        <w:t>= ProductMakeOverTimePer</w:t>
+        <w:t>(</w:t>
+      </w:r>
+      <w:proofErr w:type="spellStart"/>
+      <w:r>
+        <w:t>overimePerEmployeePerDay</w:t>
+      </w:r>
+      <w:proofErr w:type="spellEnd"/>
+      <w:r>
+        <w:t xml:space="preserve"> * </w:t>
+      </w:r>
+      <w:proofErr w:type="spellStart"/>
+      <w:r>
+        <w:t>InitialNumberEmployee</w:t>
+      </w:r>
+      <w:proofErr w:type="spellEnd"/>
+      <w:r>
+        <w:t xml:space="preserve">) / </w:t>
+      </w:r>
+      <w:proofErr w:type="spellStart"/>
+      <w:proofErr w:type="gramStart"/>
+      <w:r>
+        <w:t>HoursNeededPerUnitPerEmployeePerDay</w:t>
+      </w:r>
+      <w:proofErr w:type="spellEnd"/>
+      <w:r>
+        <w:t xml:space="preserve"> </w:t>
+      </w:r>
+      <w:r>
+        <w:t>)</w:t>
+      </w:r>
+      <w:proofErr w:type="gramEnd"/>
+      <w:r>
+        <w:t xml:space="preserve"> * period </w:t>
+      </w:r>
+      <w:r>
+        <w:t xml:space="preserve">= </w:t>
+      </w:r>
+      <w:proofErr w:type="spellStart"/>
+      <w:r>
+        <w:t>ProductMakeOverTimePer</w:t>
       </w:r>
       <w:r>
         <w:t>Period</w:t>
       </w:r>
+      <w:proofErr w:type="spellEnd"/>
       <w:r>
         <w:t xml:space="preserve">;  </w:t>
       </w:r>
@@ -402,28 +530,64 @@
       <w:r>
         <w:t xml:space="preserve">(Demand – </w:t>
       </w:r>
+      <w:proofErr w:type="spellStart"/>
       <w:r>
         <w:t>totalRegularPeriodNeeded</w:t>
       </w:r>
+      <w:proofErr w:type="spellEnd"/>
       <w:r>
         <w:t>)/</w:t>
       </w:r>
       <w:r>
         <w:t xml:space="preserve"> </w:t>
       </w:r>
-      <w:r>
-        <w:t>ProductMakeOverTimePerPeriod = totalOvertimePeriosNeeded &lt;= period</w:t>
-      </w:r>
-    </w:p>
-    <w:p>
-      <w:r>
-        <w:t>Cost: costPerOvertimeHour * overimePerEmployeePerDay *</w:t>
+      <w:proofErr w:type="spellStart"/>
+      <w:r>
+        <w:t>ProductMakeOverTimePerPeriod</w:t>
+      </w:r>
+      <w:proofErr w:type="spellEnd"/>
+      <w:r>
+        <w:t xml:space="preserve"> = </w:t>
+      </w:r>
+      <w:proofErr w:type="spellStart"/>
+      <w:r>
+        <w:t>totalOvertimePeriosNeeded</w:t>
+      </w:r>
+      <w:proofErr w:type="spellEnd"/>
+      <w:r>
+        <w:t xml:space="preserve"> &lt;= period</w:t>
+      </w:r>
+    </w:p>
+    <w:p>
+      <w:r>
+        <w:t xml:space="preserve">Cost: </w:t>
+      </w:r>
+      <w:proofErr w:type="spellStart"/>
+      <w:r>
+        <w:t>costPerOvertimeHour</w:t>
+      </w:r>
+      <w:proofErr w:type="spellEnd"/>
+      <w:r>
+        <w:t xml:space="preserve"> * </w:t>
+      </w:r>
+      <w:proofErr w:type="spellStart"/>
+      <w:r>
+        <w:t>overimePerEmployeePerDay</w:t>
+      </w:r>
+      <w:proofErr w:type="spellEnd"/>
+      <w:r>
+        <w:t xml:space="preserve"> *</w:t>
       </w:r>
       <w:r>
         <w:t xml:space="preserve"> </w:t>
       </w:r>
-      <w:r>
-        <w:t>InitialNumberEmployee * period</w:t>
+      <w:proofErr w:type="spellStart"/>
+      <w:r>
+        <w:t>InitialNumberEmployee</w:t>
+      </w:r>
+      <w:proofErr w:type="spellEnd"/>
+      <w:r>
+        <w:t xml:space="preserve"> * period</w:t>
       </w:r>
     </w:p>
     <w:p>
@@ -440,8 +604,21 @@
         <w:t xml:space="preserve">: </w:t>
       </w:r>
       <w:r>
-        <w:t>(if totalOvertimePeriosNeeded &gt; period )</w:t>
-      </w:r>
+        <w:t xml:space="preserve">(if </w:t>
+      </w:r>
+      <w:proofErr w:type="spellStart"/>
+      <w:r>
+        <w:t>totalOvertimePeriosNeeded</w:t>
+      </w:r>
+      <w:proofErr w:type="spellEnd"/>
+      <w:r>
+        <w:t xml:space="preserve"> &gt; </w:t>
+      </w:r>
+      <w:proofErr w:type="gramStart"/>
+      <w:r>
+        <w:t>period )</w:t>
+      </w:r>
+      <w:proofErr w:type="gramEnd"/>
     </w:p>
     <w:p>
       <w:pPr>
@@ -458,7 +635,36 @@
     </w:p>
     <w:p>
       <w:r>
-        <w:t xml:space="preserve">((regularTimePerEmployeePerDay* InitialNumberEmployee) / HoursNeededPerUnitPerEmployeePerDay ) * period = </w:t>
+        <w:t>((</w:t>
+      </w:r>
+      <w:proofErr w:type="spellStart"/>
+      <w:r>
+        <w:t>regularTimePerEmployeePerDay</w:t>
+      </w:r>
+      <w:proofErr w:type="spellEnd"/>
+      <w:r>
+        <w:t xml:space="preserve">* </w:t>
+      </w:r>
+      <w:proofErr w:type="spellStart"/>
+      <w:r>
+        <w:t>InitialNumberEmployee</w:t>
+      </w:r>
+      <w:proofErr w:type="spellEnd"/>
+      <w:r>
+        <w:t xml:space="preserve">) / </w:t>
+      </w:r>
+      <w:proofErr w:type="spellStart"/>
+      <w:proofErr w:type="gramStart"/>
+      <w:r>
+        <w:t>HoursNeededPerUnitPerEmployeePerDay</w:t>
+      </w:r>
+      <w:proofErr w:type="spellEnd"/>
+      <w:r>
+        <w:t xml:space="preserve"> )</w:t>
+      </w:r>
+      <w:proofErr w:type="gramEnd"/>
+      <w:r>
+        <w:t xml:space="preserve"> * period = </w:t>
       </w:r>
       <w:r>
         <w:t>Shift1</w:t>
@@ -495,14 +701,24 @@
       <w:r>
         <w:t xml:space="preserve"> </w:t>
       </w:r>
-      <w:r>
-        <w:t>regularTimePerEmployeePerDay*</w:t>
+      <w:proofErr w:type="spellStart"/>
+      <w:r>
+        <w:t>regularTimePerEmployeePerDay</w:t>
+      </w:r>
+      <w:proofErr w:type="spellEnd"/>
+      <w:r>
+        <w:t>*</w:t>
       </w:r>
       <w:r>
         <w:t xml:space="preserve"> </w:t>
       </w:r>
-      <w:r>
-        <w:t>InitialNumberEmployee * period</w:t>
+      <w:proofErr w:type="spellStart"/>
+      <w:r>
+        <w:t>InitialNumberEmployee</w:t>
+      </w:r>
+      <w:proofErr w:type="spellEnd"/>
+      <w:r>
+        <w:t xml:space="preserve"> * period</w:t>
       </w:r>
     </w:p>
     <w:p>
@@ -529,7 +745,36 @@
     </w:p>
     <w:p>
       <w:r>
-        <w:t xml:space="preserve">((regularTimePerEmployeePerDay* InitialNumberEmployee) / HoursNeededPerUnitPerEmployeePerDay ) * period = </w:t>
+        <w:t>((</w:t>
+      </w:r>
+      <w:proofErr w:type="spellStart"/>
+      <w:r>
+        <w:t>regularTimePerEmployeePerDay</w:t>
+      </w:r>
+      <w:proofErr w:type="spellEnd"/>
+      <w:r>
+        <w:t xml:space="preserve">* </w:t>
+      </w:r>
+      <w:proofErr w:type="spellStart"/>
+      <w:r>
+        <w:t>InitialNumberEmployee</w:t>
+      </w:r>
+      <w:proofErr w:type="spellEnd"/>
+      <w:r>
+        <w:t xml:space="preserve">) / </w:t>
+      </w:r>
+      <w:proofErr w:type="spellStart"/>
+      <w:proofErr w:type="gramStart"/>
+      <w:r>
+        <w:t>HoursNeededPerUnitPerEmployeePerDay</w:t>
+      </w:r>
+      <w:proofErr w:type="spellEnd"/>
+      <w:r>
+        <w:t xml:space="preserve"> )</w:t>
+      </w:r>
+      <w:proofErr w:type="gramEnd"/>
+      <w:r>
+        <w:t xml:space="preserve"> * period = </w:t>
       </w:r>
       <w:r>
         <w:t>shift2</w:t>
@@ -546,8 +791,13 @@
         <w:t xml:space="preserve">Demand - </w:t>
       </w:r>
       <w:r>
-        <w:t>Shift1ProductMakePerPeriod )</w:t>
-      </w:r>
+        <w:t>Shift1</w:t>
+      </w:r>
+      <w:proofErr w:type="gramStart"/>
+      <w:r>
+        <w:t>ProductMakePerPeriod )</w:t>
+      </w:r>
+      <w:proofErr w:type="gramEnd"/>
       <w:r>
         <w:t>/</w:t>
       </w:r>
@@ -574,14 +824,24 @@
       <w:r>
         <w:t xml:space="preserve"> </w:t>
       </w:r>
-      <w:r>
-        <w:t>regularTimePerEmployeePerDay*</w:t>
+      <w:proofErr w:type="spellStart"/>
+      <w:r>
+        <w:t>regularTimePerEmployeePerDay</w:t>
+      </w:r>
+      <w:proofErr w:type="spellEnd"/>
+      <w:r>
+        <w:t>*</w:t>
       </w:r>
       <w:r>
         <w:t xml:space="preserve"> </w:t>
       </w:r>
-      <w:r>
-        <w:t>InitialNumberEmployee * period</w:t>
+      <w:proofErr w:type="spellStart"/>
+      <w:r>
+        <w:t>InitialNumberEmployee</w:t>
+      </w:r>
+      <w:proofErr w:type="spellEnd"/>
+      <w:r>
+        <w:t xml:space="preserve"> * period</w:t>
       </w:r>
     </w:p>
     <w:p>
@@ -606,12 +866,49 @@
     </w:p>
     <w:p>
       <w:r>
-        <w:t xml:space="preserve">((regularTimePerEmployeePerDay* InitialNumberEmployee) / HoursNeededPerUnitPerEmployeePerDay ) * period = shift3ProductMakePerPeriod;  </w:t>
-      </w:r>
-    </w:p>
-    <w:p>
-      <w:r>
-        <w:t>(Demand - Shift1ProductMakePerPeriod  - Shift2ProductMakePerPeriod)/</w:t>
+        <w:t>((</w:t>
+      </w:r>
+      <w:proofErr w:type="spellStart"/>
+      <w:r>
+        <w:t>regularTimePerEmployeePerDay</w:t>
+      </w:r>
+      <w:proofErr w:type="spellEnd"/>
+      <w:r>
+        <w:t xml:space="preserve">* </w:t>
+      </w:r>
+      <w:proofErr w:type="spellStart"/>
+      <w:r>
+        <w:t>InitialNumberEmployee</w:t>
+      </w:r>
+      <w:proofErr w:type="spellEnd"/>
+      <w:r>
+        <w:t xml:space="preserve">) / </w:t>
+      </w:r>
+      <w:proofErr w:type="spellStart"/>
+      <w:proofErr w:type="gramStart"/>
+      <w:r>
+        <w:t>HoursNeededPerUnitPerEmployeePerDay</w:t>
+      </w:r>
+      <w:proofErr w:type="spellEnd"/>
+      <w:r>
+        <w:t xml:space="preserve"> )</w:t>
+      </w:r>
+      <w:proofErr w:type="gramEnd"/>
+      <w:r>
+        <w:t xml:space="preserve"> * period = shift3ProductMakePerPeriod;  </w:t>
+      </w:r>
+    </w:p>
+    <w:p>
+      <w:r>
+        <w:t>(Demand - Shift1</w:t>
+      </w:r>
+      <w:proofErr w:type="gramStart"/>
+      <w:r>
+        <w:t>ProductMakePerPeriod  -</w:t>
+      </w:r>
+      <w:proofErr w:type="gramEnd"/>
+      <w:r>
+        <w:t xml:space="preserve"> Shift2ProductMakePerPeriod)/</w:t>
       </w:r>
       <w:r>
         <w:t xml:space="preserve"> </w:t>
@@ -627,19 +924,37 @@
       <w:r>
         <w:t xml:space="preserve"> </w:t>
       </w:r>
-      <w:r>
-        <w:t>regularTimePerEmployeePerDay*</w:t>
+      <w:proofErr w:type="spellStart"/>
+      <w:r>
+        <w:t>regularTimePerEmployeePerDay</w:t>
+      </w:r>
+      <w:proofErr w:type="spellEnd"/>
+      <w:r>
+        <w:t>*</w:t>
       </w:r>
       <w:r>
         <w:t xml:space="preserve"> </w:t>
       </w:r>
-      <w:r>
-        <w:t>InitialNumberEmployee * period</w:t>
-      </w:r>
-    </w:p>
-    <w:p>
-      <w:r>
-        <w:t>totalShift3PeriodNeeded  &gt; period – new hires / increase employs or delay delivery date</w:t>
+      <w:proofErr w:type="spellStart"/>
+      <w:r>
+        <w:t>InitialNumberEmployee</w:t>
+      </w:r>
+      <w:proofErr w:type="spellEnd"/>
+      <w:r>
+        <w:t xml:space="preserve"> * period</w:t>
+      </w:r>
+    </w:p>
+    <w:p>
+      <w:r>
+        <w:t>totalShift3</w:t>
+      </w:r>
+      <w:proofErr w:type="gramStart"/>
+      <w:r>
+        <w:t>PeriodNeeded  &gt;</w:t>
+      </w:r>
+      <w:proofErr w:type="gramEnd"/>
+      <w:r>
+        <w:t xml:space="preserve"> period – new hires / increase employs or delay delivery date</w:t>
       </w:r>
     </w:p>
     <w:p>
@@ -798,6 +1113,7 @@
                 <w:b/>
               </w:rPr>
             </w:pPr>
+            <w:proofErr w:type="spellStart"/>
             <w:r>
               <w:rPr>
                 <w:b/>
@@ -810,6 +1126,7 @@
               </w:rPr>
               <w:t>xx</w:t>
             </w:r>
+            <w:proofErr w:type="spellEnd"/>
           </w:p>
         </w:tc>
         <w:tc>
@@ -822,12 +1139,14 @@
                 <w:b/>
               </w:rPr>
             </w:pPr>
+            <w:proofErr w:type="spellStart"/>
             <w:r>
               <w:rPr>
                 <w:b/>
               </w:rPr>
               <w:t>nnnn</w:t>
             </w:r>
+            <w:proofErr w:type="spellEnd"/>
           </w:p>
         </w:tc>
         <w:tc>
@@ -840,12 +1159,14 @@
                 <w:b/>
               </w:rPr>
             </w:pPr>
+            <w:proofErr w:type="spellStart"/>
             <w:r>
               <w:rPr>
                 <w:b/>
               </w:rPr>
               <w:t>cr</w:t>
             </w:r>
+            <w:proofErr w:type="spellEnd"/>
           </w:p>
         </w:tc>
         <w:tc>
@@ -858,12 +1179,14 @@
                 <w:b/>
               </w:rPr>
             </w:pPr>
+            <w:proofErr w:type="spellStart"/>
             <w:r>
               <w:rPr>
                 <w:b/>
               </w:rPr>
               <w:t>cr</w:t>
             </w:r>
+            <w:proofErr w:type="spellEnd"/>
           </w:p>
         </w:tc>
         <w:tc>
@@ -876,12 +1199,14 @@
                 <w:b/>
               </w:rPr>
             </w:pPr>
+            <w:proofErr w:type="spellStart"/>
             <w:r>
               <w:rPr>
                 <w:b/>
               </w:rPr>
               <w:t>Labor+other</w:t>
             </w:r>
+            <w:proofErr w:type="spellEnd"/>
           </w:p>
         </w:tc>
       </w:tr>
@@ -962,12 +1287,14 @@
                 <w:b/>
               </w:rPr>
             </w:pPr>
+            <w:proofErr w:type="spellStart"/>
             <w:r>
               <w:rPr>
                 <w:b/>
               </w:rPr>
               <w:t>Cr+co</w:t>
             </w:r>
+            <w:proofErr w:type="spellEnd"/>
           </w:p>
         </w:tc>
         <w:tc>
@@ -997,11 +1324,19 @@
                 <w:b/>
               </w:rPr>
             </w:pPr>
-            <w:r>
-              <w:rPr>
-                <w:b/>
-              </w:rPr>
-              <w:t>Shfit 1</w:t>
+            <w:proofErr w:type="spellStart"/>
+            <w:r>
+              <w:rPr>
+                <w:b/>
+              </w:rPr>
+              <w:t>Shfit</w:t>
+            </w:r>
+            <w:proofErr w:type="spellEnd"/>
+            <w:r>
+              <w:rPr>
+                <w:b/>
+              </w:rPr>
+              <w:t xml:space="preserve"> 1</w:t>
             </w:r>
           </w:p>
         </w:tc>
@@ -1027,12 +1362,14 @@
                 <w:b/>
               </w:rPr>
             </w:pPr>
+            <w:proofErr w:type="spellStart"/>
             <w:r>
               <w:rPr>
                 <w:b/>
               </w:rPr>
               <w:t>yyyyy</w:t>
             </w:r>
+            <w:proofErr w:type="spellEnd"/>
           </w:p>
         </w:tc>
         <w:tc>
@@ -1119,12 +1456,14 @@
                 <w:b/>
               </w:rPr>
             </w:pPr>
+            <w:proofErr w:type="spellStart"/>
             <w:r>
               <w:rPr>
                 <w:b/>
               </w:rPr>
               <w:t>zzzzzz</w:t>
             </w:r>
+            <w:proofErr w:type="spellEnd"/>
           </w:p>
         </w:tc>
         <w:tc>
@@ -1181,11 +1520,19 @@
                 <w:b/>
               </w:rPr>
             </w:pPr>
-            <w:r>
-              <w:rPr>
-                <w:b/>
-              </w:rPr>
-              <w:t>Shfit 3</w:t>
+            <w:proofErr w:type="spellStart"/>
+            <w:r>
+              <w:rPr>
+                <w:b/>
+              </w:rPr>
+              <w:t>Shfit</w:t>
+            </w:r>
+            <w:proofErr w:type="spellEnd"/>
+            <w:r>
+              <w:rPr>
+                <w:b/>
+              </w:rPr>
+              <w:t xml:space="preserve"> 3</w:t>
             </w:r>
           </w:p>
         </w:tc>
@@ -1211,12 +1558,14 @@
                 <w:b/>
               </w:rPr>
             </w:pPr>
+            <w:proofErr w:type="spellStart"/>
             <w:r>
               <w:rPr>
                 <w:b/>
               </w:rPr>
               <w:t>qqqqq</w:t>
             </w:r>
+            <w:proofErr w:type="spellEnd"/>
           </w:p>
         </w:tc>
         <w:tc>
@@ -1318,8 +1667,13 @@
       <w:r>
         <w:t xml:space="preserve">End </w:t>
       </w:r>
-      <w:r>
-        <w:t>date:[]</w:t>
+      <w:proofErr w:type="gramStart"/>
+      <w:r>
+        <w:t>date:[</w:t>
+      </w:r>
+      <w:proofErr w:type="gramEnd"/>
+      <w:r>
+        <w:t>]</w:t>
       </w:r>
       <w:r>
         <w:t xml:space="preserve"> </w:t>
@@ -1649,7 +2003,21 @@
         <w:rPr>
           <w:strike/>
         </w:rPr>
-        <w:t xml:space="preserve"> ( inventory )</w:t>
+        <w:t xml:space="preserve"> </w:t>
+      </w:r>
+      <w:proofErr w:type="gramStart"/>
+      <w:r>
+        <w:rPr>
+          <w:strike/>
+        </w:rPr>
+        <w:t>( inventory</w:t>
+      </w:r>
+      <w:proofErr w:type="gramEnd"/>
+      <w:r>
+        <w:rPr>
+          <w:strike/>
+        </w:rPr>
+        <w:t xml:space="preserve"> )</w:t>
       </w:r>
     </w:p>
     <w:p>
@@ -1754,7 +2122,29 @@
         <w:rPr>
           <w:strike/>
         </w:rPr>
-        <w:t>Unit cost: (inventory  /opeartion?)</w:t>
+        <w:t>Unit cost: (</w:t>
+      </w:r>
+      <w:proofErr w:type="gramStart"/>
+      <w:r>
+        <w:rPr>
+          <w:strike/>
+        </w:rPr>
+        <w:t>inventory  /</w:t>
+      </w:r>
+      <w:proofErr w:type="spellStart"/>
+      <w:proofErr w:type="gramEnd"/>
+      <w:r>
+        <w:rPr>
+          <w:strike/>
+        </w:rPr>
+        <w:t>opeartion</w:t>
+      </w:r>
+      <w:proofErr w:type="spellEnd"/>
+      <w:r>
+        <w:rPr>
+          <w:strike/>
+        </w:rPr>
+        <w:t>?)</w:t>
       </w:r>
     </w:p>
     <w:p>
@@ -1768,6 +2158,7 @@
           <w:szCs w:val="18"/>
         </w:rPr>
       </w:pPr>
+      <w:proofErr w:type="spellStart"/>
       <w:r>
         <w:rPr>
           <w:rFonts w:ascii="Courier New" w:eastAsia="Times New Roman" w:hAnsi="Courier New" w:cs="Courier New"/>
@@ -1777,6 +2168,7 @@
         </w:rPr>
         <w:t>supplierPartNumber</w:t>
       </w:r>
+      <w:proofErr w:type="spellEnd"/>
       <w:r>
         <w:rPr>
           <w:rFonts w:ascii="Courier New" w:eastAsia="Times New Roman" w:hAnsi="Courier New" w:cs="Courier New"/>
@@ -1870,11 +2262,11 @@
         <w:tblLook w:val="04A0" w:firstRow="1" w:lastRow="0" w:firstColumn="1" w:lastColumn="0" w:noHBand="0" w:noVBand="1"/>
       </w:tblPr>
       <w:tblGrid>
-        <w:gridCol w:w="3200"/>
-        <w:gridCol w:w="1905"/>
+        <w:gridCol w:w="3740"/>
+        <w:gridCol w:w="1796"/>
         <w:gridCol w:w="2236"/>
-        <w:gridCol w:w="1958"/>
-        <w:gridCol w:w="4452"/>
+        <w:gridCol w:w="1805"/>
+        <w:gridCol w:w="4174"/>
       </w:tblGrid>
       <w:tr>
         <w:trPr>
@@ -1989,7 +2381,13 @@
               <w:rPr>
                 <w:b/>
               </w:rPr>
-              <w:t>Product Image:</w:t>
+              <w:t>component</w:t>
+            </w:r>
+            <w:r>
+              <w:rPr>
+                <w:b/>
+              </w:rPr>
+              <w:t xml:space="preserve"> Image:</w:t>
             </w:r>
           </w:p>
         </w:tc>
@@ -2005,7 +2403,13 @@
           </w:tcPr>
           <w:p>
             <w:r>
-              <w:t>Customer Order Name:</w:t>
+              <w:t>C</w:t>
+            </w:r>
+            <w:r>
+              <w:t xml:space="preserve">omponent </w:t>
+            </w:r>
+            <w:r>
+              <w:t>Name:</w:t>
             </w:r>
           </w:p>
         </w:tc>
@@ -2017,9 +2421,6 @@
             <w:pPr>
               <w:cnfStyle w:val="000000000000" w:firstRow="0" w:lastRow="0" w:firstColumn="0" w:lastColumn="0" w:oddVBand="0" w:evenVBand="0" w:oddHBand="0" w:evenHBand="0" w:firstRowFirstColumn="0" w:firstRowLastColumn="0" w:lastRowFirstColumn="0" w:lastRowLastColumn="0"/>
             </w:pPr>
-            <w:r>
-              <w:t xml:space="preserve">Phoenix Furniture Square Table, Australia </w:t>
-            </w:r>
           </w:p>
         </w:tc>
         <w:tc>
@@ -2077,7 +2478,7 @@
           </w:tcPr>
           <w:p>
             <w:r>
-              <w:t>Customer Order Number:</w:t>
+              <w:t>Shift mode:</w:t>
             </w:r>
           </w:p>
         </w:tc>
@@ -2149,7 +2550,47 @@
           </w:tcPr>
           <w:p>
             <w:r>
-              <w:t>Revision:</w:t>
+              <w:rPr>
+                <w:rFonts w:ascii="Arial" w:hAnsi="Arial" w:cs="Arial"/>
+                <w:color w:val="3C4043"/>
+                <w:sz w:val="21"/>
+                <w:szCs w:val="21"/>
+                <w:shd w:val="clear" w:color="auto" w:fill="FFFFFF"/>
+              </w:rPr>
+              <w:t>planning </w:t>
+            </w:r>
+            <w:r>
+              <w:rPr>
+                <w:rStyle w:val="Emphasis"/>
+                <w:rFonts w:ascii="Arial" w:hAnsi="Arial" w:cs="Arial"/>
+                <w:i w:val="0"/>
+                <w:iCs w:val="0"/>
+                <w:color w:val="52565A"/>
+                <w:sz w:val="21"/>
+                <w:szCs w:val="21"/>
+                <w:shd w:val="clear" w:color="auto" w:fill="FFFFFF"/>
+              </w:rPr>
+              <w:t>horizon</w:t>
+            </w:r>
+            <w:r>
+              <w:rPr>
+                <w:rFonts w:ascii="Arial" w:hAnsi="Arial" w:cs="Arial"/>
+                <w:color w:val="3C4043"/>
+                <w:sz w:val="21"/>
+                <w:szCs w:val="21"/>
+                <w:shd w:val="clear" w:color="auto" w:fill="FFFFFF"/>
+              </w:rPr>
+              <w:t> </w:t>
+            </w:r>
+            <w:r>
+              <w:rPr>
+                <w:rFonts w:ascii="Arial" w:hAnsi="Arial" w:cs="Arial"/>
+                <w:color w:val="3C4043"/>
+                <w:sz w:val="21"/>
+                <w:szCs w:val="21"/>
+                <w:shd w:val="clear" w:color="auto" w:fill="FFFFFF"/>
+              </w:rPr>
+              <w:t>(day/week/month)</w:t>
             </w:r>
           </w:p>
         </w:tc>
@@ -2161,9 +2602,6 @@
             <w:pPr>
               <w:cnfStyle w:val="000000000000" w:firstRow="0" w:lastRow="0" w:firstColumn="0" w:lastColumn="0" w:oddVBand="0" w:evenVBand="0" w:oddHBand="0" w:evenHBand="0" w:firstRowFirstColumn="0" w:firstRowLastColumn="0" w:lastRowFirstColumn="0" w:lastRowLastColumn="0"/>
             </w:pPr>
-            <w:r>
-              <w:t>1.0</w:t>
-            </w:r>
           </w:p>
         </w:tc>
         <w:tc>
@@ -2222,12 +2660,6 @@
                 <w:strike/>
               </w:rPr>
             </w:pPr>
-            <w:r>
-              <w:rPr>
-                <w:strike/>
-              </w:rPr>
-              <w:t>Period Count (year/month/week/day/hour):</w:t>
-            </w:r>
           </w:p>
         </w:tc>
         <w:tc>
@@ -2294,6 +2726,25 @@
             <w:r>
               <w:t>Lead Time:</w:t>
             </w:r>
+            <w:r>
+              <w:t xml:space="preserve"> </w:t>
+            </w:r>
+            <w:proofErr w:type="gramStart"/>
+            <w:r>
+              <w:t>( Finish</w:t>
+            </w:r>
+            <w:proofErr w:type="gramEnd"/>
+            <w:r>
+              <w:t xml:space="preserve"> Date – Start Date + </w:t>
+            </w:r>
+            <w:proofErr w:type="spellStart"/>
+            <w:r>
+              <w:t>Openning</w:t>
+            </w:r>
+            <w:proofErr w:type="spellEnd"/>
+            <w:r>
+              <w:t xml:space="preserve"> date)</w:t>
+            </w:r>
           </w:p>
         </w:tc>
         <w:tc>
@@ -2407,14 +2858,18 @@
       </w:tr>
       <w:tr>
         <w:trPr>
-          <w:trHeight w:val="2052"/>
+          <w:trHeight w:val="1831"/>
         </w:trPr>
         <w:tc>
           <w:tcPr>
             <w:cnfStyle w:val="001000000000" w:firstRow="0" w:lastRow="0" w:firstColumn="1" w:lastColumn="0" w:oddVBand="0" w:evenVBand="0" w:oddHBand="0" w:evenHBand="0" w:firstRowFirstColumn="0" w:firstRowLastColumn="0" w:lastRowFirstColumn="0" w:lastRowLastColumn="0"/>
             <w:tcW w:w="3201" w:type="dxa"/>
           </w:tcPr>
-          <w:p/>
+          <w:p>
+            <w:r>
+              <w:t>Revision:</w:t>
+            </w:r>
+          </w:p>
         </w:tc>
         <w:tc>
           <w:tcPr>
@@ -2424,6 +2879,9 @@
             <w:pPr>
               <w:cnfStyle w:val="000000000000" w:firstRow="0" w:lastRow="0" w:firstColumn="0" w:lastColumn="0" w:oddVBand="0" w:evenVBand="0" w:oddHBand="0" w:evenHBand="0" w:firstRowFirstColumn="0" w:firstRowLastColumn="0" w:lastRowFirstColumn="0" w:lastRowLastColumn="0"/>
             </w:pPr>
+            <w:r>
+              <w:t>1.0</w:t>
+            </w:r>
           </w:p>
         </w:tc>
         <w:tc>
@@ -2459,6 +2917,71 @@
             </w:pPr>
           </w:p>
         </w:tc>
+      </w:tr>
+      <w:tr>
+        <w:trPr>
+          <w:trHeight w:val="1831"/>
+        </w:trPr>
+        <w:tc>
+          <w:tcPr>
+            <w:cnfStyle w:val="001000000000" w:firstRow="0" w:lastRow="0" w:firstColumn="1" w:lastColumn="0" w:oddVBand="0" w:evenVBand="0" w:oddHBand="0" w:evenHBand="0" w:firstRowFirstColumn="0" w:firstRowLastColumn="0" w:lastRowFirstColumn="0" w:lastRowLastColumn="0"/>
+            <w:tcW w:w="3201" w:type="dxa"/>
+          </w:tcPr>
+          <w:p>
+            <w:pPr>
+              <w:rPr>
+                <w:b w:val="0"/>
+                <w:bCs w:val="0"/>
+              </w:rPr>
+            </w:pPr>
+          </w:p>
+          <w:p/>
+        </w:tc>
+        <w:tc>
+          <w:tcPr>
+            <w:tcW w:w="1912" w:type="dxa"/>
+          </w:tcPr>
+          <w:p>
+            <w:pPr>
+              <w:cnfStyle w:val="000000000000" w:firstRow="0" w:lastRow="0" w:firstColumn="0" w:lastColumn="0" w:oddVBand="0" w:evenVBand="0" w:oddHBand="0" w:evenHBand="0" w:firstRowFirstColumn="0" w:firstRowLastColumn="0" w:lastRowFirstColumn="0" w:lastRowLastColumn="0"/>
+            </w:pPr>
+          </w:p>
+        </w:tc>
+        <w:tc>
+          <w:tcPr>
+            <w:tcW w:w="2185" w:type="dxa"/>
+          </w:tcPr>
+          <w:p>
+            <w:pPr>
+              <w:cnfStyle w:val="000000000000" w:firstRow="0" w:lastRow="0" w:firstColumn="0" w:lastColumn="0" w:oddVBand="0" w:evenVBand="0" w:oddHBand="0" w:evenHBand="0" w:firstRowFirstColumn="0" w:firstRowLastColumn="0" w:lastRowFirstColumn="0" w:lastRowLastColumn="0"/>
+              <w:rPr>
+                <w:b/>
+              </w:rPr>
+            </w:pPr>
+          </w:p>
+        </w:tc>
+        <w:tc>
+          <w:tcPr>
+            <w:tcW w:w="1972" w:type="dxa"/>
+          </w:tcPr>
+          <w:p>
+            <w:pPr>
+              <w:cnfStyle w:val="000000000000" w:firstRow="0" w:lastRow="0" w:firstColumn="0" w:lastColumn="0" w:oddVBand="0" w:evenVBand="0" w:oddHBand="0" w:evenHBand="0" w:firstRowFirstColumn="0" w:firstRowLastColumn="0" w:lastRowFirstColumn="0" w:lastRowLastColumn="0"/>
+            </w:pPr>
+          </w:p>
+        </w:tc>
+        <w:tc>
+          <w:tcPr>
+            <w:tcW w:w="4481" w:type="dxa"/>
+          </w:tcPr>
+          <w:p>
+            <w:pPr>
+              <w:cnfStyle w:val="000000000000" w:firstRow="0" w:lastRow="0" w:firstColumn="0" w:lastColumn="0" w:oddVBand="0" w:evenVBand="0" w:oddHBand="0" w:evenHBand="0" w:firstRowFirstColumn="0" w:firstRowLastColumn="0" w:lastRowFirstColumn="0" w:lastRowLastColumn="0"/>
+            </w:pPr>
+          </w:p>
+        </w:tc>
+        <w:bookmarkStart w:id="0" w:name="_GoBack"/>
+        <w:bookmarkEnd w:id="0"/>
       </w:tr>
     </w:tbl>
     <w:tbl>
@@ -2501,19 +3024,7 @@
           </w:tcPr>
           <w:p>
             <w:r>
-              <w:t xml:space="preserve">Opening Inventory/ </w:t>
-            </w:r>
-            <w:r>
-              <w:t>Projected Inventory /Ending Inventory/</w:t>
-            </w:r>
-            <w:r>
-              <w:t xml:space="preserve"> </w:t>
-            </w:r>
-            <w:r>
-              <w:t>Projected On-hand</w:t>
-            </w:r>
-            <w:r>
-              <w:t xml:space="preserve"> /Inventory on-hand </w:t>
+              <w:t xml:space="preserve">Opening Inventory/ Projected Inventory /Ending Inventory/ Projected On-hand /Inventory on-hand </w:t>
             </w:r>
             <w:r>
               <w:rPr>
@@ -2614,10 +3125,7 @@
               <w:t>Planned Order Releases</w:t>
             </w:r>
             <w:r>
-              <w:t xml:space="preserve">, </w:t>
-            </w:r>
-            <w:r>
-              <w:t>derived quantity</w:t>
+              <w:t>, derived quantity</w:t>
             </w:r>
           </w:p>
         </w:tc>
@@ -2632,8 +3140,6 @@
             <w:r>
               <w:t xml:space="preserve"> Work in process (? Do we need it)</w:t>
             </w:r>
-            <w:bookmarkStart w:id="0" w:name="_GoBack"/>
-            <w:bookmarkEnd w:id="0"/>
           </w:p>
         </w:tc>
       </w:tr>
@@ -2662,7 +3168,11 @@
           </w:tcPr>
           <w:p>
             <w:r>
-              <w:t>The initial value is a given, but the remaining values are computed with the formula:</w:t>
+              <w:t xml:space="preserve">The initial value is a given, but the remaining values are </w:t>
+            </w:r>
+            <w:r>
+              <w:lastRenderedPageBreak/>
+              <w:t>computed with the formula:</w:t>
             </w:r>
           </w:p>
         </w:tc>
@@ -2672,6 +3182,7 @@
           </w:tcPr>
           <w:p>
             <w:r>
+              <w:lastRenderedPageBreak/>
               <w:t>40</w:t>
             </w:r>
           </w:p>
@@ -2698,7 +3209,19 @@
           </w:tcPr>
           <w:p>
             <w:r>
-              <w:t>(1+scrapt_rate) * Demond Quantity</w:t>
+              <w:t xml:space="preserve">(1+scrapt_rate) * </w:t>
+            </w:r>
+            <w:proofErr w:type="spellStart"/>
+            <w:r>
+              <w:t>Demond</w:t>
+            </w:r>
+            <w:proofErr w:type="spellEnd"/>
+            <w:r>
+              <w:t xml:space="preserve"> </w:t>
+            </w:r>
+            <w:r>
+              <w:lastRenderedPageBreak/>
+              <w:t>Quantity</w:t>
             </w:r>
           </w:p>
         </w:tc>
@@ -2708,7 +3231,12 @@
           </w:tcPr>
           <w:p>
             <w:r>
-              <w:t>Opening Inventory – Required Quantity</w:t>
+              <w:lastRenderedPageBreak/>
+              <w:t xml:space="preserve">Opening Inventory – Required </w:t>
+            </w:r>
+            <w:r>
+              <w:lastRenderedPageBreak/>
+              <w:t>Quantity</w:t>
             </w:r>
           </w:p>
         </w:tc>
@@ -2718,7 +3246,12 @@
           </w:tcPr>
           <w:p>
             <w:r>
-              <w:t>These are computed based on the net requirements and the lot sizing me</w:t>
+              <w:lastRenderedPageBreak/>
+              <w:t xml:space="preserve">These are computed based on the </w:t>
+            </w:r>
+            <w:r>
+              <w:lastRenderedPageBreak/>
+              <w:t>net requirements and the lot sizing me</w:t>
             </w:r>
             <w:r>
               <w:t>thod</w:t>
@@ -2731,11 +3264,12 @@
           </w:tcPr>
           <w:p>
             <w:r>
-              <w:t xml:space="preserve">This row is the same as the planned order receipts except it is offset by the lead time for the part. This row becomes a portion of the Gross </w:t>
-            </w:r>
-            <w:r>
               <w:lastRenderedPageBreak/>
-              <w:t>Requirements for parts in the BOM. If a number other than 0 appears as the first entry of this row (cell F15 for P-400), the number indicates the planned order receipts cannot be satisfied with the current lead time. The number indicates the total shortage</w:t>
+              <w:t xml:space="preserve">This row is the same as the planned order receipts except it is </w:t>
+            </w:r>
+            <w:r>
+              <w:lastRenderedPageBreak/>
+              <w:t>offset by the lead time for the part. This row becomes a portion of the Gross Requirements for parts in the BOM. If a number other than 0 appears as the first entry of this row (cell F15 for P-400), the number indicates the planned order receipts cannot be satisfied with the current lead time. The number indicates the total shortage</w:t>
             </w:r>
           </w:p>
         </w:tc>
@@ -4061,6 +4595,17 @@
       <w:shd w:val="clear" w:color="auto" w:fill="E1DFDD"/>
     </w:rPr>
   </w:style>
+  <w:style w:type="character" w:styleId="Emphasis">
+    <w:name w:val="Emphasis"/>
+    <w:basedOn w:val="DefaultParagraphFont"/>
+    <w:uiPriority w:val="20"/>
+    <w:qFormat/>
+    <w:rsid w:val="007C66B2"/>
+    <w:rPr>
+      <w:i/>
+      <w:iCs/>
+    </w:rPr>
+  </w:style>
 </w:styles>
 </file>
 

</xml_diff>

<commit_message>
update selected mrp setup icon background
</commit_message>
<xml_diff>
--- a/design-doc/Inputs design/2-MPS-Configuration.docx
+++ b/design-doc/Inputs design/2-MPS-Configuration.docx
@@ -107,15 +107,7 @@
         </w:numPr>
       </w:pPr>
       <w:r>
-        <w:t xml:space="preserve">MPS only figures following </w:t>
-      </w:r>
-      <w:proofErr w:type="gramStart"/>
-      <w:r>
-        <w:t>items :</w:t>
-      </w:r>
-      <w:proofErr w:type="gramEnd"/>
-      <w:r>
-        <w:t xml:space="preserve"> length of horizon (this is input of start product date to production completed date), </w:t>
+        <w:t xml:space="preserve">MPS only figures following items : length of horizon (this is input of start product date to production completed date), </w:t>
       </w:r>
       <w:r>
         <w:t xml:space="preserve">how many </w:t>
@@ -202,42 +194,153 @@
         </w:numPr>
       </w:pPr>
       <w:r>
-        <w:t xml:space="preserve">Need to configure period type (day, week, month), how many days available in a given period to handle holiday etc. </w:t>
-      </w:r>
-      <w:proofErr w:type="gramStart"/>
-      <w:r>
-        <w:t>( 8</w:t>
-      </w:r>
-      <w:proofErr w:type="gramEnd"/>
-      <w:r>
-        <w:t xml:space="preserve"> hours, 16 hours </w:t>
-      </w:r>
-      <w:proofErr w:type="spellStart"/>
-      <w:r>
-        <w:t>etc</w:t>
-      </w:r>
-      <w:proofErr w:type="spellEnd"/>
-      <w:r>
-        <w:t xml:space="preserve">, 5 </w:t>
-      </w:r>
-      <w:proofErr w:type="spellStart"/>
-      <w:r>
-        <w:t>dyas</w:t>
-      </w:r>
-      <w:proofErr w:type="spellEnd"/>
-      <w:r>
-        <w:t xml:space="preserve"> or 7 days </w:t>
-      </w:r>
-      <w:proofErr w:type="spellStart"/>
-      <w:r>
-        <w:t>etc</w:t>
-      </w:r>
-      <w:proofErr w:type="spellEnd"/>
+        <w:t>Need to configure period type (day, week, month), how many days available in a given period to handle holiday etc. ( 8 hours, 16 hours etc, 5 dyas or 7 days etc)</w:t>
+      </w:r>
+      <w:r>
+        <w:t xml:space="preserve">, shift cost </w:t>
+      </w:r>
+    </w:p>
+    <w:p>
+      <w:r>
+        <w:rPr>
+          <w:b/>
+        </w:rPr>
+        <w:t>R</w:t>
+      </w:r>
+      <w:r>
+        <w:rPr>
+          <w:b/>
+        </w:rPr>
+        <w:t>egular</w:t>
+      </w:r>
+      <w:r>
+        <w:rPr>
+          <w:b/>
+        </w:rPr>
+        <w:t xml:space="preserve"> </w:t>
+      </w:r>
+      <w:r>
+        <w:rPr>
+          <w:b/>
+        </w:rPr>
+        <w:t>time</w:t>
+      </w:r>
+      <w:r>
+        <w:t xml:space="preserve"> </w:t>
+      </w:r>
+      <w:r>
+        <w:t>(period</w:t>
+      </w:r>
+      <w:r>
+        <w:t xml:space="preserve"> </w:t>
+      </w:r>
+      <w:r>
+        <w:t>day, week, month, year)</w:t>
+      </w:r>
+      <w:r>
+        <w:t xml:space="preserve">: </w:t>
+      </w:r>
+    </w:p>
+    <w:p>
+      <w:r>
+        <w:t>((</w:t>
+      </w:r>
+      <w:r>
+        <w:t>regularTimePerEmployeePerDay</w:t>
+      </w:r>
+      <w:r>
+        <w:t xml:space="preserve">* </w:t>
+      </w:r>
+      <w:r>
+        <w:t>InitialNumber</w:t>
+      </w:r>
+      <w:r>
+        <w:t>Employee</w:t>
+      </w:r>
       <w:r>
         <w:t>)</w:t>
       </w:r>
       <w:r>
-        <w:t xml:space="preserve">, shift cost </w:t>
+        <w:t xml:space="preserve"> </w:t>
+      </w:r>
+      <w:r>
+        <w:t xml:space="preserve">/ HoursNeededPerUnitPerEmployeePerDay </w:t>
+      </w:r>
+      <w:r>
+        <w:t>)</w:t>
+      </w:r>
+      <w:r>
+        <w:t xml:space="preserve"> * period </w:t>
+      </w:r>
+      <w:r>
+        <w:t xml:space="preserve">= </w:t>
+      </w:r>
+      <w:r>
+        <w:t>ProductMakePer</w:t>
+      </w:r>
+      <w:r>
+        <w:t>Period</w:t>
+      </w:r>
+      <w:r>
+        <w:t>;</w:t>
+      </w:r>
+      <w:r>
+        <w:t xml:space="preserve"> </w:t>
+      </w:r>
+      <w:r>
+        <w:t xml:space="preserve"> </w:t>
+      </w:r>
+    </w:p>
+    <w:p>
+      <w:r>
+        <w:t>Demand/ProductMakePer</w:t>
+      </w:r>
+      <w:r>
+        <w:t xml:space="preserve">Period </w:t>
+      </w:r>
+      <w:r>
+        <w:t>= total</w:t>
+      </w:r>
+      <w:r>
+        <w:t>Regular</w:t>
+      </w:r>
+      <w:r>
+        <w:t>Period</w:t>
+      </w:r>
+      <w:r>
+        <w:t>Needed &lt;</w:t>
+      </w:r>
+      <w:r>
+        <w:t>=</w:t>
+      </w:r>
+      <w:r>
+        <w:t xml:space="preserve"> </w:t>
+      </w:r>
+      <w:r>
+        <w:t>period</w:t>
+      </w:r>
+    </w:p>
+    <w:p>
+      <w:r>
+        <w:t xml:space="preserve">Cost: </w:t>
+      </w:r>
+      <w:r>
+        <w:t>costPerRegularHour*</w:t>
+      </w:r>
+      <w:r>
+        <w:t xml:space="preserve"> </w:t>
+      </w:r>
+      <w:r>
+        <w:t>regularTimePerEmployeePerDay*</w:t>
+      </w:r>
+      <w:r>
+        <w:t xml:space="preserve"> </w:t>
+      </w:r>
+      <w:r>
+        <w:t>InitialNumberEmployee</w:t>
+      </w:r>
+      <w:r>
+        <w:t xml:space="preserve"> * period</w:t>
       </w:r>
     </w:p>
     <w:p>
@@ -245,380 +348,100 @@
         <w:rPr>
           <w:b/>
         </w:rPr>
-        <w:t>R</w:t>
+        <w:t>Over</w:t>
       </w:r>
       <w:r>
         <w:rPr>
           <w:b/>
         </w:rPr>
-        <w:t>egular</w:t>
+        <w:t xml:space="preserve"> </w:t>
       </w:r>
       <w:r>
         <w:rPr>
           <w:b/>
         </w:rPr>
+        <w:t>Time</w:t>
+      </w:r>
+      <w:r>
+        <w:rPr>
+          <w:b/>
+        </w:rPr>
+        <w:t>:</w:t>
+      </w:r>
+      <w:r>
+        <w:t xml:space="preserve"> (if </w:t>
+      </w:r>
+      <w:r>
+        <w:t xml:space="preserve">totalRegularPeriodNeeded &gt; period </w:t>
+      </w:r>
+      <w:r>
+        <w:t>)</w:t>
+      </w:r>
+    </w:p>
+    <w:p>
+      <w:r>
+        <w:t>(</w:t>
+      </w:r>
+      <w:r>
+        <w:t xml:space="preserve">(overimePerEmployeePerDay * InitialNumberEmployee) / HoursNeededPerUnitPerEmployeePerDay </w:t>
+      </w:r>
+      <w:r>
+        <w:t xml:space="preserve">) * period </w:t>
+      </w:r>
+      <w:r>
+        <w:t>= ProductMakeOverTimePer</w:t>
+      </w:r>
+      <w:r>
+        <w:t>Period</w:t>
+      </w:r>
+      <w:r>
+        <w:t xml:space="preserve">;  </w:t>
+      </w:r>
+    </w:p>
+    <w:p>
+      <w:r>
+        <w:t xml:space="preserve">(Demand – </w:t>
+      </w:r>
+      <w:r>
+        <w:t>totalRegularPeriodNeeded</w:t>
+      </w:r>
+      <w:r>
+        <w:t>)/</w:t>
+      </w:r>
+      <w:r>
         <w:t xml:space="preserve"> </w:t>
       </w:r>
       <w:r>
+        <w:t>ProductMakeOverTimePerPeriod = totalOvertimePeriosNeeded &lt;= period</w:t>
+      </w:r>
+    </w:p>
+    <w:p>
+      <w:r>
+        <w:t>Cost: costPerOvertimeHour * overimePerEmployeePerDay *</w:t>
+      </w:r>
+      <w:r>
+        <w:t xml:space="preserve"> </w:t>
+      </w:r>
+      <w:r>
+        <w:t>InitialNumberEmployee * period</w:t>
+      </w:r>
+    </w:p>
+    <w:p>
+      <w:r>
         <w:rPr>
           <w:b/>
         </w:rPr>
-        <w:t>time</w:t>
-      </w:r>
-      <w:r>
-        <w:t xml:space="preserve"> </w:t>
-      </w:r>
-      <w:r>
-        <w:t>(period</w:t>
-      </w:r>
-      <w:r>
-        <w:t xml:space="preserve"> </w:t>
-      </w:r>
-      <w:r>
-        <w:t>day, week, month, year)</w:t>
-      </w:r>
-      <w:r>
+        <w:t>Shift</w:t>
+      </w:r>
+      <w:r>
+        <w:rPr>
+          <w:b/>
+        </w:rPr>
         <w:t xml:space="preserve">: </w:t>
       </w:r>
-    </w:p>
-    <w:p>
-      <w:r>
-        <w:t>((</w:t>
-      </w:r>
-      <w:proofErr w:type="spellStart"/>
-      <w:r>
-        <w:t>regularTimePerEmployeePerDay</w:t>
-      </w:r>
-      <w:proofErr w:type="spellEnd"/>
-      <w:r>
-        <w:t xml:space="preserve">* </w:t>
-      </w:r>
-      <w:proofErr w:type="spellStart"/>
-      <w:r>
-        <w:t>InitialNumber</w:t>
-      </w:r>
-      <w:r>
-        <w:t>Employee</w:t>
-      </w:r>
-      <w:proofErr w:type="spellEnd"/>
-      <w:r>
-        <w:t>)</w:t>
-      </w:r>
-      <w:r>
-        <w:t xml:space="preserve"> </w:t>
-      </w:r>
-      <w:r>
-        <w:t xml:space="preserve">/ </w:t>
-      </w:r>
-      <w:proofErr w:type="spellStart"/>
-      <w:proofErr w:type="gramStart"/>
-      <w:r>
-        <w:t>HoursNeededPerUnitPerEmployeePerDay</w:t>
-      </w:r>
-      <w:proofErr w:type="spellEnd"/>
-      <w:r>
-        <w:t xml:space="preserve"> </w:t>
-      </w:r>
-      <w:r>
-        <w:t>)</w:t>
-      </w:r>
-      <w:proofErr w:type="gramEnd"/>
-      <w:r>
-        <w:t xml:space="preserve"> * period </w:t>
-      </w:r>
-      <w:r>
-        <w:t xml:space="preserve">= </w:t>
-      </w:r>
-      <w:proofErr w:type="spellStart"/>
-      <w:r>
-        <w:t>ProductMakePer</w:t>
-      </w:r>
-      <w:r>
-        <w:t>Period</w:t>
-      </w:r>
-      <w:proofErr w:type="spellEnd"/>
-      <w:r>
-        <w:t>;</w:t>
-      </w:r>
-      <w:r>
-        <w:t xml:space="preserve"> </w:t>
-      </w:r>
-      <w:r>
-        <w:t xml:space="preserve"> </w:t>
-      </w:r>
-    </w:p>
-    <w:p>
-      <w:r>
-        <w:t>Demand/</w:t>
-      </w:r>
-      <w:proofErr w:type="spellStart"/>
-      <w:r>
-        <w:t>ProductMakePer</w:t>
-      </w:r>
-      <w:r>
-        <w:t>Period</w:t>
-      </w:r>
-      <w:proofErr w:type="spellEnd"/>
-      <w:r>
-        <w:t xml:space="preserve"> </w:t>
-      </w:r>
-      <w:r>
-        <w:t xml:space="preserve">= </w:t>
-      </w:r>
-      <w:proofErr w:type="spellStart"/>
-      <w:r>
-        <w:t>total</w:t>
-      </w:r>
-      <w:r>
-        <w:t>Regular</w:t>
-      </w:r>
-      <w:r>
-        <w:t>Period</w:t>
-      </w:r>
-      <w:r>
-        <w:t>Needed</w:t>
-      </w:r>
-      <w:proofErr w:type="spellEnd"/>
-      <w:r>
-        <w:t xml:space="preserve"> &lt;</w:t>
-      </w:r>
-      <w:r>
-        <w:t>=</w:t>
-      </w:r>
-      <w:r>
-        <w:t xml:space="preserve"> </w:t>
-      </w:r>
-      <w:r>
-        <w:t>period</w:t>
-      </w:r>
-    </w:p>
-    <w:p>
-      <w:r>
-        <w:t xml:space="preserve">Cost: </w:t>
-      </w:r>
-      <w:proofErr w:type="spellStart"/>
-      <w:r>
-        <w:t>costPerRegularHour</w:t>
-      </w:r>
-      <w:proofErr w:type="spellEnd"/>
-      <w:r>
-        <w:t>*</w:t>
-      </w:r>
-      <w:r>
-        <w:t xml:space="preserve"> </w:t>
-      </w:r>
-      <w:proofErr w:type="spellStart"/>
-      <w:r>
-        <w:t>regularTimePerEmployeePerDay</w:t>
-      </w:r>
-      <w:proofErr w:type="spellEnd"/>
-      <w:r>
-        <w:t>*</w:t>
-      </w:r>
-      <w:r>
-        <w:t xml:space="preserve"> </w:t>
-      </w:r>
-      <w:proofErr w:type="spellStart"/>
-      <w:r>
-        <w:t>InitialNumberEmployee</w:t>
-      </w:r>
-      <w:proofErr w:type="spellEnd"/>
-      <w:r>
-        <w:t xml:space="preserve"> * period</w:t>
-      </w:r>
-    </w:p>
-    <w:p>
-      <w:r>
-        <w:rPr>
-          <w:b/>
-        </w:rPr>
-        <w:t>Over</w:t>
-      </w:r>
-      <w:r>
-        <w:rPr>
-          <w:b/>
-        </w:rPr>
-        <w:t xml:space="preserve"> </w:t>
-      </w:r>
-      <w:r>
-        <w:rPr>
-          <w:b/>
-        </w:rPr>
-        <w:t>Time</w:t>
-      </w:r>
-      <w:r>
-        <w:rPr>
-          <w:b/>
-        </w:rPr>
-        <w:t>:</w:t>
-      </w:r>
-      <w:r>
-        <w:t xml:space="preserve"> (if </w:t>
-      </w:r>
-      <w:proofErr w:type="spellStart"/>
-      <w:r>
-        <w:t>totalRegularPeriodNeeded</w:t>
-      </w:r>
-      <w:proofErr w:type="spellEnd"/>
-      <w:r>
-        <w:t xml:space="preserve"> &gt; </w:t>
-      </w:r>
-      <w:proofErr w:type="gramStart"/>
-      <w:r>
-        <w:t xml:space="preserve">period </w:t>
-      </w:r>
-      <w:r>
-        <w:t>)</w:t>
-      </w:r>
-      <w:proofErr w:type="gramEnd"/>
-    </w:p>
-    <w:p>
-      <w:r>
-        <w:t>(</w:t>
-      </w:r>
-      <w:r>
-        <w:t>(</w:t>
-      </w:r>
-      <w:proofErr w:type="spellStart"/>
-      <w:r>
-        <w:t>overimePerEmployeePerDay</w:t>
-      </w:r>
-      <w:proofErr w:type="spellEnd"/>
-      <w:r>
-        <w:t xml:space="preserve"> * </w:t>
-      </w:r>
-      <w:proofErr w:type="spellStart"/>
-      <w:r>
-        <w:t>InitialNumberEmployee</w:t>
-      </w:r>
-      <w:proofErr w:type="spellEnd"/>
-      <w:r>
-        <w:t xml:space="preserve">) / </w:t>
-      </w:r>
-      <w:proofErr w:type="spellStart"/>
-      <w:proofErr w:type="gramStart"/>
-      <w:r>
-        <w:t>HoursNeededPerUnitPerEmployeePerDay</w:t>
-      </w:r>
-      <w:proofErr w:type="spellEnd"/>
-      <w:r>
-        <w:t xml:space="preserve"> </w:t>
-      </w:r>
-      <w:r>
-        <w:t>)</w:t>
-      </w:r>
-      <w:proofErr w:type="gramEnd"/>
-      <w:r>
-        <w:t xml:space="preserve"> * period </w:t>
-      </w:r>
-      <w:r>
-        <w:t xml:space="preserve">= </w:t>
-      </w:r>
-      <w:proofErr w:type="spellStart"/>
-      <w:r>
-        <w:t>ProductMakeOverTimePer</w:t>
-      </w:r>
-      <w:r>
-        <w:t>Period</w:t>
-      </w:r>
-      <w:proofErr w:type="spellEnd"/>
-      <w:r>
-        <w:t xml:space="preserve">;  </w:t>
-      </w:r>
-    </w:p>
-    <w:p>
-      <w:r>
-        <w:t xml:space="preserve">(Demand – </w:t>
-      </w:r>
-      <w:proofErr w:type="spellStart"/>
-      <w:r>
-        <w:t>totalRegularPeriodNeeded</w:t>
-      </w:r>
-      <w:proofErr w:type="spellEnd"/>
-      <w:r>
-        <w:t>)/</w:t>
-      </w:r>
-      <w:r>
-        <w:t xml:space="preserve"> </w:t>
-      </w:r>
-      <w:proofErr w:type="spellStart"/>
-      <w:r>
-        <w:t>ProductMakeOverTimePerPeriod</w:t>
-      </w:r>
-      <w:proofErr w:type="spellEnd"/>
-      <w:r>
-        <w:t xml:space="preserve"> = </w:t>
-      </w:r>
-      <w:proofErr w:type="spellStart"/>
-      <w:r>
-        <w:t>totalOvertimePeriosNeeded</w:t>
-      </w:r>
-      <w:proofErr w:type="spellEnd"/>
-      <w:r>
-        <w:t xml:space="preserve"> &lt;= period</w:t>
-      </w:r>
-    </w:p>
-    <w:p>
-      <w:r>
-        <w:t xml:space="preserve">Cost: </w:t>
-      </w:r>
-      <w:proofErr w:type="spellStart"/>
-      <w:r>
-        <w:t>costPerOvertimeHour</w:t>
-      </w:r>
-      <w:proofErr w:type="spellEnd"/>
-      <w:r>
-        <w:t xml:space="preserve"> * </w:t>
-      </w:r>
-      <w:proofErr w:type="spellStart"/>
-      <w:r>
-        <w:t>overimePerEmployeePerDay</w:t>
-      </w:r>
-      <w:proofErr w:type="spellEnd"/>
-      <w:r>
-        <w:t xml:space="preserve"> *</w:t>
-      </w:r>
-      <w:r>
-        <w:t xml:space="preserve"> </w:t>
-      </w:r>
-      <w:proofErr w:type="spellStart"/>
-      <w:r>
-        <w:t>InitialNumberEmployee</w:t>
-      </w:r>
-      <w:proofErr w:type="spellEnd"/>
-      <w:r>
-        <w:t xml:space="preserve"> * period</w:t>
-      </w:r>
-    </w:p>
-    <w:p>
-      <w:r>
-        <w:rPr>
-          <w:b/>
-        </w:rPr>
-        <w:t>Shift</w:t>
-      </w:r>
-      <w:r>
-        <w:rPr>
-          <w:b/>
-        </w:rPr>
-        <w:t xml:space="preserve">: </w:t>
-      </w:r>
-      <w:r>
-        <w:t xml:space="preserve">(if </w:t>
-      </w:r>
-      <w:proofErr w:type="spellStart"/>
-      <w:r>
-        <w:t>totalOvertimePeriosNeeded</w:t>
-      </w:r>
-      <w:proofErr w:type="spellEnd"/>
-      <w:r>
-        <w:t xml:space="preserve"> &gt; </w:t>
-      </w:r>
-      <w:proofErr w:type="gramStart"/>
-      <w:r>
-        <w:t>period )</w:t>
-      </w:r>
-      <w:proofErr w:type="gramEnd"/>
+      <w:r>
+        <w:t>(if totalOvertimePeriosNeeded &gt; period )</w:t>
+      </w:r>
     </w:p>
     <w:p>
       <w:pPr>
@@ -635,36 +458,7 @@
     </w:p>
     <w:p>
       <w:r>
-        <w:t>((</w:t>
-      </w:r>
-      <w:proofErr w:type="spellStart"/>
-      <w:r>
-        <w:t>regularTimePerEmployeePerDay</w:t>
-      </w:r>
-      <w:proofErr w:type="spellEnd"/>
-      <w:r>
-        <w:t xml:space="preserve">* </w:t>
-      </w:r>
-      <w:proofErr w:type="spellStart"/>
-      <w:r>
-        <w:t>InitialNumberEmployee</w:t>
-      </w:r>
-      <w:proofErr w:type="spellEnd"/>
-      <w:r>
-        <w:t xml:space="preserve">) / </w:t>
-      </w:r>
-      <w:proofErr w:type="spellStart"/>
-      <w:proofErr w:type="gramStart"/>
-      <w:r>
-        <w:t>HoursNeededPerUnitPerEmployeePerDay</w:t>
-      </w:r>
-      <w:proofErr w:type="spellEnd"/>
-      <w:r>
-        <w:t xml:space="preserve"> )</w:t>
-      </w:r>
-      <w:proofErr w:type="gramEnd"/>
-      <w:r>
-        <w:t xml:space="preserve"> * period = </w:t>
+        <w:t xml:space="preserve">((regularTimePerEmployeePerDay* InitialNumberEmployee) / HoursNeededPerUnitPerEmployeePerDay ) * period = </w:t>
       </w:r>
       <w:r>
         <w:t>Shift1</w:t>
@@ -701,24 +495,14 @@
       <w:r>
         <w:t xml:space="preserve"> </w:t>
       </w:r>
-      <w:proofErr w:type="spellStart"/>
-      <w:r>
-        <w:t>regularTimePerEmployeePerDay</w:t>
-      </w:r>
-      <w:proofErr w:type="spellEnd"/>
-      <w:r>
-        <w:t>*</w:t>
+      <w:r>
+        <w:t>regularTimePerEmployeePerDay*</w:t>
       </w:r>
       <w:r>
         <w:t xml:space="preserve"> </w:t>
       </w:r>
-      <w:proofErr w:type="spellStart"/>
-      <w:r>
-        <w:t>InitialNumberEmployee</w:t>
-      </w:r>
-      <w:proofErr w:type="spellEnd"/>
-      <w:r>
-        <w:t xml:space="preserve"> * period</w:t>
+      <w:r>
+        <w:t>InitialNumberEmployee * period</w:t>
       </w:r>
     </w:p>
     <w:p>
@@ -745,36 +529,7 @@
     </w:p>
     <w:p>
       <w:r>
-        <w:t>((</w:t>
-      </w:r>
-      <w:proofErr w:type="spellStart"/>
-      <w:r>
-        <w:t>regularTimePerEmployeePerDay</w:t>
-      </w:r>
-      <w:proofErr w:type="spellEnd"/>
-      <w:r>
-        <w:t xml:space="preserve">* </w:t>
-      </w:r>
-      <w:proofErr w:type="spellStart"/>
-      <w:r>
-        <w:t>InitialNumberEmployee</w:t>
-      </w:r>
-      <w:proofErr w:type="spellEnd"/>
-      <w:r>
-        <w:t xml:space="preserve">) / </w:t>
-      </w:r>
-      <w:proofErr w:type="spellStart"/>
-      <w:proofErr w:type="gramStart"/>
-      <w:r>
-        <w:t>HoursNeededPerUnitPerEmployeePerDay</w:t>
-      </w:r>
-      <w:proofErr w:type="spellEnd"/>
-      <w:r>
-        <w:t xml:space="preserve"> )</w:t>
-      </w:r>
-      <w:proofErr w:type="gramEnd"/>
-      <w:r>
-        <w:t xml:space="preserve"> * period = </w:t>
+        <w:t xml:space="preserve">((regularTimePerEmployeePerDay* InitialNumberEmployee) / HoursNeededPerUnitPerEmployeePerDay ) * period = </w:t>
       </w:r>
       <w:r>
         <w:t>shift2</w:t>
@@ -791,13 +546,8 @@
         <w:t xml:space="preserve">Demand - </w:t>
       </w:r>
       <w:r>
-        <w:t>Shift1</w:t>
-      </w:r>
-      <w:proofErr w:type="gramStart"/>
-      <w:r>
-        <w:t>ProductMakePerPeriod )</w:t>
-      </w:r>
-      <w:proofErr w:type="gramEnd"/>
+        <w:t>Shift1ProductMakePerPeriod )</w:t>
+      </w:r>
       <w:r>
         <w:t>/</w:t>
       </w:r>
@@ -824,24 +574,14 @@
       <w:r>
         <w:t xml:space="preserve"> </w:t>
       </w:r>
-      <w:proofErr w:type="spellStart"/>
-      <w:r>
-        <w:t>regularTimePerEmployeePerDay</w:t>
-      </w:r>
-      <w:proofErr w:type="spellEnd"/>
-      <w:r>
-        <w:t>*</w:t>
+      <w:r>
+        <w:t>regularTimePerEmployeePerDay*</w:t>
       </w:r>
       <w:r>
         <w:t xml:space="preserve"> </w:t>
       </w:r>
-      <w:proofErr w:type="spellStart"/>
-      <w:r>
-        <w:t>InitialNumberEmployee</w:t>
-      </w:r>
-      <w:proofErr w:type="spellEnd"/>
-      <w:r>
-        <w:t xml:space="preserve"> * period</w:t>
+      <w:r>
+        <w:t>InitialNumberEmployee * period</w:t>
       </w:r>
     </w:p>
     <w:p>
@@ -866,49 +606,12 @@
     </w:p>
     <w:p>
       <w:r>
-        <w:t>((</w:t>
-      </w:r>
-      <w:proofErr w:type="spellStart"/>
-      <w:r>
-        <w:t>regularTimePerEmployeePerDay</w:t>
-      </w:r>
-      <w:proofErr w:type="spellEnd"/>
-      <w:r>
-        <w:t xml:space="preserve">* </w:t>
-      </w:r>
-      <w:proofErr w:type="spellStart"/>
-      <w:r>
-        <w:t>InitialNumberEmployee</w:t>
-      </w:r>
-      <w:proofErr w:type="spellEnd"/>
-      <w:r>
-        <w:t xml:space="preserve">) / </w:t>
-      </w:r>
-      <w:proofErr w:type="spellStart"/>
-      <w:proofErr w:type="gramStart"/>
-      <w:r>
-        <w:t>HoursNeededPerUnitPerEmployeePerDay</w:t>
-      </w:r>
-      <w:proofErr w:type="spellEnd"/>
-      <w:r>
-        <w:t xml:space="preserve"> )</w:t>
-      </w:r>
-      <w:proofErr w:type="gramEnd"/>
-      <w:r>
-        <w:t xml:space="preserve"> * period = shift3ProductMakePerPeriod;  </w:t>
-      </w:r>
-    </w:p>
-    <w:p>
-      <w:r>
-        <w:t>(Demand - Shift1</w:t>
-      </w:r>
-      <w:proofErr w:type="gramStart"/>
-      <w:r>
-        <w:t>ProductMakePerPeriod  -</w:t>
-      </w:r>
-      <w:proofErr w:type="gramEnd"/>
-      <w:r>
-        <w:t xml:space="preserve"> Shift2ProductMakePerPeriod)/</w:t>
+        <w:t xml:space="preserve">((regularTimePerEmployeePerDay* InitialNumberEmployee) / HoursNeededPerUnitPerEmployeePerDay ) * period = shift3ProductMakePerPeriod;  </w:t>
+      </w:r>
+    </w:p>
+    <w:p>
+      <w:r>
+        <w:t>(Demand - Shift1ProductMakePerPeriod  - Shift2ProductMakePerPeriod)/</w:t>
       </w:r>
       <w:r>
         <w:t xml:space="preserve"> </w:t>
@@ -924,37 +627,19 @@
       <w:r>
         <w:t xml:space="preserve"> </w:t>
       </w:r>
-      <w:proofErr w:type="spellStart"/>
-      <w:r>
-        <w:t>regularTimePerEmployeePerDay</w:t>
-      </w:r>
-      <w:proofErr w:type="spellEnd"/>
-      <w:r>
-        <w:t>*</w:t>
+      <w:r>
+        <w:t>regularTimePerEmployeePerDay*</w:t>
       </w:r>
       <w:r>
         <w:t xml:space="preserve"> </w:t>
       </w:r>
-      <w:proofErr w:type="spellStart"/>
-      <w:r>
-        <w:t>InitialNumberEmployee</w:t>
-      </w:r>
-      <w:proofErr w:type="spellEnd"/>
-      <w:r>
-        <w:t xml:space="preserve"> * period</w:t>
-      </w:r>
-    </w:p>
-    <w:p>
-      <w:r>
-        <w:t>totalShift3</w:t>
-      </w:r>
-      <w:proofErr w:type="gramStart"/>
-      <w:r>
-        <w:t>PeriodNeeded  &gt;</w:t>
-      </w:r>
-      <w:proofErr w:type="gramEnd"/>
-      <w:r>
-        <w:t xml:space="preserve"> period – new hires / increase employs or delay delivery date</w:t>
+      <w:r>
+        <w:t>InitialNumberEmployee * period</w:t>
+      </w:r>
+    </w:p>
+    <w:p>
+      <w:r>
+        <w:t>totalShift3PeriodNeeded  &gt; period – new hires / increase employs or delay delivery date</w:t>
       </w:r>
     </w:p>
     <w:p>
@@ -1113,7 +798,6 @@
                 <w:b/>
               </w:rPr>
             </w:pPr>
-            <w:proofErr w:type="spellStart"/>
             <w:r>
               <w:rPr>
                 <w:b/>
@@ -1126,7 +810,6 @@
               </w:rPr>
               <w:t>xx</w:t>
             </w:r>
-            <w:proofErr w:type="spellEnd"/>
           </w:p>
         </w:tc>
         <w:tc>
@@ -1139,14 +822,12 @@
                 <w:b/>
               </w:rPr>
             </w:pPr>
-            <w:proofErr w:type="spellStart"/>
             <w:r>
               <w:rPr>
                 <w:b/>
               </w:rPr>
               <w:t>nnnn</w:t>
             </w:r>
-            <w:proofErr w:type="spellEnd"/>
           </w:p>
         </w:tc>
         <w:tc>
@@ -1159,14 +840,12 @@
                 <w:b/>
               </w:rPr>
             </w:pPr>
-            <w:proofErr w:type="spellStart"/>
             <w:r>
               <w:rPr>
                 <w:b/>
               </w:rPr>
               <w:t>cr</w:t>
             </w:r>
-            <w:proofErr w:type="spellEnd"/>
           </w:p>
         </w:tc>
         <w:tc>
@@ -1179,14 +858,12 @@
                 <w:b/>
               </w:rPr>
             </w:pPr>
-            <w:proofErr w:type="spellStart"/>
             <w:r>
               <w:rPr>
                 <w:b/>
               </w:rPr>
               <w:t>cr</w:t>
             </w:r>
-            <w:proofErr w:type="spellEnd"/>
           </w:p>
         </w:tc>
         <w:tc>
@@ -1199,14 +876,12 @@
                 <w:b/>
               </w:rPr>
             </w:pPr>
-            <w:proofErr w:type="spellStart"/>
             <w:r>
               <w:rPr>
                 <w:b/>
               </w:rPr>
               <w:t>Labor+other</w:t>
             </w:r>
-            <w:proofErr w:type="spellEnd"/>
           </w:p>
         </w:tc>
       </w:tr>
@@ -1287,14 +962,12 @@
                 <w:b/>
               </w:rPr>
             </w:pPr>
-            <w:proofErr w:type="spellStart"/>
             <w:r>
               <w:rPr>
                 <w:b/>
               </w:rPr>
               <w:t>Cr+co</w:t>
             </w:r>
-            <w:proofErr w:type="spellEnd"/>
           </w:p>
         </w:tc>
         <w:tc>
@@ -1324,19 +997,11 @@
                 <w:b/>
               </w:rPr>
             </w:pPr>
-            <w:proofErr w:type="spellStart"/>
-            <w:r>
-              <w:rPr>
-                <w:b/>
-              </w:rPr>
-              <w:t>Shfit</w:t>
-            </w:r>
-            <w:proofErr w:type="spellEnd"/>
-            <w:r>
-              <w:rPr>
-                <w:b/>
-              </w:rPr>
-              <w:t xml:space="preserve"> 1</w:t>
+            <w:r>
+              <w:rPr>
+                <w:b/>
+              </w:rPr>
+              <w:t>Shfit 1</w:t>
             </w:r>
           </w:p>
         </w:tc>
@@ -1362,14 +1027,12 @@
                 <w:b/>
               </w:rPr>
             </w:pPr>
-            <w:proofErr w:type="spellStart"/>
             <w:r>
               <w:rPr>
                 <w:b/>
               </w:rPr>
               <w:t>yyyyy</w:t>
             </w:r>
-            <w:proofErr w:type="spellEnd"/>
           </w:p>
         </w:tc>
         <w:tc>
@@ -1456,14 +1119,12 @@
                 <w:b/>
               </w:rPr>
             </w:pPr>
-            <w:proofErr w:type="spellStart"/>
             <w:r>
               <w:rPr>
                 <w:b/>
               </w:rPr>
               <w:t>zzzzzz</w:t>
             </w:r>
-            <w:proofErr w:type="spellEnd"/>
           </w:p>
         </w:tc>
         <w:tc>
@@ -1520,19 +1181,11 @@
                 <w:b/>
               </w:rPr>
             </w:pPr>
-            <w:proofErr w:type="spellStart"/>
-            <w:r>
-              <w:rPr>
-                <w:b/>
-              </w:rPr>
-              <w:t>Shfit</w:t>
-            </w:r>
-            <w:proofErr w:type="spellEnd"/>
-            <w:r>
-              <w:rPr>
-                <w:b/>
-              </w:rPr>
-              <w:t xml:space="preserve"> 3</w:t>
+            <w:r>
+              <w:rPr>
+                <w:b/>
+              </w:rPr>
+              <w:t>Shfit 3</w:t>
             </w:r>
           </w:p>
         </w:tc>
@@ -1558,14 +1211,12 @@
                 <w:b/>
               </w:rPr>
             </w:pPr>
-            <w:proofErr w:type="spellStart"/>
             <w:r>
               <w:rPr>
                 <w:b/>
               </w:rPr>
               <w:t>qqqqq</w:t>
             </w:r>
-            <w:proofErr w:type="spellEnd"/>
           </w:p>
         </w:tc>
         <w:tc>
@@ -1667,13 +1318,8 @@
       <w:r>
         <w:t xml:space="preserve">End </w:t>
       </w:r>
-      <w:proofErr w:type="gramStart"/>
-      <w:r>
-        <w:t>date:[</w:t>
-      </w:r>
-      <w:proofErr w:type="gramEnd"/>
-      <w:r>
-        <w:t>]</w:t>
+      <w:r>
+        <w:t>date:[]</w:t>
       </w:r>
       <w:r>
         <w:t xml:space="preserve"> </w:t>
@@ -2003,21 +1649,26 @@
         <w:rPr>
           <w:strike/>
         </w:rPr>
-        <w:t xml:space="preserve"> </w:t>
-      </w:r>
-      <w:proofErr w:type="gramStart"/>
-      <w:r>
+        <w:t xml:space="preserve"> ( inventory )</w:t>
+      </w:r>
+    </w:p>
+    <w:p>
+      <w:pPr>
         <w:rPr>
           <w:strike/>
         </w:rPr>
-        <w:t>( inventory</w:t>
-      </w:r>
-      <w:proofErr w:type="gramEnd"/>
+      </w:pPr>
       <w:r>
         <w:rPr>
           <w:strike/>
         </w:rPr>
-        <w:t xml:space="preserve"> )</w:t>
+        <w:t>Maximum Ending Inventory level allowed:</w:t>
+      </w:r>
+      <w:r>
+        <w:rPr>
+          <w:strike/>
+        </w:rPr>
+        <w:t xml:space="preserve"> (inventory)</w:t>
       </w:r>
     </w:p>
     <w:p>
@@ -2030,13 +1681,67 @@
         <w:rPr>
           <w:strike/>
         </w:rPr>
-        <w:t>Maximum Ending Inventory level allowed:</w:t>
+        <w:t>Lead time:</w:t>
       </w:r>
       <w:r>
         <w:rPr>
           <w:strike/>
         </w:rPr>
-        <w:t xml:space="preserve"> (inventory)</w:t>
+        <w:t xml:space="preserve">  based on </w:t>
+      </w:r>
+      <w:r>
+        <w:rPr>
+          <w:strike/>
+        </w:rPr>
+        <w:t xml:space="preserve">labour time to </w:t>
+      </w:r>
+      <w:r>
+        <w:rPr>
+          <w:strike/>
+        </w:rPr>
+        <w:t xml:space="preserve">calculate </w:t>
+      </w:r>
+      <w:r>
+        <w:rPr>
+          <w:strike/>
+        </w:rPr>
+        <w:t>the</w:t>
+      </w:r>
+      <w:r>
+        <w:rPr>
+          <w:strike/>
+        </w:rPr>
+        <w:t xml:space="preserve"> periods or one off</w:t>
+      </w:r>
+      <w:r>
+        <w:rPr>
+          <w:strike/>
+        </w:rPr>
+        <w:t>, or</w:t>
+      </w:r>
+      <w:r>
+        <w:rPr>
+          <w:strike/>
+        </w:rPr>
+        <w:t xml:space="preserve"> milestone period</w:t>
+      </w:r>
+      <w:r>
+        <w:rPr>
+          <w:strike/>
+        </w:rPr>
+        <w:t xml:space="preserve"> (operation</w:t>
+      </w:r>
+      <w:r>
+        <w:rPr>
+          <w:strike/>
+        </w:rPr>
+        <w:t>/inventory</w:t>
+      </w:r>
+      <w:r>
+        <w:rPr>
+          <w:strike/>
+        </w:rPr>
+        <w:t>)</w:t>
       </w:r>
     </w:p>
     <w:p>
@@ -2049,102 +1754,7 @@
         <w:rPr>
           <w:strike/>
         </w:rPr>
-        <w:t>Lead time:</w:t>
-      </w:r>
-      <w:r>
-        <w:rPr>
-          <w:strike/>
-        </w:rPr>
-        <w:t xml:space="preserve">  based on </w:t>
-      </w:r>
-      <w:r>
-        <w:rPr>
-          <w:strike/>
-        </w:rPr>
-        <w:t xml:space="preserve">labour time to </w:t>
-      </w:r>
-      <w:r>
-        <w:rPr>
-          <w:strike/>
-        </w:rPr>
-        <w:t xml:space="preserve">calculate </w:t>
-      </w:r>
-      <w:r>
-        <w:rPr>
-          <w:strike/>
-        </w:rPr>
-        <w:t>the</w:t>
-      </w:r>
-      <w:r>
-        <w:rPr>
-          <w:strike/>
-        </w:rPr>
-        <w:t xml:space="preserve"> periods or one off</w:t>
-      </w:r>
-      <w:r>
-        <w:rPr>
-          <w:strike/>
-        </w:rPr>
-        <w:t>, or</w:t>
-      </w:r>
-      <w:r>
-        <w:rPr>
-          <w:strike/>
-        </w:rPr>
-        <w:t xml:space="preserve"> milestone period</w:t>
-      </w:r>
-      <w:r>
-        <w:rPr>
-          <w:strike/>
-        </w:rPr>
-        <w:t xml:space="preserve"> (operation</w:t>
-      </w:r>
-      <w:r>
-        <w:rPr>
-          <w:strike/>
-        </w:rPr>
-        <w:t>/inventory</w:t>
-      </w:r>
-      <w:r>
-        <w:rPr>
-          <w:strike/>
-        </w:rPr>
-        <w:t>)</w:t>
-      </w:r>
-    </w:p>
-    <w:p>
-      <w:pPr>
-        <w:rPr>
-          <w:strike/>
-        </w:rPr>
-      </w:pPr>
-      <w:r>
-        <w:rPr>
-          <w:strike/>
-        </w:rPr>
-        <w:t>Unit cost: (</w:t>
-      </w:r>
-      <w:proofErr w:type="gramStart"/>
-      <w:r>
-        <w:rPr>
-          <w:strike/>
-        </w:rPr>
-        <w:t>inventory  /</w:t>
-      </w:r>
-      <w:proofErr w:type="spellStart"/>
-      <w:proofErr w:type="gramEnd"/>
-      <w:r>
-        <w:rPr>
-          <w:strike/>
-        </w:rPr>
-        <w:t>opeartion</w:t>
-      </w:r>
-      <w:proofErr w:type="spellEnd"/>
-      <w:r>
-        <w:rPr>
-          <w:strike/>
-        </w:rPr>
-        <w:t>?)</w:t>
+        <w:t>Unit cost: (inventory  /opeartion?)</w:t>
       </w:r>
     </w:p>
     <w:p>
@@ -2158,7 +1768,6 @@
           <w:szCs w:val="18"/>
         </w:rPr>
       </w:pPr>
-      <w:proofErr w:type="spellStart"/>
       <w:r>
         <w:rPr>
           <w:rFonts w:ascii="Courier New" w:eastAsia="Times New Roman" w:hAnsi="Courier New" w:cs="Courier New"/>
@@ -2168,7 +1777,6 @@
         </w:rPr>
         <w:t>supplierPartNumber</w:t>
       </w:r>
-      <w:proofErr w:type="spellEnd"/>
       <w:r>
         <w:rPr>
           <w:rFonts w:ascii="Courier New" w:eastAsia="Times New Roman" w:hAnsi="Courier New" w:cs="Courier New"/>
@@ -2310,7 +1918,10 @@
             </w:pPr>
             <w:r>
               <w:lastRenderedPageBreak/>
-              <w:t>Product Name:</w:t>
+              <w:t xml:space="preserve">Component </w:t>
+            </w:r>
+            <w:r>
+              <w:t>Name:</w:t>
             </w:r>
           </w:p>
         </w:tc>
@@ -2409,7 +2020,12 @@
               <w:t xml:space="preserve">omponent </w:t>
             </w:r>
             <w:r>
-              <w:t>Name:</w:t>
+              <w:t>Number</w:t>
+            </w:r>
+            <w:bookmarkStart w:id="0" w:name="_GoBack"/>
+            <w:bookmarkEnd w:id="0"/>
+            <w:r>
+              <w:t>:</w:t>
             </w:r>
           </w:p>
         </w:tc>
@@ -2580,17 +2196,7 @@
                 <w:szCs w:val="21"/>
                 <w:shd w:val="clear" w:color="auto" w:fill="FFFFFF"/>
               </w:rPr>
-              <w:t> </w:t>
-            </w:r>
-            <w:r>
-              <w:rPr>
-                <w:rFonts w:ascii="Arial" w:hAnsi="Arial" w:cs="Arial"/>
-                <w:color w:val="3C4043"/>
-                <w:sz w:val="21"/>
-                <w:szCs w:val="21"/>
-                <w:shd w:val="clear" w:color="auto" w:fill="FFFFFF"/>
-              </w:rPr>
-              <w:t>(day/week/month)</w:t>
+              <w:t> (day/week/month)</w:t>
             </w:r>
           </w:p>
         </w:tc>
@@ -2727,23 +2333,7 @@
               <w:t>Lead Time:</w:t>
             </w:r>
             <w:r>
-              <w:t xml:space="preserve"> </w:t>
-            </w:r>
-            <w:proofErr w:type="gramStart"/>
-            <w:r>
-              <w:t>( Finish</w:t>
-            </w:r>
-            <w:proofErr w:type="gramEnd"/>
-            <w:r>
-              <w:t xml:space="preserve"> Date – Start Date + </w:t>
-            </w:r>
-            <w:proofErr w:type="spellStart"/>
-            <w:r>
-              <w:t>Openning</w:t>
-            </w:r>
-            <w:proofErr w:type="spellEnd"/>
-            <w:r>
-              <w:t xml:space="preserve"> date)</w:t>
+              <w:t xml:space="preserve"> ( Finish Date – Start Date + Openning date)</w:t>
             </w:r>
           </w:p>
         </w:tc>
@@ -2980,8 +2570,6 @@
             </w:pPr>
           </w:p>
         </w:tc>
-        <w:bookmarkStart w:id="0" w:name="_GoBack"/>
-        <w:bookmarkEnd w:id="0"/>
       </w:tr>
     </w:tbl>
     <w:tbl>
@@ -3209,15 +2797,7 @@
           </w:tcPr>
           <w:p>
             <w:r>
-              <w:t xml:space="preserve">(1+scrapt_rate) * </w:t>
-            </w:r>
-            <w:proofErr w:type="spellStart"/>
-            <w:r>
-              <w:t>Demond</w:t>
-            </w:r>
-            <w:proofErr w:type="spellEnd"/>
-            <w:r>
-              <w:t xml:space="preserve"> </w:t>
+              <w:t xml:space="preserve">(1+scrapt_rate) * Demond </w:t>
             </w:r>
             <w:r>
               <w:lastRenderedPageBreak/>

</xml_diff>

<commit_message>
update mps.json and mps table header
</commit_message>
<xml_diff>
--- a/design-doc/Inputs design/2-MPS-Configuration.docx
+++ b/design-doc/Inputs design/2-MPS-Configuration.docx
@@ -1870,11 +1870,11 @@
         <w:tblLook w:val="04A0" w:firstRow="1" w:lastRow="0" w:firstColumn="1" w:lastColumn="0" w:noHBand="0" w:noVBand="1"/>
       </w:tblPr>
       <w:tblGrid>
-        <w:gridCol w:w="3740"/>
-        <w:gridCol w:w="1796"/>
-        <w:gridCol w:w="2236"/>
-        <w:gridCol w:w="1805"/>
-        <w:gridCol w:w="4174"/>
+        <w:gridCol w:w="2819"/>
+        <w:gridCol w:w="1671"/>
+        <w:gridCol w:w="3801"/>
+        <w:gridCol w:w="1622"/>
+        <w:gridCol w:w="3838"/>
       </w:tblGrid>
       <w:tr>
         <w:trPr>
@@ -1910,7 +1910,7 @@
         <w:tc>
           <w:tcPr>
             <w:cnfStyle w:val="001000000000" w:firstRow="0" w:lastRow="0" w:firstColumn="1" w:lastColumn="0" w:oddVBand="0" w:evenVBand="0" w:oddHBand="0" w:evenHBand="0" w:firstRowFirstColumn="0" w:firstRowLastColumn="0" w:lastRowFirstColumn="0" w:lastRowLastColumn="0"/>
-            <w:tcW w:w="3201" w:type="dxa"/>
+            <w:tcW w:w="2819" w:type="dxa"/>
           </w:tcPr>
           <w:p>
             <w:pPr>
@@ -1927,7 +1927,7 @@
         </w:tc>
         <w:tc>
           <w:tcPr>
-            <w:tcW w:w="1912" w:type="dxa"/>
+            <w:tcW w:w="1671" w:type="dxa"/>
           </w:tcPr>
           <w:p>
             <w:pPr>
@@ -1940,7 +1940,7 @@
         </w:tc>
         <w:tc>
           <w:tcPr>
-            <w:tcW w:w="2185" w:type="dxa"/>
+            <w:tcW w:w="3801" w:type="dxa"/>
           </w:tcPr>
           <w:p>
             <w:pPr>
@@ -1965,7 +1965,7 @@
         </w:tc>
         <w:tc>
           <w:tcPr>
-            <w:tcW w:w="1972" w:type="dxa"/>
+            <w:tcW w:w="1622" w:type="dxa"/>
           </w:tcPr>
           <w:p>
             <w:pPr>
@@ -1978,7 +1978,7 @@
         </w:tc>
         <w:tc>
           <w:tcPr>
-            <w:tcW w:w="4481" w:type="dxa"/>
+            <w:tcW w:w="3838" w:type="dxa"/>
           </w:tcPr>
           <w:p>
             <w:pPr>
@@ -2010,7 +2010,7 @@
         <w:tc>
           <w:tcPr>
             <w:cnfStyle w:val="001000000000" w:firstRow="0" w:lastRow="0" w:firstColumn="1" w:lastColumn="0" w:oddVBand="0" w:evenVBand="0" w:oddHBand="0" w:evenHBand="0" w:firstRowFirstColumn="0" w:firstRowLastColumn="0" w:lastRowFirstColumn="0" w:lastRowLastColumn="0"/>
-            <w:tcW w:w="3201" w:type="dxa"/>
+            <w:tcW w:w="2819" w:type="dxa"/>
           </w:tcPr>
           <w:p>
             <w:r>
@@ -2029,7 +2029,7 @@
         </w:tc>
         <w:tc>
           <w:tcPr>
-            <w:tcW w:w="1912" w:type="dxa"/>
+            <w:tcW w:w="1671" w:type="dxa"/>
           </w:tcPr>
           <w:p>
             <w:pPr>
@@ -2039,7 +2039,7 @@
         </w:tc>
         <w:tc>
           <w:tcPr>
-            <w:tcW w:w="2185" w:type="dxa"/>
+            <w:tcW w:w="3801" w:type="dxa"/>
           </w:tcPr>
           <w:p>
             <w:pPr>
@@ -2061,7 +2061,7 @@
         </w:tc>
         <w:tc>
           <w:tcPr>
-            <w:tcW w:w="1972" w:type="dxa"/>
+            <w:tcW w:w="1622" w:type="dxa"/>
           </w:tcPr>
           <w:p>
             <w:pPr>
@@ -2071,7 +2071,7 @@
         </w:tc>
         <w:tc>
           <w:tcPr>
-            <w:tcW w:w="4481" w:type="dxa"/>
+            <w:tcW w:w="3838" w:type="dxa"/>
             <w:vMerge w:val="restart"/>
           </w:tcPr>
           <w:p>
@@ -2088,7 +2088,7 @@
         <w:tc>
           <w:tcPr>
             <w:cnfStyle w:val="001000000000" w:firstRow="0" w:lastRow="0" w:firstColumn="1" w:lastColumn="0" w:oddVBand="0" w:evenVBand="0" w:oddHBand="0" w:evenHBand="0" w:firstRowFirstColumn="0" w:firstRowLastColumn="0" w:lastRowFirstColumn="0" w:lastRowLastColumn="0"/>
-            <w:tcW w:w="3201" w:type="dxa"/>
+            <w:tcW w:w="2819" w:type="dxa"/>
           </w:tcPr>
           <w:p>
             <w:r>
@@ -2098,7 +2098,7 @@
         </w:tc>
         <w:tc>
           <w:tcPr>
-            <w:tcW w:w="1912" w:type="dxa"/>
+            <w:tcW w:w="1671" w:type="dxa"/>
           </w:tcPr>
           <w:p>
             <w:pPr>
@@ -2108,64 +2108,21 @@
         </w:tc>
         <w:tc>
           <w:tcPr>
-            <w:tcW w:w="2185" w:type="dxa"/>
+            <w:tcW w:w="3801" w:type="dxa"/>
           </w:tcPr>
           <w:p>
             <w:pPr>
               <w:cnfStyle w:val="000000000000" w:firstRow="0" w:lastRow="0" w:firstColumn="0" w:lastColumn="0" w:oddVBand="0" w:evenVBand="0" w:oddHBand="0" w:evenHBand="0" w:firstRowFirstColumn="0" w:firstRowLastColumn="0" w:lastRowFirstColumn="0" w:lastRowLastColumn="0"/>
               <w:rPr>
                 <w:b/>
-              </w:rPr>
-            </w:pPr>
-            <w:r>
-              <w:rPr>
-                <w:b/>
-              </w:rPr>
-              <w:t>Total Production</w:t>
-            </w:r>
-            <w:r>
-              <w:rPr>
-                <w:b/>
-              </w:rPr>
-              <w:t>:</w:t>
-            </w:r>
-          </w:p>
-        </w:tc>
-        <w:tc>
-          <w:tcPr>
-            <w:tcW w:w="1972" w:type="dxa"/>
-          </w:tcPr>
-          <w:p>
-            <w:pPr>
-              <w:cnfStyle w:val="000000000000" w:firstRow="0" w:lastRow="0" w:firstColumn="0" w:lastColumn="0" w:oddVBand="0" w:evenVBand="0" w:oddHBand="0" w:evenHBand="0" w:firstRowFirstColumn="0" w:firstRowLastColumn="0" w:lastRowFirstColumn="0" w:lastRowLastColumn="0"/>
-            </w:pPr>
-          </w:p>
-        </w:tc>
-        <w:tc>
-          <w:tcPr>
-            <w:tcW w:w="4481" w:type="dxa"/>
-            <w:vMerge/>
-          </w:tcPr>
-          <w:p>
-            <w:pPr>
-              <w:cnfStyle w:val="000000000000" w:firstRow="0" w:lastRow="0" w:firstColumn="0" w:lastColumn="0" w:oddVBand="0" w:evenVBand="0" w:oddHBand="0" w:evenHBand="0" w:firstRowFirstColumn="0" w:firstRowLastColumn="0" w:lastRowFirstColumn="0" w:lastRowLastColumn="0"/>
-            </w:pPr>
-          </w:p>
-        </w:tc>
-      </w:tr>
-      <w:tr>
-        <w:trPr>
-          <w:trHeight w:val="420"/>
-        </w:trPr>
-        <w:tc>
-          <w:tcPr>
-            <w:cnfStyle w:val="001000000000" w:firstRow="0" w:lastRow="0" w:firstColumn="1" w:lastColumn="0" w:oddVBand="0" w:evenVBand="0" w:oddHBand="0" w:evenHBand="0" w:firstRowFirstColumn="0" w:firstRowLastColumn="0" w:lastRowFirstColumn="0" w:lastRowLastColumn="0"/>
-            <w:tcW w:w="3201" w:type="dxa"/>
-          </w:tcPr>
-          <w:p>
+                <w:bCs/>
+              </w:rPr>
+            </w:pPr>
             <w:r>
               <w:rPr>
                 <w:rFonts w:ascii="Arial" w:hAnsi="Arial" w:cs="Arial"/>
+                <w:b/>
+                <w:bCs/>
                 <w:color w:val="3C4043"/>
                 <w:sz w:val="21"/>
                 <w:szCs w:val="21"/>
@@ -2177,6 +2134,8 @@
               <w:rPr>
                 <w:rStyle w:val="Emphasis"/>
                 <w:rFonts w:ascii="Arial" w:hAnsi="Arial" w:cs="Arial"/>
+                <w:b/>
+                <w:bCs/>
                 <w:i w:val="0"/>
                 <w:iCs w:val="0"/>
                 <w:color w:val="52565A"/>
@@ -2189,6 +2148,8 @@
             <w:r>
               <w:rPr>
                 <w:rFonts w:ascii="Arial" w:hAnsi="Arial" w:cs="Arial"/>
+                <w:b/>
+                <w:bCs/>
                 <w:color w:val="3C4043"/>
                 <w:sz w:val="21"/>
                 <w:szCs w:val="21"/>
@@ -2196,11 +2157,18 @@
               </w:rPr>
               <w:t> (day/week/month)</w:t>
             </w:r>
-          </w:p>
-        </w:tc>
-        <w:tc>
-          <w:tcPr>
-            <w:tcW w:w="1912" w:type="dxa"/>
+            <w:r>
+              <w:rPr>
+                <w:b/>
+                <w:bCs/>
+              </w:rPr>
+              <w:t>:</w:t>
+            </w:r>
+          </w:p>
+        </w:tc>
+        <w:tc>
+          <w:tcPr>
+            <w:tcW w:w="1622" w:type="dxa"/>
           </w:tcPr>
           <w:p>
             <w:pPr>
@@ -2210,36 +2178,7 @@
         </w:tc>
         <w:tc>
           <w:tcPr>
-            <w:tcW w:w="2185" w:type="dxa"/>
-          </w:tcPr>
-          <w:p>
-            <w:pPr>
-              <w:cnfStyle w:val="000000000000" w:firstRow="0" w:lastRow="0" w:firstColumn="0" w:lastColumn="0" w:oddVBand="0" w:evenVBand="0" w:oddHBand="0" w:evenHBand="0" w:firstRowFirstColumn="0" w:firstRowLastColumn="0" w:lastRowFirstColumn="0" w:lastRowLastColumn="0"/>
-              <w:rPr>
-                <w:b/>
-              </w:rPr>
-            </w:pPr>
-            <w:r>
-              <w:rPr>
-                <w:b/>
-              </w:rPr>
-              <w:t>Production Starts Date:</w:t>
-            </w:r>
-          </w:p>
-        </w:tc>
-        <w:tc>
-          <w:tcPr>
-            <w:tcW w:w="1972" w:type="dxa"/>
-          </w:tcPr>
-          <w:p>
-            <w:pPr>
-              <w:cnfStyle w:val="000000000000" w:firstRow="0" w:lastRow="0" w:firstColumn="0" w:lastColumn="0" w:oddVBand="0" w:evenVBand="0" w:oddHBand="0" w:evenHBand="0" w:firstRowFirstColumn="0" w:firstRowLastColumn="0" w:lastRowFirstColumn="0" w:lastRowLastColumn="0"/>
-            </w:pPr>
-          </w:p>
-        </w:tc>
-        <w:tc>
-          <w:tcPr>
-            <w:tcW w:w="4481" w:type="dxa"/>
+            <w:tcW w:w="3838" w:type="dxa"/>
             <w:vMerge/>
           </w:tcPr>
           <w:p>
@@ -2256,19 +2195,17 @@
         <w:tc>
           <w:tcPr>
             <w:cnfStyle w:val="001000000000" w:firstRow="0" w:lastRow="0" w:firstColumn="1" w:lastColumn="0" w:oddVBand="0" w:evenVBand="0" w:oddHBand="0" w:evenHBand="0" w:firstRowFirstColumn="0" w:firstRowLastColumn="0" w:lastRowFirstColumn="0" w:lastRowLastColumn="0"/>
-            <w:tcW w:w="3201" w:type="dxa"/>
-          </w:tcPr>
-          <w:p>
-            <w:pPr>
-              <w:rPr>
-                <w:strike/>
-              </w:rPr>
-            </w:pPr>
-          </w:p>
-        </w:tc>
-        <w:tc>
-          <w:tcPr>
-            <w:tcW w:w="1912" w:type="dxa"/>
+            <w:tcW w:w="2819" w:type="dxa"/>
+          </w:tcPr>
+          <w:p>
+            <w:r>
+              <w:t>Production Starts Date:</w:t>
+            </w:r>
+          </w:p>
+        </w:tc>
+        <w:tc>
+          <w:tcPr>
+            <w:tcW w:w="1671" w:type="dxa"/>
           </w:tcPr>
           <w:p>
             <w:pPr>
@@ -2278,14 +2215,13 @@
         </w:tc>
         <w:tc>
           <w:tcPr>
-            <w:tcW w:w="2185" w:type="dxa"/>
+            <w:tcW w:w="3801" w:type="dxa"/>
           </w:tcPr>
           <w:p>
             <w:pPr>
               <w:cnfStyle w:val="000000000000" w:firstRow="0" w:lastRow="0" w:firstColumn="0" w:lastColumn="0" w:oddVBand="0" w:evenVBand="0" w:oddHBand="0" w:evenHBand="0" w:firstRowFirstColumn="0" w:firstRowLastColumn="0" w:lastRowFirstColumn="0" w:lastRowLastColumn="0"/>
               <w:rPr>
                 <w:b/>
-                <w:strike/>
               </w:rPr>
             </w:pPr>
             <w:r>
@@ -2298,7 +2234,7 @@
         </w:tc>
         <w:tc>
           <w:tcPr>
-            <w:tcW w:w="1972" w:type="dxa"/>
+            <w:tcW w:w="1622" w:type="dxa"/>
           </w:tcPr>
           <w:p>
             <w:pPr>
@@ -2308,7 +2244,8 @@
         </w:tc>
         <w:tc>
           <w:tcPr>
-            <w:tcW w:w="4481" w:type="dxa"/>
+            <w:tcW w:w="3838" w:type="dxa"/>
+            <w:vMerge/>
           </w:tcPr>
           <w:p>
             <w:pPr>
@@ -2324,20 +2261,19 @@
         <w:tc>
           <w:tcPr>
             <w:cnfStyle w:val="001000000000" w:firstRow="0" w:lastRow="0" w:firstColumn="1" w:lastColumn="0" w:oddVBand="0" w:evenVBand="0" w:oddHBand="0" w:evenHBand="0" w:firstRowFirstColumn="0" w:firstRowLastColumn="0" w:lastRowFirstColumn="0" w:lastRowLastColumn="0"/>
-            <w:tcW w:w="3201" w:type="dxa"/>
-          </w:tcPr>
-          <w:p>
-            <w:r>
-              <w:t>Lead Time:</w:t>
-            </w:r>
-            <w:r>
-              <w:t xml:space="preserve"> ( Finish Date – Start Date + Openning date)</w:t>
-            </w:r>
-          </w:p>
-        </w:tc>
-        <w:tc>
-          <w:tcPr>
-            <w:tcW w:w="1912" w:type="dxa"/>
+            <w:tcW w:w="2819" w:type="dxa"/>
+          </w:tcPr>
+          <w:p>
+            <w:bookmarkStart w:id="0" w:name="_GoBack"/>
+            <w:bookmarkEnd w:id="0"/>
+            <w:r>
+              <w:t>Lead Time: ( Finish Date – Start Date + Openning date)</w:t>
+            </w:r>
+          </w:p>
+        </w:tc>
+        <w:tc>
+          <w:tcPr>
+            <w:tcW w:w="1671" w:type="dxa"/>
           </w:tcPr>
           <w:p>
             <w:pPr>
@@ -2347,7 +2283,7 @@
         </w:tc>
         <w:tc>
           <w:tcPr>
-            <w:tcW w:w="2185" w:type="dxa"/>
+            <w:tcW w:w="3801" w:type="dxa"/>
           </w:tcPr>
           <w:p>
             <w:pPr>
@@ -2360,7 +2296,7 @@
         </w:tc>
         <w:tc>
           <w:tcPr>
-            <w:tcW w:w="1972" w:type="dxa"/>
+            <w:tcW w:w="1622" w:type="dxa"/>
           </w:tcPr>
           <w:p>
             <w:pPr>
@@ -2370,7 +2306,7 @@
         </w:tc>
         <w:tc>
           <w:tcPr>
-            <w:tcW w:w="4481" w:type="dxa"/>
+            <w:tcW w:w="3838" w:type="dxa"/>
           </w:tcPr>
           <w:p>
             <w:pPr>
@@ -2386,7 +2322,7 @@
         <w:tc>
           <w:tcPr>
             <w:cnfStyle w:val="001000000000" w:firstRow="0" w:lastRow="0" w:firstColumn="1" w:lastColumn="0" w:oddVBand="0" w:evenVBand="0" w:oddHBand="0" w:evenHBand="0" w:firstRowFirstColumn="0" w:firstRowLastColumn="0" w:lastRowFirstColumn="0" w:lastRowLastColumn="0"/>
-            <w:tcW w:w="3201" w:type="dxa"/>
+            <w:tcW w:w="2819" w:type="dxa"/>
           </w:tcPr>
           <w:p>
             <w:r>
@@ -2396,7 +2332,7 @@
         </w:tc>
         <w:tc>
           <w:tcPr>
-            <w:tcW w:w="1912" w:type="dxa"/>
+            <w:tcW w:w="1671" w:type="dxa"/>
           </w:tcPr>
           <w:p>
             <w:pPr>
@@ -2406,7 +2342,7 @@
         </w:tc>
         <w:tc>
           <w:tcPr>
-            <w:tcW w:w="2185" w:type="dxa"/>
+            <w:tcW w:w="3801" w:type="dxa"/>
           </w:tcPr>
           <w:p>
             <w:pPr>
@@ -2425,7 +2361,7 @@
         </w:tc>
         <w:tc>
           <w:tcPr>
-            <w:tcW w:w="1972" w:type="dxa"/>
+            <w:tcW w:w="1622" w:type="dxa"/>
           </w:tcPr>
           <w:p>
             <w:pPr>
@@ -2435,7 +2371,7 @@
         </w:tc>
         <w:tc>
           <w:tcPr>
-            <w:tcW w:w="4481" w:type="dxa"/>
+            <w:tcW w:w="3838" w:type="dxa"/>
           </w:tcPr>
           <w:p>
             <w:pPr>
@@ -2451,7 +2387,7 @@
         <w:tc>
           <w:tcPr>
             <w:cnfStyle w:val="001000000000" w:firstRow="0" w:lastRow="0" w:firstColumn="1" w:lastColumn="0" w:oddVBand="0" w:evenVBand="0" w:oddHBand="0" w:evenHBand="0" w:firstRowFirstColumn="0" w:firstRowLastColumn="0" w:lastRowFirstColumn="0" w:lastRowLastColumn="0"/>
-            <w:tcW w:w="3201" w:type="dxa"/>
+            <w:tcW w:w="2819" w:type="dxa"/>
           </w:tcPr>
           <w:p>
             <w:r>
@@ -2461,7 +2397,7 @@
         </w:tc>
         <w:tc>
           <w:tcPr>
-            <w:tcW w:w="1912" w:type="dxa"/>
+            <w:tcW w:w="1671" w:type="dxa"/>
           </w:tcPr>
           <w:p>
             <w:pPr>
@@ -2474,7 +2410,7 @@
         </w:tc>
         <w:tc>
           <w:tcPr>
-            <w:tcW w:w="2185" w:type="dxa"/>
+            <w:tcW w:w="3801" w:type="dxa"/>
           </w:tcPr>
           <w:p>
             <w:pPr>
@@ -2487,7 +2423,7 @@
         </w:tc>
         <w:tc>
           <w:tcPr>
-            <w:tcW w:w="1972" w:type="dxa"/>
+            <w:tcW w:w="1622" w:type="dxa"/>
           </w:tcPr>
           <w:p>
             <w:pPr>
@@ -2497,7 +2433,7 @@
         </w:tc>
         <w:tc>
           <w:tcPr>
-            <w:tcW w:w="4481" w:type="dxa"/>
+            <w:tcW w:w="3838" w:type="dxa"/>
           </w:tcPr>
           <w:p>
             <w:pPr>
@@ -2513,7 +2449,7 @@
         <w:tc>
           <w:tcPr>
             <w:cnfStyle w:val="001000000000" w:firstRow="0" w:lastRow="0" w:firstColumn="1" w:lastColumn="0" w:oddVBand="0" w:evenVBand="0" w:oddHBand="0" w:evenHBand="0" w:firstRowFirstColumn="0" w:firstRowLastColumn="0" w:lastRowFirstColumn="0" w:lastRowLastColumn="0"/>
-            <w:tcW w:w="3201" w:type="dxa"/>
+            <w:tcW w:w="2819" w:type="dxa"/>
           </w:tcPr>
           <w:p>
             <w:pPr>
@@ -2527,7 +2463,7 @@
         </w:tc>
         <w:tc>
           <w:tcPr>
-            <w:tcW w:w="1912" w:type="dxa"/>
+            <w:tcW w:w="1671" w:type="dxa"/>
           </w:tcPr>
           <w:p>
             <w:pPr>
@@ -2537,7 +2473,7 @@
         </w:tc>
         <w:tc>
           <w:tcPr>
-            <w:tcW w:w="2185" w:type="dxa"/>
+            <w:tcW w:w="3801" w:type="dxa"/>
           </w:tcPr>
           <w:p>
             <w:pPr>
@@ -2550,7 +2486,7 @@
         </w:tc>
         <w:tc>
           <w:tcPr>
-            <w:tcW w:w="1972" w:type="dxa"/>
+            <w:tcW w:w="1622" w:type="dxa"/>
           </w:tcPr>
           <w:p>
             <w:pPr>
@@ -2560,7 +2496,7 @@
         </w:tc>
         <w:tc>
           <w:tcPr>
-            <w:tcW w:w="4481" w:type="dxa"/>
+            <w:tcW w:w="3838" w:type="dxa"/>
           </w:tcPr>
           <w:p>
             <w:pPr>
@@ -2602,8 +2538,6 @@
             <w:r>
               <w:t>Planning Horizon (day/week/month)</w:t>
             </w:r>
-            <w:bookmarkStart w:id="0" w:name="_GoBack"/>
-            <w:bookmarkEnd w:id="0"/>
           </w:p>
         </w:tc>
         <w:tc>
@@ -2783,100 +2717,85 @@
           </w:tcPr>
           <w:p>
             <w:r>
-              <w:t xml:space="preserve">The initial value is a given, but the remaining values are </w:t>
+              <w:t>The initial value is a given, but the remaining values are computed with the formula:</w:t>
+            </w:r>
+          </w:p>
+        </w:tc>
+        <w:tc>
+          <w:tcPr>
+            <w:tcW w:w="992" w:type="dxa"/>
+          </w:tcPr>
+          <w:p>
+            <w:r>
+              <w:t>40</w:t>
+            </w:r>
+          </w:p>
+        </w:tc>
+        <w:tc>
+          <w:tcPr>
+            <w:tcW w:w="1276" w:type="dxa"/>
+          </w:tcPr>
+          <w:p/>
+        </w:tc>
+        <w:tc>
+          <w:tcPr>
+            <w:tcW w:w="709" w:type="dxa"/>
+          </w:tcPr>
+          <w:p>
+            <w:r>
+              <w:t>0</w:t>
+            </w:r>
+          </w:p>
+        </w:tc>
+        <w:tc>
+          <w:tcPr>
+            <w:tcW w:w="1275" w:type="dxa"/>
+          </w:tcPr>
+          <w:p>
+            <w:r>
+              <w:t>(1+scrapt_rate) * Demond Quantity</w:t>
+            </w:r>
+          </w:p>
+        </w:tc>
+        <w:tc>
+          <w:tcPr>
+            <w:tcW w:w="1418" w:type="dxa"/>
+          </w:tcPr>
+          <w:p>
+            <w:r>
+              <w:t>Opening Inventory – Required Quantity</w:t>
+            </w:r>
+          </w:p>
+        </w:tc>
+        <w:tc>
+          <w:tcPr>
+            <w:tcW w:w="1559" w:type="dxa"/>
+          </w:tcPr>
+          <w:p>
+            <w:r>
+              <w:t xml:space="preserve">These are computed based on the net requirements </w:t>
             </w:r>
             <w:r>
               <w:lastRenderedPageBreak/>
-              <w:t>computed with the formula:</w:t>
-            </w:r>
-          </w:p>
-        </w:tc>
-        <w:tc>
-          <w:tcPr>
-            <w:tcW w:w="992" w:type="dxa"/>
+              <w:t>and the lot sizing me</w:t>
+            </w:r>
+            <w:r>
+              <w:t>thod</w:t>
+            </w:r>
+          </w:p>
+        </w:tc>
+        <w:tc>
+          <w:tcPr>
+            <w:tcW w:w="2268" w:type="dxa"/>
           </w:tcPr>
           <w:p>
             <w:r>
               <w:lastRenderedPageBreak/>
-              <w:t>40</w:t>
-            </w:r>
-          </w:p>
-        </w:tc>
-        <w:tc>
-          <w:tcPr>
-            <w:tcW w:w="1276" w:type="dxa"/>
-          </w:tcPr>
-          <w:p/>
-        </w:tc>
-        <w:tc>
-          <w:tcPr>
-            <w:tcW w:w="709" w:type="dxa"/>
-          </w:tcPr>
-          <w:p>
-            <w:r>
-              <w:t>0</w:t>
-            </w:r>
-          </w:p>
-        </w:tc>
-        <w:tc>
-          <w:tcPr>
-            <w:tcW w:w="1275" w:type="dxa"/>
-          </w:tcPr>
-          <w:p>
-            <w:r>
-              <w:t xml:space="preserve">(1+scrapt_rate) * Demond </w:t>
+              <w:t xml:space="preserve">This row is the same as the planned order receipts except it is offset by the lead time for the part. This row </w:t>
             </w:r>
             <w:r>
               <w:lastRenderedPageBreak/>
-              <w:t>Quantity</w:t>
-            </w:r>
-          </w:p>
-        </w:tc>
-        <w:tc>
-          <w:tcPr>
-            <w:tcW w:w="1418" w:type="dxa"/>
-          </w:tcPr>
-          <w:p>
-            <w:r>
-              <w:lastRenderedPageBreak/>
-              <w:t xml:space="preserve">Opening Inventory – Required </w:t>
-            </w:r>
-            <w:r>
-              <w:lastRenderedPageBreak/>
-              <w:t>Quantity</w:t>
-            </w:r>
-          </w:p>
-        </w:tc>
-        <w:tc>
-          <w:tcPr>
-            <w:tcW w:w="1559" w:type="dxa"/>
-          </w:tcPr>
-          <w:p>
-            <w:r>
-              <w:lastRenderedPageBreak/>
-              <w:t xml:space="preserve">These are computed based on the </w:t>
-            </w:r>
-            <w:r>
-              <w:lastRenderedPageBreak/>
-              <w:t>net requirements and the lot sizing me</w:t>
-            </w:r>
-            <w:r>
-              <w:t>thod</w:t>
-            </w:r>
-          </w:p>
-        </w:tc>
-        <w:tc>
-          <w:tcPr>
-            <w:tcW w:w="2268" w:type="dxa"/>
-          </w:tcPr>
-          <w:p>
-            <w:r>
-              <w:lastRenderedPageBreak/>
-              <w:t xml:space="preserve">This row is the same as the planned order receipts except it is </w:t>
-            </w:r>
-            <w:r>
-              <w:lastRenderedPageBreak/>
-              <w:t>offset by the lead time for the part. This row becomes a portion of the Gross Requirements for parts in the BOM. If a number other than 0 appears as the first entry of this row (cell F15 for P-400), the number indicates the planned order receipts cannot be satisfied with the current lead time. The number indicates the total shortage</w:t>
+              <w:t>becomes a portion of the Gross Requirements for parts in the BOM. If a number other than 0 appears as the first entry of this row (cell F15 for P-400), the number indicates the planned order receipts cannot be satisfied with the current lead time. The number indicates the total shortage</w:t>
             </w:r>
           </w:p>
         </w:tc>

</xml_diff>

<commit_message>
update msp table design
</commit_message>
<xml_diff>
--- a/design-doc/Inputs design/2-MPS-Configuration.docx
+++ b/design-doc/Inputs design/2-MPS-Configuration.docx
@@ -2262,11 +2262,11 @@
         <w:tblLook w:val="04A0" w:firstRow="1" w:lastRow="0" w:firstColumn="1" w:lastColumn="0" w:noHBand="0" w:noVBand="1"/>
       </w:tblPr>
       <w:tblGrid>
-        <w:gridCol w:w="2770"/>
+        <w:gridCol w:w="2774"/>
         <w:gridCol w:w="1850"/>
         <w:gridCol w:w="3801"/>
-        <w:gridCol w:w="1576"/>
-        <w:gridCol w:w="3754"/>
+        <w:gridCol w:w="1575"/>
+        <w:gridCol w:w="3751"/>
       </w:tblGrid>
       <w:tr>
         <w:trPr>
@@ -2302,7 +2302,7 @@
         <w:tc>
           <w:tcPr>
             <w:cnfStyle w:val="001000000000" w:firstRow="0" w:lastRow="0" w:firstColumn="1" w:lastColumn="0" w:oddVBand="0" w:evenVBand="0" w:oddHBand="0" w:evenHBand="0" w:firstRowFirstColumn="0" w:firstRowLastColumn="0" w:lastRowFirstColumn="0" w:lastRowLastColumn="0"/>
-            <w:tcW w:w="2819" w:type="dxa"/>
+            <w:tcW w:w="2774" w:type="dxa"/>
           </w:tcPr>
           <w:p>
             <w:pPr>
@@ -2319,7 +2319,7 @@
         </w:tc>
         <w:tc>
           <w:tcPr>
-            <w:tcW w:w="1671" w:type="dxa"/>
+            <w:tcW w:w="1850" w:type="dxa"/>
           </w:tcPr>
           <w:p>
             <w:pPr>
@@ -2357,7 +2357,7 @@
         </w:tc>
         <w:tc>
           <w:tcPr>
-            <w:tcW w:w="1622" w:type="dxa"/>
+            <w:tcW w:w="1575" w:type="dxa"/>
           </w:tcPr>
           <w:p>
             <w:pPr>
@@ -2370,7 +2370,7 @@
         </w:tc>
         <w:tc>
           <w:tcPr>
-            <w:tcW w:w="3838" w:type="dxa"/>
+            <w:tcW w:w="3751" w:type="dxa"/>
           </w:tcPr>
           <w:p>
             <w:pPr>
@@ -2402,7 +2402,7 @@
         <w:tc>
           <w:tcPr>
             <w:cnfStyle w:val="001000000000" w:firstRow="0" w:lastRow="0" w:firstColumn="1" w:lastColumn="0" w:oddVBand="0" w:evenVBand="0" w:oddHBand="0" w:evenHBand="0" w:firstRowFirstColumn="0" w:firstRowLastColumn="0" w:lastRowFirstColumn="0" w:lastRowLastColumn="0"/>
-            <w:tcW w:w="2819" w:type="dxa"/>
+            <w:tcW w:w="2774" w:type="dxa"/>
           </w:tcPr>
           <w:p>
             <w:r>
@@ -2421,7 +2421,7 @@
         </w:tc>
         <w:tc>
           <w:tcPr>
-            <w:tcW w:w="1671" w:type="dxa"/>
+            <w:tcW w:w="1850" w:type="dxa"/>
           </w:tcPr>
           <w:p>
             <w:pPr>
@@ -2453,7 +2453,7 @@
         </w:tc>
         <w:tc>
           <w:tcPr>
-            <w:tcW w:w="1622" w:type="dxa"/>
+            <w:tcW w:w="1575" w:type="dxa"/>
           </w:tcPr>
           <w:p>
             <w:pPr>
@@ -2463,7 +2463,7 @@
         </w:tc>
         <w:tc>
           <w:tcPr>
-            <w:tcW w:w="3838" w:type="dxa"/>
+            <w:tcW w:w="3751" w:type="dxa"/>
             <w:vMerge w:val="restart"/>
           </w:tcPr>
           <w:p>
@@ -2480,7 +2480,7 @@
         <w:tc>
           <w:tcPr>
             <w:cnfStyle w:val="001000000000" w:firstRow="0" w:lastRow="0" w:firstColumn="1" w:lastColumn="0" w:oddVBand="0" w:evenVBand="0" w:oddHBand="0" w:evenHBand="0" w:firstRowFirstColumn="0" w:firstRowLastColumn="0" w:lastRowFirstColumn="0" w:lastRowLastColumn="0"/>
-            <w:tcW w:w="2819" w:type="dxa"/>
+            <w:tcW w:w="2774" w:type="dxa"/>
           </w:tcPr>
           <w:p>
             <w:r>
@@ -2490,7 +2490,7 @@
         </w:tc>
         <w:tc>
           <w:tcPr>
-            <w:tcW w:w="1671" w:type="dxa"/>
+            <w:tcW w:w="1850" w:type="dxa"/>
           </w:tcPr>
           <w:p>
             <w:pPr>
@@ -2560,7 +2560,7 @@
         </w:tc>
         <w:tc>
           <w:tcPr>
-            <w:tcW w:w="1622" w:type="dxa"/>
+            <w:tcW w:w="1575" w:type="dxa"/>
           </w:tcPr>
           <w:p>
             <w:pPr>
@@ -2570,7 +2570,73 @@
         </w:tc>
         <w:tc>
           <w:tcPr>
-            <w:tcW w:w="3838" w:type="dxa"/>
+            <w:tcW w:w="3751" w:type="dxa"/>
+            <w:vMerge/>
+          </w:tcPr>
+          <w:p>
+            <w:pPr>
+              <w:cnfStyle w:val="000000000000" w:firstRow="0" w:lastRow="0" w:firstColumn="0" w:lastColumn="0" w:oddVBand="0" w:evenVBand="0" w:oddHBand="0" w:evenHBand="0" w:firstRowFirstColumn="0" w:firstRowLastColumn="0" w:lastRowFirstColumn="0" w:lastRowLastColumn="0"/>
+            </w:pPr>
+          </w:p>
+        </w:tc>
+      </w:tr>
+      <w:tr>
+        <w:trPr>
+          <w:trHeight w:val="497"/>
+        </w:trPr>
+        <w:tc>
+          <w:tcPr>
+            <w:cnfStyle w:val="001000000000" w:firstRow="0" w:lastRow="0" w:firstColumn="1" w:lastColumn="0" w:oddVBand="0" w:evenVBand="0" w:oddHBand="0" w:evenHBand="0" w:firstRowFirstColumn="0" w:firstRowLastColumn="0" w:lastRowFirstColumn="0" w:lastRowLastColumn="0"/>
+            <w:tcW w:w="2774" w:type="dxa"/>
+          </w:tcPr>
+          <w:p>
+            <w:r>
+              <w:t>Production Starts Date:</w:t>
+            </w:r>
+          </w:p>
+        </w:tc>
+        <w:tc>
+          <w:tcPr>
+            <w:tcW w:w="1850" w:type="dxa"/>
+          </w:tcPr>
+          <w:p>
+            <w:pPr>
+              <w:cnfStyle w:val="000000000000" w:firstRow="0" w:lastRow="0" w:firstColumn="0" w:lastColumn="0" w:oddVBand="0" w:evenVBand="0" w:oddHBand="0" w:evenHBand="0" w:firstRowFirstColumn="0" w:firstRowLastColumn="0" w:lastRowFirstColumn="0" w:lastRowLastColumn="0"/>
+            </w:pPr>
+          </w:p>
+        </w:tc>
+        <w:tc>
+          <w:tcPr>
+            <w:tcW w:w="3801" w:type="dxa"/>
+          </w:tcPr>
+          <w:p>
+            <w:pPr>
+              <w:cnfStyle w:val="000000000000" w:firstRow="0" w:lastRow="0" w:firstColumn="0" w:lastColumn="0" w:oddVBand="0" w:evenVBand="0" w:oddHBand="0" w:evenHBand="0" w:firstRowFirstColumn="0" w:firstRowLastColumn="0" w:lastRowFirstColumn="0" w:lastRowLastColumn="0"/>
+              <w:rPr>
+                <w:b/>
+              </w:rPr>
+            </w:pPr>
+            <w:r>
+              <w:rPr>
+                <w:b/>
+              </w:rPr>
+              <w:t>Production Due Date:</w:t>
+            </w:r>
+          </w:p>
+        </w:tc>
+        <w:tc>
+          <w:tcPr>
+            <w:tcW w:w="1575" w:type="dxa"/>
+          </w:tcPr>
+          <w:p>
+            <w:pPr>
+              <w:cnfStyle w:val="000000000000" w:firstRow="0" w:lastRow="0" w:firstColumn="0" w:lastColumn="0" w:oddVBand="0" w:evenVBand="0" w:oddHBand="0" w:evenHBand="0" w:firstRowFirstColumn="0" w:firstRowLastColumn="0" w:lastRowFirstColumn="0" w:lastRowLastColumn="0"/>
+            </w:pPr>
+          </w:p>
+        </w:tc>
+        <w:tc>
+          <w:tcPr>
+            <w:tcW w:w="3751" w:type="dxa"/>
             <w:vMerge/>
           </w:tcPr>
           <w:p>
@@ -2587,17 +2653,17 @@
         <w:tc>
           <w:tcPr>
             <w:cnfStyle w:val="001000000000" w:firstRow="0" w:lastRow="0" w:firstColumn="1" w:lastColumn="0" w:oddVBand="0" w:evenVBand="0" w:oddHBand="0" w:evenHBand="0" w:firstRowFirstColumn="0" w:firstRowLastColumn="0" w:lastRowFirstColumn="0" w:lastRowLastColumn="0"/>
-            <w:tcW w:w="2819" w:type="dxa"/>
-          </w:tcPr>
-          <w:p>
-            <w:r>
-              <w:t>Production Starts Date:</w:t>
-            </w:r>
-          </w:p>
-        </w:tc>
-        <w:tc>
-          <w:tcPr>
-            <w:tcW w:w="1671" w:type="dxa"/>
+            <w:tcW w:w="2774" w:type="dxa"/>
+          </w:tcPr>
+          <w:p>
+            <w:r>
+              <w:t>Inventory on hand</w:t>
+            </w:r>
+          </w:p>
+        </w:tc>
+        <w:tc>
+          <w:tcPr>
+            <w:tcW w:w="1850" w:type="dxa"/>
           </w:tcPr>
           <w:p>
             <w:pPr>
@@ -2614,19 +2680,21 @@
               <w:cnfStyle w:val="000000000000" w:firstRow="0" w:lastRow="0" w:firstColumn="0" w:lastColumn="0" w:oddVBand="0" w:evenVBand="0" w:oddHBand="0" w:evenHBand="0" w:firstRowFirstColumn="0" w:firstRowLastColumn="0" w:lastRowFirstColumn="0" w:lastRowLastColumn="0"/>
               <w:rPr>
                 <w:b/>
-              </w:rPr>
-            </w:pPr>
-            <w:r>
-              <w:rPr>
-                <w:b/>
-              </w:rPr>
-              <w:t>Production Due Date:</w:t>
-            </w:r>
-          </w:p>
-        </w:tc>
-        <w:tc>
-          <w:tcPr>
-            <w:tcW w:w="1622" w:type="dxa"/>
+                <w:bCs/>
+              </w:rPr>
+            </w:pPr>
+            <w:r>
+              <w:rPr>
+                <w:b/>
+                <w:bCs/>
+              </w:rPr>
+              <w:t>Scrape rate (%)</w:t>
+            </w:r>
+          </w:p>
+        </w:tc>
+        <w:tc>
+          <w:tcPr>
+            <w:tcW w:w="1575" w:type="dxa"/>
           </w:tcPr>
           <w:p>
             <w:pPr>
@@ -2636,8 +2704,105 @@
         </w:tc>
         <w:tc>
           <w:tcPr>
-            <w:tcW w:w="3838" w:type="dxa"/>
-            <w:vMerge/>
+            <w:tcW w:w="3751" w:type="dxa"/>
+          </w:tcPr>
+          <w:p>
+            <w:pPr>
+              <w:cnfStyle w:val="000000000000" w:firstRow="0" w:lastRow="0" w:firstColumn="0" w:lastColumn="0" w:oddVBand="0" w:evenVBand="0" w:oddHBand="0" w:evenHBand="0" w:firstRowFirstColumn="0" w:firstRowLastColumn="0" w:lastRowFirstColumn="0" w:lastRowLastColumn="0"/>
+            </w:pPr>
+          </w:p>
+        </w:tc>
+      </w:tr>
+      <w:tr>
+        <w:trPr>
+          <w:trHeight w:val="837"/>
+        </w:trPr>
+        <w:tc>
+          <w:tcPr>
+            <w:cnfStyle w:val="001000000000" w:firstRow="0" w:lastRow="0" w:firstColumn="1" w:lastColumn="0" w:oddVBand="0" w:evenVBand="0" w:oddHBand="0" w:evenHBand="0" w:firstRowFirstColumn="0" w:firstRowLastColumn="0" w:lastRowFirstColumn="0" w:lastRowLastColumn="0"/>
+            <w:tcW w:w="2774" w:type="dxa"/>
+          </w:tcPr>
+          <w:p>
+            <w:r>
+              <w:t>Gross</w:t>
+            </w:r>
+            <w:r>
+              <w:t xml:space="preserve"> Requirements</w:t>
+            </w:r>
+          </w:p>
+        </w:tc>
+        <w:tc>
+          <w:tcPr>
+            <w:tcW w:w="1850" w:type="dxa"/>
+          </w:tcPr>
+          <w:p>
+            <w:pPr>
+              <w:cnfStyle w:val="000000000000" w:firstRow="0" w:lastRow="0" w:firstColumn="0" w:lastColumn="0" w:oddVBand="0" w:evenVBand="0" w:oddHBand="0" w:evenHBand="0" w:firstRowFirstColumn="0" w:firstRowLastColumn="0" w:lastRowFirstColumn="0" w:lastRowLastColumn="0"/>
+            </w:pPr>
+          </w:p>
+        </w:tc>
+        <w:tc>
+          <w:tcPr>
+            <w:tcW w:w="3801" w:type="dxa"/>
+          </w:tcPr>
+          <w:p>
+            <w:pPr>
+              <w:cnfStyle w:val="000000000000" w:firstRow="0" w:lastRow="0" w:firstColumn="0" w:lastColumn="0" w:oddVBand="0" w:evenVBand="0" w:oddHBand="0" w:evenHBand="0" w:firstRowFirstColumn="0" w:firstRowLastColumn="0" w:lastRowFirstColumn="0" w:lastRowLastColumn="0"/>
+              <w:rPr>
+                <w:b/>
+                <w:bCs/>
+              </w:rPr>
+            </w:pPr>
+            <w:r>
+              <w:rPr>
+                <w:b/>
+                <w:bCs/>
+              </w:rPr>
+              <w:t>Net Requirements (derived quantity)</w:t>
+            </w:r>
+            <w:r>
+              <w:rPr>
+                <w:b/>
+                <w:bCs/>
+              </w:rPr>
+              <w:t xml:space="preserve"> </w:t>
+            </w:r>
+            <w:r>
+              <w:rPr>
+                <w:b/>
+                <w:bCs/>
+              </w:rPr>
+              <w:t>Inventory</w:t>
+            </w:r>
+            <w:r>
+              <w:rPr>
+                <w:b/>
+                <w:bCs/>
+              </w:rPr>
+              <w:t xml:space="preserve"> on hand</w:t>
+            </w:r>
+            <w:r>
+              <w:rPr>
+                <w:b/>
+                <w:bCs/>
+              </w:rPr>
+              <w:t xml:space="preserve"> – Required Quantity</w:t>
+            </w:r>
+          </w:p>
+        </w:tc>
+        <w:tc>
+          <w:tcPr>
+            <w:tcW w:w="1575" w:type="dxa"/>
+          </w:tcPr>
+          <w:p>
+            <w:pPr>
+              <w:cnfStyle w:val="000000000000" w:firstRow="0" w:lastRow="0" w:firstColumn="0" w:lastColumn="0" w:oddVBand="0" w:evenVBand="0" w:oddHBand="0" w:evenHBand="0" w:firstRowFirstColumn="0" w:firstRowLastColumn="0" w:lastRowFirstColumn="0" w:lastRowLastColumn="0"/>
+            </w:pPr>
+          </w:p>
+        </w:tc>
+        <w:tc>
+          <w:tcPr>
+            <w:tcW w:w="3751" w:type="dxa"/>
           </w:tcPr>
           <w:p>
             <w:pPr>
@@ -2653,7 +2818,7 @@
         <w:tc>
           <w:tcPr>
             <w:cnfStyle w:val="001000000000" w:firstRow="0" w:lastRow="0" w:firstColumn="1" w:lastColumn="0" w:oddVBand="0" w:evenVBand="0" w:oddHBand="0" w:evenHBand="0" w:firstRowFirstColumn="0" w:firstRowLastColumn="0" w:lastRowFirstColumn="0" w:lastRowLastColumn="0"/>
-            <w:tcW w:w="2819" w:type="dxa"/>
+            <w:tcW w:w="2774" w:type="dxa"/>
           </w:tcPr>
           <w:p>
             <w:r>
@@ -2679,7 +2844,7 @@
         </w:tc>
         <w:tc>
           <w:tcPr>
-            <w:tcW w:w="1671" w:type="dxa"/>
+            <w:tcW w:w="1850" w:type="dxa"/>
           </w:tcPr>
           <w:p>
             <w:pPr>
@@ -2696,13 +2861,21 @@
               <w:cnfStyle w:val="000000000000" w:firstRow="0" w:lastRow="0" w:firstColumn="0" w:lastColumn="0" w:oddVBand="0" w:evenVBand="0" w:oddHBand="0" w:evenHBand="0" w:firstRowFirstColumn="0" w:firstRowLastColumn="0" w:lastRowFirstColumn="0" w:lastRowLastColumn="0"/>
               <w:rPr>
                 <w:b/>
-              </w:rPr>
-            </w:pPr>
-          </w:p>
-        </w:tc>
-        <w:tc>
-          <w:tcPr>
-            <w:tcW w:w="1622" w:type="dxa"/>
+                <w:bCs/>
+              </w:rPr>
+            </w:pPr>
+            <w:r>
+              <w:rPr>
+                <w:b/>
+                <w:bCs/>
+              </w:rPr>
+              <w:t>Setup Cost</w:t>
+            </w:r>
+          </w:p>
+        </w:tc>
+        <w:tc>
+          <w:tcPr>
+            <w:tcW w:w="1575" w:type="dxa"/>
           </w:tcPr>
           <w:p>
             <w:pPr>
@@ -2712,7 +2885,7 @@
         </w:tc>
         <w:tc>
           <w:tcPr>
-            <w:tcW w:w="3838" w:type="dxa"/>
+            <w:tcW w:w="3751" w:type="dxa"/>
           </w:tcPr>
           <w:p>
             <w:pPr>
@@ -2728,7 +2901,7 @@
         <w:tc>
           <w:tcPr>
             <w:cnfStyle w:val="001000000000" w:firstRow="0" w:lastRow="0" w:firstColumn="1" w:lastColumn="0" w:oddVBand="0" w:evenVBand="0" w:oddHBand="0" w:evenHBand="0" w:firstRowFirstColumn="0" w:firstRowLastColumn="0" w:lastRowFirstColumn="0" w:lastRowLastColumn="0"/>
-            <w:tcW w:w="2819" w:type="dxa"/>
+            <w:tcW w:w="2774" w:type="dxa"/>
           </w:tcPr>
           <w:p>
             <w:r>
@@ -2738,7 +2911,7 @@
         </w:tc>
         <w:tc>
           <w:tcPr>
-            <w:tcW w:w="1671" w:type="dxa"/>
+            <w:tcW w:w="1850" w:type="dxa"/>
           </w:tcPr>
           <w:p>
             <w:pPr>
@@ -2767,7 +2940,7 @@
         </w:tc>
         <w:tc>
           <w:tcPr>
-            <w:tcW w:w="1622" w:type="dxa"/>
+            <w:tcW w:w="1575" w:type="dxa"/>
           </w:tcPr>
           <w:p>
             <w:pPr>
@@ -2777,7 +2950,7 @@
         </w:tc>
         <w:tc>
           <w:tcPr>
-            <w:tcW w:w="3838" w:type="dxa"/>
+            <w:tcW w:w="3751" w:type="dxa"/>
           </w:tcPr>
           <w:p>
             <w:pPr>
@@ -2793,7 +2966,7 @@
         <w:tc>
           <w:tcPr>
             <w:cnfStyle w:val="001000000000" w:firstRow="0" w:lastRow="0" w:firstColumn="1" w:lastColumn="0" w:oddVBand="0" w:evenVBand="0" w:oddHBand="0" w:evenHBand="0" w:firstRowFirstColumn="0" w:firstRowLastColumn="0" w:lastRowFirstColumn="0" w:lastRowLastColumn="0"/>
-            <w:tcW w:w="2819" w:type="dxa"/>
+            <w:tcW w:w="2774" w:type="dxa"/>
           </w:tcPr>
           <w:p>
             <w:r>
@@ -2803,7 +2976,7 @@
         </w:tc>
         <w:tc>
           <w:tcPr>
-            <w:tcW w:w="1671" w:type="dxa"/>
+            <w:tcW w:w="1850" w:type="dxa"/>
           </w:tcPr>
           <w:p>
             <w:pPr>
@@ -2849,7 +3022,7 @@
         </w:tc>
         <w:tc>
           <w:tcPr>
-            <w:tcW w:w="1622" w:type="dxa"/>
+            <w:tcW w:w="1575" w:type="dxa"/>
           </w:tcPr>
           <w:p>
             <w:pPr>
@@ -2859,7 +3032,7 @@
         </w:tc>
         <w:tc>
           <w:tcPr>
-            <w:tcW w:w="3838" w:type="dxa"/>
+            <w:tcW w:w="3751" w:type="dxa"/>
           </w:tcPr>
           <w:p>
             <w:pPr>
@@ -2875,7 +3048,7 @@
         <w:tc>
           <w:tcPr>
             <w:cnfStyle w:val="001000000000" w:firstRow="0" w:lastRow="0" w:firstColumn="1" w:lastColumn="0" w:oddVBand="0" w:evenVBand="0" w:oddHBand="0" w:evenHBand="0" w:firstRowFirstColumn="0" w:firstRowLastColumn="0" w:lastRowFirstColumn="0" w:lastRowLastColumn="0"/>
-            <w:tcW w:w="2819" w:type="dxa"/>
+            <w:tcW w:w="2774" w:type="dxa"/>
           </w:tcPr>
           <w:p>
             <w:pPr>
@@ -2889,7 +3062,7 @@
         </w:tc>
         <w:tc>
           <w:tcPr>
-            <w:tcW w:w="1671" w:type="dxa"/>
+            <w:tcW w:w="1850" w:type="dxa"/>
           </w:tcPr>
           <w:p>
             <w:pPr>
@@ -2912,7 +3085,7 @@
         </w:tc>
         <w:tc>
           <w:tcPr>
-            <w:tcW w:w="1622" w:type="dxa"/>
+            <w:tcW w:w="1575" w:type="dxa"/>
           </w:tcPr>
           <w:p>
             <w:pPr>
@@ -2922,7 +3095,7 @@
         </w:tc>
         <w:tc>
           <w:tcPr>
-            <w:tcW w:w="3838" w:type="dxa"/>
+            <w:tcW w:w="3751" w:type="dxa"/>
           </w:tcPr>
           <w:p>
             <w:pPr>
@@ -2935,22 +3108,19 @@
     <w:tbl>
       <w:tblPr>
         <w:tblStyle w:val="TableGrid"/>
-        <w:tblW w:w="14856" w:type="dxa"/>
+        <w:tblW w:w="13722" w:type="dxa"/>
         <w:tblInd w:w="-714" w:type="dxa"/>
         <w:tblLayout w:type="fixed"/>
         <w:tblLook w:val="04A0" w:firstRow="1" w:lastRow="0" w:firstColumn="1" w:lastColumn="0" w:noHBand="0" w:noVBand="1"/>
       </w:tblPr>
       <w:tblGrid>
         <w:gridCol w:w="1673"/>
-        <w:gridCol w:w="1134"/>
+        <w:gridCol w:w="1673"/>
         <w:gridCol w:w="1843"/>
-        <w:gridCol w:w="851"/>
         <w:gridCol w:w="1417"/>
-        <w:gridCol w:w="1275"/>
-        <w:gridCol w:w="994"/>
-        <w:gridCol w:w="1418"/>
-        <w:gridCol w:w="1559"/>
-        <w:gridCol w:w="1416"/>
+        <w:gridCol w:w="2013"/>
+        <w:gridCol w:w="2551"/>
+        <w:gridCol w:w="1276"/>
         <w:gridCol w:w="1276"/>
       </w:tblGrid>
       <w:tr>
@@ -2961,63 +3131,52 @@
           <w:tcPr>
             <w:tcW w:w="1673" w:type="dxa"/>
           </w:tcPr>
+          <w:p>
+            <w:r>
+              <w:t>Production Starts Date:</w:t>
+            </w:r>
+          </w:p>
+        </w:tc>
+        <w:tc>
+          <w:tcPr>
+            <w:tcW w:w="1673" w:type="dxa"/>
+          </w:tcPr>
+          <w:p>
+            <w:r>
+              <w:t>Time Bucket 1 Requirements</w:t>
+            </w:r>
+          </w:p>
           <w:p/>
         </w:tc>
         <w:tc>
           <w:tcPr>
-            <w:tcW w:w="1134" w:type="dxa"/>
-          </w:tcPr>
-          <w:p>
-            <w:r>
-              <w:t xml:space="preserve">Period 1 </w:t>
-            </w:r>
-          </w:p>
-          <w:p>
-            <w:r>
-              <w:t>Start Date 1</w:t>
-            </w:r>
-          </w:p>
-          <w:p>
-            <w:r>
-              <w:t>dd/mm/</w:t>
-            </w:r>
-            <w:proofErr w:type="spellStart"/>
-            <w:r>
-              <w:t>yyyy</w:t>
-            </w:r>
-            <w:proofErr w:type="spellEnd"/>
-          </w:p>
-        </w:tc>
-        <w:tc>
-          <w:tcPr>
             <w:tcW w:w="1843" w:type="dxa"/>
           </w:tcPr>
           <w:p>
             <w:r>
-              <w:t>Receipt Date</w:t>
-            </w:r>
-          </w:p>
-          <w:p>
-            <w:r>
-              <w:t>Dd/mm/</w:t>
-            </w:r>
-            <w:proofErr w:type="spellStart"/>
-            <w:r>
-              <w:t>yyyy</w:t>
-            </w:r>
-            <w:proofErr w:type="spellEnd"/>
-            <w:r>
-              <w:t xml:space="preserve"> (could be before start date)</w:t>
-            </w:r>
-          </w:p>
-        </w:tc>
-        <w:tc>
-          <w:tcPr>
-            <w:tcW w:w="851" w:type="dxa"/>
-          </w:tcPr>
-          <w:p>
-            <w:r>
-              <w:t>Scrape rate</w:t>
+              <w:t>Receipt Date/Dates</w:t>
+            </w:r>
+          </w:p>
+          <w:p>
+            <w:r>
+              <w:t xml:space="preserve"> (could be before start date) from 3</w:t>
+            </w:r>
+            <w:r>
+              <w:rPr>
+                <w:vertAlign w:val="superscript"/>
+              </w:rPr>
+              <w:t>rd</w:t>
+            </w:r>
+            <w:r>
+              <w:t xml:space="preserve"> </w:t>
+            </w:r>
+            <w:proofErr w:type="gramStart"/>
+            <w:r>
+              <w:t>party  (</w:t>
+            </w:r>
+            <w:proofErr w:type="gramEnd"/>
+            <w:r>
+              <w:t xml:space="preserve"> cross checking with Required Quantity time bucket )</w:t>
             </w:r>
           </w:p>
         </w:tc>
@@ -3027,6 +3186,54 @@
           </w:tcPr>
           <w:p>
             <w:r>
+              <w:t>Scheduled Receipts/Receipts from 3</w:t>
+            </w:r>
+            <w:r>
+              <w:rPr>
+                <w:vertAlign w:val="superscript"/>
+              </w:rPr>
+              <w:t>rd</w:t>
+            </w:r>
+            <w:r>
+              <w:t xml:space="preserve"> party </w:t>
+            </w:r>
+          </w:p>
+          <w:p>
+            <w:r>
+              <w:t xml:space="preserve">(party cross checking with Required Quantity </w:t>
+            </w:r>
+            <w:r>
+              <w:lastRenderedPageBreak/>
+              <w:t>time bucket)</w:t>
+            </w:r>
+          </w:p>
+          <w:p>
+            <w:r>
+              <w:t>(may have multiples)</w:t>
+            </w:r>
+          </w:p>
+          <w:p>
+            <w:r>
+              <w:t xml:space="preserve">Quantity </w:t>
+            </w:r>
+            <w:r>
+              <w:rPr>
+                <w:i/>
+                <w:iCs/>
+              </w:rPr>
+              <w:t>in IRF setup</w:t>
+            </w:r>
+          </w:p>
+        </w:tc>
+        <w:tc>
+          <w:tcPr>
+            <w:tcW w:w="2013" w:type="dxa"/>
+          </w:tcPr>
+          <w:p>
+            <w:bookmarkStart w:id="0" w:name="_GoBack"/>
+            <w:bookmarkEnd w:id="0"/>
+            <w:r>
+              <w:lastRenderedPageBreak/>
               <w:t xml:space="preserve">Required Quantity time </w:t>
             </w:r>
             <w:proofErr w:type="gramStart"/>
@@ -3035,86 +3242,37 @@
             </w:r>
             <w:proofErr w:type="gramEnd"/>
           </w:p>
-        </w:tc>
-        <w:tc>
-          <w:tcPr>
-            <w:tcW w:w="1275" w:type="dxa"/>
-          </w:tcPr>
-          <w:p>
-            <w:r>
-              <w:t xml:space="preserve">… </w:t>
-            </w:r>
-            <w:r>
-              <w:t>Required Quantity time bucket-</w:t>
-            </w:r>
-            <w:r>
-              <w:t>n</w:t>
-            </w:r>
-          </w:p>
-        </w:tc>
-        <w:tc>
-          <w:tcPr>
-            <w:tcW w:w="994" w:type="dxa"/>
-          </w:tcPr>
-          <w:p>
-            <w:r>
-              <w:t xml:space="preserve">Period 1  </w:t>
-            </w:r>
-          </w:p>
-          <w:p>
-            <w:r>
-              <w:t>End Date 1</w:t>
-            </w:r>
-          </w:p>
-          <w:p>
-            <w:r>
-              <w:t>dd/mm/</w:t>
-            </w:r>
-            <w:proofErr w:type="spellStart"/>
-            <w:r>
-              <w:t>yyyy</w:t>
-            </w:r>
-            <w:proofErr w:type="spellEnd"/>
-          </w:p>
-        </w:tc>
-        <w:tc>
-          <w:tcPr>
-            <w:tcW w:w="1418" w:type="dxa"/>
-          </w:tcPr>
-          <w:p>
-            <w:r>
-              <w:t>Net Inventory Before Production/Net Requirements (derived quantity)</w:t>
-            </w:r>
-          </w:p>
-        </w:tc>
-        <w:tc>
-          <w:tcPr>
-            <w:tcW w:w="1559" w:type="dxa"/>
-          </w:tcPr>
-          <w:p>
-            <w:r>
-              <w:t>Planned Product Quantity/</w:t>
-            </w:r>
-            <w:r>
-              <w:t>Planned Order Receipts</w:t>
-            </w:r>
-            <w:r>
-              <w:t>, (derived quantity)</w:t>
-            </w:r>
-          </w:p>
-        </w:tc>
-        <w:tc>
-          <w:tcPr>
-            <w:tcW w:w="1416" w:type="dxa"/>
-          </w:tcPr>
-          <w:p>
-            <w:r>
-              <w:t>Planned Order Releases</w:t>
-            </w:r>
-            <w:r>
-              <w:t>, (derived quantity)</w:t>
-            </w:r>
-          </w:p>
+          <w:p>
+            <w:r>
+              <w:t>(daily/weekly/monthly)</w:t>
+            </w:r>
+          </w:p>
+        </w:tc>
+        <w:tc>
+          <w:tcPr>
+            <w:tcW w:w="2551" w:type="dxa"/>
+          </w:tcPr>
+          <w:p>
+            <w:r>
+              <w:t>… Required Quantity time bucket-n</w:t>
+            </w:r>
+          </w:p>
+        </w:tc>
+        <w:tc>
+          <w:tcPr>
+            <w:tcW w:w="1276" w:type="dxa"/>
+          </w:tcPr>
+          <w:p>
+            <w:r>
+              <w:t>Production</w:t>
+            </w:r>
+          </w:p>
+          <w:p>
+            <w:r>
+              <w:t>End Date</w:t>
+            </w:r>
+          </w:p>
+          <w:p/>
         </w:tc>
         <w:tc>
           <w:tcPr>
@@ -3135,69 +3293,65 @@
           <w:tcPr>
             <w:tcW w:w="1673" w:type="dxa"/>
           </w:tcPr>
-          <w:p>
-            <w:r>
-              <w:t>Inventory on hand</w:t>
-            </w:r>
-          </w:p>
-        </w:tc>
-        <w:tc>
-          <w:tcPr>
-            <w:tcW w:w="1134" w:type="dxa"/>
-          </w:tcPr>
-          <w:p>
-            <w:r>
-              <w:t>100</w:t>
-            </w:r>
-          </w:p>
+          <w:p/>
+        </w:tc>
+        <w:tc>
+          <w:tcPr>
+            <w:tcW w:w="1673" w:type="dxa"/>
+          </w:tcPr>
+          <w:p/>
         </w:tc>
         <w:tc>
           <w:tcPr>
             <w:tcW w:w="1843" w:type="dxa"/>
           </w:tcPr>
+          <w:p>
+            <w:r>
+              <w:t>Dd/mm/</w:t>
+            </w:r>
+            <w:proofErr w:type="spellStart"/>
+            <w:r>
+              <w:t>yyyy</w:t>
+            </w:r>
+            <w:proofErr w:type="spellEnd"/>
+          </w:p>
+        </w:tc>
+        <w:tc>
+          <w:tcPr>
+            <w:tcW w:w="1417" w:type="dxa"/>
+          </w:tcPr>
+          <w:p>
+            <w:r>
+              <w:t>20</w:t>
+            </w:r>
+          </w:p>
+        </w:tc>
+        <w:tc>
+          <w:tcPr>
+            <w:tcW w:w="2013" w:type="dxa"/>
+          </w:tcPr>
           <w:p/>
         </w:tc>
         <w:tc>
           <w:tcPr>
-            <w:tcW w:w="851" w:type="dxa"/>
+            <w:tcW w:w="2551" w:type="dxa"/>
           </w:tcPr>
           <w:p/>
         </w:tc>
         <w:tc>
           <w:tcPr>
-            <w:tcW w:w="1417" w:type="dxa"/>
-          </w:tcPr>
-          <w:p/>
-        </w:tc>
-        <w:tc>
-          <w:tcPr>
-            <w:tcW w:w="1275" w:type="dxa"/>
-          </w:tcPr>
-          <w:p/>
-        </w:tc>
-        <w:tc>
-          <w:tcPr>
-            <w:tcW w:w="994" w:type="dxa"/>
-          </w:tcPr>
-          <w:p/>
-        </w:tc>
-        <w:tc>
-          <w:tcPr>
-            <w:tcW w:w="1418" w:type="dxa"/>
-          </w:tcPr>
-          <w:p/>
-        </w:tc>
-        <w:tc>
-          <w:tcPr>
-            <w:tcW w:w="1559" w:type="dxa"/>
-          </w:tcPr>
-          <w:p/>
-        </w:tc>
-        <w:tc>
-          <w:tcPr>
-            <w:tcW w:w="1416" w:type="dxa"/>
-          </w:tcPr>
-          <w:p/>
+            <w:tcW w:w="1276" w:type="dxa"/>
+          </w:tcPr>
+          <w:p>
+            <w:r>
+              <w:t>dd/mm/</w:t>
+            </w:r>
+            <w:proofErr w:type="spellStart"/>
+            <w:r>
+              <w:t>yyyy</w:t>
+            </w:r>
+            <w:proofErr w:type="spellEnd"/>
+          </w:p>
         </w:tc>
         <w:tc>
           <w:tcPr>
@@ -3214,92 +3368,43 @@
           <w:tcPr>
             <w:tcW w:w="1673" w:type="dxa"/>
           </w:tcPr>
-          <w:p>
-            <w:r>
-              <w:lastRenderedPageBreak/>
-              <w:t xml:space="preserve">Scheduled Receipts/Receipts Quantity </w:t>
-            </w:r>
-            <w:r>
-              <w:rPr>
-                <w:i/>
-                <w:iCs/>
-              </w:rPr>
-              <w:t>in IRF setup</w:t>
-            </w:r>
-          </w:p>
-        </w:tc>
-        <w:tc>
-          <w:tcPr>
-            <w:tcW w:w="1134" w:type="dxa"/>
-          </w:tcPr>
           <w:p/>
         </w:tc>
         <w:tc>
           <w:tcPr>
+            <w:tcW w:w="1673" w:type="dxa"/>
+          </w:tcPr>
+          <w:p/>
+        </w:tc>
+        <w:tc>
+          <w:tcPr>
             <w:tcW w:w="1843" w:type="dxa"/>
           </w:tcPr>
-          <w:p>
-            <w:r>
-              <w:t>20</w:t>
-            </w:r>
-          </w:p>
-        </w:tc>
-        <w:tc>
-          <w:tcPr>
-            <w:tcW w:w="851" w:type="dxa"/>
-          </w:tcPr>
-          <w:p>
-            <w:r>
-              <w:t>0</w:t>
-            </w:r>
-          </w:p>
+          <w:p/>
         </w:tc>
         <w:tc>
           <w:tcPr>
             <w:tcW w:w="1417" w:type="dxa"/>
           </w:tcPr>
-          <w:p>
-            <w:r>
-              <w:t xml:space="preserve">(1+scrapt_rate) * </w:t>
-            </w:r>
-            <w:proofErr w:type="spellStart"/>
-            <w:r>
-              <w:t>Demond</w:t>
-            </w:r>
-            <w:proofErr w:type="spellEnd"/>
-            <w:r>
-              <w:t xml:space="preserve"> Quantity</w:t>
-            </w:r>
-          </w:p>
-        </w:tc>
-        <w:tc>
-          <w:tcPr>
-            <w:tcW w:w="1275" w:type="dxa"/>
-          </w:tcPr>
           <w:p/>
         </w:tc>
         <w:tc>
           <w:tcPr>
-            <w:tcW w:w="994" w:type="dxa"/>
+            <w:tcW w:w="2013" w:type="dxa"/>
           </w:tcPr>
           <w:p/>
-        </w:tc>
-        <w:tc>
-          <w:tcPr>
-            <w:tcW w:w="1418" w:type="dxa"/>
-          </w:tcPr>
-          <w:p>
-            <w:bookmarkStart w:id="0" w:name="_GoBack"/>
-            <w:r>
-              <w:t>Opening Inventory – Required Quantity</w:t>
-            </w:r>
-            <w:bookmarkEnd w:id="0"/>
-          </w:p>
-        </w:tc>
-        <w:tc>
-          <w:tcPr>
-            <w:tcW w:w="1559" w:type="dxa"/>
-          </w:tcPr>
+          <w:p>
+            <w:r>
+              <w:t>Planned Product Quantity/</w:t>
+            </w:r>
+            <w:r>
+              <w:t>Planned Order Receipts</w:t>
+            </w:r>
+            <w:r>
+              <w:t>, (derived quantity)</w:t>
+            </w:r>
+          </w:p>
+          <w:p/>
           <w:p>
             <w:r>
               <w:t>These are computed based on the net requirements and the lot sizing me</w:t>
@@ -3308,16 +3413,47 @@
               <w:t>thod</w:t>
             </w:r>
           </w:p>
-        </w:tc>
-        <w:tc>
-          <w:tcPr>
-            <w:tcW w:w="1416" w:type="dxa"/>
-          </w:tcPr>
+          <w:p/>
+          <w:p/>
+          <w:p/>
+          <w:p/>
+          <w:p/>
+          <w:p>
+            <w:r>
+              <w:t>(1+scrapt_rate) * Planned Product Quantity</w:t>
+            </w:r>
+          </w:p>
+        </w:tc>
+        <w:tc>
+          <w:tcPr>
+            <w:tcW w:w="2551" w:type="dxa"/>
+          </w:tcPr>
+          <w:p>
+            <w:r>
+              <w:t>Need to combine:</w:t>
+            </w:r>
+          </w:p>
+          <w:p>
+            <w:r>
+              <w:t>Planned Order Releases</w:t>
+            </w:r>
+            <w:r>
+              <w:t>, (derived quantity)</w:t>
+            </w:r>
+          </w:p>
+          <w:p/>
+          <w:p/>
           <w:p>
             <w:r>
               <w:t>This row is the same as the planned order receipts except it is offset by the lead time for the part. This row becomes a portion of the Gross Requirements for parts in the BOM. If a number other than 0 appears as the first entry of this row (cell F15 for P-400), the number indicates the planned order receipts cannot be satisfied with the current lead time. The number indicates the total shortage</w:t>
             </w:r>
           </w:p>
+        </w:tc>
+        <w:tc>
+          <w:tcPr>
+            <w:tcW w:w="1276" w:type="dxa"/>
+          </w:tcPr>
+          <w:p/>
         </w:tc>
         <w:tc>
           <w:tcPr>
@@ -3334,48 +3470,29 @@
           <w:tcPr>
             <w:tcW w:w="1673" w:type="dxa"/>
           </w:tcPr>
-          <w:p>
-            <w:pPr>
-              <w:rPr>
-                <w:lang w:val="en-AU"/>
-              </w:rPr>
-            </w:pPr>
-            <w:r>
-              <w:rPr>
-                <w:lang w:val="en-AU"/>
-              </w:rPr>
-              <w:t>Time bucket demand (Daily/Weekly/</w:t>
-            </w:r>
-            <w:r>
-              <w:rPr>
-                <w:lang w:val="en-AU"/>
-              </w:rPr>
-              <w:lastRenderedPageBreak/>
-              <w:t>Monthly)</w:t>
-            </w:r>
-          </w:p>
-        </w:tc>
-        <w:tc>
-          <w:tcPr>
-            <w:tcW w:w="1134" w:type="dxa"/>
-          </w:tcPr>
           <w:p/>
         </w:tc>
         <w:tc>
           <w:tcPr>
+            <w:tcW w:w="1673" w:type="dxa"/>
+          </w:tcPr>
+          <w:p/>
+        </w:tc>
+        <w:tc>
+          <w:tcPr>
             <w:tcW w:w="1843" w:type="dxa"/>
           </w:tcPr>
           <w:p/>
         </w:tc>
         <w:tc>
           <w:tcPr>
-            <w:tcW w:w="851" w:type="dxa"/>
+            <w:tcW w:w="1417" w:type="dxa"/>
           </w:tcPr>
           <w:p/>
         </w:tc>
         <w:tc>
           <w:tcPr>
-            <w:tcW w:w="1417" w:type="dxa"/>
+            <w:tcW w:w="2013" w:type="dxa"/>
           </w:tcPr>
           <w:p>
             <w:r>
@@ -3385,7 +3502,7 @@
         </w:tc>
         <w:tc>
           <w:tcPr>
-            <w:tcW w:w="1275" w:type="dxa"/>
+            <w:tcW w:w="2551" w:type="dxa"/>
           </w:tcPr>
           <w:p>
             <w:r>
@@ -3395,570 +3512,7 @@
         </w:tc>
         <w:tc>
           <w:tcPr>
-            <w:tcW w:w="994" w:type="dxa"/>
-          </w:tcPr>
-          <w:p/>
-        </w:tc>
-        <w:tc>
-          <w:tcPr>
-            <w:tcW w:w="1418" w:type="dxa"/>
-          </w:tcPr>
-          <w:p/>
-        </w:tc>
-        <w:tc>
-          <w:tcPr>
-            <w:tcW w:w="1559" w:type="dxa"/>
-          </w:tcPr>
-          <w:p/>
-        </w:tc>
-        <w:tc>
-          <w:tcPr>
-            <w:tcW w:w="1416" w:type="dxa"/>
-          </w:tcPr>
-          <w:p/>
-        </w:tc>
-        <w:tc>
-          <w:tcPr>
             <w:tcW w:w="1276" w:type="dxa"/>
-          </w:tcPr>
-          <w:p/>
-        </w:tc>
-      </w:tr>
-      <w:tr>
-        <w:trPr>
-          <w:trHeight w:val="261"/>
-        </w:trPr>
-        <w:tc>
-          <w:tcPr>
-            <w:tcW w:w="1673" w:type="dxa"/>
-          </w:tcPr>
-          <w:p>
-            <w:r>
-              <w:t xml:space="preserve">Demand Quantity/Gross Requirements/Required Quantity </w:t>
-            </w:r>
-            <w:r>
-              <w:rPr>
-                <w:i/>
-                <w:iCs/>
-              </w:rPr>
-              <w:t>in PDP setup</w:t>
-            </w:r>
-          </w:p>
-          <w:p/>
-        </w:tc>
-        <w:tc>
-          <w:tcPr>
-            <w:tcW w:w="1134" w:type="dxa"/>
-          </w:tcPr>
-          <w:p/>
-        </w:tc>
-        <w:tc>
-          <w:tcPr>
-            <w:tcW w:w="1843" w:type="dxa"/>
-          </w:tcPr>
-          <w:p/>
-        </w:tc>
-        <w:tc>
-          <w:tcPr>
-            <w:tcW w:w="851" w:type="dxa"/>
-          </w:tcPr>
-          <w:p/>
-        </w:tc>
-        <w:tc>
-          <w:tcPr>
-            <w:tcW w:w="1417" w:type="dxa"/>
-          </w:tcPr>
-          <w:p/>
-        </w:tc>
-        <w:tc>
-          <w:tcPr>
-            <w:tcW w:w="1275" w:type="dxa"/>
-          </w:tcPr>
-          <w:p/>
-        </w:tc>
-        <w:tc>
-          <w:tcPr>
-            <w:tcW w:w="994" w:type="dxa"/>
-          </w:tcPr>
-          <w:p>
-            <w:r>
-              <w:t>10000</w:t>
-            </w:r>
-          </w:p>
-        </w:tc>
-        <w:tc>
-          <w:tcPr>
-            <w:tcW w:w="1418" w:type="dxa"/>
-          </w:tcPr>
-          <w:p/>
-        </w:tc>
-        <w:tc>
-          <w:tcPr>
-            <w:tcW w:w="1559" w:type="dxa"/>
-          </w:tcPr>
-          <w:p/>
-        </w:tc>
-        <w:tc>
-          <w:tcPr>
-            <w:tcW w:w="1416" w:type="dxa"/>
-          </w:tcPr>
-          <w:p/>
-        </w:tc>
-        <w:tc>
-          <w:tcPr>
-            <w:tcW w:w="1276" w:type="dxa"/>
-          </w:tcPr>
-          <w:p/>
-        </w:tc>
-      </w:tr>
-      <w:tr>
-        <w:trPr>
-          <w:trHeight w:val="246"/>
-        </w:trPr>
-        <w:tc>
-          <w:tcPr>
-            <w:tcW w:w="1673" w:type="dxa"/>
-          </w:tcPr>
-          <w:p/>
-        </w:tc>
-        <w:tc>
-          <w:tcPr>
-            <w:tcW w:w="1134" w:type="dxa"/>
-          </w:tcPr>
-          <w:p/>
-        </w:tc>
-        <w:tc>
-          <w:tcPr>
-            <w:tcW w:w="1843" w:type="dxa"/>
-          </w:tcPr>
-          <w:p/>
-        </w:tc>
-        <w:tc>
-          <w:tcPr>
-            <w:tcW w:w="851" w:type="dxa"/>
-          </w:tcPr>
-          <w:p>
-            <w:pPr>
-              <w:rPr>
-                <w:lang w:val="en-AU"/>
-              </w:rPr>
-            </w:pPr>
-            <w:r>
-              <w:rPr>
-                <w:lang w:val="en-AU"/>
-              </w:rPr>
-              <w:t>10</w:t>
-            </w:r>
-          </w:p>
-        </w:tc>
-        <w:tc>
-          <w:tcPr>
-            <w:tcW w:w="1417" w:type="dxa"/>
-          </w:tcPr>
-          <w:p/>
-        </w:tc>
-        <w:tc>
-          <w:tcPr>
-            <w:tcW w:w="1275" w:type="dxa"/>
-          </w:tcPr>
-          <w:p/>
-        </w:tc>
-        <w:tc>
-          <w:tcPr>
-            <w:tcW w:w="994" w:type="dxa"/>
-          </w:tcPr>
-          <w:p/>
-        </w:tc>
-        <w:tc>
-          <w:tcPr>
-            <w:tcW w:w="1418" w:type="dxa"/>
-          </w:tcPr>
-          <w:p/>
-        </w:tc>
-        <w:tc>
-          <w:tcPr>
-            <w:tcW w:w="1559" w:type="dxa"/>
-          </w:tcPr>
-          <w:p/>
-        </w:tc>
-        <w:tc>
-          <w:tcPr>
-            <w:tcW w:w="1416" w:type="dxa"/>
-          </w:tcPr>
-          <w:p/>
-        </w:tc>
-        <w:tc>
-          <w:tcPr>
-            <w:tcW w:w="1276" w:type="dxa"/>
-          </w:tcPr>
-          <w:p/>
-        </w:tc>
-      </w:tr>
-      <w:tr>
-        <w:trPr>
-          <w:trHeight w:val="261"/>
-        </w:trPr>
-        <w:tc>
-          <w:tcPr>
-            <w:tcW w:w="1673" w:type="dxa"/>
-          </w:tcPr>
-          <w:p/>
-        </w:tc>
-        <w:tc>
-          <w:tcPr>
-            <w:tcW w:w="1134" w:type="dxa"/>
-          </w:tcPr>
-          <w:p/>
-        </w:tc>
-        <w:tc>
-          <w:tcPr>
-            <w:tcW w:w="1843" w:type="dxa"/>
-          </w:tcPr>
-          <w:p/>
-        </w:tc>
-        <w:tc>
-          <w:tcPr>
-            <w:tcW w:w="851" w:type="dxa"/>
-          </w:tcPr>
-          <w:p>
-            <w:r>
-              <w:t>1</w:t>
-            </w:r>
-          </w:p>
-        </w:tc>
-        <w:tc>
-          <w:tcPr>
-            <w:tcW w:w="1417" w:type="dxa"/>
-          </w:tcPr>
-          <w:p/>
-        </w:tc>
-        <w:tc>
-          <w:tcPr>
-            <w:tcW w:w="1275" w:type="dxa"/>
-          </w:tcPr>
-          <w:p/>
-        </w:tc>
-        <w:tc>
-          <w:tcPr>
-            <w:tcW w:w="994" w:type="dxa"/>
-          </w:tcPr>
-          <w:p/>
-        </w:tc>
-        <w:tc>
-          <w:tcPr>
-            <w:tcW w:w="1418" w:type="dxa"/>
-          </w:tcPr>
-          <w:p/>
-        </w:tc>
-        <w:tc>
-          <w:tcPr>
-            <w:tcW w:w="1559" w:type="dxa"/>
-          </w:tcPr>
-          <w:p/>
-        </w:tc>
-        <w:tc>
-          <w:tcPr>
-            <w:tcW w:w="1416" w:type="dxa"/>
-          </w:tcPr>
-          <w:p/>
-        </w:tc>
-        <w:tc>
-          <w:tcPr>
-            <w:tcW w:w="1276" w:type="dxa"/>
-          </w:tcPr>
-          <w:p/>
-        </w:tc>
-      </w:tr>
-      <w:tr>
-        <w:trPr>
-          <w:trHeight w:val="261"/>
-        </w:trPr>
-        <w:tc>
-          <w:tcPr>
-            <w:tcW w:w="1673" w:type="dxa"/>
-          </w:tcPr>
-          <w:p/>
-        </w:tc>
-        <w:tc>
-          <w:tcPr>
-            <w:tcW w:w="1134" w:type="dxa"/>
-          </w:tcPr>
-          <w:p/>
-        </w:tc>
-        <w:tc>
-          <w:tcPr>
-            <w:tcW w:w="1843" w:type="dxa"/>
-          </w:tcPr>
-          <w:p/>
-        </w:tc>
-        <w:tc>
-          <w:tcPr>
-            <w:tcW w:w="851" w:type="dxa"/>
-          </w:tcPr>
-          <w:p>
-            <w:r>
-              <w:t>8</w:t>
-            </w:r>
-          </w:p>
-        </w:tc>
-        <w:tc>
-          <w:tcPr>
-            <w:tcW w:w="1417" w:type="dxa"/>
-          </w:tcPr>
-          <w:p/>
-        </w:tc>
-        <w:tc>
-          <w:tcPr>
-            <w:tcW w:w="1275" w:type="dxa"/>
-          </w:tcPr>
-          <w:p/>
-        </w:tc>
-        <w:tc>
-          <w:tcPr>
-            <w:tcW w:w="994" w:type="dxa"/>
-          </w:tcPr>
-          <w:p/>
-        </w:tc>
-        <w:tc>
-          <w:tcPr>
-            <w:tcW w:w="1418" w:type="dxa"/>
-          </w:tcPr>
-          <w:p/>
-        </w:tc>
-        <w:tc>
-          <w:tcPr>
-            <w:tcW w:w="1559" w:type="dxa"/>
-          </w:tcPr>
-          <w:p/>
-        </w:tc>
-        <w:tc>
-          <w:tcPr>
-            <w:tcW w:w="1416" w:type="dxa"/>
-          </w:tcPr>
-          <w:p/>
-        </w:tc>
-        <w:tc>
-          <w:tcPr>
-            <w:tcW w:w="1276" w:type="dxa"/>
-          </w:tcPr>
-          <w:p/>
-        </w:tc>
-      </w:tr>
-      <w:tr>
-        <w:trPr>
-          <w:trHeight w:val="246"/>
-        </w:trPr>
-        <w:tc>
-          <w:tcPr>
-            <w:tcW w:w="1673" w:type="dxa"/>
-          </w:tcPr>
-          <w:p/>
-        </w:tc>
-        <w:tc>
-          <w:tcPr>
-            <w:tcW w:w="1134" w:type="dxa"/>
-          </w:tcPr>
-          <w:p/>
-        </w:tc>
-        <w:tc>
-          <w:tcPr>
-            <w:tcW w:w="1843" w:type="dxa"/>
-          </w:tcPr>
-          <w:p/>
-        </w:tc>
-        <w:tc>
-          <w:tcPr>
-            <w:tcW w:w="851" w:type="dxa"/>
-          </w:tcPr>
-          <w:p>
-            <w:r>
-              <w:t>10</w:t>
-            </w:r>
-          </w:p>
-        </w:tc>
-        <w:tc>
-          <w:tcPr>
-            <w:tcW w:w="1417" w:type="dxa"/>
-          </w:tcPr>
-          <w:p/>
-        </w:tc>
-        <w:tc>
-          <w:tcPr>
-            <w:tcW w:w="1275" w:type="dxa"/>
-          </w:tcPr>
-          <w:p/>
-        </w:tc>
-        <w:tc>
-          <w:tcPr>
-            <w:tcW w:w="994" w:type="dxa"/>
-          </w:tcPr>
-          <w:p/>
-        </w:tc>
-        <w:tc>
-          <w:tcPr>
-            <w:tcW w:w="1418" w:type="dxa"/>
-          </w:tcPr>
-          <w:p/>
-        </w:tc>
-        <w:tc>
-          <w:tcPr>
-            <w:tcW w:w="1559" w:type="dxa"/>
-          </w:tcPr>
-          <w:p/>
-        </w:tc>
-        <w:tc>
-          <w:tcPr>
-            <w:tcW w:w="1416" w:type="dxa"/>
-          </w:tcPr>
-          <w:p/>
-        </w:tc>
-        <w:tc>
-          <w:tcPr>
-            <w:tcW w:w="1276" w:type="dxa"/>
-          </w:tcPr>
-          <w:p/>
-        </w:tc>
-      </w:tr>
-      <w:tr>
-        <w:trPr>
-          <w:trHeight w:val="261"/>
-        </w:trPr>
-        <w:tc>
-          <w:tcPr>
-            <w:tcW w:w="1673" w:type="dxa"/>
-          </w:tcPr>
-          <w:p/>
-        </w:tc>
-        <w:tc>
-          <w:tcPr>
-            <w:tcW w:w="1134" w:type="dxa"/>
-          </w:tcPr>
-          <w:p/>
-        </w:tc>
-        <w:tc>
-          <w:tcPr>
-            <w:tcW w:w="1843" w:type="dxa"/>
-          </w:tcPr>
-          <w:p/>
-        </w:tc>
-        <w:tc>
-          <w:tcPr>
-            <w:tcW w:w="851" w:type="dxa"/>
-          </w:tcPr>
-          <w:p>
-            <w:r>
-              <w:t>4</w:t>
-            </w:r>
-          </w:p>
-        </w:tc>
-        <w:tc>
-          <w:tcPr>
-            <w:tcW w:w="1417" w:type="dxa"/>
-          </w:tcPr>
-          <w:p/>
-        </w:tc>
-        <w:tc>
-          <w:tcPr>
-            <w:tcW w:w="1275" w:type="dxa"/>
-          </w:tcPr>
-          <w:p/>
-        </w:tc>
-        <w:tc>
-          <w:tcPr>
-            <w:tcW w:w="994" w:type="dxa"/>
-          </w:tcPr>
-          <w:p/>
-        </w:tc>
-        <w:tc>
-          <w:tcPr>
-            <w:tcW w:w="1418" w:type="dxa"/>
-          </w:tcPr>
-          <w:p/>
-        </w:tc>
-        <w:tc>
-          <w:tcPr>
-            <w:tcW w:w="1559" w:type="dxa"/>
-          </w:tcPr>
-          <w:p/>
-        </w:tc>
-        <w:tc>
-          <w:tcPr>
-            <w:tcW w:w="1416" w:type="dxa"/>
-          </w:tcPr>
-          <w:p/>
-        </w:tc>
-        <w:tc>
-          <w:tcPr>
-            <w:tcW w:w="1276" w:type="dxa"/>
-          </w:tcPr>
-          <w:p/>
-        </w:tc>
-      </w:tr>
-      <w:tr>
-        <w:trPr>
-          <w:trHeight w:val="70"/>
-        </w:trPr>
-        <w:tc>
-          <w:tcPr>
-            <w:tcW w:w="1673" w:type="dxa"/>
-          </w:tcPr>
-          <w:p/>
-        </w:tc>
-        <w:tc>
-          <w:tcPr>
-            <w:tcW w:w="1134" w:type="dxa"/>
-          </w:tcPr>
-          <w:p/>
-        </w:tc>
-        <w:tc>
-          <w:tcPr>
-            <w:tcW w:w="1843" w:type="dxa"/>
-          </w:tcPr>
-          <w:p/>
-        </w:tc>
-        <w:tc>
-          <w:tcPr>
-            <w:tcW w:w="851" w:type="dxa"/>
-          </w:tcPr>
-          <w:p>
-            <w:r>
-              <w:t>5</w:t>
-            </w:r>
-          </w:p>
-        </w:tc>
-        <w:tc>
-          <w:tcPr>
-            <w:tcW w:w="1417" w:type="dxa"/>
-          </w:tcPr>
-          <w:p/>
-        </w:tc>
-        <w:tc>
-          <w:tcPr>
-            <w:tcW w:w="1275" w:type="dxa"/>
-          </w:tcPr>
-          <w:p/>
-        </w:tc>
-        <w:tc>
-          <w:tcPr>
-            <w:tcW w:w="994" w:type="dxa"/>
-          </w:tcPr>
-          <w:p/>
-        </w:tc>
-        <w:tc>
-          <w:tcPr>
-            <w:tcW w:w="1418" w:type="dxa"/>
-          </w:tcPr>
-          <w:p/>
-        </w:tc>
-        <w:tc>
-          <w:tcPr>
-            <w:tcW w:w="1559" w:type="dxa"/>
-          </w:tcPr>
-          <w:p/>
-        </w:tc>
-        <w:tc>
-          <w:tcPr>
-            <w:tcW w:w="1416" w:type="dxa"/>
           </w:tcPr>
           <w:p/>
         </w:tc>
@@ -3970,7 +3524,6 @@
         </w:tc>
       </w:tr>
     </w:tbl>
-    <w:p/>
     <w:p/>
     <w:p/>
     <w:sectPr>

</xml_diff>

<commit_message>
added title to each setup pop up menu
</commit_message>
<xml_diff>
--- a/design-doc/Inputs design/2-MPS-Configuration.docx
+++ b/design-doc/Inputs design/2-MPS-Configuration.docx
@@ -2254,19 +2254,21 @@
       </w:hyperlink>
     </w:p>
     <w:p/>
+    <w:p/>
     <w:tbl>
       <w:tblPr>
         <w:tblStyle w:val="GridTable1Light-Accent51"/>
-        <w:tblW w:w="13751" w:type="dxa"/>
+        <w:tblW w:w="15947" w:type="dxa"/>
         <w:tblInd w:w="-743" w:type="dxa"/>
+        <w:tblLayout w:type="fixed"/>
         <w:tblLook w:val="04A0" w:firstRow="1" w:lastRow="0" w:firstColumn="1" w:lastColumn="0" w:noHBand="0" w:noVBand="1"/>
       </w:tblPr>
       <w:tblGrid>
         <w:gridCol w:w="1526"/>
         <w:gridCol w:w="6866"/>
-        <w:gridCol w:w="3801"/>
-        <w:gridCol w:w="247"/>
-        <w:gridCol w:w="1311"/>
+        <w:gridCol w:w="4112"/>
+        <w:gridCol w:w="3432"/>
+        <w:gridCol w:w="11"/>
       </w:tblGrid>
       <w:tr>
         <w:trPr>
@@ -2276,7 +2278,7 @@
         <w:tc>
           <w:tcPr>
             <w:cnfStyle w:val="001000000000" w:firstRow="0" w:lastRow="0" w:firstColumn="1" w:lastColumn="0" w:oddVBand="0" w:evenVBand="0" w:oddHBand="0" w:evenHBand="0" w:firstRowFirstColumn="0" w:firstRowLastColumn="0" w:lastRowFirstColumn="0" w:lastRowLastColumn="0"/>
-            <w:tcW w:w="13751" w:type="dxa"/>
+            <w:tcW w:w="15947" w:type="dxa"/>
             <w:gridSpan w:val="5"/>
             <w:tcBorders>
               <w:top w:val="single" w:sz="12" w:space="0" w:color="4BACC6" w:themeColor="accent5"/>
@@ -2287,6 +2289,7 @@
               <w:jc w:val="center"/>
             </w:pPr>
             <w:r>
+              <w:lastRenderedPageBreak/>
               <w:t>MPS</w:t>
             </w:r>
             <w:r>
@@ -2297,19 +2300,20 @@
       </w:tr>
       <w:tr>
         <w:trPr>
+          <w:gridAfter w:val="1"/>
+          <w:wAfter w:w="11" w:type="dxa"/>
           <w:trHeight w:hRule="exact" w:val="409"/>
         </w:trPr>
         <w:tc>
           <w:tcPr>
             <w:cnfStyle w:val="001000000000" w:firstRow="0" w:lastRow="0" w:firstColumn="1" w:lastColumn="0" w:oddVBand="0" w:evenVBand="0" w:oddHBand="0" w:evenHBand="0" w:firstRowFirstColumn="0" w:firstRowLastColumn="0" w:lastRowFirstColumn="0" w:lastRowLastColumn="0"/>
-            <w:tcW w:w="2774" w:type="dxa"/>
+            <w:tcW w:w="1526" w:type="dxa"/>
           </w:tcPr>
           <w:p>
             <w:pPr>
               <w:spacing w:line="276" w:lineRule="auto"/>
             </w:pPr>
             <w:r>
-              <w:lastRenderedPageBreak/>
               <w:t xml:space="preserve">Component </w:t>
             </w:r>
             <w:r>
@@ -2319,7 +2323,7 @@
         </w:tc>
         <w:tc>
           <w:tcPr>
-            <w:tcW w:w="1850" w:type="dxa"/>
+            <w:tcW w:w="6866" w:type="dxa"/>
           </w:tcPr>
           <w:p>
             <w:pPr>
@@ -2332,7 +2336,7 @@
         </w:tc>
         <w:tc>
           <w:tcPr>
-            <w:tcW w:w="3801" w:type="dxa"/>
+            <w:tcW w:w="4112" w:type="dxa"/>
           </w:tcPr>
           <w:p>
             <w:pPr>
@@ -2357,20 +2361,8 @@
         </w:tc>
         <w:tc>
           <w:tcPr>
-            <w:tcW w:w="1575" w:type="dxa"/>
-          </w:tcPr>
-          <w:p>
-            <w:pPr>
-              <w:cnfStyle w:val="000000000000" w:firstRow="0" w:lastRow="0" w:firstColumn="0" w:lastColumn="0" w:oddVBand="0" w:evenVBand="0" w:oddHBand="0" w:evenHBand="0" w:firstRowFirstColumn="0" w:firstRowLastColumn="0" w:lastRowFirstColumn="0" w:lastRowLastColumn="0"/>
-              <w:rPr>
-                <w:b/>
-              </w:rPr>
-            </w:pPr>
-          </w:p>
-        </w:tc>
-        <w:tc>
-          <w:tcPr>
-            <w:tcW w:w="3751" w:type="dxa"/>
+            <w:tcW w:w="3432" w:type="dxa"/>
+            <w:vMerge w:val="restart"/>
           </w:tcPr>
           <w:p>
             <w:pPr>
@@ -2397,74 +2389,57 @@
       </w:tr>
       <w:tr>
         <w:trPr>
+          <w:gridAfter w:val="1"/>
+          <w:wAfter w:w="11" w:type="dxa"/>
           <w:trHeight w:val="414"/>
         </w:trPr>
         <w:tc>
           <w:tcPr>
             <w:cnfStyle w:val="001000000000" w:firstRow="0" w:lastRow="0" w:firstColumn="1" w:lastColumn="0" w:oddVBand="0" w:evenVBand="0" w:oddHBand="0" w:evenHBand="0" w:firstRowFirstColumn="0" w:firstRowLastColumn="0" w:lastRowFirstColumn="0" w:lastRowLastColumn="0"/>
-            <w:tcW w:w="2774" w:type="dxa"/>
-          </w:tcPr>
-          <w:p>
-            <w:r>
-              <w:t>C</w:t>
-            </w:r>
-            <w:r>
-              <w:t xml:space="preserve">omponent </w:t>
-            </w:r>
-            <w:r>
-              <w:t>Number</w:t>
-            </w:r>
-            <w:r>
+            <w:tcW w:w="1526" w:type="dxa"/>
+          </w:tcPr>
+          <w:p>
+            <w:r>
+              <w:t>Component Number:</w:t>
+            </w:r>
+          </w:p>
+        </w:tc>
+        <w:tc>
+          <w:tcPr>
+            <w:tcW w:w="6866" w:type="dxa"/>
+          </w:tcPr>
+          <w:p>
+            <w:pPr>
+              <w:cnfStyle w:val="000000000000" w:firstRow="0" w:lastRow="0" w:firstColumn="0" w:lastColumn="0" w:oddVBand="0" w:evenVBand="0" w:oddHBand="0" w:evenHBand="0" w:firstRowFirstColumn="0" w:firstRowLastColumn="0" w:lastRowFirstColumn="0" w:lastRowLastColumn="0"/>
+            </w:pPr>
+          </w:p>
+        </w:tc>
+        <w:tc>
+          <w:tcPr>
+            <w:tcW w:w="4112" w:type="dxa"/>
+          </w:tcPr>
+          <w:p>
+            <w:pPr>
+              <w:cnfStyle w:val="000000000000" w:firstRow="0" w:lastRow="0" w:firstColumn="0" w:lastColumn="0" w:oddVBand="0" w:evenVBand="0" w:oddHBand="0" w:evenHBand="0" w:firstRowFirstColumn="0" w:firstRowLastColumn="0" w:lastRowFirstColumn="0" w:lastRowLastColumn="0"/>
+            </w:pPr>
+            <w:r>
+              <w:rPr>
+                <w:b/>
+              </w:rPr>
+              <w:t>Approved Date</w:t>
+            </w:r>
+            <w:r>
+              <w:rPr>
+                <w:b/>
+              </w:rPr>
               <w:t>:</w:t>
             </w:r>
           </w:p>
         </w:tc>
         <w:tc>
           <w:tcPr>
-            <w:tcW w:w="1850" w:type="dxa"/>
-          </w:tcPr>
-          <w:p>
-            <w:pPr>
-              <w:cnfStyle w:val="000000000000" w:firstRow="0" w:lastRow="0" w:firstColumn="0" w:lastColumn="0" w:oddVBand="0" w:evenVBand="0" w:oddHBand="0" w:evenHBand="0" w:firstRowFirstColumn="0" w:firstRowLastColumn="0" w:lastRowFirstColumn="0" w:lastRowLastColumn="0"/>
-            </w:pPr>
-          </w:p>
-        </w:tc>
-        <w:tc>
-          <w:tcPr>
-            <w:tcW w:w="3801" w:type="dxa"/>
-          </w:tcPr>
-          <w:p>
-            <w:pPr>
-              <w:cnfStyle w:val="000000000000" w:firstRow="0" w:lastRow="0" w:firstColumn="0" w:lastColumn="0" w:oddVBand="0" w:evenVBand="0" w:oddHBand="0" w:evenHBand="0" w:firstRowFirstColumn="0" w:firstRowLastColumn="0" w:lastRowFirstColumn="0" w:lastRowLastColumn="0"/>
-            </w:pPr>
-            <w:r>
-              <w:rPr>
-                <w:b/>
-              </w:rPr>
-              <w:t>Approved Date</w:t>
-            </w:r>
-            <w:r>
-              <w:rPr>
-                <w:b/>
-              </w:rPr>
-              <w:t>:</w:t>
-            </w:r>
-          </w:p>
-        </w:tc>
-        <w:tc>
-          <w:tcPr>
-            <w:tcW w:w="1575" w:type="dxa"/>
-          </w:tcPr>
-          <w:p>
-            <w:pPr>
-              <w:cnfStyle w:val="000000000000" w:firstRow="0" w:lastRow="0" w:firstColumn="0" w:lastColumn="0" w:oddVBand="0" w:evenVBand="0" w:oddHBand="0" w:evenHBand="0" w:firstRowFirstColumn="0" w:firstRowLastColumn="0" w:lastRowFirstColumn="0" w:lastRowLastColumn="0"/>
-            </w:pPr>
-          </w:p>
-        </w:tc>
-        <w:tc>
-          <w:tcPr>
-            <w:tcW w:w="3751" w:type="dxa"/>
-            <w:vMerge w:val="restart"/>
+            <w:tcW w:w="3432" w:type="dxa"/>
+            <w:vMerge/>
           </w:tcPr>
           <w:p>
             <w:pPr>
@@ -2475,12 +2450,14 @@
       </w:tr>
       <w:tr>
         <w:trPr>
+          <w:gridAfter w:val="1"/>
+          <w:wAfter w:w="11" w:type="dxa"/>
           <w:trHeight w:val="510"/>
         </w:trPr>
         <w:tc>
           <w:tcPr>
             <w:cnfStyle w:val="001000000000" w:firstRow="0" w:lastRow="0" w:firstColumn="1" w:lastColumn="0" w:oddVBand="0" w:evenVBand="0" w:oddHBand="0" w:evenHBand="0" w:firstRowFirstColumn="0" w:firstRowLastColumn="0" w:lastRowFirstColumn="0" w:lastRowLastColumn="0"/>
-            <w:tcW w:w="2774" w:type="dxa"/>
+            <w:tcW w:w="1526" w:type="dxa"/>
           </w:tcPr>
           <w:p>
             <w:r>
@@ -2490,7 +2467,7 @@
         </w:tc>
         <w:tc>
           <w:tcPr>
-            <w:tcW w:w="1850" w:type="dxa"/>
+            <w:tcW w:w="6866" w:type="dxa"/>
           </w:tcPr>
           <w:p>
             <w:pPr>
@@ -2500,7 +2477,7 @@
         </w:tc>
         <w:tc>
           <w:tcPr>
-            <w:tcW w:w="3801" w:type="dxa"/>
+            <w:tcW w:w="4112" w:type="dxa"/>
           </w:tcPr>
           <w:p>
             <w:pPr>
@@ -2560,17 +2537,7 @@
         </w:tc>
         <w:tc>
           <w:tcPr>
-            <w:tcW w:w="1575" w:type="dxa"/>
-          </w:tcPr>
-          <w:p>
-            <w:pPr>
-              <w:cnfStyle w:val="000000000000" w:firstRow="0" w:lastRow="0" w:firstColumn="0" w:lastColumn="0" w:oddVBand="0" w:evenVBand="0" w:oddHBand="0" w:evenHBand="0" w:firstRowFirstColumn="0" w:firstRowLastColumn="0" w:lastRowFirstColumn="0" w:lastRowLastColumn="0"/>
-            </w:pPr>
-          </w:p>
-        </w:tc>
-        <w:tc>
-          <w:tcPr>
-            <w:tcW w:w="3751" w:type="dxa"/>
+            <w:tcW w:w="3432" w:type="dxa"/>
             <w:vMerge/>
           </w:tcPr>
           <w:p>
@@ -2582,12 +2549,14 @@
       </w:tr>
       <w:tr>
         <w:trPr>
+          <w:gridAfter w:val="1"/>
+          <w:wAfter w:w="11" w:type="dxa"/>
           <w:trHeight w:val="497"/>
         </w:trPr>
         <w:tc>
           <w:tcPr>
             <w:cnfStyle w:val="001000000000" w:firstRow="0" w:lastRow="0" w:firstColumn="1" w:lastColumn="0" w:oddVBand="0" w:evenVBand="0" w:oddHBand="0" w:evenHBand="0" w:firstRowFirstColumn="0" w:firstRowLastColumn="0" w:lastRowFirstColumn="0" w:lastRowLastColumn="0"/>
-            <w:tcW w:w="2774" w:type="dxa"/>
+            <w:tcW w:w="1526" w:type="dxa"/>
           </w:tcPr>
           <w:p>
             <w:r>
@@ -2597,7 +2566,7 @@
         </w:tc>
         <w:tc>
           <w:tcPr>
-            <w:tcW w:w="1850" w:type="dxa"/>
+            <w:tcW w:w="6866" w:type="dxa"/>
           </w:tcPr>
           <w:p>
             <w:pPr>
@@ -2607,7 +2576,7 @@
         </w:tc>
         <w:tc>
           <w:tcPr>
-            <w:tcW w:w="3801" w:type="dxa"/>
+            <w:tcW w:w="4112" w:type="dxa"/>
           </w:tcPr>
           <w:p>
             <w:pPr>
@@ -2626,17 +2595,7 @@
         </w:tc>
         <w:tc>
           <w:tcPr>
-            <w:tcW w:w="1575" w:type="dxa"/>
-          </w:tcPr>
-          <w:p>
-            <w:pPr>
-              <w:cnfStyle w:val="000000000000" w:firstRow="0" w:lastRow="0" w:firstColumn="0" w:lastColumn="0" w:oddVBand="0" w:evenVBand="0" w:oddHBand="0" w:evenHBand="0" w:firstRowFirstColumn="0" w:firstRowLastColumn="0" w:lastRowFirstColumn="0" w:lastRowLastColumn="0"/>
-            </w:pPr>
-          </w:p>
-        </w:tc>
-        <w:tc>
-          <w:tcPr>
-            <w:tcW w:w="3751" w:type="dxa"/>
+            <w:tcW w:w="3432" w:type="dxa"/>
             <w:vMerge/>
           </w:tcPr>
           <w:p>
@@ -2648,12 +2607,14 @@
       </w:tr>
       <w:tr>
         <w:trPr>
+          <w:gridAfter w:val="1"/>
+          <w:wAfter w:w="11" w:type="dxa"/>
           <w:trHeight w:val="420"/>
         </w:trPr>
         <w:tc>
           <w:tcPr>
             <w:cnfStyle w:val="001000000000" w:firstRow="0" w:lastRow="0" w:firstColumn="1" w:lastColumn="0" w:oddVBand="0" w:evenVBand="0" w:oddHBand="0" w:evenHBand="0" w:firstRowFirstColumn="0" w:firstRowLastColumn="0" w:lastRowFirstColumn="0" w:lastRowLastColumn="0"/>
-            <w:tcW w:w="2774" w:type="dxa"/>
+            <w:tcW w:w="1526" w:type="dxa"/>
           </w:tcPr>
           <w:p>
             <w:r>
@@ -2663,17 +2624,20 @@
         </w:tc>
         <w:tc>
           <w:tcPr>
-            <w:tcW w:w="1850" w:type="dxa"/>
+            <w:tcW w:w="6866" w:type="dxa"/>
           </w:tcPr>
           <w:p>
             <w:pPr>
               <w:cnfStyle w:val="000000000000" w:firstRow="0" w:lastRow="0" w:firstColumn="0" w:lastColumn="0" w:oddVBand="0" w:evenVBand="0" w:oddHBand="0" w:evenHBand="0" w:firstRowFirstColumn="0" w:firstRowLastColumn="0" w:lastRowFirstColumn="0" w:lastRowLastColumn="0"/>
             </w:pPr>
-          </w:p>
-        </w:tc>
-        <w:tc>
-          <w:tcPr>
-            <w:tcW w:w="3801" w:type="dxa"/>
+            <w:r>
+              <w:t>260</w:t>
+            </w:r>
+          </w:p>
+        </w:tc>
+        <w:tc>
+          <w:tcPr>
+            <w:tcW w:w="4112" w:type="dxa"/>
           </w:tcPr>
           <w:p>
             <w:pPr>
@@ -2694,17 +2658,8 @@
         </w:tc>
         <w:tc>
           <w:tcPr>
-            <w:tcW w:w="1575" w:type="dxa"/>
-          </w:tcPr>
-          <w:p>
-            <w:pPr>
-              <w:cnfStyle w:val="000000000000" w:firstRow="0" w:lastRow="0" w:firstColumn="0" w:lastColumn="0" w:oddVBand="0" w:evenVBand="0" w:oddHBand="0" w:evenHBand="0" w:firstRowFirstColumn="0" w:firstRowLastColumn="0" w:lastRowFirstColumn="0" w:lastRowLastColumn="0"/>
-            </w:pPr>
-          </w:p>
-        </w:tc>
-        <w:tc>
-          <w:tcPr>
-            <w:tcW w:w="3751" w:type="dxa"/>
+            <w:tcW w:w="3432" w:type="dxa"/>
+            <w:vMerge/>
           </w:tcPr>
           <w:p>
             <w:pPr>
@@ -2715,12 +2670,14 @@
       </w:tr>
       <w:tr>
         <w:trPr>
+          <w:gridAfter w:val="1"/>
+          <w:wAfter w:w="11" w:type="dxa"/>
           <w:trHeight w:val="837"/>
         </w:trPr>
         <w:tc>
           <w:tcPr>
             <w:cnfStyle w:val="001000000000" w:firstRow="0" w:lastRow="0" w:firstColumn="1" w:lastColumn="0" w:oddVBand="0" w:evenVBand="0" w:oddHBand="0" w:evenHBand="0" w:firstRowFirstColumn="0" w:firstRowLastColumn="0" w:lastRowFirstColumn="0" w:lastRowLastColumn="0"/>
-            <w:tcW w:w="2774" w:type="dxa"/>
+            <w:tcW w:w="1526" w:type="dxa"/>
           </w:tcPr>
           <w:p>
             <w:r>
@@ -2730,7 +2687,7 @@
         </w:tc>
         <w:tc>
           <w:tcPr>
-            <w:tcW w:w="1850" w:type="dxa"/>
+            <w:tcW w:w="6866" w:type="dxa"/>
           </w:tcPr>
           <w:p>
             <w:pPr>
@@ -2740,7 +2697,7 @@
         </w:tc>
         <w:tc>
           <w:tcPr>
-            <w:tcW w:w="3801" w:type="dxa"/>
+            <w:tcW w:w="4112" w:type="dxa"/>
           </w:tcPr>
           <w:p>
             <w:pPr>
@@ -2755,23 +2712,56 @@
                 <w:b/>
                 <w:bCs/>
               </w:rPr>
-              <w:t>Net Requirements (derived quantity) Inventory on hand – Required Quantity</w:t>
-            </w:r>
-          </w:p>
-        </w:tc>
-        <w:tc>
-          <w:tcPr>
-            <w:tcW w:w="1575" w:type="dxa"/>
-          </w:tcPr>
-          <w:p>
-            <w:pPr>
-              <w:cnfStyle w:val="000000000000" w:firstRow="0" w:lastRow="0" w:firstColumn="0" w:lastColumn="0" w:oddVBand="0" w:evenVBand="0" w:oddHBand="0" w:evenHBand="0" w:firstRowFirstColumn="0" w:firstRowLastColumn="0" w:lastRowFirstColumn="0" w:lastRowLastColumn="0"/>
-            </w:pPr>
-          </w:p>
-        </w:tc>
-        <w:tc>
-          <w:tcPr>
-            <w:tcW w:w="3751" w:type="dxa"/>
+              <w:t xml:space="preserve">Net Requirements (derived quantity) </w:t>
+            </w:r>
+            <w:r>
+              <w:rPr>
+                <w:b/>
+                <w:bCs/>
+              </w:rPr>
+              <w:t xml:space="preserve">Gross </w:t>
+            </w:r>
+            <w:r>
+              <w:rPr>
+                <w:b/>
+                <w:bCs/>
+              </w:rPr>
+              <w:t>Require</w:t>
+            </w:r>
+            <w:r>
+              <w:rPr>
+                <w:b/>
+                <w:bCs/>
+              </w:rPr>
+              <w:t>ments</w:t>
+            </w:r>
+            <w:r>
+              <w:rPr>
+                <w:b/>
+                <w:bCs/>
+              </w:rPr>
+              <w:t xml:space="preserve"> </w:t>
+            </w:r>
+            <w:r>
+              <w:rPr>
+                <w:b/>
+                <w:bCs/>
+              </w:rPr>
+              <w:t xml:space="preserve">- </w:t>
+            </w:r>
+            <w:r>
+              <w:rPr>
+                <w:b/>
+                <w:bCs/>
+              </w:rPr>
+              <w:t xml:space="preserve">Inventory on hand </w:t>
+            </w:r>
+          </w:p>
+        </w:tc>
+        <w:tc>
+          <w:tcPr>
+            <w:tcW w:w="3432" w:type="dxa"/>
+            <w:vMerge/>
           </w:tcPr>
           <w:p>
             <w:pPr>
@@ -2782,52 +2772,46 @@
       </w:tr>
       <w:tr>
         <w:trPr>
+          <w:gridAfter w:val="1"/>
+          <w:wAfter w:w="11" w:type="dxa"/>
           <w:trHeight w:val="420"/>
         </w:trPr>
         <w:tc>
           <w:tcPr>
             <w:cnfStyle w:val="001000000000" w:firstRow="0" w:lastRow="0" w:firstColumn="1" w:lastColumn="0" w:oddVBand="0" w:evenVBand="0" w:oddHBand="0" w:evenHBand="0" w:firstRowFirstColumn="0" w:firstRowLastColumn="0" w:lastRowFirstColumn="0" w:lastRowLastColumn="0"/>
-            <w:tcW w:w="2774" w:type="dxa"/>
+            <w:tcW w:w="1526" w:type="dxa"/>
           </w:tcPr>
           <w:p>
             <w:r>
               <w:t xml:space="preserve">Lead Time: </w:t>
             </w:r>
+          </w:p>
+        </w:tc>
+        <w:tc>
+          <w:tcPr>
+            <w:tcW w:w="6866" w:type="dxa"/>
+          </w:tcPr>
+          <w:p>
+            <w:pPr>
+              <w:cnfStyle w:val="000000000000" w:firstRow="0" w:lastRow="0" w:firstColumn="0" w:lastColumn="0" w:oddVBand="0" w:evenVBand="0" w:oddHBand="0" w:evenHBand="0" w:firstRowFirstColumn="0" w:firstRowLastColumn="0" w:lastRowFirstColumn="0" w:lastRowLastColumn="0"/>
+            </w:pPr>
             <w:proofErr w:type="gramStart"/>
             <w:r>
-              <w:t>( Finish</w:t>
+              <w:t>2 time</w:t>
             </w:r>
             <w:proofErr w:type="gramEnd"/>
             <w:r>
-              <w:t xml:space="preserve"> Date – Start Date + </w:t>
-            </w:r>
-            <w:proofErr w:type="spellStart"/>
-            <w:r>
-              <w:t>Openning</w:t>
-            </w:r>
-            <w:proofErr w:type="spellEnd"/>
-            <w:r>
-              <w:t xml:space="preserve"> date)</w:t>
-            </w:r>
-          </w:p>
-        </w:tc>
-        <w:tc>
-          <w:tcPr>
-            <w:tcW w:w="1850" w:type="dxa"/>
+              <w:t xml:space="preserve"> buckets</w:t>
+            </w:r>
+          </w:p>
+        </w:tc>
+        <w:tc>
+          <w:tcPr>
+            <w:tcW w:w="4112" w:type="dxa"/>
           </w:tcPr>
           <w:p>
             <w:pPr>
               <w:cnfStyle w:val="000000000000" w:firstRow="0" w:lastRow="0" w:firstColumn="0" w:lastColumn="0" w:oddVBand="0" w:evenVBand="0" w:oddHBand="0" w:evenHBand="0" w:firstRowFirstColumn="0" w:firstRowLastColumn="0" w:lastRowFirstColumn="0" w:lastRowLastColumn="0"/>
-            </w:pPr>
-          </w:p>
-        </w:tc>
-        <w:tc>
-          <w:tcPr>
-            <w:tcW w:w="3801" w:type="dxa"/>
-          </w:tcPr>
-          <w:p>
-            <w:pPr>
-              <w:cnfStyle w:val="000000000000" w:firstRow="0" w:lastRow="0" w:firstColumn="0" w:lastColumn="0" w:oddVBand="0" w:evenVBand="0" w:oddHBand="0" w:evenHBand="0" w:firstRowFirstColumn="0" w:firstRowLastColumn="0" w:lastRowFirstColumn="0" w:lastRowLastColumn="0"/>
               <w:rPr>
                 <w:b/>
                 <w:bCs/>
@@ -2840,21 +2824,19 @@
               </w:rPr>
               <w:t>Setup Cost</w:t>
             </w:r>
-          </w:p>
-        </w:tc>
-        <w:tc>
-          <w:tcPr>
-            <w:tcW w:w="1575" w:type="dxa"/>
-          </w:tcPr>
-          <w:p>
-            <w:pPr>
-              <w:cnfStyle w:val="000000000000" w:firstRow="0" w:lastRow="0" w:firstColumn="0" w:lastColumn="0" w:oddVBand="0" w:evenVBand="0" w:oddHBand="0" w:evenHBand="0" w:firstRowFirstColumn="0" w:firstRowLastColumn="0" w:lastRowFirstColumn="0" w:lastRowLastColumn="0"/>
-            </w:pPr>
-          </w:p>
-        </w:tc>
-        <w:tc>
-          <w:tcPr>
-            <w:tcW w:w="3751" w:type="dxa"/>
+            <w:r>
+              <w:rPr>
+                <w:b/>
+                <w:bCs/>
+              </w:rPr>
+              <w:t xml:space="preserve"> / Purchase cost</w:t>
+            </w:r>
+          </w:p>
+        </w:tc>
+        <w:tc>
+          <w:tcPr>
+            <w:tcW w:w="3432" w:type="dxa"/>
+            <w:vMerge/>
           </w:tcPr>
           <w:p>
             <w:pPr>
@@ -2865,12 +2847,14 @@
       </w:tr>
       <w:tr>
         <w:trPr>
+          <w:gridAfter w:val="1"/>
+          <w:wAfter w:w="11" w:type="dxa"/>
           <w:trHeight w:val="493"/>
         </w:trPr>
         <w:tc>
           <w:tcPr>
             <w:cnfStyle w:val="001000000000" w:firstRow="0" w:lastRow="0" w:firstColumn="1" w:lastColumn="0" w:oddVBand="0" w:evenVBand="0" w:oddHBand="0" w:evenHBand="0" w:firstRowFirstColumn="0" w:firstRowLastColumn="0" w:lastRowFirstColumn="0" w:lastRowLastColumn="0"/>
-            <w:tcW w:w="2774" w:type="dxa"/>
+            <w:tcW w:w="1526" w:type="dxa"/>
           </w:tcPr>
           <w:p>
             <w:r>
@@ -2880,7 +2864,7 @@
         </w:tc>
         <w:tc>
           <w:tcPr>
-            <w:tcW w:w="1850" w:type="dxa"/>
+            <w:tcW w:w="6866" w:type="dxa"/>
           </w:tcPr>
           <w:p>
             <w:pPr>
@@ -2903,13 +2887,11 @@
             <w:r>
               <w:t>LFL, FOQ, FPR</w:t>
             </w:r>
-            <w:bookmarkStart w:id="0" w:name="_GoBack"/>
-            <w:bookmarkEnd w:id="0"/>
-          </w:p>
-        </w:tc>
-        <w:tc>
-          <w:tcPr>
-            <w:tcW w:w="3801" w:type="dxa"/>
+          </w:p>
+        </w:tc>
+        <w:tc>
+          <w:tcPr>
+            <w:tcW w:w="4112" w:type="dxa"/>
           </w:tcPr>
           <w:p>
             <w:pPr>
@@ -2928,17 +2910,8 @@
         </w:tc>
         <w:tc>
           <w:tcPr>
-            <w:tcW w:w="1575" w:type="dxa"/>
-          </w:tcPr>
-          <w:p>
-            <w:pPr>
-              <w:cnfStyle w:val="000000000000" w:firstRow="0" w:lastRow="0" w:firstColumn="0" w:lastColumn="0" w:oddVBand="0" w:evenVBand="0" w:oddHBand="0" w:evenHBand="0" w:firstRowFirstColumn="0" w:firstRowLastColumn="0" w:lastRowFirstColumn="0" w:lastRowLastColumn="0"/>
-            </w:pPr>
-          </w:p>
-        </w:tc>
-        <w:tc>
-          <w:tcPr>
-            <w:tcW w:w="3751" w:type="dxa"/>
+            <w:tcW w:w="3432" w:type="dxa"/>
+            <w:vMerge/>
           </w:tcPr>
           <w:p>
             <w:pPr>
@@ -2949,12 +2922,14 @@
       </w:tr>
       <w:tr>
         <w:trPr>
+          <w:gridAfter w:val="1"/>
+          <w:wAfter w:w="11" w:type="dxa"/>
           <w:trHeight w:val="1831"/>
         </w:trPr>
         <w:tc>
           <w:tcPr>
             <w:cnfStyle w:val="001000000000" w:firstRow="0" w:lastRow="0" w:firstColumn="1" w:lastColumn="0" w:oddVBand="0" w:evenVBand="0" w:oddHBand="0" w:evenHBand="0" w:firstRowFirstColumn="0" w:firstRowLastColumn="0" w:lastRowFirstColumn="0" w:lastRowLastColumn="0"/>
-            <w:tcW w:w="2774" w:type="dxa"/>
+            <w:tcW w:w="1526" w:type="dxa"/>
           </w:tcPr>
           <w:p>
             <w:r>
@@ -2964,7 +2939,7 @@
         </w:tc>
         <w:tc>
           <w:tcPr>
-            <w:tcW w:w="1850" w:type="dxa"/>
+            <w:tcW w:w="6866" w:type="dxa"/>
           </w:tcPr>
           <w:p>
             <w:pPr>
@@ -2977,7 +2952,7 @@
         </w:tc>
         <w:tc>
           <w:tcPr>
-            <w:tcW w:w="3801" w:type="dxa"/>
+            <w:tcW w:w="4112" w:type="dxa"/>
           </w:tcPr>
           <w:p>
             <w:pPr>
@@ -3010,17 +2985,8 @@
         </w:tc>
         <w:tc>
           <w:tcPr>
-            <w:tcW w:w="1575" w:type="dxa"/>
-          </w:tcPr>
-          <w:p>
-            <w:pPr>
-              <w:cnfStyle w:val="000000000000" w:firstRow="0" w:lastRow="0" w:firstColumn="0" w:lastColumn="0" w:oddVBand="0" w:evenVBand="0" w:oddHBand="0" w:evenHBand="0" w:firstRowFirstColumn="0" w:firstRowLastColumn="0" w:lastRowFirstColumn="0" w:lastRowLastColumn="0"/>
-            </w:pPr>
-          </w:p>
-        </w:tc>
-        <w:tc>
-          <w:tcPr>
-            <w:tcW w:w="3751" w:type="dxa"/>
+            <w:tcW w:w="3432" w:type="dxa"/>
+            <w:vMerge/>
           </w:tcPr>
           <w:p>
             <w:pPr>
@@ -3031,274 +2997,414 @@
       </w:tr>
       <w:tr>
         <w:trPr>
+          <w:gridAfter w:val="1"/>
+          <w:wAfter w:w="11" w:type="dxa"/>
           <w:trHeight w:val="1831"/>
         </w:trPr>
         <w:tc>
           <w:tcPr>
-            <w:cnfStyle w:val="001000000000" w:firstRow="0" w:lastRow="0" w:firstColumn="1" w:lastColumn="0" w:oddVBand="0" w:evenVBand="0" w:oddHBand="0" w:evenHBand="0" w:firstRowFirstColumn="0" w:firstRowLastColumn="0" w:lastRowFirstColumn="0" w:lastRowLastColumn="0"/>
-            <w:tcW w:w="2774" w:type="dxa"/>
-          </w:tcPr>
-          <w:p>
-            <w:pPr>
+            <w:tcW w:w="1526" w:type="dxa"/>
+          </w:tcPr>
+          <w:p>
+            <w:pPr>
+              <w:cnfStyle w:val="001000000000" w:firstRow="0" w:lastRow="0" w:firstColumn="1" w:lastColumn="0" w:oddVBand="0" w:evenVBand="0" w:oddHBand="0" w:evenHBand="0" w:firstRowFirstColumn="0" w:firstRowLastColumn="0" w:lastRowFirstColumn="0" w:lastRowLastColumn="0"/>
               <w:rPr>
                 <w:b w:val="0"/>
                 <w:bCs w:val="0"/>
               </w:rPr>
             </w:pPr>
           </w:p>
+          <w:p>
+            <w:pPr>
+              <w:cnfStyle w:val="001000000000" w:firstRow="0" w:lastRow="0" w:firstColumn="1" w:lastColumn="0" w:oddVBand="0" w:evenVBand="0" w:oddHBand="0" w:evenHBand="0" w:firstRowFirstColumn="0" w:firstRowLastColumn="0" w:lastRowFirstColumn="0" w:lastRowLastColumn="0"/>
+              <w:rPr>
+                <w:b w:val="0"/>
+                <w:bCs w:val="0"/>
+              </w:rPr>
+            </w:pPr>
+          </w:p>
+          <w:p>
+            <w:pPr>
+              <w:cnfStyle w:val="001000000000" w:firstRow="0" w:lastRow="0" w:firstColumn="1" w:lastColumn="0" w:oddVBand="0" w:evenVBand="0" w:oddHBand="0" w:evenHBand="0" w:firstRowFirstColumn="0" w:firstRowLastColumn="0" w:lastRowFirstColumn="0" w:lastRowLastColumn="0"/>
+              <w:rPr>
+                <w:b w:val="0"/>
+                <w:bCs w:val="0"/>
+              </w:rPr>
+            </w:pPr>
+          </w:p>
+          <w:p>
+            <w:pPr>
+              <w:cnfStyle w:val="001000000000" w:firstRow="0" w:lastRow="0" w:firstColumn="1" w:lastColumn="0" w:oddVBand="0" w:evenVBand="0" w:oddHBand="0" w:evenHBand="0" w:firstRowFirstColumn="0" w:firstRowLastColumn="0" w:lastRowFirstColumn="0" w:lastRowLastColumn="0"/>
+              <w:rPr>
+                <w:b w:val="0"/>
+                <w:bCs w:val="0"/>
+              </w:rPr>
+            </w:pPr>
+          </w:p>
+          <w:p>
+            <w:pPr>
+              <w:cnfStyle w:val="001000000000" w:firstRow="0" w:lastRow="0" w:firstColumn="1" w:lastColumn="0" w:oddVBand="0" w:evenVBand="0" w:oddHBand="0" w:evenHBand="0" w:firstRowFirstColumn="0" w:firstRowLastColumn="0" w:lastRowFirstColumn="0" w:lastRowLastColumn="0"/>
+              <w:rPr>
+                <w:b w:val="0"/>
+                <w:bCs w:val="0"/>
+              </w:rPr>
+            </w:pPr>
+          </w:p>
+          <w:p>
+            <w:pPr>
+              <w:cnfStyle w:val="001000000000" w:firstRow="0" w:lastRow="0" w:firstColumn="1" w:lastColumn="0" w:oddVBand="0" w:evenVBand="0" w:oddHBand="0" w:evenHBand="0" w:firstRowFirstColumn="0" w:firstRowLastColumn="0" w:lastRowFirstColumn="0" w:lastRowLastColumn="0"/>
+              <w:rPr>
+                <w:b w:val="0"/>
+                <w:bCs w:val="0"/>
+              </w:rPr>
+            </w:pPr>
+          </w:p>
+          <w:p>
+            <w:pPr>
+              <w:cnfStyle w:val="001000000000" w:firstRow="0" w:lastRow="0" w:firstColumn="1" w:lastColumn="0" w:oddVBand="0" w:evenVBand="0" w:oddHBand="0" w:evenHBand="0" w:firstRowFirstColumn="0" w:firstRowLastColumn="0" w:lastRowFirstColumn="0" w:lastRowLastColumn="0"/>
+              <w:rPr>
+                <w:b w:val="0"/>
+                <w:bCs w:val="0"/>
+              </w:rPr>
+            </w:pPr>
+          </w:p>
+          <w:p>
+            <w:pPr>
+              <w:cnfStyle w:val="001000000000" w:firstRow="0" w:lastRow="0" w:firstColumn="1" w:lastColumn="0" w:oddVBand="0" w:evenVBand="0" w:oddHBand="0" w:evenHBand="0" w:firstRowFirstColumn="0" w:firstRowLastColumn="0" w:lastRowFirstColumn="0" w:lastRowLastColumn="0"/>
+              <w:rPr>
+                <w:b w:val="0"/>
+                <w:bCs w:val="0"/>
+              </w:rPr>
+            </w:pPr>
+          </w:p>
+          <w:p>
+            <w:pPr>
+              <w:cnfStyle w:val="001000000000" w:firstRow="0" w:lastRow="0" w:firstColumn="1" w:lastColumn="0" w:oddVBand="0" w:evenVBand="0" w:oddHBand="0" w:evenHBand="0" w:firstRowFirstColumn="0" w:firstRowLastColumn="0" w:lastRowFirstColumn="0" w:lastRowLastColumn="0"/>
+              <w:rPr>
+                <w:b w:val="0"/>
+                <w:bCs w:val="0"/>
+              </w:rPr>
+            </w:pPr>
+          </w:p>
+          <w:p>
+            <w:pPr>
+              <w:cnfStyle w:val="001000000000" w:firstRow="0" w:lastRow="0" w:firstColumn="1" w:lastColumn="0" w:oddVBand="0" w:evenVBand="0" w:oddHBand="0" w:evenHBand="0" w:firstRowFirstColumn="0" w:firstRowLastColumn="0" w:lastRowFirstColumn="0" w:lastRowLastColumn="0"/>
+            </w:pPr>
+          </w:p>
+        </w:tc>
+        <w:tc>
+          <w:tcPr>
+            <w:tcW w:w="6866" w:type="dxa"/>
+          </w:tcPr>
           <w:p/>
         </w:tc>
         <w:tc>
           <w:tcPr>
-            <w:tcW w:w="1850" w:type="dxa"/>
-          </w:tcPr>
-          <w:p>
-            <w:pPr>
-              <w:cnfStyle w:val="000000000000" w:firstRow="0" w:lastRow="0" w:firstColumn="0" w:lastColumn="0" w:oddVBand="0" w:evenVBand="0" w:oddHBand="0" w:evenHBand="0" w:firstRowFirstColumn="0" w:firstRowLastColumn="0" w:lastRowFirstColumn="0" w:lastRowLastColumn="0"/>
-            </w:pPr>
-          </w:p>
-        </w:tc>
-        <w:tc>
-          <w:tcPr>
-            <w:tcW w:w="3801" w:type="dxa"/>
-          </w:tcPr>
-          <w:p>
-            <w:pPr>
-              <w:cnfStyle w:val="000000000000" w:firstRow="0" w:lastRow="0" w:firstColumn="0" w:lastColumn="0" w:oddVBand="0" w:evenVBand="0" w:oddHBand="0" w:evenHBand="0" w:firstRowFirstColumn="0" w:firstRowLastColumn="0" w:lastRowFirstColumn="0" w:lastRowLastColumn="0"/>
-              <w:rPr>
-                <w:b/>
-              </w:rPr>
-            </w:pPr>
-          </w:p>
-        </w:tc>
-        <w:tc>
-          <w:tcPr>
-            <w:tcW w:w="1575" w:type="dxa"/>
-          </w:tcPr>
-          <w:p>
-            <w:pPr>
-              <w:cnfStyle w:val="000000000000" w:firstRow="0" w:lastRow="0" w:firstColumn="0" w:lastColumn="0" w:oddVBand="0" w:evenVBand="0" w:oddHBand="0" w:evenHBand="0" w:firstRowFirstColumn="0" w:firstRowLastColumn="0" w:lastRowFirstColumn="0" w:lastRowLastColumn="0"/>
-            </w:pPr>
-          </w:p>
-        </w:tc>
-        <w:tc>
-          <w:tcPr>
-            <w:tcW w:w="3751" w:type="dxa"/>
-          </w:tcPr>
-          <w:p>
-            <w:pPr>
-              <w:cnfStyle w:val="000000000000" w:firstRow="0" w:lastRow="0" w:firstColumn="0" w:lastColumn="0" w:oddVBand="0" w:evenVBand="0" w:oddHBand="0" w:evenHBand="0" w:firstRowFirstColumn="0" w:firstRowLastColumn="0" w:lastRowFirstColumn="0" w:lastRowLastColumn="0"/>
-            </w:pPr>
-          </w:p>
+            <w:tcW w:w="4112" w:type="dxa"/>
+          </w:tcPr>
+          <w:p>
+            <w:pPr>
+              <w:rPr>
+                <w:b/>
+              </w:rPr>
+            </w:pPr>
+            <w:bookmarkStart w:id="0" w:name="_GoBack"/>
+            <w:bookmarkEnd w:id="0"/>
+          </w:p>
+        </w:tc>
+        <w:tc>
+          <w:tcPr>
+            <w:tcW w:w="3432" w:type="dxa"/>
+          </w:tcPr>
+          <w:p/>
         </w:tc>
       </w:tr>
     </w:tbl>
     <w:tbl>
       <w:tblPr>
         <w:tblStyle w:val="TableGrid"/>
-        <w:tblW w:w="13722" w:type="dxa"/>
+        <w:tblW w:w="15877" w:type="dxa"/>
         <w:tblInd w:w="-714" w:type="dxa"/>
         <w:tblLayout w:type="fixed"/>
         <w:tblLook w:val="04A0" w:firstRow="1" w:lastRow="0" w:firstColumn="1" w:lastColumn="0" w:noHBand="0" w:noVBand="1"/>
       </w:tblPr>
       <w:tblGrid>
-        <w:gridCol w:w="1673"/>
-        <w:gridCol w:w="1673"/>
         <w:gridCol w:w="1843"/>
-        <w:gridCol w:w="1417"/>
-        <w:gridCol w:w="2013"/>
-        <w:gridCol w:w="2551"/>
-        <w:gridCol w:w="1276"/>
-        <w:gridCol w:w="1276"/>
+        <w:gridCol w:w="1421"/>
+        <w:gridCol w:w="1981"/>
+        <w:gridCol w:w="6237"/>
+        <w:gridCol w:w="4395"/>
       </w:tblGrid>
       <w:tr>
-        <w:trPr>
-          <w:trHeight w:val="522"/>
-        </w:trPr>
-        <w:tc>
-          <w:tcPr>
-            <w:tcW w:w="1673" w:type="dxa"/>
-          </w:tcPr>
-          <w:p>
-            <w:r>
-              <w:t>Production Starts Date:</w:t>
-            </w:r>
-          </w:p>
-        </w:tc>
-        <w:tc>
-          <w:tcPr>
-            <w:tcW w:w="1673" w:type="dxa"/>
-          </w:tcPr>
-          <w:p>
-            <w:r>
-              <w:t>Time Bucket 1 Requirements</w:t>
+        <w:tc>
+          <w:tcPr>
+            <w:tcW w:w="1843" w:type="dxa"/>
+          </w:tcPr>
+          <w:p>
+            <w:pPr>
+              <w:rPr>
+                <w:b/>
+                <w:bCs/>
+                <w:highlight w:val="yellow"/>
+              </w:rPr>
+            </w:pPr>
+            <w:r>
+              <w:rPr>
+                <w:b/>
+                <w:bCs/>
+                <w:highlight w:val="yellow"/>
+              </w:rPr>
+              <w:lastRenderedPageBreak/>
+              <w:t>Time Period</w:t>
+            </w:r>
+          </w:p>
+        </w:tc>
+        <w:tc>
+          <w:tcPr>
+            <w:tcW w:w="1421" w:type="dxa"/>
+          </w:tcPr>
+          <w:p>
+            <w:pPr>
+              <w:rPr>
+                <w:b/>
+                <w:bCs/>
+                <w:highlight w:val="yellow"/>
+              </w:rPr>
+            </w:pPr>
+            <w:r>
+              <w:rPr>
+                <w:b/>
+                <w:bCs/>
+                <w:highlight w:val="yellow"/>
+              </w:rPr>
+              <w:t>Demand (gross requirements)</w:t>
+            </w:r>
+          </w:p>
+          <w:p>
+            <w:pPr>
+              <w:rPr>
+                <w:b/>
+                <w:bCs/>
+                <w:highlight w:val="yellow"/>
+              </w:rPr>
+            </w:pPr>
+            <w:r>
+              <w:rPr>
+                <w:b/>
+                <w:bCs/>
+                <w:highlight w:val="yellow"/>
+              </w:rPr>
+              <w:t>From PDP setup</w:t>
+            </w:r>
+          </w:p>
+        </w:tc>
+        <w:tc>
+          <w:tcPr>
+            <w:tcW w:w="1981" w:type="dxa"/>
+          </w:tcPr>
+          <w:p>
+            <w:pPr>
+              <w:rPr>
+                <w:b/>
+                <w:bCs/>
+                <w:highlight w:val="yellow"/>
+              </w:rPr>
+            </w:pPr>
+            <w:r>
+              <w:rPr>
+                <w:b/>
+                <w:bCs/>
+                <w:highlight w:val="yellow"/>
+                <w:lang w:val="en-AU"/>
+              </w:rPr>
+              <w:t>On-hand at the end of Time Bucket</w:t>
+            </w:r>
+          </w:p>
+        </w:tc>
+        <w:tc>
+          <w:tcPr>
+            <w:tcW w:w="6237" w:type="dxa"/>
+          </w:tcPr>
+          <w:p>
+            <w:pPr>
+              <w:rPr>
+                <w:b/>
+                <w:bCs/>
+                <w:highlight w:val="yellow"/>
+              </w:rPr>
+            </w:pPr>
+            <w:r>
+              <w:rPr>
+                <w:b/>
+                <w:bCs/>
+                <w:highlight w:val="yellow"/>
+              </w:rPr>
+              <w:t>Scheduled Receipts or planned order</w:t>
+            </w:r>
+          </w:p>
+          <w:p>
+            <w:pPr>
+              <w:rPr>
+                <w:b/>
+                <w:bCs/>
+                <w:highlight w:val="yellow"/>
+              </w:rPr>
+            </w:pPr>
+            <w:r>
+              <w:rPr>
+                <w:b/>
+                <w:bCs/>
+                <w:highlight w:val="yellow"/>
+              </w:rPr>
+              <w:t>(and receipt date if this purchased from external supplier)</w:t>
+            </w:r>
+          </w:p>
+          <w:p>
+            <w:pPr>
+              <w:rPr>
+                <w:b/>
+                <w:bCs/>
+                <w:highlight w:val="yellow"/>
+              </w:rPr>
+            </w:pPr>
+            <w:r>
+              <w:rPr>
+                <w:b/>
+                <w:bCs/>
+                <w:highlight w:val="yellow"/>
+              </w:rPr>
+              <w:t>From IRF setup</w:t>
+            </w:r>
+          </w:p>
+          <w:p>
+            <w:r>
+              <w:t>Planned Product Quantity/</w:t>
+            </w:r>
+            <w:r>
+              <w:t>Planned Order Receipts</w:t>
+            </w:r>
+            <w:r>
+              <w:t>, (derived quantity)</w:t>
             </w:r>
           </w:p>
           <w:p/>
-        </w:tc>
-        <w:tc>
-          <w:tcPr>
-            <w:tcW w:w="1843" w:type="dxa"/>
-          </w:tcPr>
-          <w:p>
-            <w:r>
-              <w:t>Receipt Date/Dates</w:t>
-            </w:r>
-          </w:p>
-          <w:p>
-            <w:r>
-              <w:t xml:space="preserve"> (could be before start date) from </w:t>
-            </w:r>
-            <w:r>
-              <w:lastRenderedPageBreak/>
-              <w:t>3</w:t>
-            </w:r>
-            <w:r>
-              <w:rPr>
-                <w:vertAlign w:val="superscript"/>
-              </w:rPr>
-              <w:t>rd</w:t>
-            </w:r>
+          <w:p>
+            <w:r>
+              <w:t>These are computed based on the net requirements and the lot sizing me</w:t>
+            </w:r>
+            <w:r>
+              <w:t>thod</w:t>
+            </w:r>
+          </w:p>
+          <w:p/>
+          <w:p>
+            <w:r>
+              <w:t>(1+scrapt_rate) * Planned Product Quantity</w:t>
+            </w:r>
+          </w:p>
+          <w:p>
+            <w:pPr>
+              <w:rPr>
+                <w:highlight w:val="yellow"/>
+              </w:rPr>
+            </w:pPr>
+          </w:p>
+          <w:p>
+            <w:pPr>
+              <w:rPr>
+                <w:highlight w:val="yellow"/>
+              </w:rPr>
+            </w:pPr>
+          </w:p>
+        </w:tc>
+        <w:tc>
+          <w:tcPr>
+            <w:tcW w:w="4395" w:type="dxa"/>
+          </w:tcPr>
+          <w:p>
+            <w:pPr>
+              <w:rPr>
+                <w:b/>
+                <w:bCs/>
+              </w:rPr>
+            </w:pPr>
+            <w:r>
+              <w:rPr>
+                <w:b/>
+                <w:bCs/>
+                <w:highlight w:val="yellow"/>
+              </w:rPr>
+              <w:t>Note:</w:t>
+            </w:r>
+          </w:p>
+          <w:p>
+            <w:pPr>
+              <w:ind w:left="-11583"/>
+            </w:pPr>
             <w:r>
               <w:t xml:space="preserve"> </w:t>
             </w:r>
-            <w:proofErr w:type="gramStart"/>
-            <w:r>
-              <w:t>party  (</w:t>
-            </w:r>
-            <w:proofErr w:type="gramEnd"/>
-            <w:r>
-              <w:t xml:space="preserve"> cross checking with Required Quantity time bucket )</w:t>
-            </w:r>
-          </w:p>
-        </w:tc>
-        <w:tc>
-          <w:tcPr>
-            <w:tcW w:w="1417" w:type="dxa"/>
-          </w:tcPr>
-          <w:p>
-            <w:r>
-              <w:lastRenderedPageBreak/>
-              <w:t>Scheduled Receipts/Receipts from 3</w:t>
-            </w:r>
-            <w:r>
-              <w:rPr>
-                <w:vertAlign w:val="superscript"/>
-              </w:rPr>
-              <w:t>rd</w:t>
-            </w:r>
-            <w:r>
-              <w:t xml:space="preserve"> party </w:t>
-            </w:r>
-          </w:p>
-          <w:p>
-            <w:r>
-              <w:lastRenderedPageBreak/>
-              <w:t>(party cross checking with Required Quantity time bucket)</w:t>
-            </w:r>
-          </w:p>
-          <w:p>
-            <w:r>
-              <w:t>(may have multiples)</w:t>
-            </w:r>
-          </w:p>
-          <w:p>
-            <w:r>
-              <w:t xml:space="preserve">Quantity </w:t>
-            </w:r>
-            <w:r>
-              <w:rPr>
-                <w:i/>
-                <w:iCs/>
-              </w:rPr>
-              <w:t>in IRF setup</w:t>
-            </w:r>
-          </w:p>
-        </w:tc>
-        <w:tc>
-          <w:tcPr>
-            <w:tcW w:w="2013" w:type="dxa"/>
-          </w:tcPr>
-          <w:p>
-            <w:r>
-              <w:lastRenderedPageBreak/>
-              <w:t xml:space="preserve">Required Quantity time </w:t>
-            </w:r>
-            <w:proofErr w:type="gramStart"/>
-            <w:r>
-              <w:t>bucket-1</w:t>
-            </w:r>
-            <w:proofErr w:type="gramEnd"/>
-          </w:p>
-          <w:p>
-            <w:r>
-              <w:t>(daily/weekly/monthly)</w:t>
-            </w:r>
-          </w:p>
-        </w:tc>
-        <w:tc>
-          <w:tcPr>
-            <w:tcW w:w="2551" w:type="dxa"/>
-          </w:tcPr>
-          <w:p>
-            <w:r>
-              <w:t>… Required Quantity time bucket-n</w:t>
-            </w:r>
-          </w:p>
-        </w:tc>
-        <w:tc>
-          <w:tcPr>
-            <w:tcW w:w="1276" w:type="dxa"/>
-          </w:tcPr>
-          <w:p>
-            <w:r>
-              <w:t>Production</w:t>
-            </w:r>
-          </w:p>
-          <w:p>
-            <w:r>
-              <w:t>End Date</w:t>
+            <w:r>
+              <w:t>Need to combine:</w:t>
+            </w:r>
+          </w:p>
+          <w:p>
+            <w:r>
+              <w:t>Planned Order Releases</w:t>
+            </w:r>
+            <w:r>
+              <w:t>, (derived quantity)</w:t>
             </w:r>
           </w:p>
           <w:p/>
-        </w:tc>
-        <w:tc>
-          <w:tcPr>
-            <w:tcW w:w="1276" w:type="dxa"/>
-          </w:tcPr>
-          <w:p>
-            <w:r>
-              <w:t>Note: Work in process (? Do we need it)</w:t>
+          <w:p/>
+          <w:p>
+            <w:pPr>
+              <w:rPr>
+                <w:highlight w:val="yellow"/>
+              </w:rPr>
+            </w:pPr>
+            <w:r>
+              <w:t>This row is the same as the planned order receipts except it is offset by the lead time for the part. This row becomes a portion of the Gross Requirements for parts in the BOM. If a number other than 0 appears as the first entry of this row (cell F15 for P-400), the number indicates the planned order receipts cannot be satisfied with the current lead time. The number indicates the total shortage</w:t>
             </w:r>
           </w:p>
         </w:tc>
       </w:tr>
       <w:tr>
-        <w:trPr>
-          <w:trHeight w:val="246"/>
-        </w:trPr>
-        <w:tc>
-          <w:tcPr>
-            <w:tcW w:w="1673" w:type="dxa"/>
-          </w:tcPr>
-          <w:p/>
-        </w:tc>
-        <w:tc>
-          <w:tcPr>
-            <w:tcW w:w="1673" w:type="dxa"/>
-          </w:tcPr>
-          <w:p/>
-        </w:tc>
         <w:tc>
           <w:tcPr>
             <w:tcW w:w="1843" w:type="dxa"/>
           </w:tcPr>
           <w:p>
-            <w:r>
-              <w:t>Dd/mm/</w:t>
+            <w:pPr>
+              <w:rPr>
+                <w:highlight w:val="yellow"/>
+              </w:rPr>
+            </w:pPr>
+            <w:r>
+              <w:rPr>
+                <w:highlight w:val="yellow"/>
+              </w:rPr>
+              <w:t>Production Starts Date:</w:t>
+            </w:r>
+          </w:p>
+          <w:p>
+            <w:pPr>
+              <w:rPr>
+                <w:highlight w:val="yellow"/>
+              </w:rPr>
+            </w:pPr>
+            <w:r>
+              <w:rPr>
+                <w:highlight w:val="yellow"/>
+              </w:rPr>
+              <w:t>dd-mm-</w:t>
             </w:r>
             <w:proofErr w:type="spellStart"/>
             <w:r>
+              <w:rPr>
+                <w:highlight w:val="yellow"/>
+              </w:rPr>
               <w:t>yyyy</w:t>
             </w:r>
             <w:proofErr w:type="spellEnd"/>
@@ -3306,209 +3412,648 @@
         </w:tc>
         <w:tc>
           <w:tcPr>
-            <w:tcW w:w="1417" w:type="dxa"/>
-          </w:tcPr>
-          <w:p>
-            <w:r>
-              <w:t>20</w:t>
-            </w:r>
-          </w:p>
-        </w:tc>
-        <w:tc>
-          <w:tcPr>
-            <w:tcW w:w="2013" w:type="dxa"/>
-          </w:tcPr>
-          <w:p/>
-        </w:tc>
-        <w:tc>
-          <w:tcPr>
-            <w:tcW w:w="2551" w:type="dxa"/>
-          </w:tcPr>
-          <w:p/>
-        </w:tc>
-        <w:tc>
-          <w:tcPr>
-            <w:tcW w:w="1276" w:type="dxa"/>
-          </w:tcPr>
-          <w:p>
-            <w:r>
-              <w:t>dd/mm/</w:t>
-            </w:r>
-            <w:proofErr w:type="spellStart"/>
-            <w:r>
-              <w:t>yyyy</w:t>
-            </w:r>
-            <w:proofErr w:type="spellEnd"/>
-          </w:p>
-        </w:tc>
-        <w:tc>
-          <w:tcPr>
-            <w:tcW w:w="1276" w:type="dxa"/>
-          </w:tcPr>
-          <w:p/>
+            <w:tcW w:w="1421" w:type="dxa"/>
+          </w:tcPr>
+          <w:p>
+            <w:pPr>
+              <w:rPr>
+                <w:highlight w:val="yellow"/>
+              </w:rPr>
+            </w:pPr>
+            <w:r>
+              <w:rPr>
+                <w:highlight w:val="yellow"/>
+              </w:rPr>
+              <w:t>150+70+175</w:t>
+            </w:r>
+          </w:p>
+        </w:tc>
+        <w:tc>
+          <w:tcPr>
+            <w:tcW w:w="1981" w:type="dxa"/>
+          </w:tcPr>
+          <w:p>
+            <w:pPr>
+              <w:rPr>
+                <w:highlight w:val="yellow"/>
+              </w:rPr>
+            </w:pPr>
+          </w:p>
+        </w:tc>
+        <w:tc>
+          <w:tcPr>
+            <w:tcW w:w="6237" w:type="dxa"/>
+          </w:tcPr>
+          <w:p>
+            <w:pPr>
+              <w:rPr>
+                <w:highlight w:val="yellow"/>
+              </w:rPr>
+            </w:pPr>
+          </w:p>
+        </w:tc>
+        <w:tc>
+          <w:tcPr>
+            <w:tcW w:w="4395" w:type="dxa"/>
+          </w:tcPr>
+          <w:p>
+            <w:pPr>
+              <w:rPr>
+                <w:highlight w:val="yellow"/>
+              </w:rPr>
+            </w:pPr>
+          </w:p>
         </w:tc>
       </w:tr>
       <w:tr>
-        <w:trPr>
-          <w:trHeight w:val="3959"/>
-        </w:trPr>
-        <w:tc>
-          <w:tcPr>
-            <w:tcW w:w="1673" w:type="dxa"/>
-          </w:tcPr>
-          <w:p/>
-        </w:tc>
-        <w:tc>
-          <w:tcPr>
-            <w:tcW w:w="1673" w:type="dxa"/>
-          </w:tcPr>
-          <w:p/>
-        </w:tc>
         <w:tc>
           <w:tcPr>
             <w:tcW w:w="1843" w:type="dxa"/>
           </w:tcPr>
-          <w:p/>
-        </w:tc>
-        <w:tc>
-          <w:tcPr>
-            <w:tcW w:w="1417" w:type="dxa"/>
-          </w:tcPr>
-          <w:p/>
-        </w:tc>
-        <w:tc>
-          <w:tcPr>
-            <w:tcW w:w="2013" w:type="dxa"/>
-          </w:tcPr>
-          <w:p/>
-          <w:p>
-            <w:r>
-              <w:t>Planned Product Quantity/</w:t>
-            </w:r>
-            <w:r>
-              <w:t>Planned Order Receipts</w:t>
-            </w:r>
-            <w:r>
-              <w:t>, (derived quantity)</w:t>
-            </w:r>
-          </w:p>
-          <w:p/>
-          <w:p>
-            <w:r>
-              <w:t>These are computed based on the net requirements and the lot sizing me</w:t>
-            </w:r>
-            <w:r>
-              <w:t>thod</w:t>
-            </w:r>
-          </w:p>
-          <w:p/>
-          <w:p/>
-          <w:p/>
-          <w:p/>
-          <w:p/>
-          <w:p>
-            <w:r>
-              <w:t>(1+scrapt_rate) * Planned Product Quantity</w:t>
-            </w:r>
-          </w:p>
-        </w:tc>
-        <w:tc>
-          <w:tcPr>
-            <w:tcW w:w="2551" w:type="dxa"/>
-          </w:tcPr>
-          <w:p>
-            <w:r>
-              <w:t>Need to combine:</w:t>
-            </w:r>
-          </w:p>
-          <w:p>
-            <w:r>
-              <w:t>Planned Order Releases</w:t>
-            </w:r>
-            <w:r>
-              <w:t>, (derived quantity)</w:t>
-            </w:r>
-          </w:p>
-          <w:p/>
-          <w:p/>
-          <w:p>
-            <w:r>
-              <w:t>This row is the same as the planned order receipts except it is offset by the lead time for the part. This row becomes a portion of the Gross Requirements for parts in the BOM. If a number other than 0 appears as the first entry of this row (cell F15 for P-400), the number indicates the planned order receipts cannot be satisfied with the current lead time. The number indicates the total shortage</w:t>
-            </w:r>
-          </w:p>
-        </w:tc>
-        <w:tc>
-          <w:tcPr>
-            <w:tcW w:w="1276" w:type="dxa"/>
-          </w:tcPr>
-          <w:p/>
-        </w:tc>
-        <w:tc>
-          <w:tcPr>
-            <w:tcW w:w="1276" w:type="dxa"/>
-          </w:tcPr>
-          <w:p/>
+          <w:p>
+            <w:pPr>
+              <w:rPr>
+                <w:highlight w:val="yellow"/>
+              </w:rPr>
+            </w:pPr>
+            <w:r>
+              <w:rPr>
+                <w:highlight w:val="yellow"/>
+              </w:rPr>
+              <w:t>Time Bucket 1</w:t>
+            </w:r>
+          </w:p>
+          <w:p>
+            <w:pPr>
+              <w:rPr>
+                <w:highlight w:val="yellow"/>
+              </w:rPr>
+            </w:pPr>
+            <w:r>
+              <w:rPr>
+                <w:highlight w:val="yellow"/>
+              </w:rPr>
+              <w:t>(start to end)</w:t>
+            </w:r>
+          </w:p>
+        </w:tc>
+        <w:tc>
+          <w:tcPr>
+            <w:tcW w:w="1421" w:type="dxa"/>
+          </w:tcPr>
+          <w:p>
+            <w:pPr>
+              <w:rPr>
+                <w:highlight w:val="yellow"/>
+              </w:rPr>
+            </w:pPr>
+            <w:r>
+              <w:rPr>
+                <w:highlight w:val="yellow"/>
+              </w:rPr>
+              <w:t>150</w:t>
+            </w:r>
+          </w:p>
+        </w:tc>
+        <w:tc>
+          <w:tcPr>
+            <w:tcW w:w="1981" w:type="dxa"/>
+          </w:tcPr>
+          <w:p>
+            <w:pPr>
+              <w:rPr>
+                <w:highlight w:val="yellow"/>
+              </w:rPr>
+            </w:pPr>
+            <w:r>
+              <w:rPr>
+                <w:highlight w:val="yellow"/>
+              </w:rPr>
+              <w:t>(260-150) = 110</w:t>
+            </w:r>
+          </w:p>
+        </w:tc>
+        <w:tc>
+          <w:tcPr>
+            <w:tcW w:w="6237" w:type="dxa"/>
+          </w:tcPr>
+          <w:p>
+            <w:pPr>
+              <w:rPr>
+                <w:highlight w:val="yellow"/>
+              </w:rPr>
+            </w:pPr>
+            <w:r>
+              <w:rPr>
+                <w:highlight w:val="yellow"/>
+              </w:rPr>
+              <w:t>0</w:t>
+            </w:r>
+          </w:p>
+        </w:tc>
+        <w:tc>
+          <w:tcPr>
+            <w:tcW w:w="4395" w:type="dxa"/>
+          </w:tcPr>
+          <w:p>
+            <w:pPr>
+              <w:rPr>
+                <w:highlight w:val="yellow"/>
+              </w:rPr>
+            </w:pPr>
+          </w:p>
         </w:tc>
       </w:tr>
       <w:tr>
-        <w:trPr>
-          <w:trHeight w:val="261"/>
-        </w:trPr>
-        <w:tc>
-          <w:tcPr>
-            <w:tcW w:w="1673" w:type="dxa"/>
-          </w:tcPr>
-          <w:p/>
-        </w:tc>
-        <w:tc>
-          <w:tcPr>
-            <w:tcW w:w="1673" w:type="dxa"/>
-          </w:tcPr>
-          <w:p/>
-        </w:tc>
         <w:tc>
           <w:tcPr>
             <w:tcW w:w="1843" w:type="dxa"/>
           </w:tcPr>
-          <w:p/>
-        </w:tc>
-        <w:tc>
-          <w:tcPr>
-            <w:tcW w:w="1417" w:type="dxa"/>
-          </w:tcPr>
-          <w:p/>
-        </w:tc>
-        <w:tc>
-          <w:tcPr>
-            <w:tcW w:w="2013" w:type="dxa"/>
-          </w:tcPr>
-          <w:p>
-            <w:r>
-              <w:t>200</w:t>
-            </w:r>
-          </w:p>
-        </w:tc>
-        <w:tc>
-          <w:tcPr>
-            <w:tcW w:w="2551" w:type="dxa"/>
-          </w:tcPr>
-          <w:p>
-            <w:r>
-              <w:t>…200</w:t>
-            </w:r>
-          </w:p>
-        </w:tc>
-        <w:tc>
-          <w:tcPr>
-            <w:tcW w:w="1276" w:type="dxa"/>
-          </w:tcPr>
-          <w:p/>
-        </w:tc>
-        <w:tc>
-          <w:tcPr>
-            <w:tcW w:w="1276" w:type="dxa"/>
-          </w:tcPr>
-          <w:p/>
+          <w:p>
+            <w:pPr>
+              <w:rPr>
+                <w:highlight w:val="yellow"/>
+              </w:rPr>
+            </w:pPr>
+            <w:r>
+              <w:rPr>
+                <w:highlight w:val="yellow"/>
+              </w:rPr>
+              <w:t>Time Bucket 2</w:t>
+            </w:r>
+          </w:p>
+          <w:p>
+            <w:pPr>
+              <w:rPr>
+                <w:highlight w:val="yellow"/>
+              </w:rPr>
+            </w:pPr>
+            <w:r>
+              <w:rPr>
+                <w:highlight w:val="yellow"/>
+              </w:rPr>
+              <w:t xml:space="preserve">(start to </w:t>
+            </w:r>
+            <w:proofErr w:type="gramStart"/>
+            <w:r>
+              <w:rPr>
+                <w:highlight w:val="yellow"/>
+              </w:rPr>
+              <w:t>end )</w:t>
+            </w:r>
+            <w:proofErr w:type="gramEnd"/>
+          </w:p>
+        </w:tc>
+        <w:tc>
+          <w:tcPr>
+            <w:tcW w:w="1421" w:type="dxa"/>
+          </w:tcPr>
+          <w:p>
+            <w:pPr>
+              <w:rPr>
+                <w:highlight w:val="yellow"/>
+              </w:rPr>
+            </w:pPr>
+            <w:r>
+              <w:rPr>
+                <w:highlight w:val="yellow"/>
+              </w:rPr>
+              <w:t>0</w:t>
+            </w:r>
+          </w:p>
+        </w:tc>
+        <w:tc>
+          <w:tcPr>
+            <w:tcW w:w="1981" w:type="dxa"/>
+          </w:tcPr>
+          <w:p>
+            <w:pPr>
+              <w:rPr>
+                <w:highlight w:val="yellow"/>
+              </w:rPr>
+            </w:pPr>
+            <w:r>
+              <w:rPr>
+                <w:highlight w:val="yellow"/>
+              </w:rPr>
+              <w:t>110</w:t>
+            </w:r>
+          </w:p>
+        </w:tc>
+        <w:tc>
+          <w:tcPr>
+            <w:tcW w:w="6237" w:type="dxa"/>
+          </w:tcPr>
+          <w:p>
+            <w:pPr>
+              <w:rPr>
+                <w:highlight w:val="yellow"/>
+              </w:rPr>
+            </w:pPr>
+            <w:r>
+              <w:rPr>
+                <w:highlight w:val="yellow"/>
+              </w:rPr>
+              <w:t>0</w:t>
+            </w:r>
+          </w:p>
+        </w:tc>
+        <w:tc>
+          <w:tcPr>
+            <w:tcW w:w="4395" w:type="dxa"/>
+          </w:tcPr>
+          <w:p>
+            <w:pPr>
+              <w:rPr>
+                <w:highlight w:val="yellow"/>
+              </w:rPr>
+            </w:pPr>
+          </w:p>
+        </w:tc>
+      </w:tr>
+      <w:tr>
+        <w:tc>
+          <w:tcPr>
+            <w:tcW w:w="1843" w:type="dxa"/>
+          </w:tcPr>
+          <w:p>
+            <w:pPr>
+              <w:rPr>
+                <w:highlight w:val="yellow"/>
+              </w:rPr>
+            </w:pPr>
+            <w:r>
+              <w:rPr>
+                <w:highlight w:val="yellow"/>
+              </w:rPr>
+              <w:t>Time Bucket 3</w:t>
+            </w:r>
+          </w:p>
+        </w:tc>
+        <w:tc>
+          <w:tcPr>
+            <w:tcW w:w="1421" w:type="dxa"/>
+          </w:tcPr>
+          <w:p>
+            <w:pPr>
+              <w:rPr>
+                <w:highlight w:val="yellow"/>
+              </w:rPr>
+            </w:pPr>
+            <w:r>
+              <w:rPr>
+                <w:highlight w:val="yellow"/>
+              </w:rPr>
+              <w:t>70</w:t>
+            </w:r>
+          </w:p>
+        </w:tc>
+        <w:tc>
+          <w:tcPr>
+            <w:tcW w:w="1981" w:type="dxa"/>
+          </w:tcPr>
+          <w:p>
+            <w:pPr>
+              <w:rPr>
+                <w:highlight w:val="yellow"/>
+              </w:rPr>
+            </w:pPr>
+            <w:r>
+              <w:rPr>
+                <w:highlight w:val="yellow"/>
+              </w:rPr>
+              <w:t>40</w:t>
+            </w:r>
+          </w:p>
+        </w:tc>
+        <w:tc>
+          <w:tcPr>
+            <w:tcW w:w="6237" w:type="dxa"/>
+          </w:tcPr>
+          <w:p>
+            <w:pPr>
+              <w:rPr>
+                <w:highlight w:val="yellow"/>
+              </w:rPr>
+            </w:pPr>
+            <w:r>
+              <w:rPr>
+                <w:highlight w:val="yellow"/>
+              </w:rPr>
+              <w:t>135</w:t>
+            </w:r>
+          </w:p>
+        </w:tc>
+        <w:tc>
+          <w:tcPr>
+            <w:tcW w:w="4395" w:type="dxa"/>
+          </w:tcPr>
+          <w:p>
+            <w:pPr>
+              <w:rPr>
+                <w:highlight w:val="yellow"/>
+              </w:rPr>
+            </w:pPr>
+          </w:p>
+        </w:tc>
+      </w:tr>
+      <w:tr>
+        <w:tc>
+          <w:tcPr>
+            <w:tcW w:w="1843" w:type="dxa"/>
+          </w:tcPr>
+          <w:p>
+            <w:pPr>
+              <w:rPr>
+                <w:highlight w:val="yellow"/>
+              </w:rPr>
+            </w:pPr>
+            <w:r>
+              <w:rPr>
+                <w:highlight w:val="yellow"/>
+              </w:rPr>
+              <w:t>Time Bucket 4</w:t>
+            </w:r>
+          </w:p>
+        </w:tc>
+        <w:tc>
+          <w:tcPr>
+            <w:tcW w:w="1421" w:type="dxa"/>
+          </w:tcPr>
+          <w:p>
+            <w:pPr>
+              <w:rPr>
+                <w:highlight w:val="yellow"/>
+              </w:rPr>
+            </w:pPr>
+            <w:r>
+              <w:rPr>
+                <w:highlight w:val="yellow"/>
+              </w:rPr>
+              <w:t>0</w:t>
+            </w:r>
+          </w:p>
+        </w:tc>
+        <w:tc>
+          <w:tcPr>
+            <w:tcW w:w="1981" w:type="dxa"/>
+          </w:tcPr>
+          <w:p>
+            <w:pPr>
+              <w:rPr>
+                <w:highlight w:val="yellow"/>
+              </w:rPr>
+            </w:pPr>
+            <w:r>
+              <w:rPr>
+                <w:highlight w:val="yellow"/>
+              </w:rPr>
+              <w:t>40</w:t>
+            </w:r>
+          </w:p>
+        </w:tc>
+        <w:tc>
+          <w:tcPr>
+            <w:tcW w:w="6237" w:type="dxa"/>
+          </w:tcPr>
+          <w:p>
+            <w:pPr>
+              <w:rPr>
+                <w:highlight w:val="yellow"/>
+              </w:rPr>
+            </w:pPr>
+            <w:r>
+              <w:rPr>
+                <w:highlight w:val="yellow"/>
+              </w:rPr>
+              <w:t>0</w:t>
+            </w:r>
+          </w:p>
+        </w:tc>
+        <w:tc>
+          <w:tcPr>
+            <w:tcW w:w="4395" w:type="dxa"/>
+          </w:tcPr>
+          <w:p>
+            <w:pPr>
+              <w:rPr>
+                <w:highlight w:val="yellow"/>
+              </w:rPr>
+            </w:pPr>
+          </w:p>
+        </w:tc>
+      </w:tr>
+      <w:tr>
+        <w:tc>
+          <w:tcPr>
+            <w:tcW w:w="1843" w:type="dxa"/>
+          </w:tcPr>
+          <w:p>
+            <w:pPr>
+              <w:rPr>
+                <w:highlight w:val="yellow"/>
+              </w:rPr>
+            </w:pPr>
+            <w:r>
+              <w:rPr>
+                <w:highlight w:val="yellow"/>
+              </w:rPr>
+              <w:t>Time Bucket 5</w:t>
+            </w:r>
+          </w:p>
+        </w:tc>
+        <w:tc>
+          <w:tcPr>
+            <w:tcW w:w="1421" w:type="dxa"/>
+          </w:tcPr>
+          <w:p>
+            <w:pPr>
+              <w:rPr>
+                <w:highlight w:val="yellow"/>
+              </w:rPr>
+            </w:pPr>
+            <w:r>
+              <w:rPr>
+                <w:highlight w:val="yellow"/>
+              </w:rPr>
+              <w:t>175</w:t>
+            </w:r>
+          </w:p>
+        </w:tc>
+        <w:tc>
+          <w:tcPr>
+            <w:tcW w:w="1981" w:type="dxa"/>
+          </w:tcPr>
+          <w:p>
+            <w:pPr>
+              <w:rPr>
+                <w:highlight w:val="yellow"/>
+              </w:rPr>
+            </w:pPr>
+            <w:r>
+              <w:rPr>
+                <w:highlight w:val="yellow"/>
+              </w:rPr>
+              <w:t>0</w:t>
+            </w:r>
+          </w:p>
+        </w:tc>
+        <w:tc>
+          <w:tcPr>
+            <w:tcW w:w="6237" w:type="dxa"/>
+          </w:tcPr>
+          <w:p>
+            <w:pPr>
+              <w:rPr>
+                <w:highlight w:val="yellow"/>
+              </w:rPr>
+            </w:pPr>
+            <w:r>
+              <w:rPr>
+                <w:highlight w:val="yellow"/>
+              </w:rPr>
+              <w:t>0</w:t>
+            </w:r>
+          </w:p>
+        </w:tc>
+        <w:tc>
+          <w:tcPr>
+            <w:tcW w:w="4395" w:type="dxa"/>
+          </w:tcPr>
+          <w:p>
+            <w:pPr>
+              <w:rPr>
+                <w:highlight w:val="yellow"/>
+              </w:rPr>
+            </w:pPr>
+          </w:p>
+        </w:tc>
+      </w:tr>
+      <w:tr>
+        <w:tc>
+          <w:tcPr>
+            <w:tcW w:w="1843" w:type="dxa"/>
+          </w:tcPr>
+          <w:p>
+            <w:pPr>
+              <w:rPr>
+                <w:highlight w:val="yellow"/>
+              </w:rPr>
+            </w:pPr>
+            <w:r>
+              <w:rPr>
+                <w:highlight w:val="yellow"/>
+              </w:rPr>
+              <w:t>Production</w:t>
+            </w:r>
+          </w:p>
+          <w:p>
+            <w:pPr>
+              <w:rPr>
+                <w:highlight w:val="yellow"/>
+              </w:rPr>
+            </w:pPr>
+            <w:r>
+              <w:rPr>
+                <w:highlight w:val="yellow"/>
+              </w:rPr>
+              <w:t>End Date</w:t>
+            </w:r>
+            <w:r>
+              <w:rPr>
+                <w:highlight w:val="yellow"/>
+              </w:rPr>
+              <w:t>:</w:t>
+            </w:r>
+          </w:p>
+          <w:p>
+            <w:pPr>
+              <w:rPr>
+                <w:highlight w:val="yellow"/>
+              </w:rPr>
+            </w:pPr>
+            <w:r>
+              <w:rPr>
+                <w:highlight w:val="yellow"/>
+              </w:rPr>
+              <w:t>dd-mm-</w:t>
+            </w:r>
+            <w:proofErr w:type="spellStart"/>
+            <w:r>
+              <w:rPr>
+                <w:highlight w:val="yellow"/>
+              </w:rPr>
+              <w:t>yyyy</w:t>
+            </w:r>
+            <w:proofErr w:type="spellEnd"/>
+          </w:p>
+          <w:p>
+            <w:pPr>
+              <w:rPr>
+                <w:highlight w:val="yellow"/>
+              </w:rPr>
+            </w:pPr>
+          </w:p>
+        </w:tc>
+        <w:tc>
+          <w:tcPr>
+            <w:tcW w:w="1421" w:type="dxa"/>
+          </w:tcPr>
+          <w:p>
+            <w:pPr>
+              <w:rPr>
+                <w:highlight w:val="yellow"/>
+              </w:rPr>
+            </w:pPr>
+            <w:r>
+              <w:rPr>
+                <w:highlight w:val="yellow"/>
+              </w:rPr>
+              <w:t>150+70+175</w:t>
+            </w:r>
+            <w:r>
+              <w:rPr>
+                <w:highlight w:val="yellow"/>
+              </w:rPr>
+              <w:t xml:space="preserve"> or more</w:t>
+            </w:r>
+          </w:p>
+        </w:tc>
+        <w:tc>
+          <w:tcPr>
+            <w:tcW w:w="1981" w:type="dxa"/>
+          </w:tcPr>
+          <w:p>
+            <w:pPr>
+              <w:rPr>
+                <w:highlight w:val="yellow"/>
+              </w:rPr>
+            </w:pPr>
+          </w:p>
+        </w:tc>
+        <w:tc>
+          <w:tcPr>
+            <w:tcW w:w="6237" w:type="dxa"/>
+          </w:tcPr>
+          <w:p>
+            <w:pPr>
+              <w:rPr>
+                <w:highlight w:val="yellow"/>
+              </w:rPr>
+            </w:pPr>
+          </w:p>
+        </w:tc>
+        <w:tc>
+          <w:tcPr>
+            <w:tcW w:w="4395" w:type="dxa"/>
+          </w:tcPr>
+          <w:p>
+            <w:pPr>
+              <w:rPr>
+                <w:highlight w:val="yellow"/>
+              </w:rPr>
+            </w:pPr>
+          </w:p>
         </w:tc>
       </w:tr>
     </w:tbl>

</xml_diff>

<commit_message>
update MPS confguratio docx file
</commit_message>
<xml_diff>
--- a/design-doc/Inputs design/2-MPS-Configuration.docx
+++ b/design-doc/Inputs design/2-MPS-Configuration.docx
@@ -3003,11 +3003,11 @@
         </w:trPr>
         <w:tc>
           <w:tcPr>
+            <w:cnfStyle w:val="001000000000" w:firstRow="0" w:lastRow="0" w:firstColumn="1" w:lastColumn="0" w:oddVBand="0" w:evenVBand="0" w:oddHBand="0" w:evenHBand="0" w:firstRowFirstColumn="0" w:firstRowLastColumn="0" w:lastRowFirstColumn="0" w:lastRowLastColumn="0"/>
             <w:tcW w:w="1526" w:type="dxa"/>
           </w:tcPr>
           <w:p>
             <w:pPr>
-              <w:cnfStyle w:val="001000000000" w:firstRow="0" w:lastRow="0" w:firstColumn="1" w:lastColumn="0" w:oddVBand="0" w:evenVBand="0" w:oddHBand="0" w:evenHBand="0" w:firstRowFirstColumn="0" w:firstRowLastColumn="0" w:lastRowFirstColumn="0" w:lastRowLastColumn="0"/>
               <w:rPr>
                 <w:b w:val="0"/>
                 <w:bCs w:val="0"/>
@@ -3016,7 +3016,6 @@
           </w:p>
           <w:p>
             <w:pPr>
-              <w:cnfStyle w:val="001000000000" w:firstRow="0" w:lastRow="0" w:firstColumn="1" w:lastColumn="0" w:oddVBand="0" w:evenVBand="0" w:oddHBand="0" w:evenHBand="0" w:firstRowFirstColumn="0" w:firstRowLastColumn="0" w:lastRowFirstColumn="0" w:lastRowLastColumn="0"/>
               <w:rPr>
                 <w:b w:val="0"/>
                 <w:bCs w:val="0"/>
@@ -3025,7 +3024,6 @@
           </w:p>
           <w:p>
             <w:pPr>
-              <w:cnfStyle w:val="001000000000" w:firstRow="0" w:lastRow="0" w:firstColumn="1" w:lastColumn="0" w:oddVBand="0" w:evenVBand="0" w:oddHBand="0" w:evenHBand="0" w:firstRowFirstColumn="0" w:firstRowLastColumn="0" w:lastRowFirstColumn="0" w:lastRowLastColumn="0"/>
               <w:rPr>
                 <w:b w:val="0"/>
                 <w:bCs w:val="0"/>
@@ -3034,7 +3032,6 @@
           </w:p>
           <w:p>
             <w:pPr>
-              <w:cnfStyle w:val="001000000000" w:firstRow="0" w:lastRow="0" w:firstColumn="1" w:lastColumn="0" w:oddVBand="0" w:evenVBand="0" w:oddHBand="0" w:evenHBand="0" w:firstRowFirstColumn="0" w:firstRowLastColumn="0" w:lastRowFirstColumn="0" w:lastRowLastColumn="0"/>
               <w:rPr>
                 <w:b w:val="0"/>
                 <w:bCs w:val="0"/>
@@ -3043,7 +3040,6 @@
           </w:p>
           <w:p>
             <w:pPr>
-              <w:cnfStyle w:val="001000000000" w:firstRow="0" w:lastRow="0" w:firstColumn="1" w:lastColumn="0" w:oddVBand="0" w:evenVBand="0" w:oddHBand="0" w:evenHBand="0" w:firstRowFirstColumn="0" w:firstRowLastColumn="0" w:lastRowFirstColumn="0" w:lastRowLastColumn="0"/>
               <w:rPr>
                 <w:b w:val="0"/>
                 <w:bCs w:val="0"/>
@@ -3052,7 +3048,6 @@
           </w:p>
           <w:p>
             <w:pPr>
-              <w:cnfStyle w:val="001000000000" w:firstRow="0" w:lastRow="0" w:firstColumn="1" w:lastColumn="0" w:oddVBand="0" w:evenVBand="0" w:oddHBand="0" w:evenHBand="0" w:firstRowFirstColumn="0" w:firstRowLastColumn="0" w:lastRowFirstColumn="0" w:lastRowLastColumn="0"/>
               <w:rPr>
                 <w:b w:val="0"/>
                 <w:bCs w:val="0"/>
@@ -3061,7 +3056,6 @@
           </w:p>
           <w:p>
             <w:pPr>
-              <w:cnfStyle w:val="001000000000" w:firstRow="0" w:lastRow="0" w:firstColumn="1" w:lastColumn="0" w:oddVBand="0" w:evenVBand="0" w:oddHBand="0" w:evenHBand="0" w:firstRowFirstColumn="0" w:firstRowLastColumn="0" w:lastRowFirstColumn="0" w:lastRowLastColumn="0"/>
               <w:rPr>
                 <w:b w:val="0"/>
                 <w:bCs w:val="0"/>
@@ -3070,7 +3064,6 @@
           </w:p>
           <w:p>
             <w:pPr>
-              <w:cnfStyle w:val="001000000000" w:firstRow="0" w:lastRow="0" w:firstColumn="1" w:lastColumn="0" w:oddVBand="0" w:evenVBand="0" w:oddHBand="0" w:evenHBand="0" w:firstRowFirstColumn="0" w:firstRowLastColumn="0" w:lastRowFirstColumn="0" w:lastRowLastColumn="0"/>
               <w:rPr>
                 <w:b w:val="0"/>
                 <w:bCs w:val="0"/>
@@ -3079,24 +3072,23 @@
           </w:p>
           <w:p>
             <w:pPr>
-              <w:cnfStyle w:val="001000000000" w:firstRow="0" w:lastRow="0" w:firstColumn="1" w:lastColumn="0" w:oddVBand="0" w:evenVBand="0" w:oddHBand="0" w:evenHBand="0" w:firstRowFirstColumn="0" w:firstRowLastColumn="0" w:lastRowFirstColumn="0" w:lastRowLastColumn="0"/>
               <w:rPr>
                 <w:b w:val="0"/>
                 <w:bCs w:val="0"/>
               </w:rPr>
             </w:pPr>
           </w:p>
-          <w:p>
-            <w:pPr>
-              <w:cnfStyle w:val="001000000000" w:firstRow="0" w:lastRow="0" w:firstColumn="1" w:lastColumn="0" w:oddVBand="0" w:evenVBand="0" w:oddHBand="0" w:evenHBand="0" w:firstRowFirstColumn="0" w:firstRowLastColumn="0" w:lastRowFirstColumn="0" w:lastRowLastColumn="0"/>
-            </w:pPr>
-          </w:p>
+          <w:p/>
         </w:tc>
         <w:tc>
           <w:tcPr>
             <w:tcW w:w="6866" w:type="dxa"/>
           </w:tcPr>
-          <w:p/>
+          <w:p>
+            <w:pPr>
+              <w:cnfStyle w:val="000000000000" w:firstRow="0" w:lastRow="0" w:firstColumn="0" w:lastColumn="0" w:oddVBand="0" w:evenVBand="0" w:oddHBand="0" w:evenHBand="0" w:firstRowFirstColumn="0" w:firstRowLastColumn="0" w:lastRowFirstColumn="0" w:lastRowLastColumn="0"/>
+            </w:pPr>
+          </w:p>
         </w:tc>
         <w:tc>
           <w:tcPr>
@@ -3104,19 +3096,22 @@
           </w:tcPr>
           <w:p>
             <w:pPr>
-              <w:rPr>
-                <w:b/>
-              </w:rPr>
-            </w:pPr>
-            <w:bookmarkStart w:id="0" w:name="_GoBack"/>
-            <w:bookmarkEnd w:id="0"/>
+              <w:cnfStyle w:val="000000000000" w:firstRow="0" w:lastRow="0" w:firstColumn="0" w:lastColumn="0" w:oddVBand="0" w:evenVBand="0" w:oddHBand="0" w:evenHBand="0" w:firstRowFirstColumn="0" w:firstRowLastColumn="0" w:lastRowFirstColumn="0" w:lastRowLastColumn="0"/>
+              <w:rPr>
+                <w:b/>
+              </w:rPr>
+            </w:pPr>
           </w:p>
         </w:tc>
         <w:tc>
           <w:tcPr>
             <w:tcW w:w="3432" w:type="dxa"/>
           </w:tcPr>
-          <w:p/>
+          <w:p>
+            <w:pPr>
+              <w:cnfStyle w:val="000000000000" w:firstRow="0" w:lastRow="0" w:firstColumn="0" w:lastColumn="0" w:oddVBand="0" w:evenVBand="0" w:oddHBand="0" w:evenHBand="0" w:firstRowFirstColumn="0" w:firstRowLastColumn="0" w:lastRowFirstColumn="0" w:lastRowLastColumn="0"/>
+            </w:pPr>
+          </w:p>
         </w:tc>
       </w:tr>
     </w:tbl>
@@ -3155,7 +3150,15 @@
                 <w:highlight w:val="yellow"/>
               </w:rPr>
               <w:lastRenderedPageBreak/>
-              <w:t>Time Period</w:t>
+              <w:t>Production</w:t>
+            </w:r>
+            <w:r>
+              <w:rPr>
+                <w:b/>
+                <w:bCs/>
+                <w:highlight w:val="yellow"/>
+              </w:rPr>
+              <w:t xml:space="preserve"> Period</w:t>
             </w:r>
           </w:p>
         </w:tc>
@@ -3208,6 +3211,7 @@
                 <w:b/>
                 <w:bCs/>
                 <w:highlight w:val="yellow"/>
+                <w:lang w:val="en-AU"/>
               </w:rPr>
             </w:pPr>
             <w:r>
@@ -3219,6 +3223,17 @@
               </w:rPr>
               <w:t>On-hand at the end of Time Bucket</w:t>
             </w:r>
+          </w:p>
+          <w:p>
+            <w:pPr>
+              <w:rPr>
+                <w:b/>
+                <w:bCs/>
+                <w:highlight w:val="yellow"/>
+              </w:rPr>
+            </w:pPr>
+            <w:bookmarkStart w:id="0" w:name="_GoBack"/>
+            <w:bookmarkEnd w:id="0"/>
           </w:p>
         </w:tc>
         <w:tc>

</xml_diff>